<commit_message>
To C++ document, add some records in C++Primer; To VideoAndAudio document, add some H264 content.
</commit_message>
<xml_diff>
--- a/moDoc/C&C++.docx
+++ b/moDoc/C&C++.docx
@@ -7008,7 +7008,7 @@
           <w:rFonts w:hint="eastAsia"/>
           <w:lang w:val="en-US" w:eastAsia="zh-CN"/>
         </w:rPr>
-        <w:t>普遍的begin() end()迭代器，可以访问容器中所有元素，其是一个左闭右开区间：[being, end)；</w:t>
+        <w:t>普遍的begin() end()迭代器，可以访问容器中所有元素，其是一个左闭右开区间：[begin, end)；</w:t>
       </w:r>
     </w:p>
     <w:p>
@@ -9158,7 +9158,7 @@
           <w:rFonts w:hint="eastAsia"/>
           <w:lang w:val="en-US" w:eastAsia="zh-CN"/>
         </w:rPr>
-        <w:t>Insert函数可以将元素插入到任意指定位置，接受一个迭代器作为第一个参数，迭代器指定了要在容器中什么位置放置新元素。这个迭代器可以指向容器中任何位置，包括尾后迭代器。也正因为此，新的元素将被插入到迭代器所制定的位置之前。</w:t>
+        <w:t>Insert函数可以将元素插入到任意指定位置，接受一个迭代器作为第一个参数，迭代器指定了要在容器中什么位置放置新元素。这个迭代器可以指向容器中任何位置，包括尾后迭代器。也正因为此，新的元素将被插入到迭代器所指定的位置之前。</w:t>
       </w:r>
     </w:p>
     <w:p>
@@ -14272,6 +14272,7 @@
           <w:tcPr>
             <w:tcW w:w="8522" w:type="dxa"/>
             <w:gridSpan w:val="2"/>
+            <w:vAlign w:val="top"/>
           </w:tcPr>
           <w:p>
             <w:pPr>
@@ -14296,6 +14297,7 @@
         <w:tc>
           <w:tcPr>
             <w:tcW w:w="2005" w:type="dxa"/>
+            <w:vAlign w:val="top"/>
           </w:tcPr>
           <w:p>
             <w:pPr>
@@ -14317,6 +14319,7 @@
         <w:tc>
           <w:tcPr>
             <w:tcW w:w="6517" w:type="dxa"/>
+            <w:vAlign w:val="top"/>
           </w:tcPr>
           <w:p>
             <w:pPr>
@@ -14340,6 +14343,7 @@
         <w:tc>
           <w:tcPr>
             <w:tcW w:w="2005" w:type="dxa"/>
+            <w:vAlign w:val="top"/>
           </w:tcPr>
           <w:p>
             <w:pPr>
@@ -14361,6 +14365,7 @@
         <w:tc>
           <w:tcPr>
             <w:tcW w:w="6517" w:type="dxa"/>
+            <w:vAlign w:val="top"/>
           </w:tcPr>
           <w:p>
             <w:pPr>
@@ -14384,6 +14389,7 @@
         <w:tc>
           <w:tcPr>
             <w:tcW w:w="2005" w:type="dxa"/>
+            <w:vAlign w:val="top"/>
           </w:tcPr>
           <w:p>
             <w:pPr>
@@ -14405,6 +14411,7 @@
         <w:tc>
           <w:tcPr>
             <w:tcW w:w="6517" w:type="dxa"/>
+            <w:vAlign w:val="top"/>
           </w:tcPr>
           <w:p>
             <w:pPr>
@@ -14428,6 +14435,7 @@
         <w:tc>
           <w:tcPr>
             <w:tcW w:w="2005" w:type="dxa"/>
+            <w:vAlign w:val="top"/>
           </w:tcPr>
           <w:p>
             <w:pPr>
@@ -14449,6 +14457,7 @@
         <w:tc>
           <w:tcPr>
             <w:tcW w:w="6517" w:type="dxa"/>
+            <w:vAlign w:val="top"/>
           </w:tcPr>
           <w:p>
             <w:pPr>
@@ -14472,6 +14481,7 @@
         <w:tc>
           <w:tcPr>
             <w:tcW w:w="2005" w:type="dxa"/>
+            <w:vAlign w:val="top"/>
           </w:tcPr>
           <w:p>
             <w:pPr>
@@ -14493,6 +14503,7 @@
         <w:tc>
           <w:tcPr>
             <w:tcW w:w="6517" w:type="dxa"/>
+            <w:vAlign w:val="top"/>
           </w:tcPr>
           <w:p>
             <w:pPr>
@@ -14516,6 +14527,7 @@
         <w:tc>
           <w:tcPr>
             <w:tcW w:w="2005" w:type="dxa"/>
+            <w:vAlign w:val="top"/>
           </w:tcPr>
           <w:p>
             <w:pPr>
@@ -14537,6 +14549,7 @@
         <w:tc>
           <w:tcPr>
             <w:tcW w:w="6517" w:type="dxa"/>
+            <w:vAlign w:val="top"/>
           </w:tcPr>
           <w:p>
             <w:pPr>
@@ -14560,6 +14573,7 @@
         <w:tc>
           <w:tcPr>
             <w:tcW w:w="2005" w:type="dxa"/>
+            <w:vAlign w:val="top"/>
           </w:tcPr>
           <w:p>
             <w:pPr>
@@ -14585,6 +14599,7 @@
         <w:tc>
           <w:tcPr>
             <w:tcW w:w="6517" w:type="dxa"/>
+            <w:vAlign w:val="top"/>
           </w:tcPr>
           <w:p>
             <w:pPr>
@@ -14608,6 +14623,7 @@
         <w:tc>
           <w:tcPr>
             <w:tcW w:w="2005" w:type="dxa"/>
+            <w:vAlign w:val="top"/>
           </w:tcPr>
           <w:p>
             <w:pPr>
@@ -14629,6 +14645,7 @@
         <w:tc>
           <w:tcPr>
             <w:tcW w:w="6517" w:type="dxa"/>
+            <w:vAlign w:val="top"/>
           </w:tcPr>
           <w:p>
             <w:pPr>
@@ -14652,6 +14669,7 @@
         <w:tc>
           <w:tcPr>
             <w:tcW w:w="2005" w:type="dxa"/>
+            <w:vAlign w:val="top"/>
           </w:tcPr>
           <w:p>
             <w:pPr>
@@ -14673,6 +14691,7 @@
         <w:tc>
           <w:tcPr>
             <w:tcW w:w="6517" w:type="dxa"/>
+            <w:vAlign w:val="top"/>
           </w:tcPr>
           <w:p>
             <w:pPr>
@@ -14696,6 +14715,7 @@
         <w:tc>
           <w:tcPr>
             <w:tcW w:w="2005" w:type="dxa"/>
+            <w:vAlign w:val="top"/>
           </w:tcPr>
           <w:p>
             <w:pPr>
@@ -14717,6 +14737,7 @@
         <w:tc>
           <w:tcPr>
             <w:tcW w:w="6517" w:type="dxa"/>
+            <w:vAlign w:val="top"/>
           </w:tcPr>
           <w:p>
             <w:pPr>
@@ -15013,6 +15034,7 @@
         <w:tc>
           <w:tcPr>
             <w:tcW w:w="1592" w:type="dxa"/>
+            <w:vAlign w:val="top"/>
           </w:tcPr>
           <w:p>
             <w:pPr>
@@ -15027,6 +15049,7 @@
         <w:tc>
           <w:tcPr>
             <w:tcW w:w="1248" w:type="dxa"/>
+            <w:vAlign w:val="top"/>
           </w:tcPr>
           <w:p>
             <w:pPr>
@@ -15048,6 +15071,7 @@
         <w:tc>
           <w:tcPr>
             <w:tcW w:w="1420" w:type="dxa"/>
+            <w:vAlign w:val="top"/>
           </w:tcPr>
           <w:p>
             <w:pPr>
@@ -15069,6 +15093,7 @@
         <w:tc>
           <w:tcPr>
             <w:tcW w:w="1420" w:type="dxa"/>
+            <w:vAlign w:val="top"/>
           </w:tcPr>
           <w:p>
             <w:pPr>
@@ -15090,6 +15115,7 @@
         <w:tc>
           <w:tcPr>
             <w:tcW w:w="1421" w:type="dxa"/>
+            <w:vAlign w:val="top"/>
           </w:tcPr>
           <w:p>
             <w:pPr>
@@ -15111,6 +15137,7 @@
         <w:tc>
           <w:tcPr>
             <w:tcW w:w="1421" w:type="dxa"/>
+            <w:vAlign w:val="top"/>
           </w:tcPr>
           <w:p>
             <w:pPr>
@@ -15134,6 +15161,8 @@
         <w:tc>
           <w:tcPr>
             <w:tcW w:w="1592" w:type="dxa"/>
+            <w:shd w:val="clear" w:color="auto" w:fill="auto"/>
+            <w:vAlign w:val="top"/>
           </w:tcPr>
           <w:p>
             <w:pPr>
@@ -15156,6 +15185,7 @@
           <w:tcPr>
             <w:tcW w:w="1248" w:type="dxa"/>
             <w:shd w:val="clear" w:color="auto" w:fill="FF0000"/>
+            <w:vAlign w:val="top"/>
           </w:tcPr>
           <w:p>
             <w:pPr>
@@ -15178,6 +15208,7 @@
           <w:tcPr>
             <w:tcW w:w="1420" w:type="dxa"/>
             <w:shd w:val="clear" w:color="auto" w:fill="0000FF"/>
+            <w:vAlign w:val="top"/>
           </w:tcPr>
           <w:p>
             <w:pPr>
@@ -15200,6 +15231,7 @@
           <w:tcPr>
             <w:tcW w:w="1420" w:type="dxa"/>
             <w:shd w:val="clear" w:color="auto" w:fill="FFFF00"/>
+            <w:vAlign w:val="top"/>
           </w:tcPr>
           <w:p>
             <w:pPr>
@@ -15222,6 +15254,7 @@
           <w:tcPr>
             <w:tcW w:w="1421" w:type="dxa"/>
             <w:shd w:val="clear" w:color="auto" w:fill="0000FF"/>
+            <w:vAlign w:val="top"/>
           </w:tcPr>
           <w:p>
             <w:pPr>
@@ -15244,6 +15277,7 @@
           <w:tcPr>
             <w:tcW w:w="1421" w:type="dxa"/>
             <w:shd w:val="clear" w:color="auto" w:fill="FF0000"/>
+            <w:vAlign w:val="top"/>
           </w:tcPr>
           <w:p>
             <w:pPr>
@@ -15267,6 +15301,8 @@
         <w:tc>
           <w:tcPr>
             <w:tcW w:w="1592" w:type="dxa"/>
+            <w:shd w:val="clear" w:color="auto" w:fill="auto"/>
+            <w:vAlign w:val="top"/>
           </w:tcPr>
           <w:p>
             <w:pPr>
@@ -15289,6 +15325,7 @@
           <w:tcPr>
             <w:tcW w:w="1248" w:type="dxa"/>
             <w:shd w:val="clear" w:color="auto" w:fill="FF0000"/>
+            <w:vAlign w:val="top"/>
           </w:tcPr>
           <w:p>
             <w:pPr>
@@ -15311,6 +15348,7 @@
           <w:tcPr>
             <w:tcW w:w="1420" w:type="dxa"/>
             <w:shd w:val="clear" w:color="auto" w:fill="0000FF"/>
+            <w:vAlign w:val="top"/>
           </w:tcPr>
           <w:p>
             <w:pPr>
@@ -15357,6 +15395,7 @@
           <w:tcPr>
             <w:tcW w:w="1421" w:type="dxa"/>
             <w:shd w:val="clear" w:color="auto" w:fill="0000FF"/>
+            <w:vAlign w:val="top"/>
           </w:tcPr>
           <w:p>
             <w:pPr>
@@ -15379,6 +15418,7 @@
           <w:tcPr>
             <w:tcW w:w="1421" w:type="dxa"/>
             <w:shd w:val="clear" w:color="auto" w:fill="FF0000"/>
+            <w:vAlign w:val="top"/>
           </w:tcPr>
           <w:p>
             <w:pPr>
@@ -15402,6 +15442,8 @@
         <w:tc>
           <w:tcPr>
             <w:tcW w:w="1592" w:type="dxa"/>
+            <w:shd w:val="clear" w:color="auto" w:fill="auto"/>
+            <w:vAlign w:val="top"/>
           </w:tcPr>
           <w:p>
             <w:pPr>
@@ -15424,6 +15466,7 @@
           <w:tcPr>
             <w:tcW w:w="1248" w:type="dxa"/>
             <w:shd w:val="clear" w:color="auto" w:fill="FF0000"/>
+            <w:vAlign w:val="top"/>
           </w:tcPr>
           <w:p>
             <w:pPr>
@@ -15446,6 +15489,7 @@
           <w:tcPr>
             <w:tcW w:w="1420" w:type="dxa"/>
             <w:shd w:val="clear" w:color="auto" w:fill="FFFF00"/>
+            <w:vAlign w:val="top"/>
           </w:tcPr>
           <w:p>
             <w:pPr>
@@ -15468,6 +15512,7 @@
           <w:tcPr>
             <w:tcW w:w="1420" w:type="dxa"/>
             <w:shd w:val="clear" w:color="auto" w:fill="0000FF"/>
+            <w:vAlign w:val="top"/>
           </w:tcPr>
           <w:p>
             <w:pPr>
@@ -15490,6 +15535,7 @@
           <w:tcPr>
             <w:tcW w:w="1421" w:type="dxa"/>
             <w:shd w:val="clear" w:color="auto" w:fill="FF0000"/>
+            <w:vAlign w:val="top"/>
           </w:tcPr>
           <w:p>
             <w:pPr>
@@ -15512,6 +15558,7 @@
           <w:tcPr>
             <w:tcW w:w="1421" w:type="dxa"/>
             <w:shd w:val="clear" w:color="auto" w:fill="FF0000"/>
+            <w:vAlign w:val="top"/>
           </w:tcPr>
           <w:p>
             <w:pPr>
@@ -15599,6 +15646,7 @@
           <w:tcPr>
             <w:tcW w:w="8522" w:type="dxa"/>
             <w:gridSpan w:val="2"/>
+            <w:vAlign w:val="top"/>
           </w:tcPr>
           <w:p>
             <w:pPr>
@@ -15624,6 +15672,7 @@
         <w:tc>
           <w:tcPr>
             <w:tcW w:w="1842" w:type="dxa"/>
+            <w:vAlign w:val="top"/>
           </w:tcPr>
           <w:p>
             <w:pPr>
@@ -15645,6 +15694,7 @@
         <w:tc>
           <w:tcPr>
             <w:tcW w:w="6680" w:type="dxa"/>
+            <w:vAlign w:val="top"/>
           </w:tcPr>
           <w:p>
             <w:pPr>
@@ -15684,6 +15734,7 @@
         <w:tc>
           <w:tcPr>
             <w:tcW w:w="1842" w:type="dxa"/>
+            <w:vAlign w:val="top"/>
           </w:tcPr>
           <w:p>
             <w:pPr>
@@ -15705,6 +15756,7 @@
         <w:tc>
           <w:tcPr>
             <w:tcW w:w="6680" w:type="dxa"/>
+            <w:vAlign w:val="top"/>
           </w:tcPr>
           <w:p>
             <w:pPr>
@@ -15728,6 +15780,7 @@
         <w:tc>
           <w:tcPr>
             <w:tcW w:w="1842" w:type="dxa"/>
+            <w:vAlign w:val="top"/>
           </w:tcPr>
           <w:p>
             <w:pPr>
@@ -15749,6 +15802,7 @@
         <w:tc>
           <w:tcPr>
             <w:tcW w:w="6680" w:type="dxa"/>
+            <w:vAlign w:val="top"/>
           </w:tcPr>
           <w:p>
             <w:pPr>
@@ -15772,6 +15826,7 @@
         <w:tc>
           <w:tcPr>
             <w:tcW w:w="1842" w:type="dxa"/>
+            <w:vAlign w:val="top"/>
           </w:tcPr>
           <w:p>
             <w:pPr>
@@ -15793,6 +15848,7 @@
         <w:tc>
           <w:tcPr>
             <w:tcW w:w="6680" w:type="dxa"/>
+            <w:vAlign w:val="top"/>
           </w:tcPr>
           <w:p>
             <w:pPr>
@@ -15914,6 +15970,12 @@
           <w:lang w:val="en-US" w:eastAsia="zh-CN"/>
         </w:rPr>
         <w:tab/>
+      </w:r>
+      <w:r>
+        <w:rPr>
+          <w:rFonts w:hint="eastAsia"/>
+          <w:lang w:val="en-US" w:eastAsia="zh-CN"/>
+        </w:rPr>
         <w:t>//压栈</w:t>
       </w:r>
     </w:p>
@@ -15970,6 +16032,12 @@
           <w:lang w:val="en-US" w:eastAsia="zh-CN"/>
         </w:rPr>
         <w:tab/>
+      </w:r>
+      <w:r>
+        <w:rPr>
+          <w:rFonts w:hint="eastAsia"/>
+          <w:lang w:val="en-US" w:eastAsia="zh-CN"/>
+        </w:rPr>
         <w:t>//首元素值的获取，并不出栈</w:t>
       </w:r>
     </w:p>
@@ -16010,6 +16078,12 @@
           <w:lang w:val="en-US" w:eastAsia="zh-CN"/>
         </w:rPr>
         <w:tab/>
+      </w:r>
+      <w:r>
+        <w:rPr>
+          <w:rFonts w:hint="eastAsia"/>
+          <w:lang w:val="en-US" w:eastAsia="zh-CN"/>
+        </w:rPr>
         <w:t>//首元素出栈</w:t>
       </w:r>
     </w:p>
@@ -16096,6 +16170,7 @@
           <w:tcPr>
             <w:tcW w:w="8522" w:type="dxa"/>
             <w:gridSpan w:val="2"/>
+            <w:vAlign w:val="top"/>
           </w:tcPr>
           <w:p>
             <w:pPr>
@@ -16121,6 +16196,7 @@
         <w:tc>
           <w:tcPr>
             <w:tcW w:w="1842" w:type="dxa"/>
+            <w:vAlign w:val="top"/>
           </w:tcPr>
           <w:p>
             <w:pPr>
@@ -16142,6 +16218,7 @@
         <w:tc>
           <w:tcPr>
             <w:tcW w:w="6680" w:type="dxa"/>
+            <w:vAlign w:val="top"/>
           </w:tcPr>
           <w:p>
             <w:pPr>
@@ -16181,6 +16258,7 @@
         <w:tc>
           <w:tcPr>
             <w:tcW w:w="1842" w:type="dxa"/>
+            <w:vAlign w:val="top"/>
           </w:tcPr>
           <w:p>
             <w:pPr>
@@ -16202,6 +16280,7 @@
         <w:tc>
           <w:tcPr>
             <w:tcW w:w="6680" w:type="dxa"/>
+            <w:vAlign w:val="top"/>
           </w:tcPr>
           <w:p>
             <w:pPr>
@@ -16225,6 +16304,7 @@
         <w:tc>
           <w:tcPr>
             <w:tcW w:w="1842" w:type="dxa"/>
+            <w:vAlign w:val="top"/>
           </w:tcPr>
           <w:p>
             <w:pPr>
@@ -16246,6 +16326,7 @@
         <w:tc>
           <w:tcPr>
             <w:tcW w:w="6680" w:type="dxa"/>
+            <w:vAlign w:val="top"/>
           </w:tcPr>
           <w:p>
             <w:pPr>
@@ -16269,6 +16350,7 @@
         <w:tc>
           <w:tcPr>
             <w:tcW w:w="1842" w:type="dxa"/>
+            <w:vAlign w:val="top"/>
           </w:tcPr>
           <w:p>
             <w:pPr>
@@ -16290,6 +16372,7 @@
         <w:tc>
           <w:tcPr>
             <w:tcW w:w="6680" w:type="dxa"/>
+            <w:vAlign w:val="top"/>
           </w:tcPr>
           <w:p>
             <w:pPr>
@@ -16313,6 +16396,7 @@
         <w:tc>
           <w:tcPr>
             <w:tcW w:w="1842" w:type="dxa"/>
+            <w:vAlign w:val="top"/>
           </w:tcPr>
           <w:p>
             <w:pPr>
@@ -16334,6 +16418,7 @@
         <w:tc>
           <w:tcPr>
             <w:tcW w:w="6680" w:type="dxa"/>
+            <w:vAlign w:val="top"/>
           </w:tcPr>
           <w:p>
             <w:pPr>
@@ -16358,6 +16443,7 @@
           <w:tcPr>
             <w:tcW w:w="8522" w:type="dxa"/>
             <w:gridSpan w:val="2"/>
+            <w:vAlign w:val="top"/>
           </w:tcPr>
           <w:p>
             <w:pPr>
@@ -16383,6 +16469,7 @@
         <w:tc>
           <w:tcPr>
             <w:tcW w:w="1842" w:type="dxa"/>
+            <w:vAlign w:val="top"/>
           </w:tcPr>
           <w:p>
             <w:pPr>
@@ -16404,6 +16491,7 @@
         <w:tc>
           <w:tcPr>
             <w:tcW w:w="6680" w:type="dxa"/>
+            <w:vAlign w:val="top"/>
           </w:tcPr>
           <w:p>
             <w:pPr>
@@ -16443,6 +16531,7 @@
         <w:tc>
           <w:tcPr>
             <w:tcW w:w="1842" w:type="dxa"/>
+            <w:vAlign w:val="top"/>
           </w:tcPr>
           <w:p>
             <w:pPr>
@@ -16464,6 +16553,7 @@
         <w:tc>
           <w:tcPr>
             <w:tcW w:w="6680" w:type="dxa"/>
+            <w:vAlign w:val="top"/>
           </w:tcPr>
           <w:p>
             <w:pPr>
@@ -16487,6 +16577,7 @@
         <w:tc>
           <w:tcPr>
             <w:tcW w:w="1842" w:type="dxa"/>
+            <w:vAlign w:val="top"/>
           </w:tcPr>
           <w:p>
             <w:pPr>
@@ -16508,6 +16599,7 @@
         <w:tc>
           <w:tcPr>
             <w:tcW w:w="6680" w:type="dxa"/>
+            <w:vAlign w:val="top"/>
           </w:tcPr>
           <w:p>
             <w:pPr>
@@ -16531,6 +16623,7 @@
         <w:tc>
           <w:tcPr>
             <w:tcW w:w="1842" w:type="dxa"/>
+            <w:vAlign w:val="top"/>
           </w:tcPr>
           <w:p>
             <w:pPr>
@@ -16552,6 +16645,7 @@
         <w:tc>
           <w:tcPr>
             <w:tcW w:w="6680" w:type="dxa"/>
+            <w:vAlign w:val="top"/>
           </w:tcPr>
           <w:p>
             <w:pPr>
@@ -16587,42 +16681,590 @@
         </w:rPr>
         <w:t>标准库的queue是标准的队列结构，遵循先进先出的存储和访问策略。相比之下，priority_queue的不同之处在于为元素定义了优先级，新加入的元素，会排在所有优先级比它低的元素之前。</w:t>
       </w:r>
+    </w:p>
+    <w:p>
+      <w:pPr>
+        <w:ind w:firstLine="420"/>
+        <w:rPr>
+          <w:rFonts w:hint="eastAsia"/>
+          <w:lang w:val="en-US" w:eastAsia="zh-CN"/>
+        </w:rPr>
+      </w:pPr>
+    </w:p>
+    <w:p>
+      <w:pPr>
+        <w:pStyle w:val="2"/>
+        <w:rPr>
+          <w:rFonts w:hint="eastAsia"/>
+          <w:lang w:val="en-US" w:eastAsia="zh-CN"/>
+        </w:rPr>
+      </w:pPr>
+      <w:r>
+        <w:rPr>
+          <w:rFonts w:hint="eastAsia"/>
+          <w:lang w:val="en-US" w:eastAsia="zh-CN"/>
+        </w:rPr>
+        <w:t>4.泛型算法</w:t>
+      </w:r>
+    </w:p>
+    <w:p>
+      <w:pPr>
+        <w:ind w:firstLine="420"/>
+        <w:rPr>
+          <w:rFonts w:hint="eastAsia"/>
+          <w:lang w:val="en-US" w:eastAsia="zh-CN"/>
+        </w:rPr>
+      </w:pPr>
+      <w:r>
+        <w:rPr>
+          <w:rFonts w:hint="eastAsia"/>
+          <w:lang w:val="en-US" w:eastAsia="zh-CN"/>
+        </w:rPr>
+        <w:t>标准库定义的操作集合很小。标准库并没有给每个容器添加大量的操作，而是提供了一组算法，这些算法中的大多数都独立于特定的容器类型。这些算法的通用性，使得为其取名为泛型算法。</w:t>
+      </w:r>
+    </w:p>
+    <w:p>
+      <w:pPr>
+        <w:ind w:firstLine="420"/>
+        <w:rPr>
+          <w:rFonts w:hint="eastAsia"/>
+          <w:lang w:val="en-US" w:eastAsia="zh-CN"/>
+        </w:rPr>
+      </w:pPr>
+    </w:p>
+    <w:p>
+      <w:pPr>
+        <w:pStyle w:val="5"/>
+        <w:rPr>
+          <w:rFonts w:hint="eastAsia"/>
+          <w:lang w:val="en-US" w:eastAsia="zh-CN"/>
+        </w:rPr>
+      </w:pPr>
+      <w:r>
+        <w:rPr>
+          <w:rFonts w:hint="eastAsia"/>
+          <w:lang w:val="en-US" w:eastAsia="zh-CN"/>
+        </w:rPr>
+        <w:t>4.1.概述</w:t>
+      </w:r>
+    </w:p>
+    <w:p>
+      <w:pPr>
+        <w:ind w:firstLine="420"/>
+        <w:rPr>
+          <w:rFonts w:hint="eastAsia"/>
+          <w:lang w:val="en-US" w:eastAsia="zh-CN"/>
+        </w:rPr>
+      </w:pPr>
+      <w:r>
+        <w:rPr>
+          <w:rFonts w:hint="eastAsia"/>
+          <w:lang w:val="en-US" w:eastAsia="zh-CN"/>
+        </w:rPr>
+        <w:t>大多数泛型算法都定义在algorithm头文件中，在numeric头文件中，标准库还定义了一些数值泛型算法。</w:t>
+      </w:r>
+    </w:p>
+    <w:p>
+      <w:pPr>
+        <w:ind w:firstLine="420"/>
+        <w:rPr>
+          <w:rFonts w:hint="eastAsia"/>
+          <w:lang w:val="en-US" w:eastAsia="zh-CN"/>
+        </w:rPr>
+      </w:pPr>
+      <w:r>
+        <w:rPr>
+          <w:rFonts w:hint="eastAsia"/>
+          <w:lang w:val="en-US" w:eastAsia="zh-CN"/>
+        </w:rPr>
+        <w:t>泛型算法本身并不会执行容器的操作，它们只会运行在迭代器之上，执行迭代器的操作。泛型算法的这个特性，保证了：算法永远不会改变底层容器的大小。算法可能改变容器中的元素的值，也可能在容器内移动元素，但不会直接添加或者删除元素。</w:t>
+      </w:r>
+    </w:p>
+    <w:p>
+      <w:pPr>
+        <w:ind w:firstLine="420"/>
+        <w:rPr>
+          <w:rFonts w:hint="eastAsia"/>
+          <w:lang w:val="en-US" w:eastAsia="zh-CN"/>
+        </w:rPr>
+      </w:pPr>
+      <w:r>
+        <w:rPr>
+          <w:rFonts w:hint="eastAsia"/>
+          <w:lang w:val="en-US" w:eastAsia="zh-CN"/>
+        </w:rPr>
+        <w:t>标准库定义了一种特殊的迭代器：插入器。给这种迭代器赋值的时候，他们会在底层容器上执行插入操作。因此当一个算法操作这样一个迭代器时，迭代器可以完成向容器添加元素的效果。但要注意，这并不是算法完成的，而是插入器完成的。算法本身不会修改容器的大小。</w:t>
+      </w:r>
+    </w:p>
+    <w:p>
+      <w:pPr>
+        <w:ind w:firstLine="420"/>
+        <w:rPr>
+          <w:rFonts w:hint="eastAsia"/>
+          <w:lang w:val="en-US" w:eastAsia="zh-CN"/>
+        </w:rPr>
+      </w:pPr>
+    </w:p>
+    <w:p>
+      <w:pPr>
+        <w:pStyle w:val="5"/>
+        <w:rPr>
+          <w:rFonts w:hint="eastAsia"/>
+          <w:lang w:val="en-US" w:eastAsia="zh-CN"/>
+        </w:rPr>
+      </w:pPr>
+      <w:r>
+        <w:rPr>
+          <w:rFonts w:hint="eastAsia"/>
+          <w:lang w:val="en-US" w:eastAsia="zh-CN"/>
+        </w:rPr>
+        <w:t>4.2.初识泛型算法</w:t>
+      </w:r>
+    </w:p>
+    <w:p>
+      <w:pPr>
+        <w:pStyle w:val="7"/>
+        <w:rPr>
+          <w:rFonts w:hint="eastAsia"/>
+          <w:lang w:val="en-US" w:eastAsia="zh-CN"/>
+        </w:rPr>
+      </w:pPr>
+      <w:r>
+        <w:rPr>
+          <w:rFonts w:hint="eastAsia"/>
+          <w:lang w:val="en-US" w:eastAsia="zh-CN"/>
+        </w:rPr>
+        <w:t>4.2.1.只读算法</w:t>
+      </w:r>
+    </w:p>
+    <w:p>
+      <w:pPr>
+        <w:ind w:firstLine="420"/>
+        <w:rPr>
+          <w:rFonts w:hint="eastAsia"/>
+          <w:lang w:val="en-US" w:eastAsia="zh-CN"/>
+        </w:rPr>
+      </w:pPr>
+      <w:r>
+        <w:rPr>
+          <w:rFonts w:hint="eastAsia"/>
+          <w:lang w:val="en-US" w:eastAsia="zh-CN"/>
+        </w:rPr>
+        <w:t>这种算法只会读取其输入范围内的元素，但不改变元素。</w:t>
+      </w:r>
+    </w:p>
+    <w:p>
+      <w:pPr>
+        <w:pStyle w:val="9"/>
+        <w:rPr>
+          <w:rFonts w:hint="eastAsia"/>
+          <w:lang w:val="en-US" w:eastAsia="zh-CN"/>
+        </w:rPr>
+      </w:pPr>
+      <w:r>
+        <w:rPr>
+          <w:rFonts w:hint="eastAsia"/>
+          <w:lang w:val="en-US" w:eastAsia="zh-CN"/>
+        </w:rPr>
+        <w:t>find算法</w:t>
+      </w:r>
+    </w:p>
+    <w:p>
+      <w:pPr>
+        <w:ind w:firstLine="420"/>
+        <w:rPr>
+          <w:rFonts w:hint="eastAsia"/>
+          <w:lang w:val="en-US" w:eastAsia="zh-CN"/>
+        </w:rPr>
+      </w:pPr>
+      <w:r>
+        <w:rPr>
+          <w:rFonts w:hint="eastAsia"/>
+          <w:lang w:val="en-US" w:eastAsia="zh-CN"/>
+        </w:rPr>
+        <w:t>查找特定元素的算法，例如：</w:t>
+      </w:r>
+    </w:p>
+    <w:p>
+      <w:pPr>
+        <w:ind w:firstLine="420"/>
+        <w:rPr>
+          <w:rFonts w:hint="eastAsia"/>
+          <w:lang w:val="en-US" w:eastAsia="zh-CN"/>
+        </w:rPr>
+      </w:pPr>
+      <w:r>
+        <w:rPr>
+          <w:rFonts w:hint="eastAsia"/>
+          <w:lang w:val="en-US" w:eastAsia="zh-CN"/>
+        </w:rPr>
+        <w:t>int val = 42;</w:t>
+      </w:r>
+    </w:p>
+    <w:p>
+      <w:pPr>
+        <w:ind w:firstLine="420"/>
+        <w:rPr>
+          <w:rFonts w:hint="eastAsia"/>
+          <w:lang w:val="en-US" w:eastAsia="zh-CN"/>
+        </w:rPr>
+      </w:pPr>
+      <w:r>
+        <w:rPr>
+          <w:rFonts w:hint="eastAsia"/>
+          <w:lang w:val="en-US" w:eastAsia="zh-CN"/>
+        </w:rPr>
+        <w:t>auto ret = find(vec.begin(), vec.end(), val);</w:t>
+      </w:r>
+    </w:p>
+    <w:p>
+      <w:pPr>
+        <w:ind w:firstLine="420"/>
+        <w:rPr>
+          <w:rFonts w:hint="eastAsia"/>
+          <w:lang w:val="en-US" w:eastAsia="zh-CN"/>
+        </w:rPr>
+      </w:pPr>
+      <w:r>
+        <w:rPr>
+          <w:rFonts w:hint="eastAsia"/>
+          <w:lang w:val="en-US" w:eastAsia="zh-CN"/>
+        </w:rPr>
+        <w:t>return ret == vec.end() ? 0 : 1;</w:t>
+      </w:r>
+    </w:p>
+    <w:p>
+      <w:pPr>
+        <w:ind w:firstLine="420"/>
+        <w:rPr>
+          <w:rFonts w:hint="eastAsia"/>
+          <w:lang w:val="en-US" w:eastAsia="zh-CN"/>
+        </w:rPr>
+      </w:pPr>
+      <w:r>
+        <w:rPr>
+          <w:rFonts w:hint="eastAsia"/>
+          <w:lang w:val="en-US" w:eastAsia="zh-CN"/>
+        </w:rPr>
+        <w:t>find算法返回第一个等于给定值的元素的迭代器，如果没有找到该值，返回第二个参数表示搜索失败。</w:t>
+      </w:r>
+    </w:p>
+    <w:p>
+      <w:pPr>
+        <w:ind w:firstLine="420"/>
+        <w:rPr>
+          <w:rFonts w:hint="eastAsia"/>
+          <w:lang w:val="en-US" w:eastAsia="zh-CN"/>
+        </w:rPr>
+      </w:pPr>
+    </w:p>
+    <w:p>
+      <w:pPr>
+        <w:pStyle w:val="9"/>
+        <w:rPr>
+          <w:rFonts w:hint="eastAsia"/>
+          <w:lang w:val="en-US" w:eastAsia="zh-CN"/>
+        </w:rPr>
+      </w:pPr>
+      <w:r>
+        <w:rPr>
+          <w:rFonts w:hint="eastAsia"/>
+          <w:lang w:val="en-US" w:eastAsia="zh-CN"/>
+        </w:rPr>
+        <w:t>count算法</w:t>
+      </w:r>
+    </w:p>
+    <w:p>
+      <w:pPr>
+        <w:ind w:firstLine="420"/>
+        <w:rPr>
+          <w:rFonts w:hint="eastAsia"/>
+          <w:lang w:val="en-US" w:eastAsia="zh-CN"/>
+        </w:rPr>
+      </w:pPr>
+      <w:r>
+        <w:rPr>
+          <w:rFonts w:hint="eastAsia"/>
+          <w:lang w:val="en-US" w:eastAsia="zh-CN"/>
+        </w:rPr>
+        <w:t>count函数参数传入与find类似，接受一对迭代器指定的查找范围，和一个值作为被统计的对象。不同的是，其返回的是该值在这个迭代器范围内出现的次数。</w:t>
+      </w:r>
+    </w:p>
+    <w:p>
+      <w:pPr>
+        <w:ind w:firstLine="420"/>
+        <w:rPr>
+          <w:rFonts w:hint="eastAsia"/>
+          <w:lang w:val="en-US" w:eastAsia="zh-CN"/>
+        </w:rPr>
+      </w:pPr>
+    </w:p>
+    <w:p>
+      <w:pPr>
+        <w:pStyle w:val="9"/>
+        <w:rPr>
+          <w:rFonts w:hint="eastAsia"/>
+          <w:lang w:val="en-US" w:eastAsia="zh-CN"/>
+        </w:rPr>
+      </w:pPr>
+      <w:r>
+        <w:rPr>
+          <w:rFonts w:hint="eastAsia"/>
+          <w:lang w:val="en-US" w:eastAsia="zh-CN"/>
+        </w:rPr>
+        <w:t>accumulate算法</w:t>
+      </w:r>
+    </w:p>
+    <w:p>
+      <w:pPr>
+        <w:ind w:firstLine="420"/>
+        <w:rPr>
+          <w:rFonts w:hint="eastAsia"/>
+          <w:lang w:val="en-US" w:eastAsia="zh-CN"/>
+        </w:rPr>
+      </w:pPr>
+      <w:r>
+        <w:rPr>
+          <w:rFonts w:hint="eastAsia"/>
+          <w:lang w:val="en-US" w:eastAsia="zh-CN"/>
+        </w:rPr>
+        <w:t>该算法用来计算和，例如: int sum = accumulate(vec.cbegin(), vec.cend(), 0);前两个参数指定了要执行加法的迭代器范围，最后一个参数决定了使用哪种加法运算符和返回值的类型。</w:t>
+      </w:r>
+    </w:p>
+    <w:p>
+      <w:pPr>
+        <w:ind w:firstLine="420"/>
+        <w:rPr>
+          <w:rFonts w:hint="eastAsia"/>
+          <w:lang w:val="en-US" w:eastAsia="zh-CN"/>
+        </w:rPr>
+      </w:pPr>
+      <w:r>
+        <w:rPr>
+          <w:rFonts w:hint="eastAsia"/>
+          <w:lang w:val="en-US" w:eastAsia="zh-CN"/>
+        </w:rPr>
+        <w:t>accumulate将第三个参数作为求和的起点，蕴含了一个编程假设：将元素类型加到和的类型上是可行的。也就是说，迭代器范围指定的序列中的元素类型，必须能和第三个参数匹配，或者能转换为第三个参数的类型使用。</w:t>
+      </w:r>
+    </w:p>
+    <w:p>
+      <w:pPr>
+        <w:ind w:firstLine="420"/>
+        <w:rPr>
+          <w:rFonts w:hint="eastAsia"/>
+          <w:lang w:val="en-US" w:eastAsia="zh-CN"/>
+        </w:rPr>
+      </w:pPr>
+      <w:r>
+        <w:rPr>
+          <w:rFonts w:hint="eastAsia"/>
+          <w:lang w:val="en-US" w:eastAsia="zh-CN"/>
+        </w:rPr>
+        <w:t>string sum = accumulate(v.cbegin(), v.cend(), string(</w:t>
+      </w:r>
+      <w:r>
+        <w:rPr>
+          <w:rFonts w:hint="default"/>
+          <w:lang w:val="en-US" w:eastAsia="zh-CN"/>
+        </w:rPr>
+        <w:t>“”</w:t>
+      </w:r>
+      <w:r>
+        <w:rPr>
+          <w:rFonts w:hint="eastAsia"/>
+          <w:lang w:val="en-US" w:eastAsia="zh-CN"/>
+        </w:rPr>
+        <w:t>));</w:t>
+      </w:r>
+      <w:r>
+        <w:rPr>
+          <w:rFonts w:hint="eastAsia"/>
+          <w:lang w:val="en-US" w:eastAsia="zh-CN"/>
+        </w:rPr>
+        <w:tab/>
+        <w:t>//这是正确的，因为string定义了加法操作</w:t>
+      </w:r>
+    </w:p>
+    <w:p>
+      <w:pPr>
+        <w:ind w:firstLine="420"/>
+        <w:rPr>
+          <w:rFonts w:hint="eastAsia"/>
+          <w:lang w:val="en-US" w:eastAsia="zh-CN"/>
+        </w:rPr>
+      </w:pPr>
+      <w:r>
+        <w:rPr>
+          <w:rFonts w:hint="eastAsia"/>
+          <w:lang w:val="en-US" w:eastAsia="zh-CN"/>
+        </w:rPr>
+        <w:t xml:space="preserve">string sum = accumulate(v.cbegin(), v.cend(), </w:t>
+      </w:r>
+      <w:r>
+        <w:rPr>
+          <w:rFonts w:hint="default"/>
+          <w:lang w:val="en-US" w:eastAsia="zh-CN"/>
+        </w:rPr>
+        <w:t>“”</w:t>
+      </w:r>
+      <w:r>
+        <w:rPr>
+          <w:rFonts w:hint="eastAsia"/>
+          <w:lang w:val="en-US" w:eastAsia="zh-CN"/>
+        </w:rPr>
+        <w:t>);</w:t>
+      </w:r>
+      <w:r>
+        <w:rPr>
+          <w:rFonts w:hint="eastAsia"/>
+          <w:lang w:val="en-US" w:eastAsia="zh-CN"/>
+        </w:rPr>
+        <w:tab/>
+        <w:t/>
+      </w:r>
+      <w:r>
+        <w:rPr>
+          <w:rFonts w:hint="eastAsia"/>
+          <w:lang w:val="en-US" w:eastAsia="zh-CN"/>
+        </w:rPr>
+        <w:tab/>
+        <w:t>//这是错误的，因为第三个参数是const char *的类型，这个类型没有定义加法操作；</w:t>
+      </w:r>
+    </w:p>
+    <w:p>
+      <w:pPr>
+        <w:ind w:firstLine="420"/>
+        <w:rPr>
+          <w:rFonts w:hint="eastAsia"/>
+          <w:lang w:val="en-US" w:eastAsia="zh-CN"/>
+        </w:rPr>
+      </w:pPr>
+    </w:p>
+    <w:p>
+      <w:pPr>
+        <w:pStyle w:val="9"/>
+        <w:rPr>
+          <w:rFonts w:hint="eastAsia"/>
+          <w:lang w:val="en-US" w:eastAsia="zh-CN"/>
+        </w:rPr>
+      </w:pPr>
+      <w:r>
+        <w:rPr>
+          <w:rFonts w:hint="eastAsia"/>
+          <w:lang w:val="en-US" w:eastAsia="zh-CN"/>
+        </w:rPr>
+        <w:t>equal算法</w:t>
+      </w:r>
+    </w:p>
+    <w:p>
+      <w:pPr>
+        <w:ind w:firstLine="420"/>
+        <w:rPr>
+          <w:rFonts w:hint="eastAsia"/>
+          <w:lang w:val="en-US" w:eastAsia="zh-CN"/>
+        </w:rPr>
+      </w:pPr>
+      <w:r>
+        <w:rPr>
+          <w:rFonts w:hint="eastAsia"/>
+          <w:lang w:val="en-US" w:eastAsia="zh-CN"/>
+        </w:rPr>
+        <w:t>比较两个序列是否保存相同的值的算法。</w:t>
+      </w:r>
+    </w:p>
+    <w:p>
+      <w:pPr>
+        <w:ind w:firstLine="420"/>
+        <w:rPr>
+          <w:rFonts w:hint="eastAsia"/>
+          <w:lang w:val="en-US" w:eastAsia="zh-CN"/>
+        </w:rPr>
+      </w:pPr>
+      <w:r>
+        <w:rPr>
+          <w:rFonts w:hint="eastAsia"/>
+          <w:lang w:val="en-US" w:eastAsia="zh-CN"/>
+        </w:rPr>
+        <w:t>它依次比较两个序列中的每个元素，只有每个值都相等，才返回true；否则返回false；</w:t>
+      </w:r>
+    </w:p>
+    <w:p>
+      <w:pPr>
+        <w:ind w:firstLine="420"/>
+        <w:rPr>
+          <w:rFonts w:hint="eastAsia"/>
+          <w:lang w:val="en-US" w:eastAsia="zh-CN"/>
+        </w:rPr>
+      </w:pPr>
+      <w:r>
+        <w:rPr>
+          <w:rFonts w:hint="eastAsia"/>
+          <w:lang w:val="en-US" w:eastAsia="zh-CN"/>
+        </w:rPr>
+        <w:t>该算法接受3个参数：前两个参数表示第一个序列的范围；第三个参数表示第二个序列的首元素，例如：equal(a.begin(), a.end(), b.begin());</w:t>
+      </w:r>
+    </w:p>
+    <w:p>
+      <w:pPr>
+        <w:ind w:firstLine="420"/>
+        <w:rPr>
+          <w:rFonts w:hint="eastAsia"/>
+          <w:lang w:val="en-US" w:eastAsia="zh-CN"/>
+        </w:rPr>
+      </w:pPr>
+      <w:r>
+        <w:rPr>
+          <w:rFonts w:hint="eastAsia"/>
+          <w:lang w:val="en-US" w:eastAsia="zh-CN"/>
+        </w:rPr>
+        <w:t>equal并不要求两个容器必须是同一类型，只要都能够使用迭代器访问就可以；也不要求元素必须是同一类型，只要能用“==”比较这两个序列的元素就可以。</w:t>
+      </w:r>
+    </w:p>
+    <w:p>
+      <w:pPr>
+        <w:ind w:firstLine="420"/>
+        <w:rPr>
+          <w:rFonts w:hint="eastAsia"/>
+          <w:lang w:val="en-US" w:eastAsia="zh-CN"/>
+        </w:rPr>
+      </w:pPr>
+      <w:r>
+        <w:rPr>
+          <w:rFonts w:hint="eastAsia"/>
+          <w:lang w:val="en-US" w:eastAsia="zh-CN"/>
+        </w:rPr>
+        <w:t>但是，equal基于一个非常重要的假设：它假定第二个序列至少与第一个序列一样长。</w:t>
+      </w:r>
+    </w:p>
+    <w:p>
+      <w:pPr>
+        <w:ind w:firstLine="420"/>
+        <w:rPr>
+          <w:rFonts w:hint="eastAsia"/>
+          <w:lang w:val="en-US" w:eastAsia="zh-CN"/>
+        </w:rPr>
+      </w:pPr>
+    </w:p>
+    <w:p>
+      <w:pPr>
+        <w:ind w:firstLine="420"/>
+        <w:rPr>
+          <w:rFonts w:hint="eastAsia"/>
+          <w:lang w:val="en-US" w:eastAsia="zh-CN"/>
+        </w:rPr>
+      </w:pPr>
+      <w:r>
+        <w:rPr>
+          <w:rFonts w:hint="eastAsia"/>
+          <w:b/>
+          <w:bCs/>
+          <w:u w:val="single" w:color="auto"/>
+          <w:lang w:val="en-US" w:eastAsia="zh-CN"/>
+        </w:rPr>
+        <w:t>TODO，如果第二个序列5个元素，第一个序列3个元素。前3个元素都相等，结果是什么呢？</w:t>
+      </w:r>
       <w:bookmarkStart w:id="0" w:name="_GoBack"/>
       <w:bookmarkEnd w:id="0"/>
-    </w:p>
-    <w:p>
-      <w:pPr>
-        <w:ind w:firstLine="420"/>
-        <w:rPr>
-          <w:rFonts w:hint="eastAsia"/>
-          <w:lang w:val="en-US" w:eastAsia="zh-CN"/>
-        </w:rPr>
-      </w:pPr>
-    </w:p>
-    <w:p>
-      <w:pPr>
-        <w:pStyle w:val="2"/>
-        <w:rPr>
-          <w:rFonts w:hint="eastAsia"/>
-          <w:lang w:val="en-US" w:eastAsia="zh-CN"/>
-        </w:rPr>
-      </w:pPr>
-      <w:r>
-        <w:rPr>
-          <w:rFonts w:hint="eastAsia"/>
-          <w:lang w:val="en-US" w:eastAsia="zh-CN"/>
-        </w:rPr>
-        <w:t>4.泛型算法</w:t>
-      </w:r>
-    </w:p>
-    <w:p>
-      <w:pPr>
-        <w:ind w:firstLine="420"/>
-        <w:rPr>
-          <w:rFonts w:hint="eastAsia"/>
-          <w:lang w:val="en-US" w:eastAsia="zh-CN"/>
-        </w:rPr>
-      </w:pPr>
     </w:p>
     <w:p>
       <w:pPr>
@@ -19368,6 +20010,14 @@
     <w:p>
       <w:pPr>
         <w:pStyle w:val="5"/>
+        <w:rPr>
+          <w:rFonts w:hint="eastAsia"/>
+          <w:lang w:val="en-US" w:eastAsia="zh-CN"/>
+        </w:rPr>
+      </w:pPr>
+    </w:p>
+    <w:p>
+      <w:pPr>
         <w:rPr>
           <w:rFonts w:hint="eastAsia"/>
           <w:lang w:val="en-US" w:eastAsia="zh-CN"/>
@@ -19458,6 +20108,989 @@
 
 <file path=word/numbering.xml><?xml version="1.0" encoding="utf-8"?>
 <w:numbering xmlns:wpc="http://schemas.microsoft.com/office/word/2010/wordprocessingCanvas" xmlns:mc="http://schemas.openxmlformats.org/markup-compatibility/2006" xmlns:o="urn:schemas-microsoft-com:office:office" xmlns:r="http://schemas.openxmlformats.org/officeDocument/2006/relationships" xmlns:m="http://schemas.openxmlformats.org/officeDocument/2006/math" xmlns:v="urn:schemas-microsoft-com:vml" xmlns:wp14="http://schemas.microsoft.com/office/word/2010/wordprocessingDrawing" xmlns:wp="http://schemas.openxmlformats.org/drawingml/2006/wordprocessingDrawing" xmlns:w10="urn:schemas-microsoft-com:office:word" xmlns:w="http://schemas.openxmlformats.org/wordprocessingml/2006/main" xmlns:w14="http://schemas.microsoft.com/office/word/2010/wordml" xmlns:wpg="http://schemas.microsoft.com/office/word/2010/wordprocessingGroup" xmlns:wpi="http://schemas.microsoft.com/office/word/2010/wordprocessingInk" xmlns:wne="http://schemas.microsoft.com/office/word/2006/wordml" xmlns:wps="http://schemas.microsoft.com/office/word/2010/wordprocessingShape" mc:Ignorable="w14 wp14">
+  <w:abstractNum w:abstractNumId="0">
+    <w:nsid w:val="00000000"/>
+    <w:multiLevelType w:val="singleLevel"/>
+    <w:tmpl w:val="00000000"/>
+    <w:lvl w:ilvl="0" w:tentative="1">
+      <w:start w:val="1"/>
+      <w:numFmt w:val="bullet"/>
+      <w:lvlText w:val=""/>
+      <w:lvlJc w:val="left"/>
+      <w:pPr>
+        <w:tabs>
+          <w:tab w:val="left" w:pos="840"/>
+        </w:tabs>
+        <w:ind w:left="420" w:hanging="420"/>
+      </w:pPr>
+      <w:rPr>
+        <w:rFonts w:hint="default" w:ascii="Wingdings" w:hAnsi="Wingdings"/>
+      </w:rPr>
+    </w:lvl>
+  </w:abstractNum>
+  <w:abstractNum w:abstractNumId="1">
+    <w:nsid w:val="00000001"/>
+    <w:multiLevelType w:val="multilevel"/>
+    <w:tmpl w:val="00000001"/>
+    <w:lvl w:ilvl="0" w:tentative="1">
+      <w:start w:val="1"/>
+      <w:numFmt w:val="bullet"/>
+      <w:lvlText w:val=""/>
+      <w:lvlJc w:val="left"/>
+      <w:pPr>
+        <w:ind w:left="840" w:hanging="420"/>
+      </w:pPr>
+      <w:rPr>
+        <w:rFonts w:hint="default" w:ascii="Wingdings" w:hAnsi="Wingdings"/>
+      </w:rPr>
+    </w:lvl>
+    <w:lvl w:ilvl="1" w:tentative="1">
+      <w:start w:val="1"/>
+      <w:numFmt w:val="bullet"/>
+      <w:lvlText w:val=""/>
+      <w:lvlJc w:val="left"/>
+      <w:pPr>
+        <w:ind w:left="1260" w:hanging="420"/>
+      </w:pPr>
+      <w:rPr>
+        <w:rFonts w:hint="default" w:ascii="Wingdings" w:hAnsi="Wingdings"/>
+      </w:rPr>
+    </w:lvl>
+    <w:lvl w:ilvl="2" w:tentative="1">
+      <w:start w:val="1"/>
+      <w:numFmt w:val="bullet"/>
+      <w:lvlText w:val=""/>
+      <w:lvlJc w:val="left"/>
+      <w:pPr>
+        <w:ind w:left="1680" w:hanging="420"/>
+      </w:pPr>
+      <w:rPr>
+        <w:rFonts w:hint="default" w:ascii="Wingdings" w:hAnsi="Wingdings"/>
+      </w:rPr>
+    </w:lvl>
+    <w:lvl w:ilvl="3" w:tentative="1">
+      <w:start w:val="1"/>
+      <w:numFmt w:val="bullet"/>
+      <w:lvlText w:val=""/>
+      <w:lvlJc w:val="left"/>
+      <w:pPr>
+        <w:ind w:left="2100" w:hanging="420"/>
+      </w:pPr>
+      <w:rPr>
+        <w:rFonts w:hint="default" w:ascii="Wingdings" w:hAnsi="Wingdings"/>
+      </w:rPr>
+    </w:lvl>
+    <w:lvl w:ilvl="4" w:tentative="1">
+      <w:start w:val="1"/>
+      <w:numFmt w:val="bullet"/>
+      <w:lvlText w:val=""/>
+      <w:lvlJc w:val="left"/>
+      <w:pPr>
+        <w:ind w:left="2520" w:hanging="420"/>
+      </w:pPr>
+      <w:rPr>
+        <w:rFonts w:hint="default" w:ascii="Wingdings" w:hAnsi="Wingdings"/>
+      </w:rPr>
+    </w:lvl>
+    <w:lvl w:ilvl="5" w:tentative="1">
+      <w:start w:val="1"/>
+      <w:numFmt w:val="bullet"/>
+      <w:lvlText w:val=""/>
+      <w:lvlJc w:val="left"/>
+      <w:pPr>
+        <w:ind w:left="2940" w:hanging="420"/>
+      </w:pPr>
+      <w:rPr>
+        <w:rFonts w:hint="default" w:ascii="Wingdings" w:hAnsi="Wingdings"/>
+      </w:rPr>
+    </w:lvl>
+    <w:lvl w:ilvl="6" w:tentative="1">
+      <w:start w:val="1"/>
+      <w:numFmt w:val="bullet"/>
+      <w:lvlText w:val=""/>
+      <w:lvlJc w:val="left"/>
+      <w:pPr>
+        <w:ind w:left="3360" w:hanging="420"/>
+      </w:pPr>
+      <w:rPr>
+        <w:rFonts w:hint="default" w:ascii="Wingdings" w:hAnsi="Wingdings"/>
+      </w:rPr>
+    </w:lvl>
+    <w:lvl w:ilvl="7" w:tentative="1">
+      <w:start w:val="1"/>
+      <w:numFmt w:val="bullet"/>
+      <w:lvlText w:val=""/>
+      <w:lvlJc w:val="left"/>
+      <w:pPr>
+        <w:ind w:left="3780" w:hanging="420"/>
+      </w:pPr>
+      <w:rPr>
+        <w:rFonts w:hint="default" w:ascii="Wingdings" w:hAnsi="Wingdings"/>
+      </w:rPr>
+    </w:lvl>
+    <w:lvl w:ilvl="8" w:tentative="1">
+      <w:start w:val="1"/>
+      <w:numFmt w:val="bullet"/>
+      <w:lvlText w:val=""/>
+      <w:lvlJc w:val="left"/>
+      <w:pPr>
+        <w:ind w:left="4200" w:hanging="420"/>
+      </w:pPr>
+      <w:rPr>
+        <w:rFonts w:hint="default" w:ascii="Wingdings" w:hAnsi="Wingdings"/>
+      </w:rPr>
+    </w:lvl>
+  </w:abstractNum>
+  <w:abstractNum w:abstractNumId="2">
+    <w:nsid w:val="00000002"/>
+    <w:multiLevelType w:val="multilevel"/>
+    <w:tmpl w:val="00000002"/>
+    <w:lvl w:ilvl="0" w:tentative="1">
+      <w:start w:val="1"/>
+      <w:numFmt w:val="bullet"/>
+      <w:lvlText w:val=""/>
+      <w:lvlJc w:val="left"/>
+      <w:pPr>
+        <w:ind w:left="840" w:hanging="420"/>
+      </w:pPr>
+      <w:rPr>
+        <w:rFonts w:hint="default" w:ascii="Wingdings" w:hAnsi="Wingdings"/>
+      </w:rPr>
+    </w:lvl>
+    <w:lvl w:ilvl="1" w:tentative="1">
+      <w:start w:val="1"/>
+      <w:numFmt w:val="bullet"/>
+      <w:lvlText w:val=""/>
+      <w:lvlJc w:val="left"/>
+      <w:pPr>
+        <w:ind w:left="1260" w:hanging="420"/>
+      </w:pPr>
+      <w:rPr>
+        <w:rFonts w:hint="default" w:ascii="Wingdings" w:hAnsi="Wingdings"/>
+      </w:rPr>
+    </w:lvl>
+    <w:lvl w:ilvl="2" w:tentative="1">
+      <w:start w:val="1"/>
+      <w:numFmt w:val="bullet"/>
+      <w:lvlText w:val=""/>
+      <w:lvlJc w:val="left"/>
+      <w:pPr>
+        <w:ind w:left="1680" w:hanging="420"/>
+      </w:pPr>
+      <w:rPr>
+        <w:rFonts w:hint="default" w:ascii="Wingdings" w:hAnsi="Wingdings"/>
+      </w:rPr>
+    </w:lvl>
+    <w:lvl w:ilvl="3" w:tentative="1">
+      <w:start w:val="1"/>
+      <w:numFmt w:val="bullet"/>
+      <w:lvlText w:val=""/>
+      <w:lvlJc w:val="left"/>
+      <w:pPr>
+        <w:ind w:left="2100" w:hanging="420"/>
+      </w:pPr>
+      <w:rPr>
+        <w:rFonts w:hint="default" w:ascii="Wingdings" w:hAnsi="Wingdings"/>
+      </w:rPr>
+    </w:lvl>
+    <w:lvl w:ilvl="4" w:tentative="1">
+      <w:start w:val="1"/>
+      <w:numFmt w:val="bullet"/>
+      <w:lvlText w:val=""/>
+      <w:lvlJc w:val="left"/>
+      <w:pPr>
+        <w:ind w:left="2520" w:hanging="420"/>
+      </w:pPr>
+      <w:rPr>
+        <w:rFonts w:hint="default" w:ascii="Wingdings" w:hAnsi="Wingdings"/>
+      </w:rPr>
+    </w:lvl>
+    <w:lvl w:ilvl="5" w:tentative="1">
+      <w:start w:val="1"/>
+      <w:numFmt w:val="bullet"/>
+      <w:lvlText w:val=""/>
+      <w:lvlJc w:val="left"/>
+      <w:pPr>
+        <w:ind w:left="2940" w:hanging="420"/>
+      </w:pPr>
+      <w:rPr>
+        <w:rFonts w:hint="default" w:ascii="Wingdings" w:hAnsi="Wingdings"/>
+      </w:rPr>
+    </w:lvl>
+    <w:lvl w:ilvl="6" w:tentative="1">
+      <w:start w:val="1"/>
+      <w:numFmt w:val="bullet"/>
+      <w:lvlText w:val=""/>
+      <w:lvlJc w:val="left"/>
+      <w:pPr>
+        <w:ind w:left="3360" w:hanging="420"/>
+      </w:pPr>
+      <w:rPr>
+        <w:rFonts w:hint="default" w:ascii="Wingdings" w:hAnsi="Wingdings"/>
+      </w:rPr>
+    </w:lvl>
+    <w:lvl w:ilvl="7" w:tentative="1">
+      <w:start w:val="1"/>
+      <w:numFmt w:val="bullet"/>
+      <w:lvlText w:val=""/>
+      <w:lvlJc w:val="left"/>
+      <w:pPr>
+        <w:ind w:left="3780" w:hanging="420"/>
+      </w:pPr>
+      <w:rPr>
+        <w:rFonts w:hint="default" w:ascii="Wingdings" w:hAnsi="Wingdings"/>
+      </w:rPr>
+    </w:lvl>
+    <w:lvl w:ilvl="8" w:tentative="1">
+      <w:start w:val="1"/>
+      <w:numFmt w:val="bullet"/>
+      <w:lvlText w:val=""/>
+      <w:lvlJc w:val="left"/>
+      <w:pPr>
+        <w:ind w:left="4200" w:hanging="420"/>
+      </w:pPr>
+      <w:rPr>
+        <w:rFonts w:hint="default" w:ascii="Wingdings" w:hAnsi="Wingdings"/>
+      </w:rPr>
+    </w:lvl>
+  </w:abstractNum>
+  <w:abstractNum w:abstractNumId="3">
+    <w:nsid w:val="00000003"/>
+    <w:multiLevelType w:val="multilevel"/>
+    <w:tmpl w:val="00000003"/>
+    <w:lvl w:ilvl="0" w:tentative="1">
+      <w:start w:val="1"/>
+      <w:numFmt w:val="bullet"/>
+      <w:lvlText w:val=""/>
+      <w:lvlJc w:val="left"/>
+      <w:pPr>
+        <w:ind w:left="840" w:hanging="420"/>
+      </w:pPr>
+      <w:rPr>
+        <w:rFonts w:hint="default" w:ascii="Wingdings" w:hAnsi="Wingdings"/>
+      </w:rPr>
+    </w:lvl>
+    <w:lvl w:ilvl="1" w:tentative="1">
+      <w:start w:val="1"/>
+      <w:numFmt w:val="bullet"/>
+      <w:lvlText w:val=""/>
+      <w:lvlJc w:val="left"/>
+      <w:pPr>
+        <w:ind w:left="1260" w:hanging="420"/>
+      </w:pPr>
+      <w:rPr>
+        <w:rFonts w:hint="default" w:ascii="Wingdings" w:hAnsi="Wingdings"/>
+      </w:rPr>
+    </w:lvl>
+    <w:lvl w:ilvl="2" w:tentative="1">
+      <w:start w:val="1"/>
+      <w:numFmt w:val="bullet"/>
+      <w:lvlText w:val=""/>
+      <w:lvlJc w:val="left"/>
+      <w:pPr>
+        <w:ind w:left="1680" w:hanging="420"/>
+      </w:pPr>
+      <w:rPr>
+        <w:rFonts w:hint="default" w:ascii="Wingdings" w:hAnsi="Wingdings"/>
+      </w:rPr>
+    </w:lvl>
+    <w:lvl w:ilvl="3" w:tentative="1">
+      <w:start w:val="1"/>
+      <w:numFmt w:val="bullet"/>
+      <w:lvlText w:val=""/>
+      <w:lvlJc w:val="left"/>
+      <w:pPr>
+        <w:ind w:left="2100" w:hanging="420"/>
+      </w:pPr>
+      <w:rPr>
+        <w:rFonts w:hint="default" w:ascii="Wingdings" w:hAnsi="Wingdings"/>
+      </w:rPr>
+    </w:lvl>
+    <w:lvl w:ilvl="4" w:tentative="1">
+      <w:start w:val="1"/>
+      <w:numFmt w:val="bullet"/>
+      <w:lvlText w:val=""/>
+      <w:lvlJc w:val="left"/>
+      <w:pPr>
+        <w:ind w:left="2520" w:hanging="420"/>
+      </w:pPr>
+      <w:rPr>
+        <w:rFonts w:hint="default" w:ascii="Wingdings" w:hAnsi="Wingdings"/>
+      </w:rPr>
+    </w:lvl>
+    <w:lvl w:ilvl="5" w:tentative="1">
+      <w:start w:val="1"/>
+      <w:numFmt w:val="bullet"/>
+      <w:lvlText w:val=""/>
+      <w:lvlJc w:val="left"/>
+      <w:pPr>
+        <w:ind w:left="2940" w:hanging="420"/>
+      </w:pPr>
+      <w:rPr>
+        <w:rFonts w:hint="default" w:ascii="Wingdings" w:hAnsi="Wingdings"/>
+      </w:rPr>
+    </w:lvl>
+    <w:lvl w:ilvl="6" w:tentative="1">
+      <w:start w:val="1"/>
+      <w:numFmt w:val="bullet"/>
+      <w:lvlText w:val=""/>
+      <w:lvlJc w:val="left"/>
+      <w:pPr>
+        <w:ind w:left="3360" w:hanging="420"/>
+      </w:pPr>
+      <w:rPr>
+        <w:rFonts w:hint="default" w:ascii="Wingdings" w:hAnsi="Wingdings"/>
+      </w:rPr>
+    </w:lvl>
+    <w:lvl w:ilvl="7" w:tentative="1">
+      <w:start w:val="1"/>
+      <w:numFmt w:val="bullet"/>
+      <w:lvlText w:val=""/>
+      <w:lvlJc w:val="left"/>
+      <w:pPr>
+        <w:ind w:left="3780" w:hanging="420"/>
+      </w:pPr>
+      <w:rPr>
+        <w:rFonts w:hint="default" w:ascii="Wingdings" w:hAnsi="Wingdings"/>
+      </w:rPr>
+    </w:lvl>
+    <w:lvl w:ilvl="8" w:tentative="1">
+      <w:start w:val="1"/>
+      <w:numFmt w:val="bullet"/>
+      <w:lvlText w:val=""/>
+      <w:lvlJc w:val="left"/>
+      <w:pPr>
+        <w:ind w:left="4200" w:hanging="420"/>
+      </w:pPr>
+      <w:rPr>
+        <w:rFonts w:hint="default" w:ascii="Wingdings" w:hAnsi="Wingdings"/>
+      </w:rPr>
+    </w:lvl>
+  </w:abstractNum>
+  <w:abstractNum w:abstractNumId="4">
+    <w:nsid w:val="00000004"/>
+    <w:multiLevelType w:val="multilevel"/>
+    <w:tmpl w:val="00000004"/>
+    <w:lvl w:ilvl="0" w:tentative="1">
+      <w:start w:val="1"/>
+      <w:numFmt w:val="bullet"/>
+      <w:lvlText w:val=""/>
+      <w:lvlJc w:val="left"/>
+      <w:pPr>
+        <w:ind w:left="840" w:hanging="420"/>
+      </w:pPr>
+      <w:rPr>
+        <w:rFonts w:hint="default" w:ascii="Wingdings" w:hAnsi="Wingdings"/>
+      </w:rPr>
+    </w:lvl>
+    <w:lvl w:ilvl="1" w:tentative="1">
+      <w:start w:val="1"/>
+      <w:numFmt w:val="bullet"/>
+      <w:lvlText w:val=""/>
+      <w:lvlJc w:val="left"/>
+      <w:pPr>
+        <w:ind w:left="1260" w:hanging="420"/>
+      </w:pPr>
+      <w:rPr>
+        <w:rFonts w:hint="default" w:ascii="Wingdings" w:hAnsi="Wingdings"/>
+      </w:rPr>
+    </w:lvl>
+    <w:lvl w:ilvl="2" w:tentative="1">
+      <w:start w:val="1"/>
+      <w:numFmt w:val="bullet"/>
+      <w:lvlText w:val=""/>
+      <w:lvlJc w:val="left"/>
+      <w:pPr>
+        <w:ind w:left="1680" w:hanging="420"/>
+      </w:pPr>
+      <w:rPr>
+        <w:rFonts w:hint="default" w:ascii="Wingdings" w:hAnsi="Wingdings"/>
+      </w:rPr>
+    </w:lvl>
+    <w:lvl w:ilvl="3" w:tentative="1">
+      <w:start w:val="1"/>
+      <w:numFmt w:val="bullet"/>
+      <w:lvlText w:val=""/>
+      <w:lvlJc w:val="left"/>
+      <w:pPr>
+        <w:ind w:left="2100" w:hanging="420"/>
+      </w:pPr>
+      <w:rPr>
+        <w:rFonts w:hint="default" w:ascii="Wingdings" w:hAnsi="Wingdings"/>
+      </w:rPr>
+    </w:lvl>
+    <w:lvl w:ilvl="4" w:tentative="1">
+      <w:start w:val="1"/>
+      <w:numFmt w:val="bullet"/>
+      <w:lvlText w:val=""/>
+      <w:lvlJc w:val="left"/>
+      <w:pPr>
+        <w:ind w:left="2520" w:hanging="420"/>
+      </w:pPr>
+      <w:rPr>
+        <w:rFonts w:hint="default" w:ascii="Wingdings" w:hAnsi="Wingdings"/>
+      </w:rPr>
+    </w:lvl>
+    <w:lvl w:ilvl="5" w:tentative="1">
+      <w:start w:val="1"/>
+      <w:numFmt w:val="bullet"/>
+      <w:lvlText w:val=""/>
+      <w:lvlJc w:val="left"/>
+      <w:pPr>
+        <w:ind w:left="2940" w:hanging="420"/>
+      </w:pPr>
+      <w:rPr>
+        <w:rFonts w:hint="default" w:ascii="Wingdings" w:hAnsi="Wingdings"/>
+      </w:rPr>
+    </w:lvl>
+    <w:lvl w:ilvl="6" w:tentative="1">
+      <w:start w:val="1"/>
+      <w:numFmt w:val="bullet"/>
+      <w:lvlText w:val=""/>
+      <w:lvlJc w:val="left"/>
+      <w:pPr>
+        <w:ind w:left="3360" w:hanging="420"/>
+      </w:pPr>
+      <w:rPr>
+        <w:rFonts w:hint="default" w:ascii="Wingdings" w:hAnsi="Wingdings"/>
+      </w:rPr>
+    </w:lvl>
+    <w:lvl w:ilvl="7" w:tentative="1">
+      <w:start w:val="1"/>
+      <w:numFmt w:val="bullet"/>
+      <w:lvlText w:val=""/>
+      <w:lvlJc w:val="left"/>
+      <w:pPr>
+        <w:ind w:left="3780" w:hanging="420"/>
+      </w:pPr>
+      <w:rPr>
+        <w:rFonts w:hint="default" w:ascii="Wingdings" w:hAnsi="Wingdings"/>
+      </w:rPr>
+    </w:lvl>
+    <w:lvl w:ilvl="8" w:tentative="1">
+      <w:start w:val="1"/>
+      <w:numFmt w:val="bullet"/>
+      <w:lvlText w:val=""/>
+      <w:lvlJc w:val="left"/>
+      <w:pPr>
+        <w:ind w:left="4200" w:hanging="420"/>
+      </w:pPr>
+      <w:rPr>
+        <w:rFonts w:hint="default" w:ascii="Wingdings" w:hAnsi="Wingdings"/>
+      </w:rPr>
+    </w:lvl>
+  </w:abstractNum>
+  <w:abstractNum w:abstractNumId="5">
+    <w:nsid w:val="00000005"/>
+    <w:multiLevelType w:val="multilevel"/>
+    <w:tmpl w:val="00000005"/>
+    <w:lvl w:ilvl="0" w:tentative="1">
+      <w:start w:val="1"/>
+      <w:numFmt w:val="decimal"/>
+      <w:lvlText w:val="%1."/>
+      <w:lvlJc w:val="left"/>
+      <w:pPr>
+        <w:ind w:left="840" w:hanging="420"/>
+      </w:pPr>
+    </w:lvl>
+    <w:lvl w:ilvl="1" w:tentative="1">
+      <w:start w:val="1"/>
+      <w:numFmt w:val="lowerLetter"/>
+      <w:lvlText w:val="%2)"/>
+      <w:lvlJc w:val="left"/>
+      <w:pPr>
+        <w:ind w:left="1260" w:hanging="420"/>
+      </w:pPr>
+    </w:lvl>
+    <w:lvl w:ilvl="2" w:tentative="1">
+      <w:start w:val="1"/>
+      <w:numFmt w:val="lowerRoman"/>
+      <w:lvlText w:val="%3."/>
+      <w:lvlJc w:val="right"/>
+      <w:pPr>
+        <w:ind w:left="1680" w:hanging="420"/>
+      </w:pPr>
+    </w:lvl>
+    <w:lvl w:ilvl="3" w:tentative="1">
+      <w:start w:val="1"/>
+      <w:numFmt w:val="decimal"/>
+      <w:lvlText w:val="%4."/>
+      <w:lvlJc w:val="left"/>
+      <w:pPr>
+        <w:ind w:left="2100" w:hanging="420"/>
+      </w:pPr>
+    </w:lvl>
+    <w:lvl w:ilvl="4" w:tentative="1">
+      <w:start w:val="1"/>
+      <w:numFmt w:val="lowerLetter"/>
+      <w:lvlText w:val="%5)"/>
+      <w:lvlJc w:val="left"/>
+      <w:pPr>
+        <w:ind w:left="2520" w:hanging="420"/>
+      </w:pPr>
+    </w:lvl>
+    <w:lvl w:ilvl="5" w:tentative="1">
+      <w:start w:val="1"/>
+      <w:numFmt w:val="lowerRoman"/>
+      <w:lvlText w:val="%6."/>
+      <w:lvlJc w:val="right"/>
+      <w:pPr>
+        <w:ind w:left="2940" w:hanging="420"/>
+      </w:pPr>
+    </w:lvl>
+    <w:lvl w:ilvl="6" w:tentative="1">
+      <w:start w:val="1"/>
+      <w:numFmt w:val="decimal"/>
+      <w:lvlText w:val="%7."/>
+      <w:lvlJc w:val="left"/>
+      <w:pPr>
+        <w:ind w:left="3360" w:hanging="420"/>
+      </w:pPr>
+    </w:lvl>
+    <w:lvl w:ilvl="7" w:tentative="1">
+      <w:start w:val="1"/>
+      <w:numFmt w:val="lowerLetter"/>
+      <w:lvlText w:val="%8)"/>
+      <w:lvlJc w:val="left"/>
+      <w:pPr>
+        <w:ind w:left="3780" w:hanging="420"/>
+      </w:pPr>
+    </w:lvl>
+    <w:lvl w:ilvl="8" w:tentative="1">
+      <w:start w:val="1"/>
+      <w:numFmt w:val="lowerRoman"/>
+      <w:lvlText w:val="%9."/>
+      <w:lvlJc w:val="right"/>
+      <w:pPr>
+        <w:ind w:left="4200" w:hanging="420"/>
+      </w:pPr>
+    </w:lvl>
+  </w:abstractNum>
+  <w:abstractNum w:abstractNumId="6">
+    <w:nsid w:val="00000006"/>
+    <w:multiLevelType w:val="multilevel"/>
+    <w:tmpl w:val="00000006"/>
+    <w:lvl w:ilvl="0" w:tentative="1">
+      <w:start w:val="1"/>
+      <w:numFmt w:val="bullet"/>
+      <w:lvlText w:val=""/>
+      <w:lvlJc w:val="left"/>
+      <w:pPr>
+        <w:ind w:left="840" w:hanging="420"/>
+      </w:pPr>
+      <w:rPr>
+        <w:rFonts w:hint="default" w:ascii="Wingdings" w:hAnsi="Wingdings"/>
+      </w:rPr>
+    </w:lvl>
+    <w:lvl w:ilvl="1" w:tentative="1">
+      <w:start w:val="1"/>
+      <w:numFmt w:val="bullet"/>
+      <w:lvlText w:val=""/>
+      <w:lvlJc w:val="left"/>
+      <w:pPr>
+        <w:ind w:left="1260" w:hanging="420"/>
+      </w:pPr>
+      <w:rPr>
+        <w:rFonts w:hint="default" w:ascii="Wingdings" w:hAnsi="Wingdings"/>
+      </w:rPr>
+    </w:lvl>
+    <w:lvl w:ilvl="2" w:tentative="1">
+      <w:start w:val="1"/>
+      <w:numFmt w:val="bullet"/>
+      <w:lvlText w:val=""/>
+      <w:lvlJc w:val="left"/>
+      <w:pPr>
+        <w:ind w:left="1680" w:hanging="420"/>
+      </w:pPr>
+      <w:rPr>
+        <w:rFonts w:hint="default" w:ascii="Wingdings" w:hAnsi="Wingdings"/>
+      </w:rPr>
+    </w:lvl>
+    <w:lvl w:ilvl="3" w:tentative="1">
+      <w:start w:val="1"/>
+      <w:numFmt w:val="bullet"/>
+      <w:lvlText w:val=""/>
+      <w:lvlJc w:val="left"/>
+      <w:pPr>
+        <w:ind w:left="2100" w:hanging="420"/>
+      </w:pPr>
+      <w:rPr>
+        <w:rFonts w:hint="default" w:ascii="Wingdings" w:hAnsi="Wingdings"/>
+      </w:rPr>
+    </w:lvl>
+    <w:lvl w:ilvl="4" w:tentative="1">
+      <w:start w:val="1"/>
+      <w:numFmt w:val="bullet"/>
+      <w:lvlText w:val=""/>
+      <w:lvlJc w:val="left"/>
+      <w:pPr>
+        <w:ind w:left="2520" w:hanging="420"/>
+      </w:pPr>
+      <w:rPr>
+        <w:rFonts w:hint="default" w:ascii="Wingdings" w:hAnsi="Wingdings"/>
+      </w:rPr>
+    </w:lvl>
+    <w:lvl w:ilvl="5" w:tentative="1">
+      <w:start w:val="1"/>
+      <w:numFmt w:val="bullet"/>
+      <w:lvlText w:val=""/>
+      <w:lvlJc w:val="left"/>
+      <w:pPr>
+        <w:ind w:left="2940" w:hanging="420"/>
+      </w:pPr>
+      <w:rPr>
+        <w:rFonts w:hint="default" w:ascii="Wingdings" w:hAnsi="Wingdings"/>
+      </w:rPr>
+    </w:lvl>
+    <w:lvl w:ilvl="6" w:tentative="1">
+      <w:start w:val="1"/>
+      <w:numFmt w:val="bullet"/>
+      <w:lvlText w:val=""/>
+      <w:lvlJc w:val="left"/>
+      <w:pPr>
+        <w:ind w:left="3360" w:hanging="420"/>
+      </w:pPr>
+      <w:rPr>
+        <w:rFonts w:hint="default" w:ascii="Wingdings" w:hAnsi="Wingdings"/>
+      </w:rPr>
+    </w:lvl>
+    <w:lvl w:ilvl="7" w:tentative="1">
+      <w:start w:val="1"/>
+      <w:numFmt w:val="bullet"/>
+      <w:lvlText w:val=""/>
+      <w:lvlJc w:val="left"/>
+      <w:pPr>
+        <w:ind w:left="3780" w:hanging="420"/>
+      </w:pPr>
+      <w:rPr>
+        <w:rFonts w:hint="default" w:ascii="Wingdings" w:hAnsi="Wingdings"/>
+      </w:rPr>
+    </w:lvl>
+    <w:lvl w:ilvl="8" w:tentative="1">
+      <w:start w:val="1"/>
+      <w:numFmt w:val="bullet"/>
+      <w:lvlText w:val=""/>
+      <w:lvlJc w:val="left"/>
+      <w:pPr>
+        <w:ind w:left="4200" w:hanging="420"/>
+      </w:pPr>
+      <w:rPr>
+        <w:rFonts w:hint="default" w:ascii="Wingdings" w:hAnsi="Wingdings"/>
+      </w:rPr>
+    </w:lvl>
+  </w:abstractNum>
+  <w:abstractNum w:abstractNumId="7">
+    <w:nsid w:val="00000007"/>
+    <w:multiLevelType w:val="multilevel"/>
+    <w:tmpl w:val="00000007"/>
+    <w:lvl w:ilvl="0" w:tentative="1">
+      <w:start w:val="1"/>
+      <w:numFmt w:val="bullet"/>
+      <w:lvlText w:val=""/>
+      <w:lvlJc w:val="left"/>
+      <w:pPr>
+        <w:ind w:left="840" w:hanging="420"/>
+      </w:pPr>
+      <w:rPr>
+        <w:rFonts w:hint="default" w:ascii="Wingdings" w:hAnsi="Wingdings"/>
+      </w:rPr>
+    </w:lvl>
+    <w:lvl w:ilvl="1" w:tentative="1">
+      <w:start w:val="1"/>
+      <w:numFmt w:val="bullet"/>
+      <w:lvlText w:val=""/>
+      <w:lvlJc w:val="left"/>
+      <w:pPr>
+        <w:ind w:left="1260" w:hanging="420"/>
+      </w:pPr>
+      <w:rPr>
+        <w:rFonts w:hint="default" w:ascii="Wingdings" w:hAnsi="Wingdings"/>
+      </w:rPr>
+    </w:lvl>
+    <w:lvl w:ilvl="2" w:tentative="1">
+      <w:start w:val="1"/>
+      <w:numFmt w:val="bullet"/>
+      <w:lvlText w:val=""/>
+      <w:lvlJc w:val="left"/>
+      <w:pPr>
+        <w:ind w:left="1680" w:hanging="420"/>
+      </w:pPr>
+      <w:rPr>
+        <w:rFonts w:hint="default" w:ascii="Wingdings" w:hAnsi="Wingdings"/>
+      </w:rPr>
+    </w:lvl>
+    <w:lvl w:ilvl="3" w:tentative="1">
+      <w:start w:val="1"/>
+      <w:numFmt w:val="bullet"/>
+      <w:lvlText w:val=""/>
+      <w:lvlJc w:val="left"/>
+      <w:pPr>
+        <w:ind w:left="2100" w:hanging="420"/>
+      </w:pPr>
+      <w:rPr>
+        <w:rFonts w:hint="default" w:ascii="Wingdings" w:hAnsi="Wingdings"/>
+      </w:rPr>
+    </w:lvl>
+    <w:lvl w:ilvl="4" w:tentative="1">
+      <w:start w:val="1"/>
+      <w:numFmt w:val="bullet"/>
+      <w:lvlText w:val=""/>
+      <w:lvlJc w:val="left"/>
+      <w:pPr>
+        <w:ind w:left="2520" w:hanging="420"/>
+      </w:pPr>
+      <w:rPr>
+        <w:rFonts w:hint="default" w:ascii="Wingdings" w:hAnsi="Wingdings"/>
+      </w:rPr>
+    </w:lvl>
+    <w:lvl w:ilvl="5" w:tentative="1">
+      <w:start w:val="1"/>
+      <w:numFmt w:val="bullet"/>
+      <w:lvlText w:val=""/>
+      <w:lvlJc w:val="left"/>
+      <w:pPr>
+        <w:ind w:left="2940" w:hanging="420"/>
+      </w:pPr>
+      <w:rPr>
+        <w:rFonts w:hint="default" w:ascii="Wingdings" w:hAnsi="Wingdings"/>
+      </w:rPr>
+    </w:lvl>
+    <w:lvl w:ilvl="6" w:tentative="1">
+      <w:start w:val="1"/>
+      <w:numFmt w:val="bullet"/>
+      <w:lvlText w:val=""/>
+      <w:lvlJc w:val="left"/>
+      <w:pPr>
+        <w:ind w:left="3360" w:hanging="420"/>
+      </w:pPr>
+      <w:rPr>
+        <w:rFonts w:hint="default" w:ascii="Wingdings" w:hAnsi="Wingdings"/>
+      </w:rPr>
+    </w:lvl>
+    <w:lvl w:ilvl="7" w:tentative="1">
+      <w:start w:val="1"/>
+      <w:numFmt w:val="bullet"/>
+      <w:lvlText w:val=""/>
+      <w:lvlJc w:val="left"/>
+      <w:pPr>
+        <w:ind w:left="3780" w:hanging="420"/>
+      </w:pPr>
+      <w:rPr>
+        <w:rFonts w:hint="default" w:ascii="Wingdings" w:hAnsi="Wingdings"/>
+      </w:rPr>
+    </w:lvl>
+    <w:lvl w:ilvl="8" w:tentative="1">
+      <w:start w:val="1"/>
+      <w:numFmt w:val="bullet"/>
+      <w:lvlText w:val=""/>
+      <w:lvlJc w:val="left"/>
+      <w:pPr>
+        <w:ind w:left="4200" w:hanging="420"/>
+      </w:pPr>
+      <w:rPr>
+        <w:rFonts w:hint="default" w:ascii="Wingdings" w:hAnsi="Wingdings"/>
+      </w:rPr>
+    </w:lvl>
+  </w:abstractNum>
+  <w:abstractNum w:abstractNumId="8">
+    <w:nsid w:val="00000008"/>
+    <w:multiLevelType w:val="multilevel"/>
+    <w:tmpl w:val="00000008"/>
+    <w:lvl w:ilvl="0" w:tentative="1">
+      <w:start w:val="1"/>
+      <w:numFmt w:val="bullet"/>
+      <w:lvlText w:val=""/>
+      <w:lvlJc w:val="left"/>
+      <w:pPr>
+        <w:ind w:left="840" w:hanging="420"/>
+      </w:pPr>
+      <w:rPr>
+        <w:rFonts w:hint="default" w:ascii="Wingdings" w:hAnsi="Wingdings"/>
+      </w:rPr>
+    </w:lvl>
+    <w:lvl w:ilvl="1" w:tentative="1">
+      <w:start w:val="1"/>
+      <w:numFmt w:val="bullet"/>
+      <w:lvlText w:val=""/>
+      <w:lvlJc w:val="left"/>
+      <w:pPr>
+        <w:ind w:left="1260" w:hanging="420"/>
+      </w:pPr>
+      <w:rPr>
+        <w:rFonts w:hint="default" w:ascii="Wingdings" w:hAnsi="Wingdings"/>
+      </w:rPr>
+    </w:lvl>
+    <w:lvl w:ilvl="2" w:tentative="1">
+      <w:start w:val="1"/>
+      <w:numFmt w:val="bullet"/>
+      <w:lvlText w:val=""/>
+      <w:lvlJc w:val="left"/>
+      <w:pPr>
+        <w:ind w:left="1680" w:hanging="420"/>
+      </w:pPr>
+      <w:rPr>
+        <w:rFonts w:hint="default" w:ascii="Wingdings" w:hAnsi="Wingdings"/>
+      </w:rPr>
+    </w:lvl>
+    <w:lvl w:ilvl="3" w:tentative="1">
+      <w:start w:val="1"/>
+      <w:numFmt w:val="bullet"/>
+      <w:lvlText w:val=""/>
+      <w:lvlJc w:val="left"/>
+      <w:pPr>
+        <w:ind w:left="2100" w:hanging="420"/>
+      </w:pPr>
+      <w:rPr>
+        <w:rFonts w:hint="default" w:ascii="Wingdings" w:hAnsi="Wingdings"/>
+      </w:rPr>
+    </w:lvl>
+    <w:lvl w:ilvl="4" w:tentative="1">
+      <w:start w:val="1"/>
+      <w:numFmt w:val="bullet"/>
+      <w:lvlText w:val=""/>
+      <w:lvlJc w:val="left"/>
+      <w:pPr>
+        <w:ind w:left="2520" w:hanging="420"/>
+      </w:pPr>
+      <w:rPr>
+        <w:rFonts w:hint="default" w:ascii="Wingdings" w:hAnsi="Wingdings"/>
+      </w:rPr>
+    </w:lvl>
+    <w:lvl w:ilvl="5" w:tentative="1">
+      <w:start w:val="1"/>
+      <w:numFmt w:val="bullet"/>
+      <w:lvlText w:val=""/>
+      <w:lvlJc w:val="left"/>
+      <w:pPr>
+        <w:ind w:left="2940" w:hanging="420"/>
+      </w:pPr>
+      <w:rPr>
+        <w:rFonts w:hint="default" w:ascii="Wingdings" w:hAnsi="Wingdings"/>
+      </w:rPr>
+    </w:lvl>
+    <w:lvl w:ilvl="6" w:tentative="1">
+      <w:start w:val="1"/>
+      <w:numFmt w:val="bullet"/>
+      <w:lvlText w:val=""/>
+      <w:lvlJc w:val="left"/>
+      <w:pPr>
+        <w:ind w:left="3360" w:hanging="420"/>
+      </w:pPr>
+      <w:rPr>
+        <w:rFonts w:hint="default" w:ascii="Wingdings" w:hAnsi="Wingdings"/>
+      </w:rPr>
+    </w:lvl>
+    <w:lvl w:ilvl="7" w:tentative="1">
+      <w:start w:val="1"/>
+      <w:numFmt w:val="bullet"/>
+      <w:lvlText w:val=""/>
+      <w:lvlJc w:val="left"/>
+      <w:pPr>
+        <w:ind w:left="3780" w:hanging="420"/>
+      </w:pPr>
+      <w:rPr>
+        <w:rFonts w:hint="default" w:ascii="Wingdings" w:hAnsi="Wingdings"/>
+      </w:rPr>
+    </w:lvl>
+    <w:lvl w:ilvl="8" w:tentative="1">
+      <w:start w:val="1"/>
+      <w:numFmt w:val="bullet"/>
+      <w:lvlText w:val=""/>
+      <w:lvlJc w:val="left"/>
+      <w:pPr>
+        <w:ind w:left="4200" w:hanging="420"/>
+      </w:pPr>
+      <w:rPr>
+        <w:rFonts w:hint="default" w:ascii="Wingdings" w:hAnsi="Wingdings"/>
+      </w:rPr>
+    </w:lvl>
+  </w:abstractNum>
+  <w:abstractNum w:abstractNumId="9">
+    <w:nsid w:val="00000009"/>
+    <w:multiLevelType w:val="multilevel"/>
+    <w:tmpl w:val="00000009"/>
+    <w:lvl w:ilvl="0" w:tentative="1">
+      <w:start w:val="1"/>
+      <w:numFmt w:val="decimal"/>
+      <w:lvlText w:val="%1."/>
+      <w:lvlJc w:val="left"/>
+      <w:pPr>
+        <w:ind w:left="840" w:hanging="420"/>
+      </w:pPr>
+    </w:lvl>
+    <w:lvl w:ilvl="1" w:tentative="1">
+      <w:start w:val="1"/>
+      <w:numFmt w:val="lowerLetter"/>
+      <w:lvlText w:val="%2)"/>
+      <w:lvlJc w:val="left"/>
+      <w:pPr>
+        <w:ind w:left="1260" w:hanging="420"/>
+      </w:pPr>
+    </w:lvl>
+    <w:lvl w:ilvl="2" w:tentative="1">
+      <w:start w:val="1"/>
+      <w:numFmt w:val="lowerRoman"/>
+      <w:lvlText w:val="%3."/>
+      <w:lvlJc w:val="right"/>
+      <w:pPr>
+        <w:ind w:left="1680" w:hanging="420"/>
+      </w:pPr>
+    </w:lvl>
+    <w:lvl w:ilvl="3" w:tentative="1">
+      <w:start w:val="1"/>
+      <w:numFmt w:val="decimal"/>
+      <w:lvlText w:val="%4."/>
+      <w:lvlJc w:val="left"/>
+      <w:pPr>
+        <w:ind w:left="2100" w:hanging="420"/>
+      </w:pPr>
+    </w:lvl>
+    <w:lvl w:ilvl="4" w:tentative="1">
+      <w:start w:val="1"/>
+      <w:numFmt w:val="lowerLetter"/>
+      <w:lvlText w:val="%5)"/>
+      <w:lvlJc w:val="left"/>
+      <w:pPr>
+        <w:ind w:left="2520" w:hanging="420"/>
+      </w:pPr>
+    </w:lvl>
+    <w:lvl w:ilvl="5" w:tentative="1">
+      <w:start w:val="1"/>
+      <w:numFmt w:val="lowerRoman"/>
+      <w:lvlText w:val="%6."/>
+      <w:lvlJc w:val="right"/>
+      <w:pPr>
+        <w:ind w:left="2940" w:hanging="420"/>
+      </w:pPr>
+    </w:lvl>
+    <w:lvl w:ilvl="6" w:tentative="1">
+      <w:start w:val="1"/>
+      <w:numFmt w:val="decimal"/>
+      <w:lvlText w:val="%7."/>
+      <w:lvlJc w:val="left"/>
+      <w:pPr>
+        <w:ind w:left="3360" w:hanging="420"/>
+      </w:pPr>
+    </w:lvl>
+    <w:lvl w:ilvl="7" w:tentative="1">
+      <w:start w:val="1"/>
+      <w:numFmt w:val="lowerLetter"/>
+      <w:lvlText w:val="%8)"/>
+      <w:lvlJc w:val="left"/>
+      <w:pPr>
+        <w:ind w:left="3780" w:hanging="420"/>
+      </w:pPr>
+    </w:lvl>
+    <w:lvl w:ilvl="8" w:tentative="1">
+      <w:start w:val="1"/>
+      <w:numFmt w:val="lowerRoman"/>
+      <w:lvlText w:val="%9."/>
+      <w:lvlJc w:val="right"/>
+      <w:pPr>
+        <w:ind w:left="4200" w:hanging="420"/>
+      </w:pPr>
+    </w:lvl>
+  </w:abstractNum>
   <w:abstractNum w:abstractNumId="10">
     <w:nsid w:val="0000000A"/>
     <w:multiLevelType w:val="singleLevel"/>
@@ -19471,7 +21104,7 @@
         <w:tabs>
           <w:tab w:val="left" w:pos="840"/>
         </w:tabs>
-        <w:ind w:left="420" w:leftChars="0" w:hanging="420" w:firstLineChars="0"/>
+        <w:ind w:left="420" w:hanging="420"/>
       </w:pPr>
       <w:rPr>
         <w:rFonts w:hint="default" w:ascii="Wingdings" w:hAnsi="Wingdings"/>
@@ -19485,7 +21118,7 @@
     <w:lvl w:ilvl="0" w:tentative="1">
       <w:start w:val="1"/>
       <w:numFmt w:val="bullet"/>
-      <w:lvlText w:val=""/>
+      <w:lvlText w:val=""/>
       <w:lvlJc w:val="left"/>
       <w:pPr>
         <w:ind w:left="840" w:hanging="420"/>
@@ -19593,111 +21226,18 @@
   </w:abstractNum>
   <w:abstractNum w:abstractNumId="12">
     <w:nsid w:val="0000000C"/>
-    <w:multiLevelType w:val="multilevel"/>
+    <w:multiLevelType w:val="singleLevel"/>
     <w:tmpl w:val="0000000C"/>
     <w:lvl w:ilvl="0" w:tentative="1">
       <w:start w:val="1"/>
       <w:numFmt w:val="bullet"/>
-      <w:lvlText w:val=""/>
+      <w:lvlText w:val=""/>
       <w:lvlJc w:val="left"/>
       <w:pPr>
-        <w:ind w:left="840" w:hanging="420"/>
-      </w:pPr>
-      <w:rPr>
-        <w:rFonts w:hint="default" w:ascii="Wingdings" w:hAnsi="Wingdings"/>
-      </w:rPr>
-    </w:lvl>
-    <w:lvl w:ilvl="1" w:tentative="1">
-      <w:start w:val="1"/>
-      <w:numFmt w:val="bullet"/>
-      <w:lvlText w:val=""/>
-      <w:lvlJc w:val="left"/>
-      <w:pPr>
-        <w:ind w:left="1260" w:hanging="420"/>
-      </w:pPr>
-      <w:rPr>
-        <w:rFonts w:hint="default" w:ascii="Wingdings" w:hAnsi="Wingdings"/>
-      </w:rPr>
-    </w:lvl>
-    <w:lvl w:ilvl="2" w:tentative="1">
-      <w:start w:val="1"/>
-      <w:numFmt w:val="bullet"/>
-      <w:lvlText w:val=""/>
-      <w:lvlJc w:val="left"/>
-      <w:pPr>
-        <w:ind w:left="1680" w:hanging="420"/>
-      </w:pPr>
-      <w:rPr>
-        <w:rFonts w:hint="default" w:ascii="Wingdings" w:hAnsi="Wingdings"/>
-      </w:rPr>
-    </w:lvl>
-    <w:lvl w:ilvl="3" w:tentative="1">
-      <w:start w:val="1"/>
-      <w:numFmt w:val="bullet"/>
-      <w:lvlText w:val=""/>
-      <w:lvlJc w:val="left"/>
-      <w:pPr>
-        <w:ind w:left="2100" w:hanging="420"/>
-      </w:pPr>
-      <w:rPr>
-        <w:rFonts w:hint="default" w:ascii="Wingdings" w:hAnsi="Wingdings"/>
-      </w:rPr>
-    </w:lvl>
-    <w:lvl w:ilvl="4" w:tentative="1">
-      <w:start w:val="1"/>
-      <w:numFmt w:val="bullet"/>
-      <w:lvlText w:val=""/>
-      <w:lvlJc w:val="left"/>
-      <w:pPr>
-        <w:ind w:left="2520" w:hanging="420"/>
-      </w:pPr>
-      <w:rPr>
-        <w:rFonts w:hint="default" w:ascii="Wingdings" w:hAnsi="Wingdings"/>
-      </w:rPr>
-    </w:lvl>
-    <w:lvl w:ilvl="5" w:tentative="1">
-      <w:start w:val="1"/>
-      <w:numFmt w:val="bullet"/>
-      <w:lvlText w:val=""/>
-      <w:lvlJc w:val="left"/>
-      <w:pPr>
-        <w:ind w:left="2940" w:hanging="420"/>
-      </w:pPr>
-      <w:rPr>
-        <w:rFonts w:hint="default" w:ascii="Wingdings" w:hAnsi="Wingdings"/>
-      </w:rPr>
-    </w:lvl>
-    <w:lvl w:ilvl="6" w:tentative="1">
-      <w:start w:val="1"/>
-      <w:numFmt w:val="bullet"/>
-      <w:lvlText w:val=""/>
-      <w:lvlJc w:val="left"/>
-      <w:pPr>
-        <w:ind w:left="3360" w:hanging="420"/>
-      </w:pPr>
-      <w:rPr>
-        <w:rFonts w:hint="default" w:ascii="Wingdings" w:hAnsi="Wingdings"/>
-      </w:rPr>
-    </w:lvl>
-    <w:lvl w:ilvl="7" w:tentative="1">
-      <w:start w:val="1"/>
-      <w:numFmt w:val="bullet"/>
-      <w:lvlText w:val=""/>
-      <w:lvlJc w:val="left"/>
-      <w:pPr>
-        <w:ind w:left="3780" w:hanging="420"/>
-      </w:pPr>
-      <w:rPr>
-        <w:rFonts w:hint="default" w:ascii="Wingdings" w:hAnsi="Wingdings"/>
-      </w:rPr>
-    </w:lvl>
-    <w:lvl w:ilvl="8" w:tentative="1">
-      <w:start w:val="1"/>
-      <w:numFmt w:val="bullet"/>
-      <w:lvlText w:val=""/>
-      <w:lvlJc w:val="left"/>
-      <w:pPr>
-        <w:ind w:left="4200" w:hanging="420"/>
+        <w:tabs>
+          <w:tab w:val="left" w:pos="420"/>
+        </w:tabs>
+        <w:ind w:left="420" w:hanging="420"/>
       </w:pPr>
       <w:rPr>
         <w:rFonts w:hint="default" w:ascii="Wingdings" w:hAnsi="Wingdings"/>
@@ -19711,7 +21251,7 @@
     <w:lvl w:ilvl="0" w:tentative="1">
       <w:start w:val="1"/>
       <w:numFmt w:val="bullet"/>
-      <w:lvlText w:val=""/>
+      <w:lvlText w:val=""/>
       <w:lvlJc w:val="left"/>
       <w:pPr>
         <w:ind w:left="840" w:hanging="420"/>
@@ -19819,52 +21359,12 @@
   </w:abstractNum>
   <w:abstractNum w:abstractNumId="14">
     <w:nsid w:val="0000000E"/>
-    <w:multiLevelType w:val="singleLevel"/>
+    <w:multiLevelType w:val="multilevel"/>
     <w:tmpl w:val="0000000E"/>
     <w:lvl w:ilvl="0" w:tentative="1">
       <w:start w:val="1"/>
       <w:numFmt w:val="bullet"/>
-      <w:lvlText w:val=""/>
-      <w:lvlJc w:val="left"/>
-      <w:pPr>
-        <w:tabs>
-          <w:tab w:val="left" w:pos="840"/>
-        </w:tabs>
-        <w:ind w:left="420" w:leftChars="0" w:hanging="420" w:firstLineChars="0"/>
-      </w:pPr>
-      <w:rPr>
-        <w:rFonts w:hint="default" w:ascii="Wingdings" w:hAnsi="Wingdings"/>
-      </w:rPr>
-    </w:lvl>
-  </w:abstractNum>
-  <w:abstractNum w:abstractNumId="15">
-    <w:nsid w:val="0000000F"/>
-    <w:multiLevelType w:val="singleLevel"/>
-    <w:tmpl w:val="0000000F"/>
-    <w:lvl w:ilvl="0" w:tentative="1">
-      <w:start w:val="1"/>
-      <w:numFmt w:val="bullet"/>
-      <w:lvlText w:val=""/>
-      <w:lvlJc w:val="left"/>
-      <w:pPr>
-        <w:tabs>
-          <w:tab w:val="left" w:pos="420"/>
-        </w:tabs>
-        <w:ind w:left="420" w:leftChars="0" w:hanging="420" w:firstLineChars="0"/>
-      </w:pPr>
-      <w:rPr>
-        <w:rFonts w:hint="default" w:ascii="Wingdings" w:hAnsi="Wingdings"/>
-      </w:rPr>
-    </w:lvl>
-  </w:abstractNum>
-  <w:abstractNum w:abstractNumId="16">
-    <w:nsid w:val="00000010"/>
-    <w:multiLevelType w:val="multilevel"/>
-    <w:tmpl w:val="00000010"/>
-    <w:lvl w:ilvl="0" w:tentative="1">
-      <w:start w:val="1"/>
-      <w:numFmt w:val="bullet"/>
-      <w:lvlText w:val=""/>
+      <w:lvlText w:val=""/>
       <w:lvlJc w:val="left"/>
       <w:pPr>
         <w:ind w:left="840" w:hanging="420"/>
@@ -19970,24 +21470,223 @@
       </w:rPr>
     </w:lvl>
   </w:abstractNum>
+  <w:abstractNum w:abstractNumId="15">
+    <w:nsid w:val="0000000F"/>
+    <w:multiLevelType w:val="multilevel"/>
+    <w:tmpl w:val="0000000F"/>
+    <w:lvl w:ilvl="0" w:tentative="1">
+      <w:start w:val="1"/>
+      <w:numFmt w:val="bullet"/>
+      <w:lvlText w:val=""/>
+      <w:lvlJc w:val="left"/>
+      <w:pPr>
+        <w:ind w:left="840" w:hanging="420"/>
+      </w:pPr>
+      <w:rPr>
+        <w:rFonts w:hint="default" w:ascii="Wingdings" w:hAnsi="Wingdings"/>
+      </w:rPr>
+    </w:lvl>
+    <w:lvl w:ilvl="1" w:tentative="1">
+      <w:start w:val="1"/>
+      <w:numFmt w:val="bullet"/>
+      <w:lvlText w:val=""/>
+      <w:lvlJc w:val="left"/>
+      <w:pPr>
+        <w:ind w:left="1260" w:hanging="420"/>
+      </w:pPr>
+      <w:rPr>
+        <w:rFonts w:hint="default" w:ascii="Wingdings" w:hAnsi="Wingdings"/>
+      </w:rPr>
+    </w:lvl>
+    <w:lvl w:ilvl="2" w:tentative="1">
+      <w:start w:val="1"/>
+      <w:numFmt w:val="bullet"/>
+      <w:lvlText w:val=""/>
+      <w:lvlJc w:val="left"/>
+      <w:pPr>
+        <w:ind w:left="1680" w:hanging="420"/>
+      </w:pPr>
+      <w:rPr>
+        <w:rFonts w:hint="default" w:ascii="Wingdings" w:hAnsi="Wingdings"/>
+      </w:rPr>
+    </w:lvl>
+    <w:lvl w:ilvl="3" w:tentative="1">
+      <w:start w:val="1"/>
+      <w:numFmt w:val="bullet"/>
+      <w:lvlText w:val=""/>
+      <w:lvlJc w:val="left"/>
+      <w:pPr>
+        <w:ind w:left="2100" w:hanging="420"/>
+      </w:pPr>
+      <w:rPr>
+        <w:rFonts w:hint="default" w:ascii="Wingdings" w:hAnsi="Wingdings"/>
+      </w:rPr>
+    </w:lvl>
+    <w:lvl w:ilvl="4" w:tentative="1">
+      <w:start w:val="1"/>
+      <w:numFmt w:val="bullet"/>
+      <w:lvlText w:val=""/>
+      <w:lvlJc w:val="left"/>
+      <w:pPr>
+        <w:ind w:left="2520" w:hanging="420"/>
+      </w:pPr>
+      <w:rPr>
+        <w:rFonts w:hint="default" w:ascii="Wingdings" w:hAnsi="Wingdings"/>
+      </w:rPr>
+    </w:lvl>
+    <w:lvl w:ilvl="5" w:tentative="1">
+      <w:start w:val="1"/>
+      <w:numFmt w:val="bullet"/>
+      <w:lvlText w:val=""/>
+      <w:lvlJc w:val="left"/>
+      <w:pPr>
+        <w:ind w:left="2940" w:hanging="420"/>
+      </w:pPr>
+      <w:rPr>
+        <w:rFonts w:hint="default" w:ascii="Wingdings" w:hAnsi="Wingdings"/>
+      </w:rPr>
+    </w:lvl>
+    <w:lvl w:ilvl="6" w:tentative="1">
+      <w:start w:val="1"/>
+      <w:numFmt w:val="bullet"/>
+      <w:lvlText w:val=""/>
+      <w:lvlJc w:val="left"/>
+      <w:pPr>
+        <w:ind w:left="3360" w:hanging="420"/>
+      </w:pPr>
+      <w:rPr>
+        <w:rFonts w:hint="default" w:ascii="Wingdings" w:hAnsi="Wingdings"/>
+      </w:rPr>
+    </w:lvl>
+    <w:lvl w:ilvl="7" w:tentative="1">
+      <w:start w:val="1"/>
+      <w:numFmt w:val="bullet"/>
+      <w:lvlText w:val=""/>
+      <w:lvlJc w:val="left"/>
+      <w:pPr>
+        <w:ind w:left="3780" w:hanging="420"/>
+      </w:pPr>
+      <w:rPr>
+        <w:rFonts w:hint="default" w:ascii="Wingdings" w:hAnsi="Wingdings"/>
+      </w:rPr>
+    </w:lvl>
+    <w:lvl w:ilvl="8" w:tentative="1">
+      <w:start w:val="1"/>
+      <w:numFmt w:val="bullet"/>
+      <w:lvlText w:val=""/>
+      <w:lvlJc w:val="left"/>
+      <w:pPr>
+        <w:ind w:left="4200" w:hanging="420"/>
+      </w:pPr>
+      <w:rPr>
+        <w:rFonts w:hint="default" w:ascii="Wingdings" w:hAnsi="Wingdings"/>
+      </w:rPr>
+    </w:lvl>
+  </w:abstractNum>
+  <w:abstractNum w:abstractNumId="16">
+    <w:nsid w:val="00000010"/>
+    <w:multiLevelType w:val="singleLevel"/>
+    <w:tmpl w:val="00000010"/>
+    <w:lvl w:ilvl="0" w:tentative="1">
+      <w:start w:val="1"/>
+      <w:numFmt w:val="bullet"/>
+      <w:lvlText w:val=""/>
+      <w:lvlJc w:val="left"/>
+      <w:pPr>
+        <w:tabs>
+          <w:tab w:val="left" w:pos="840"/>
+        </w:tabs>
+        <w:ind w:left="420" w:hanging="420"/>
+      </w:pPr>
+      <w:rPr>
+        <w:rFonts w:hint="default" w:ascii="Wingdings" w:hAnsi="Wingdings"/>
+      </w:rPr>
+    </w:lvl>
+  </w:abstractNum>
   <w:abstractNum w:abstractNumId="17">
     <w:nsid w:val="00000011"/>
-    <w:multiLevelType w:val="singleLevel"/>
+    <w:multiLevelType w:val="multilevel"/>
     <w:tmpl w:val="00000011"/>
     <w:lvl w:ilvl="0" w:tentative="1">
       <w:start w:val="1"/>
-      <w:numFmt w:val="bullet"/>
-      <w:lvlText w:val=""/>
+      <w:numFmt w:val="decimal"/>
+      <w:lvlText w:val="%1."/>
       <w:lvlJc w:val="left"/>
       <w:pPr>
-        <w:tabs>
-          <w:tab w:val="left" w:pos="420"/>
-        </w:tabs>
-        <w:ind w:left="420" w:leftChars="0" w:hanging="420" w:firstLineChars="0"/>
-      </w:pPr>
-      <w:rPr>
-        <w:rFonts w:hint="default" w:ascii="Wingdings" w:hAnsi="Wingdings"/>
-      </w:rPr>
+        <w:ind w:left="840" w:hanging="420"/>
+      </w:pPr>
+    </w:lvl>
+    <w:lvl w:ilvl="1" w:tentative="1">
+      <w:start w:val="1"/>
+      <w:numFmt w:val="lowerLetter"/>
+      <w:lvlText w:val="%2)"/>
+      <w:lvlJc w:val="left"/>
+      <w:pPr>
+        <w:ind w:left="1260" w:hanging="420"/>
+      </w:pPr>
+    </w:lvl>
+    <w:lvl w:ilvl="2" w:tentative="1">
+      <w:start w:val="1"/>
+      <w:numFmt w:val="lowerRoman"/>
+      <w:lvlText w:val="%3."/>
+      <w:lvlJc w:val="right"/>
+      <w:pPr>
+        <w:ind w:left="1680" w:hanging="420"/>
+      </w:pPr>
+    </w:lvl>
+    <w:lvl w:ilvl="3" w:tentative="1">
+      <w:start w:val="1"/>
+      <w:numFmt w:val="decimal"/>
+      <w:lvlText w:val="%4."/>
+      <w:lvlJc w:val="left"/>
+      <w:pPr>
+        <w:ind w:left="2100" w:hanging="420"/>
+      </w:pPr>
+    </w:lvl>
+    <w:lvl w:ilvl="4" w:tentative="1">
+      <w:start w:val="1"/>
+      <w:numFmt w:val="lowerLetter"/>
+      <w:lvlText w:val="%5)"/>
+      <w:lvlJc w:val="left"/>
+      <w:pPr>
+        <w:ind w:left="2520" w:hanging="420"/>
+      </w:pPr>
+    </w:lvl>
+    <w:lvl w:ilvl="5" w:tentative="1">
+      <w:start w:val="1"/>
+      <w:numFmt w:val="lowerRoman"/>
+      <w:lvlText w:val="%6."/>
+      <w:lvlJc w:val="right"/>
+      <w:pPr>
+        <w:ind w:left="2940" w:hanging="420"/>
+      </w:pPr>
+    </w:lvl>
+    <w:lvl w:ilvl="6" w:tentative="1">
+      <w:start w:val="1"/>
+      <w:numFmt w:val="decimal"/>
+      <w:lvlText w:val="%7."/>
+      <w:lvlJc w:val="left"/>
+      <w:pPr>
+        <w:ind w:left="3360" w:hanging="420"/>
+      </w:pPr>
+    </w:lvl>
+    <w:lvl w:ilvl="7" w:tentative="1">
+      <w:start w:val="1"/>
+      <w:numFmt w:val="lowerLetter"/>
+      <w:lvlText w:val="%8)"/>
+      <w:lvlJc w:val="left"/>
+      <w:pPr>
+        <w:ind w:left="3780" w:hanging="420"/>
+      </w:pPr>
+    </w:lvl>
+    <w:lvl w:ilvl="8" w:tentative="1">
+      <w:start w:val="1"/>
+      <w:numFmt w:val="lowerRoman"/>
+      <w:lvlText w:val="%9."/>
+      <w:lvlJc w:val="right"/>
+      <w:pPr>
+        <w:ind w:left="4200" w:hanging="420"/>
+      </w:pPr>
     </w:lvl>
   </w:abstractNum>
   <w:abstractNum w:abstractNumId="18">
@@ -19997,7 +21696,7 @@
     <w:lvl w:ilvl="0" w:tentative="1">
       <w:start w:val="1"/>
       <w:numFmt w:val="bullet"/>
-      <w:lvlText w:val=""/>
+      <w:lvlText w:val=""/>
       <w:lvlJc w:val="left"/>
       <w:pPr>
         <w:ind w:left="840" w:hanging="420"/>
@@ -20105,32 +21804,12 @@
   </w:abstractNum>
   <w:abstractNum w:abstractNumId="19">
     <w:nsid w:val="00000013"/>
-    <w:multiLevelType w:val="singleLevel"/>
+    <w:multiLevelType w:val="multilevel"/>
     <w:tmpl w:val="00000013"/>
     <w:lvl w:ilvl="0" w:tentative="1">
       <w:start w:val="1"/>
       <w:numFmt w:val="bullet"/>
-      <w:lvlText w:val=""/>
-      <w:lvlJc w:val="left"/>
-      <w:pPr>
-        <w:tabs>
-          <w:tab w:val="left" w:pos="420"/>
-        </w:tabs>
-        <w:ind w:left="420" w:leftChars="0" w:hanging="420" w:firstLineChars="0"/>
-      </w:pPr>
-      <w:rPr>
-        <w:rFonts w:hint="default" w:ascii="Wingdings" w:hAnsi="Wingdings"/>
-      </w:rPr>
-    </w:lvl>
-  </w:abstractNum>
-  <w:abstractNum w:abstractNumId="20">
-    <w:nsid w:val="00000014"/>
-    <w:multiLevelType w:val="multilevel"/>
-    <w:tmpl w:val="00000014"/>
-    <w:lvl w:ilvl="0" w:tentative="1">
-      <w:start w:val="1"/>
-      <w:numFmt w:val="bullet"/>
-      <w:lvlText w:val=""/>
+      <w:lvlText w:val=""/>
       <w:lvlJc w:val="left"/>
       <w:pPr>
         <w:ind w:left="840" w:hanging="420"/>
@@ -20236,9 +21915,29 @@
       </w:rPr>
     </w:lvl>
   </w:abstractNum>
+  <w:abstractNum w:abstractNumId="20">
+    <w:nsid w:val="00000014"/>
+    <w:multiLevelType w:val="singleLevel"/>
+    <w:tmpl w:val="00000014"/>
+    <w:lvl w:ilvl="0" w:tentative="1">
+      <w:start w:val="1"/>
+      <w:numFmt w:val="bullet"/>
+      <w:lvlText w:val=""/>
+      <w:lvlJc w:val="left"/>
+      <w:pPr>
+        <w:tabs>
+          <w:tab w:val="left" w:pos="420"/>
+        </w:tabs>
+        <w:ind w:left="420" w:hanging="420"/>
+      </w:pPr>
+      <w:rPr>
+        <w:rFonts w:hint="default" w:ascii="Wingdings" w:hAnsi="Wingdings"/>
+      </w:rPr>
+    </w:lvl>
+  </w:abstractNum>
   <w:abstractNum w:abstractNumId="21">
     <w:nsid w:val="00000015"/>
-    <w:multiLevelType w:val="multilevel"/>
+    <w:multiLevelType w:val="singleLevel"/>
     <w:tmpl w:val="00000015"/>
     <w:lvl w:ilvl="0" w:tentative="1">
       <w:start w:val="1"/>
@@ -20246,103 +21945,10 @@
       <w:lvlText w:val=""/>
       <w:lvlJc w:val="left"/>
       <w:pPr>
-        <w:ind w:left="840" w:hanging="420"/>
-      </w:pPr>
-      <w:rPr>
-        <w:rFonts w:hint="default" w:ascii="Wingdings" w:hAnsi="Wingdings"/>
-      </w:rPr>
-    </w:lvl>
-    <w:lvl w:ilvl="1" w:tentative="1">
-      <w:start w:val="1"/>
-      <w:numFmt w:val="bullet"/>
-      <w:lvlText w:val=""/>
-      <w:lvlJc w:val="left"/>
-      <w:pPr>
-        <w:ind w:left="1260" w:hanging="420"/>
-      </w:pPr>
-      <w:rPr>
-        <w:rFonts w:hint="default" w:ascii="Wingdings" w:hAnsi="Wingdings"/>
-      </w:rPr>
-    </w:lvl>
-    <w:lvl w:ilvl="2" w:tentative="1">
-      <w:start w:val="1"/>
-      <w:numFmt w:val="bullet"/>
-      <w:lvlText w:val=""/>
-      <w:lvlJc w:val="left"/>
-      <w:pPr>
-        <w:ind w:left="1680" w:hanging="420"/>
-      </w:pPr>
-      <w:rPr>
-        <w:rFonts w:hint="default" w:ascii="Wingdings" w:hAnsi="Wingdings"/>
-      </w:rPr>
-    </w:lvl>
-    <w:lvl w:ilvl="3" w:tentative="1">
-      <w:start w:val="1"/>
-      <w:numFmt w:val="bullet"/>
-      <w:lvlText w:val=""/>
-      <w:lvlJc w:val="left"/>
-      <w:pPr>
-        <w:ind w:left="2100" w:hanging="420"/>
-      </w:pPr>
-      <w:rPr>
-        <w:rFonts w:hint="default" w:ascii="Wingdings" w:hAnsi="Wingdings"/>
-      </w:rPr>
-    </w:lvl>
-    <w:lvl w:ilvl="4" w:tentative="1">
-      <w:start w:val="1"/>
-      <w:numFmt w:val="bullet"/>
-      <w:lvlText w:val=""/>
-      <w:lvlJc w:val="left"/>
-      <w:pPr>
-        <w:ind w:left="2520" w:hanging="420"/>
-      </w:pPr>
-      <w:rPr>
-        <w:rFonts w:hint="default" w:ascii="Wingdings" w:hAnsi="Wingdings"/>
-      </w:rPr>
-    </w:lvl>
-    <w:lvl w:ilvl="5" w:tentative="1">
-      <w:start w:val="1"/>
-      <w:numFmt w:val="bullet"/>
-      <w:lvlText w:val=""/>
-      <w:lvlJc w:val="left"/>
-      <w:pPr>
-        <w:ind w:left="2940" w:hanging="420"/>
-      </w:pPr>
-      <w:rPr>
-        <w:rFonts w:hint="default" w:ascii="Wingdings" w:hAnsi="Wingdings"/>
-      </w:rPr>
-    </w:lvl>
-    <w:lvl w:ilvl="6" w:tentative="1">
-      <w:start w:val="1"/>
-      <w:numFmt w:val="bullet"/>
-      <w:lvlText w:val=""/>
-      <w:lvlJc w:val="left"/>
-      <w:pPr>
-        <w:ind w:left="3360" w:hanging="420"/>
-      </w:pPr>
-      <w:rPr>
-        <w:rFonts w:hint="default" w:ascii="Wingdings" w:hAnsi="Wingdings"/>
-      </w:rPr>
-    </w:lvl>
-    <w:lvl w:ilvl="7" w:tentative="1">
-      <w:start w:val="1"/>
-      <w:numFmt w:val="bullet"/>
-      <w:lvlText w:val=""/>
-      <w:lvlJc w:val="left"/>
-      <w:pPr>
-        <w:ind w:left="3780" w:hanging="420"/>
-      </w:pPr>
-      <w:rPr>
-        <w:rFonts w:hint="default" w:ascii="Wingdings" w:hAnsi="Wingdings"/>
-      </w:rPr>
-    </w:lvl>
-    <w:lvl w:ilvl="8" w:tentative="1">
-      <w:start w:val="1"/>
-      <w:numFmt w:val="bullet"/>
-      <w:lvlText w:val=""/>
-      <w:lvlJc w:val="left"/>
-      <w:pPr>
-        <w:ind w:left="4200" w:hanging="420"/>
+        <w:tabs>
+          <w:tab w:val="left" w:pos="420"/>
+        </w:tabs>
+        <w:ind w:left="420" w:hanging="420"/>
       </w:pPr>
       <w:rPr>
         <w:rFonts w:hint="default" w:ascii="Wingdings" w:hAnsi="Wingdings"/>
@@ -20355,94 +21961,8 @@
     <w:tmpl w:val="00000016"/>
     <w:lvl w:ilvl="0" w:tentative="1">
       <w:start w:val="1"/>
-      <w:numFmt w:val="decimal"/>
-      <w:lvlText w:val="%1."/>
-      <w:lvlJc w:val="left"/>
-      <w:pPr>
-        <w:ind w:left="840" w:hanging="420"/>
-      </w:pPr>
-    </w:lvl>
-    <w:lvl w:ilvl="1" w:tentative="1">
-      <w:start w:val="1"/>
-      <w:numFmt w:val="lowerLetter"/>
-      <w:lvlText w:val="%2)"/>
-      <w:lvlJc w:val="left"/>
-      <w:pPr>
-        <w:ind w:left="1260" w:hanging="420"/>
-      </w:pPr>
-    </w:lvl>
-    <w:lvl w:ilvl="2" w:tentative="1">
-      <w:start w:val="1"/>
-      <w:numFmt w:val="lowerRoman"/>
-      <w:lvlText w:val="%3."/>
-      <w:lvlJc w:val="right"/>
-      <w:pPr>
-        <w:ind w:left="1680" w:hanging="420"/>
-      </w:pPr>
-    </w:lvl>
-    <w:lvl w:ilvl="3" w:tentative="1">
-      <w:start w:val="1"/>
-      <w:numFmt w:val="decimal"/>
-      <w:lvlText w:val="%4."/>
-      <w:lvlJc w:val="left"/>
-      <w:pPr>
-        <w:ind w:left="2100" w:hanging="420"/>
-      </w:pPr>
-    </w:lvl>
-    <w:lvl w:ilvl="4" w:tentative="1">
-      <w:start w:val="1"/>
-      <w:numFmt w:val="lowerLetter"/>
-      <w:lvlText w:val="%5)"/>
-      <w:lvlJc w:val="left"/>
-      <w:pPr>
-        <w:ind w:left="2520" w:hanging="420"/>
-      </w:pPr>
-    </w:lvl>
-    <w:lvl w:ilvl="5" w:tentative="1">
-      <w:start w:val="1"/>
-      <w:numFmt w:val="lowerRoman"/>
-      <w:lvlText w:val="%6."/>
-      <w:lvlJc w:val="right"/>
-      <w:pPr>
-        <w:ind w:left="2940" w:hanging="420"/>
-      </w:pPr>
-    </w:lvl>
-    <w:lvl w:ilvl="6" w:tentative="1">
-      <w:start w:val="1"/>
-      <w:numFmt w:val="decimal"/>
-      <w:lvlText w:val="%7."/>
-      <w:lvlJc w:val="left"/>
-      <w:pPr>
-        <w:ind w:left="3360" w:hanging="420"/>
-      </w:pPr>
-    </w:lvl>
-    <w:lvl w:ilvl="7" w:tentative="1">
-      <w:start w:val="1"/>
-      <w:numFmt w:val="lowerLetter"/>
-      <w:lvlText w:val="%8)"/>
-      <w:lvlJc w:val="left"/>
-      <w:pPr>
-        <w:ind w:left="3780" w:hanging="420"/>
-      </w:pPr>
-    </w:lvl>
-    <w:lvl w:ilvl="8" w:tentative="1">
-      <w:start w:val="1"/>
-      <w:numFmt w:val="lowerRoman"/>
-      <w:lvlText w:val="%9."/>
-      <w:lvlJc w:val="right"/>
-      <w:pPr>
-        <w:ind w:left="4200" w:hanging="420"/>
-      </w:pPr>
-    </w:lvl>
-  </w:abstractNum>
-  <w:abstractNum w:abstractNumId="23">
-    <w:nsid w:val="00000017"/>
-    <w:multiLevelType w:val="multilevel"/>
-    <w:tmpl w:val="00000017"/>
-    <w:lvl w:ilvl="0" w:tentative="1">
-      <w:start w:val="1"/>
       <w:numFmt w:val="bullet"/>
-      <w:lvlText w:val=""/>
+      <w:lvlText w:val=""/>
       <w:lvlJc w:val="left"/>
       <w:pPr>
         <w:ind w:left="840" w:hanging="420"/>
@@ -20548,9 +22068,21 @@
       </w:rPr>
     </w:lvl>
   </w:abstractNum>
+  <w:abstractNum w:abstractNumId="23">
+    <w:nsid w:val="00000017"/>
+    <w:multiLevelType w:val="singleLevel"/>
+    <w:tmpl w:val="00000017"/>
+    <w:lvl w:ilvl="0" w:tentative="1">
+      <w:start w:val="1"/>
+      <w:numFmt w:val="upperLetter"/>
+      <w:suff w:val="nothing"/>
+      <w:lvlText w:val="%1."/>
+      <w:lvlJc w:val="left"/>
+    </w:lvl>
+  </w:abstractNum>
   <w:abstractNum w:abstractNumId="24">
     <w:nsid w:val="00000018"/>
-    <w:multiLevelType w:val="multilevel"/>
+    <w:multiLevelType w:val="singleLevel"/>
     <w:tmpl w:val="00000018"/>
     <w:lvl w:ilvl="0" w:tentative="1">
       <w:start w:val="1"/>
@@ -20558,103 +22090,10 @@
       <w:lvlText w:val=""/>
       <w:lvlJc w:val="left"/>
       <w:pPr>
-        <w:ind w:left="840" w:hanging="420"/>
-      </w:pPr>
-      <w:rPr>
-        <w:rFonts w:hint="default" w:ascii="Wingdings" w:hAnsi="Wingdings"/>
-      </w:rPr>
-    </w:lvl>
-    <w:lvl w:ilvl="1" w:tentative="1">
-      <w:start w:val="1"/>
-      <w:numFmt w:val="bullet"/>
-      <w:lvlText w:val=""/>
-      <w:lvlJc w:val="left"/>
-      <w:pPr>
-        <w:ind w:left="1260" w:hanging="420"/>
-      </w:pPr>
-      <w:rPr>
-        <w:rFonts w:hint="default" w:ascii="Wingdings" w:hAnsi="Wingdings"/>
-      </w:rPr>
-    </w:lvl>
-    <w:lvl w:ilvl="2" w:tentative="1">
-      <w:start w:val="1"/>
-      <w:numFmt w:val="bullet"/>
-      <w:lvlText w:val=""/>
-      <w:lvlJc w:val="left"/>
-      <w:pPr>
-        <w:ind w:left="1680" w:hanging="420"/>
-      </w:pPr>
-      <w:rPr>
-        <w:rFonts w:hint="default" w:ascii="Wingdings" w:hAnsi="Wingdings"/>
-      </w:rPr>
-    </w:lvl>
-    <w:lvl w:ilvl="3" w:tentative="1">
-      <w:start w:val="1"/>
-      <w:numFmt w:val="bullet"/>
-      <w:lvlText w:val=""/>
-      <w:lvlJc w:val="left"/>
-      <w:pPr>
-        <w:ind w:left="2100" w:hanging="420"/>
-      </w:pPr>
-      <w:rPr>
-        <w:rFonts w:hint="default" w:ascii="Wingdings" w:hAnsi="Wingdings"/>
-      </w:rPr>
-    </w:lvl>
-    <w:lvl w:ilvl="4" w:tentative="1">
-      <w:start w:val="1"/>
-      <w:numFmt w:val="bullet"/>
-      <w:lvlText w:val=""/>
-      <w:lvlJc w:val="left"/>
-      <w:pPr>
-        <w:ind w:left="2520" w:hanging="420"/>
-      </w:pPr>
-      <w:rPr>
-        <w:rFonts w:hint="default" w:ascii="Wingdings" w:hAnsi="Wingdings"/>
-      </w:rPr>
-    </w:lvl>
-    <w:lvl w:ilvl="5" w:tentative="1">
-      <w:start w:val="1"/>
-      <w:numFmt w:val="bullet"/>
-      <w:lvlText w:val=""/>
-      <w:lvlJc w:val="left"/>
-      <w:pPr>
-        <w:ind w:left="2940" w:hanging="420"/>
-      </w:pPr>
-      <w:rPr>
-        <w:rFonts w:hint="default" w:ascii="Wingdings" w:hAnsi="Wingdings"/>
-      </w:rPr>
-    </w:lvl>
-    <w:lvl w:ilvl="6" w:tentative="1">
-      <w:start w:val="1"/>
-      <w:numFmt w:val="bullet"/>
-      <w:lvlText w:val=""/>
-      <w:lvlJc w:val="left"/>
-      <w:pPr>
-        <w:ind w:left="3360" w:hanging="420"/>
-      </w:pPr>
-      <w:rPr>
-        <w:rFonts w:hint="default" w:ascii="Wingdings" w:hAnsi="Wingdings"/>
-      </w:rPr>
-    </w:lvl>
-    <w:lvl w:ilvl="7" w:tentative="1">
-      <w:start w:val="1"/>
-      <w:numFmt w:val="bullet"/>
-      <w:lvlText w:val=""/>
-      <w:lvlJc w:val="left"/>
-      <w:pPr>
-        <w:ind w:left="3780" w:hanging="420"/>
-      </w:pPr>
-      <w:rPr>
-        <w:rFonts w:hint="default" w:ascii="Wingdings" w:hAnsi="Wingdings"/>
-      </w:rPr>
-    </w:lvl>
-    <w:lvl w:ilvl="8" w:tentative="1">
-      <w:start w:val="1"/>
-      <w:numFmt w:val="bullet"/>
-      <w:lvlText w:val=""/>
-      <w:lvlJc w:val="left"/>
-      <w:pPr>
-        <w:ind w:left="4200" w:hanging="420"/>
+        <w:tabs>
+          <w:tab w:val="left" w:pos="840"/>
+        </w:tabs>
+        <w:ind w:left="420" w:hanging="420"/>
       </w:pPr>
       <w:rPr>
         <w:rFonts w:hint="default" w:ascii="Wingdings" w:hAnsi="Wingdings"/>
@@ -20663,88 +22102,22 @@
   </w:abstractNum>
   <w:abstractNum w:abstractNumId="25">
     <w:nsid w:val="00000019"/>
-    <w:multiLevelType w:val="multilevel"/>
+    <w:multiLevelType w:val="singleLevel"/>
     <w:tmpl w:val="00000019"/>
     <w:lvl w:ilvl="0" w:tentative="1">
       <w:start w:val="1"/>
-      <w:numFmt w:val="decimal"/>
-      <w:lvlText w:val="%1."/>
+      <w:numFmt w:val="bullet"/>
+      <w:lvlText w:val=""/>
       <w:lvlJc w:val="left"/>
       <w:pPr>
-        <w:ind w:left="840" w:hanging="420"/>
-      </w:pPr>
-    </w:lvl>
-    <w:lvl w:ilvl="1" w:tentative="1">
-      <w:start w:val="1"/>
-      <w:numFmt w:val="lowerLetter"/>
-      <w:lvlText w:val="%2)"/>
-      <w:lvlJc w:val="left"/>
-      <w:pPr>
-        <w:ind w:left="1260" w:hanging="420"/>
-      </w:pPr>
-    </w:lvl>
-    <w:lvl w:ilvl="2" w:tentative="1">
-      <w:start w:val="1"/>
-      <w:numFmt w:val="lowerRoman"/>
-      <w:lvlText w:val="%3."/>
-      <w:lvlJc w:val="right"/>
-      <w:pPr>
-        <w:ind w:left="1680" w:hanging="420"/>
-      </w:pPr>
-    </w:lvl>
-    <w:lvl w:ilvl="3" w:tentative="1">
-      <w:start w:val="1"/>
-      <w:numFmt w:val="decimal"/>
-      <w:lvlText w:val="%4."/>
-      <w:lvlJc w:val="left"/>
-      <w:pPr>
-        <w:ind w:left="2100" w:hanging="420"/>
-      </w:pPr>
-    </w:lvl>
-    <w:lvl w:ilvl="4" w:tentative="1">
-      <w:start w:val="1"/>
-      <w:numFmt w:val="lowerLetter"/>
-      <w:lvlText w:val="%5)"/>
-      <w:lvlJc w:val="left"/>
-      <w:pPr>
-        <w:ind w:left="2520" w:hanging="420"/>
-      </w:pPr>
-    </w:lvl>
-    <w:lvl w:ilvl="5" w:tentative="1">
-      <w:start w:val="1"/>
-      <w:numFmt w:val="lowerRoman"/>
-      <w:lvlText w:val="%6."/>
-      <w:lvlJc w:val="right"/>
-      <w:pPr>
-        <w:ind w:left="2940" w:hanging="420"/>
-      </w:pPr>
-    </w:lvl>
-    <w:lvl w:ilvl="6" w:tentative="1">
-      <w:start w:val="1"/>
-      <w:numFmt w:val="decimal"/>
-      <w:lvlText w:val="%7."/>
-      <w:lvlJc w:val="left"/>
-      <w:pPr>
-        <w:ind w:left="3360" w:hanging="420"/>
-      </w:pPr>
-    </w:lvl>
-    <w:lvl w:ilvl="7" w:tentative="1">
-      <w:start w:val="1"/>
-      <w:numFmt w:val="lowerLetter"/>
-      <w:lvlText w:val="%8)"/>
-      <w:lvlJc w:val="left"/>
-      <w:pPr>
-        <w:ind w:left="3780" w:hanging="420"/>
-      </w:pPr>
-    </w:lvl>
-    <w:lvl w:ilvl="8" w:tentative="1">
-      <w:start w:val="1"/>
-      <w:numFmt w:val="lowerRoman"/>
-      <w:lvlText w:val="%9."/>
-      <w:lvlJc w:val="right"/>
-      <w:pPr>
-        <w:ind w:left="4200" w:hanging="420"/>
-      </w:pPr>
+        <w:tabs>
+          <w:tab w:val="left" w:pos="840"/>
+        </w:tabs>
+        <w:ind w:left="420" w:hanging="420"/>
+      </w:pPr>
+      <w:rPr>
+        <w:rFonts w:hint="default" w:ascii="Wingdings" w:hAnsi="Wingdings"/>
+      </w:rPr>
     </w:lvl>
   </w:abstractNum>
   <w:abstractNum w:abstractNumId="26">
@@ -20753,139 +22126,6 @@
     <w:tmpl w:val="0000001A"/>
     <w:lvl w:ilvl="0" w:tentative="1">
       <w:start w:val="1"/>
-      <w:numFmt w:val="bullet"/>
-      <w:lvlText w:val=""/>
-      <w:lvlJc w:val="left"/>
-      <w:pPr>
-        <w:ind w:left="840" w:hanging="420"/>
-      </w:pPr>
-      <w:rPr>
-        <w:rFonts w:hint="default" w:ascii="Wingdings" w:hAnsi="Wingdings"/>
-      </w:rPr>
-    </w:lvl>
-    <w:lvl w:ilvl="1" w:tentative="1">
-      <w:start w:val="1"/>
-      <w:numFmt w:val="bullet"/>
-      <w:lvlText w:val=""/>
-      <w:lvlJc w:val="left"/>
-      <w:pPr>
-        <w:ind w:left="1260" w:hanging="420"/>
-      </w:pPr>
-      <w:rPr>
-        <w:rFonts w:hint="default" w:ascii="Wingdings" w:hAnsi="Wingdings"/>
-      </w:rPr>
-    </w:lvl>
-    <w:lvl w:ilvl="2" w:tentative="1">
-      <w:start w:val="1"/>
-      <w:numFmt w:val="bullet"/>
-      <w:lvlText w:val=""/>
-      <w:lvlJc w:val="left"/>
-      <w:pPr>
-        <w:ind w:left="1680" w:hanging="420"/>
-      </w:pPr>
-      <w:rPr>
-        <w:rFonts w:hint="default" w:ascii="Wingdings" w:hAnsi="Wingdings"/>
-      </w:rPr>
-    </w:lvl>
-    <w:lvl w:ilvl="3" w:tentative="1">
-      <w:start w:val="1"/>
-      <w:numFmt w:val="bullet"/>
-      <w:lvlText w:val=""/>
-      <w:lvlJc w:val="left"/>
-      <w:pPr>
-        <w:ind w:left="2100" w:hanging="420"/>
-      </w:pPr>
-      <w:rPr>
-        <w:rFonts w:hint="default" w:ascii="Wingdings" w:hAnsi="Wingdings"/>
-      </w:rPr>
-    </w:lvl>
-    <w:lvl w:ilvl="4" w:tentative="1">
-      <w:start w:val="1"/>
-      <w:numFmt w:val="bullet"/>
-      <w:lvlText w:val=""/>
-      <w:lvlJc w:val="left"/>
-      <w:pPr>
-        <w:ind w:left="2520" w:hanging="420"/>
-      </w:pPr>
-      <w:rPr>
-        <w:rFonts w:hint="default" w:ascii="Wingdings" w:hAnsi="Wingdings"/>
-      </w:rPr>
-    </w:lvl>
-    <w:lvl w:ilvl="5" w:tentative="1">
-      <w:start w:val="1"/>
-      <w:numFmt w:val="bullet"/>
-      <w:lvlText w:val=""/>
-      <w:lvlJc w:val="left"/>
-      <w:pPr>
-        <w:ind w:left="2940" w:hanging="420"/>
-      </w:pPr>
-      <w:rPr>
-        <w:rFonts w:hint="default" w:ascii="Wingdings" w:hAnsi="Wingdings"/>
-      </w:rPr>
-    </w:lvl>
-    <w:lvl w:ilvl="6" w:tentative="1">
-      <w:start w:val="1"/>
-      <w:numFmt w:val="bullet"/>
-      <w:lvlText w:val=""/>
-      <w:lvlJc w:val="left"/>
-      <w:pPr>
-        <w:ind w:left="3360" w:hanging="420"/>
-      </w:pPr>
-      <w:rPr>
-        <w:rFonts w:hint="default" w:ascii="Wingdings" w:hAnsi="Wingdings"/>
-      </w:rPr>
-    </w:lvl>
-    <w:lvl w:ilvl="7" w:tentative="1">
-      <w:start w:val="1"/>
-      <w:numFmt w:val="bullet"/>
-      <w:lvlText w:val=""/>
-      <w:lvlJc w:val="left"/>
-      <w:pPr>
-        <w:ind w:left="3780" w:hanging="420"/>
-      </w:pPr>
-      <w:rPr>
-        <w:rFonts w:hint="default" w:ascii="Wingdings" w:hAnsi="Wingdings"/>
-      </w:rPr>
-    </w:lvl>
-    <w:lvl w:ilvl="8" w:tentative="1">
-      <w:start w:val="1"/>
-      <w:numFmt w:val="bullet"/>
-      <w:lvlText w:val=""/>
-      <w:lvlJc w:val="left"/>
-      <w:pPr>
-        <w:ind w:left="4200" w:hanging="420"/>
-      </w:pPr>
-      <w:rPr>
-        <w:rFonts w:hint="default" w:ascii="Wingdings" w:hAnsi="Wingdings"/>
-      </w:rPr>
-    </w:lvl>
-  </w:abstractNum>
-  <w:abstractNum w:abstractNumId="27">
-    <w:nsid w:val="0000001B"/>
-    <w:multiLevelType w:val="singleLevel"/>
-    <w:tmpl w:val="0000001B"/>
-    <w:lvl w:ilvl="0" w:tentative="1">
-      <w:start w:val="1"/>
-      <w:numFmt w:val="bullet"/>
-      <w:lvlText w:val=""/>
-      <w:lvlJc w:val="left"/>
-      <w:pPr>
-        <w:tabs>
-          <w:tab w:val="left" w:pos="840"/>
-        </w:tabs>
-        <w:ind w:left="420" w:leftChars="0" w:hanging="420" w:firstLineChars="0"/>
-      </w:pPr>
-      <w:rPr>
-        <w:rFonts w:hint="default" w:ascii="Wingdings" w:hAnsi="Wingdings"/>
-      </w:rPr>
-    </w:lvl>
-  </w:abstractNum>
-  <w:abstractNum w:abstractNumId="28">
-    <w:nsid w:val="0000001C"/>
-    <w:multiLevelType w:val="multilevel"/>
-    <w:tmpl w:val="0000001C"/>
-    <w:lvl w:ilvl="0" w:tentative="1">
-      <w:start w:val="1"/>
       <w:numFmt w:val="decimal"/>
       <w:lvlText w:val="%1."/>
       <w:lvlJc w:val="left"/>
@@ -20966,676 +22206,86 @@
       </w:pPr>
     </w:lvl>
   </w:abstractNum>
-  <w:abstractNum w:abstractNumId="29">
-    <w:nsid w:val="0000001D"/>
-    <w:multiLevelType w:val="multilevel"/>
-    <w:tmpl w:val="0000001D"/>
-    <w:lvl w:ilvl="0" w:tentative="1">
-      <w:start w:val="1"/>
-      <w:numFmt w:val="bullet"/>
-      <w:lvlText w:val=""/>
-      <w:lvlJc w:val="left"/>
-      <w:pPr>
-        <w:ind w:left="840" w:hanging="420"/>
-      </w:pPr>
-      <w:rPr>
-        <w:rFonts w:hint="default" w:ascii="Wingdings" w:hAnsi="Wingdings"/>
-      </w:rPr>
-    </w:lvl>
-    <w:lvl w:ilvl="1" w:tentative="1">
-      <w:start w:val="1"/>
-      <w:numFmt w:val="bullet"/>
-      <w:lvlText w:val=""/>
-      <w:lvlJc w:val="left"/>
-      <w:pPr>
-        <w:ind w:left="1260" w:hanging="420"/>
-      </w:pPr>
-      <w:rPr>
-        <w:rFonts w:hint="default" w:ascii="Wingdings" w:hAnsi="Wingdings"/>
-      </w:rPr>
-    </w:lvl>
-    <w:lvl w:ilvl="2" w:tentative="1">
-      <w:start w:val="1"/>
-      <w:numFmt w:val="bullet"/>
-      <w:lvlText w:val=""/>
-      <w:lvlJc w:val="left"/>
-      <w:pPr>
-        <w:ind w:left="1680" w:hanging="420"/>
-      </w:pPr>
-      <w:rPr>
-        <w:rFonts w:hint="default" w:ascii="Wingdings" w:hAnsi="Wingdings"/>
-      </w:rPr>
-    </w:lvl>
-    <w:lvl w:ilvl="3" w:tentative="1">
-      <w:start w:val="1"/>
-      <w:numFmt w:val="bullet"/>
-      <w:lvlText w:val=""/>
-      <w:lvlJc w:val="left"/>
-      <w:pPr>
-        <w:ind w:left="2100" w:hanging="420"/>
-      </w:pPr>
-      <w:rPr>
-        <w:rFonts w:hint="default" w:ascii="Wingdings" w:hAnsi="Wingdings"/>
-      </w:rPr>
-    </w:lvl>
-    <w:lvl w:ilvl="4" w:tentative="1">
-      <w:start w:val="1"/>
-      <w:numFmt w:val="bullet"/>
-      <w:lvlText w:val=""/>
-      <w:lvlJc w:val="left"/>
-      <w:pPr>
-        <w:ind w:left="2520" w:hanging="420"/>
-      </w:pPr>
-      <w:rPr>
-        <w:rFonts w:hint="default" w:ascii="Wingdings" w:hAnsi="Wingdings"/>
-      </w:rPr>
-    </w:lvl>
-    <w:lvl w:ilvl="5" w:tentative="1">
-      <w:start w:val="1"/>
-      <w:numFmt w:val="bullet"/>
-      <w:lvlText w:val=""/>
-      <w:lvlJc w:val="left"/>
-      <w:pPr>
-        <w:ind w:left="2940" w:hanging="420"/>
-      </w:pPr>
-      <w:rPr>
-        <w:rFonts w:hint="default" w:ascii="Wingdings" w:hAnsi="Wingdings"/>
-      </w:rPr>
-    </w:lvl>
-    <w:lvl w:ilvl="6" w:tentative="1">
-      <w:start w:val="1"/>
-      <w:numFmt w:val="bullet"/>
-      <w:lvlText w:val=""/>
-      <w:lvlJc w:val="left"/>
-      <w:pPr>
-        <w:ind w:left="3360" w:hanging="420"/>
-      </w:pPr>
-      <w:rPr>
-        <w:rFonts w:hint="default" w:ascii="Wingdings" w:hAnsi="Wingdings"/>
-      </w:rPr>
-    </w:lvl>
-    <w:lvl w:ilvl="7" w:tentative="1">
-      <w:start w:val="1"/>
-      <w:numFmt w:val="bullet"/>
-      <w:lvlText w:val=""/>
-      <w:lvlJc w:val="left"/>
-      <w:pPr>
-        <w:ind w:left="3780" w:hanging="420"/>
-      </w:pPr>
-      <w:rPr>
-        <w:rFonts w:hint="default" w:ascii="Wingdings" w:hAnsi="Wingdings"/>
-      </w:rPr>
-    </w:lvl>
-    <w:lvl w:ilvl="8" w:tentative="1">
-      <w:start w:val="1"/>
-      <w:numFmt w:val="bullet"/>
-      <w:lvlText w:val=""/>
-      <w:lvlJc w:val="left"/>
-      <w:pPr>
-        <w:ind w:left="4200" w:hanging="420"/>
-      </w:pPr>
-      <w:rPr>
-        <w:rFonts w:hint="default" w:ascii="Wingdings" w:hAnsi="Wingdings"/>
-      </w:rPr>
-    </w:lvl>
-  </w:abstractNum>
-  <w:abstractNum w:abstractNumId="30">
-    <w:nsid w:val="0000001E"/>
-    <w:multiLevelType w:val="multilevel"/>
-    <w:tmpl w:val="0000001E"/>
-    <w:lvl w:ilvl="0" w:tentative="1">
-      <w:start w:val="1"/>
-      <w:numFmt w:val="bullet"/>
-      <w:lvlText w:val=""/>
-      <w:lvlJc w:val="left"/>
-      <w:pPr>
-        <w:ind w:left="840" w:hanging="420"/>
-      </w:pPr>
-      <w:rPr>
-        <w:rFonts w:hint="default" w:ascii="Wingdings" w:hAnsi="Wingdings"/>
-      </w:rPr>
-    </w:lvl>
-    <w:lvl w:ilvl="1" w:tentative="1">
-      <w:start w:val="1"/>
-      <w:numFmt w:val="bullet"/>
-      <w:lvlText w:val=""/>
-      <w:lvlJc w:val="left"/>
-      <w:pPr>
-        <w:ind w:left="1260" w:hanging="420"/>
-      </w:pPr>
-      <w:rPr>
-        <w:rFonts w:hint="default" w:ascii="Wingdings" w:hAnsi="Wingdings"/>
-      </w:rPr>
-    </w:lvl>
-    <w:lvl w:ilvl="2" w:tentative="1">
-      <w:start w:val="1"/>
-      <w:numFmt w:val="bullet"/>
-      <w:lvlText w:val=""/>
-      <w:lvlJc w:val="left"/>
-      <w:pPr>
-        <w:ind w:left="1680" w:hanging="420"/>
-      </w:pPr>
-      <w:rPr>
-        <w:rFonts w:hint="default" w:ascii="Wingdings" w:hAnsi="Wingdings"/>
-      </w:rPr>
-    </w:lvl>
-    <w:lvl w:ilvl="3" w:tentative="1">
-      <w:start w:val="1"/>
-      <w:numFmt w:val="bullet"/>
-      <w:lvlText w:val=""/>
-      <w:lvlJc w:val="left"/>
-      <w:pPr>
-        <w:ind w:left="2100" w:hanging="420"/>
-      </w:pPr>
-      <w:rPr>
-        <w:rFonts w:hint="default" w:ascii="Wingdings" w:hAnsi="Wingdings"/>
-      </w:rPr>
-    </w:lvl>
-    <w:lvl w:ilvl="4" w:tentative="1">
-      <w:start w:val="1"/>
-      <w:numFmt w:val="bullet"/>
-      <w:lvlText w:val=""/>
-      <w:lvlJc w:val="left"/>
-      <w:pPr>
-        <w:ind w:left="2520" w:hanging="420"/>
-      </w:pPr>
-      <w:rPr>
-        <w:rFonts w:hint="default" w:ascii="Wingdings" w:hAnsi="Wingdings"/>
-      </w:rPr>
-    </w:lvl>
-    <w:lvl w:ilvl="5" w:tentative="1">
-      <w:start w:val="1"/>
-      <w:numFmt w:val="bullet"/>
-      <w:lvlText w:val=""/>
-      <w:lvlJc w:val="left"/>
-      <w:pPr>
-        <w:ind w:left="2940" w:hanging="420"/>
-      </w:pPr>
-      <w:rPr>
-        <w:rFonts w:hint="default" w:ascii="Wingdings" w:hAnsi="Wingdings"/>
-      </w:rPr>
-    </w:lvl>
-    <w:lvl w:ilvl="6" w:tentative="1">
-      <w:start w:val="1"/>
-      <w:numFmt w:val="bullet"/>
-      <w:lvlText w:val=""/>
-      <w:lvlJc w:val="left"/>
-      <w:pPr>
-        <w:ind w:left="3360" w:hanging="420"/>
-      </w:pPr>
-      <w:rPr>
-        <w:rFonts w:hint="default" w:ascii="Wingdings" w:hAnsi="Wingdings"/>
-      </w:rPr>
-    </w:lvl>
-    <w:lvl w:ilvl="7" w:tentative="1">
-      <w:start w:val="1"/>
-      <w:numFmt w:val="bullet"/>
-      <w:lvlText w:val=""/>
-      <w:lvlJc w:val="left"/>
-      <w:pPr>
-        <w:ind w:left="3780" w:hanging="420"/>
-      </w:pPr>
-      <w:rPr>
-        <w:rFonts w:hint="default" w:ascii="Wingdings" w:hAnsi="Wingdings"/>
-      </w:rPr>
-    </w:lvl>
-    <w:lvl w:ilvl="8" w:tentative="1">
-      <w:start w:val="1"/>
-      <w:numFmt w:val="bullet"/>
-      <w:lvlText w:val=""/>
-      <w:lvlJc w:val="left"/>
-      <w:pPr>
-        <w:ind w:left="4200" w:hanging="420"/>
-      </w:pPr>
-      <w:rPr>
-        <w:rFonts w:hint="default" w:ascii="Wingdings" w:hAnsi="Wingdings"/>
-      </w:rPr>
-    </w:lvl>
-  </w:abstractNum>
-  <w:abstractNum w:abstractNumId="31">
-    <w:nsid w:val="0000001F"/>
-    <w:multiLevelType w:val="multilevel"/>
-    <w:tmpl w:val="0000001F"/>
-    <w:lvl w:ilvl="0" w:tentative="1">
-      <w:start w:val="1"/>
-      <w:numFmt w:val="bullet"/>
-      <w:lvlText w:val=""/>
-      <w:lvlJc w:val="left"/>
-      <w:pPr>
-        <w:ind w:left="840" w:hanging="420"/>
-      </w:pPr>
-      <w:rPr>
-        <w:rFonts w:hint="default" w:ascii="Wingdings" w:hAnsi="Wingdings"/>
-      </w:rPr>
-    </w:lvl>
-    <w:lvl w:ilvl="1" w:tentative="1">
-      <w:start w:val="1"/>
-      <w:numFmt w:val="bullet"/>
-      <w:lvlText w:val=""/>
-      <w:lvlJc w:val="left"/>
-      <w:pPr>
-        <w:ind w:left="1260" w:hanging="420"/>
-      </w:pPr>
-      <w:rPr>
-        <w:rFonts w:hint="default" w:ascii="Wingdings" w:hAnsi="Wingdings"/>
-      </w:rPr>
-    </w:lvl>
-    <w:lvl w:ilvl="2" w:tentative="1">
-      <w:start w:val="1"/>
-      <w:numFmt w:val="bullet"/>
-      <w:lvlText w:val=""/>
-      <w:lvlJc w:val="left"/>
-      <w:pPr>
-        <w:ind w:left="1680" w:hanging="420"/>
-      </w:pPr>
-      <w:rPr>
-        <w:rFonts w:hint="default" w:ascii="Wingdings" w:hAnsi="Wingdings"/>
-      </w:rPr>
-    </w:lvl>
-    <w:lvl w:ilvl="3" w:tentative="1">
-      <w:start w:val="1"/>
-      <w:numFmt w:val="bullet"/>
-      <w:lvlText w:val=""/>
-      <w:lvlJc w:val="left"/>
-      <w:pPr>
-        <w:ind w:left="2100" w:hanging="420"/>
-      </w:pPr>
-      <w:rPr>
-        <w:rFonts w:hint="default" w:ascii="Wingdings" w:hAnsi="Wingdings"/>
-      </w:rPr>
-    </w:lvl>
-    <w:lvl w:ilvl="4" w:tentative="1">
-      <w:start w:val="1"/>
-      <w:numFmt w:val="bullet"/>
-      <w:lvlText w:val=""/>
-      <w:lvlJc w:val="left"/>
-      <w:pPr>
-        <w:ind w:left="2520" w:hanging="420"/>
-      </w:pPr>
-      <w:rPr>
-        <w:rFonts w:hint="default" w:ascii="Wingdings" w:hAnsi="Wingdings"/>
-      </w:rPr>
-    </w:lvl>
-    <w:lvl w:ilvl="5" w:tentative="1">
-      <w:start w:val="1"/>
-      <w:numFmt w:val="bullet"/>
-      <w:lvlText w:val=""/>
-      <w:lvlJc w:val="left"/>
-      <w:pPr>
-        <w:ind w:left="2940" w:hanging="420"/>
-      </w:pPr>
-      <w:rPr>
-        <w:rFonts w:hint="default" w:ascii="Wingdings" w:hAnsi="Wingdings"/>
-      </w:rPr>
-    </w:lvl>
-    <w:lvl w:ilvl="6" w:tentative="1">
-      <w:start w:val="1"/>
-      <w:numFmt w:val="bullet"/>
-      <w:lvlText w:val=""/>
-      <w:lvlJc w:val="left"/>
-      <w:pPr>
-        <w:ind w:left="3360" w:hanging="420"/>
-      </w:pPr>
-      <w:rPr>
-        <w:rFonts w:hint="default" w:ascii="Wingdings" w:hAnsi="Wingdings"/>
-      </w:rPr>
-    </w:lvl>
-    <w:lvl w:ilvl="7" w:tentative="1">
-      <w:start w:val="1"/>
-      <w:numFmt w:val="bullet"/>
-      <w:lvlText w:val=""/>
-      <w:lvlJc w:val="left"/>
-      <w:pPr>
-        <w:ind w:left="3780" w:hanging="420"/>
-      </w:pPr>
-      <w:rPr>
-        <w:rFonts w:hint="default" w:ascii="Wingdings" w:hAnsi="Wingdings"/>
-      </w:rPr>
-    </w:lvl>
-    <w:lvl w:ilvl="8" w:tentative="1">
-      <w:start w:val="1"/>
-      <w:numFmt w:val="bullet"/>
-      <w:lvlText w:val=""/>
-      <w:lvlJc w:val="left"/>
-      <w:pPr>
-        <w:ind w:left="4200" w:hanging="420"/>
-      </w:pPr>
-      <w:rPr>
-        <w:rFonts w:hint="default" w:ascii="Wingdings" w:hAnsi="Wingdings"/>
-      </w:rPr>
-    </w:lvl>
-  </w:abstractNum>
-  <w:abstractNum w:abstractNumId="32">
-    <w:nsid w:val="00000020"/>
-    <w:multiLevelType w:val="multilevel"/>
-    <w:tmpl w:val="00000020"/>
-    <w:lvl w:ilvl="0" w:tentative="1">
-      <w:start w:val="1"/>
-      <w:numFmt w:val="decimal"/>
-      <w:lvlText w:val="%1."/>
-      <w:lvlJc w:val="left"/>
-      <w:pPr>
-        <w:ind w:left="840" w:hanging="420"/>
-      </w:pPr>
-    </w:lvl>
-    <w:lvl w:ilvl="1" w:tentative="1">
-      <w:start w:val="1"/>
-      <w:numFmt w:val="lowerLetter"/>
-      <w:lvlText w:val="%2)"/>
-      <w:lvlJc w:val="left"/>
-      <w:pPr>
-        <w:ind w:left="1260" w:hanging="420"/>
-      </w:pPr>
-    </w:lvl>
-    <w:lvl w:ilvl="2" w:tentative="1">
-      <w:start w:val="1"/>
-      <w:numFmt w:val="lowerRoman"/>
-      <w:lvlText w:val="%3."/>
-      <w:lvlJc w:val="right"/>
-      <w:pPr>
-        <w:ind w:left="1680" w:hanging="420"/>
-      </w:pPr>
-    </w:lvl>
-    <w:lvl w:ilvl="3" w:tentative="1">
-      <w:start w:val="1"/>
-      <w:numFmt w:val="decimal"/>
-      <w:lvlText w:val="%4."/>
-      <w:lvlJc w:val="left"/>
-      <w:pPr>
-        <w:ind w:left="2100" w:hanging="420"/>
-      </w:pPr>
-    </w:lvl>
-    <w:lvl w:ilvl="4" w:tentative="1">
-      <w:start w:val="1"/>
-      <w:numFmt w:val="lowerLetter"/>
-      <w:lvlText w:val="%5)"/>
-      <w:lvlJc w:val="left"/>
-      <w:pPr>
-        <w:ind w:left="2520" w:hanging="420"/>
-      </w:pPr>
-    </w:lvl>
-    <w:lvl w:ilvl="5" w:tentative="1">
-      <w:start w:val="1"/>
-      <w:numFmt w:val="lowerRoman"/>
-      <w:lvlText w:val="%6."/>
-      <w:lvlJc w:val="right"/>
-      <w:pPr>
-        <w:ind w:left="2940" w:hanging="420"/>
-      </w:pPr>
-    </w:lvl>
-    <w:lvl w:ilvl="6" w:tentative="1">
-      <w:start w:val="1"/>
-      <w:numFmt w:val="decimal"/>
-      <w:lvlText w:val="%7."/>
-      <w:lvlJc w:val="left"/>
-      <w:pPr>
-        <w:ind w:left="3360" w:hanging="420"/>
-      </w:pPr>
-    </w:lvl>
-    <w:lvl w:ilvl="7" w:tentative="1">
-      <w:start w:val="1"/>
-      <w:numFmt w:val="lowerLetter"/>
-      <w:lvlText w:val="%8)"/>
-      <w:lvlJc w:val="left"/>
-      <w:pPr>
-        <w:ind w:left="3780" w:hanging="420"/>
-      </w:pPr>
-    </w:lvl>
-    <w:lvl w:ilvl="8" w:tentative="1">
-      <w:start w:val="1"/>
-      <w:numFmt w:val="lowerRoman"/>
-      <w:lvlText w:val="%9."/>
-      <w:lvlJc w:val="right"/>
-      <w:pPr>
-        <w:ind w:left="4200" w:hanging="420"/>
-      </w:pPr>
-    </w:lvl>
-  </w:abstractNum>
-  <w:abstractNum w:abstractNumId="33">
-    <w:nsid w:val="00000021"/>
-    <w:multiLevelType w:val="multilevel"/>
-    <w:tmpl w:val="00000021"/>
-    <w:lvl w:ilvl="0" w:tentative="1">
-      <w:start w:val="1"/>
-      <w:numFmt w:val="bullet"/>
-      <w:lvlText w:val=""/>
-      <w:lvlJc w:val="left"/>
-      <w:pPr>
-        <w:ind w:left="840" w:hanging="420"/>
-      </w:pPr>
-      <w:rPr>
-        <w:rFonts w:hint="default" w:ascii="Wingdings" w:hAnsi="Wingdings"/>
-      </w:rPr>
-    </w:lvl>
-    <w:lvl w:ilvl="1" w:tentative="1">
-      <w:start w:val="1"/>
-      <w:numFmt w:val="bullet"/>
-      <w:lvlText w:val=""/>
-      <w:lvlJc w:val="left"/>
-      <w:pPr>
-        <w:ind w:left="1260" w:hanging="420"/>
-      </w:pPr>
-      <w:rPr>
-        <w:rFonts w:hint="default" w:ascii="Wingdings" w:hAnsi="Wingdings"/>
-      </w:rPr>
-    </w:lvl>
-    <w:lvl w:ilvl="2" w:tentative="1">
-      <w:start w:val="1"/>
-      <w:numFmt w:val="bullet"/>
-      <w:lvlText w:val=""/>
-      <w:lvlJc w:val="left"/>
-      <w:pPr>
-        <w:ind w:left="1680" w:hanging="420"/>
-      </w:pPr>
-      <w:rPr>
-        <w:rFonts w:hint="default" w:ascii="Wingdings" w:hAnsi="Wingdings"/>
-      </w:rPr>
-    </w:lvl>
-    <w:lvl w:ilvl="3" w:tentative="1">
-      <w:start w:val="1"/>
-      <w:numFmt w:val="bullet"/>
-      <w:lvlText w:val=""/>
-      <w:lvlJc w:val="left"/>
-      <w:pPr>
-        <w:ind w:left="2100" w:hanging="420"/>
-      </w:pPr>
-      <w:rPr>
-        <w:rFonts w:hint="default" w:ascii="Wingdings" w:hAnsi="Wingdings"/>
-      </w:rPr>
-    </w:lvl>
-    <w:lvl w:ilvl="4" w:tentative="1">
-      <w:start w:val="1"/>
-      <w:numFmt w:val="bullet"/>
-      <w:lvlText w:val=""/>
-      <w:lvlJc w:val="left"/>
-      <w:pPr>
-        <w:ind w:left="2520" w:hanging="420"/>
-      </w:pPr>
-      <w:rPr>
-        <w:rFonts w:hint="default" w:ascii="Wingdings" w:hAnsi="Wingdings"/>
-      </w:rPr>
-    </w:lvl>
-    <w:lvl w:ilvl="5" w:tentative="1">
-      <w:start w:val="1"/>
-      <w:numFmt w:val="bullet"/>
-      <w:lvlText w:val=""/>
-      <w:lvlJc w:val="left"/>
-      <w:pPr>
-        <w:ind w:left="2940" w:hanging="420"/>
-      </w:pPr>
-      <w:rPr>
-        <w:rFonts w:hint="default" w:ascii="Wingdings" w:hAnsi="Wingdings"/>
-      </w:rPr>
-    </w:lvl>
-    <w:lvl w:ilvl="6" w:tentative="1">
-      <w:start w:val="1"/>
-      <w:numFmt w:val="bullet"/>
-      <w:lvlText w:val=""/>
-      <w:lvlJc w:val="left"/>
-      <w:pPr>
-        <w:ind w:left="3360" w:hanging="420"/>
-      </w:pPr>
-      <w:rPr>
-        <w:rFonts w:hint="default" w:ascii="Wingdings" w:hAnsi="Wingdings"/>
-      </w:rPr>
-    </w:lvl>
-    <w:lvl w:ilvl="7" w:tentative="1">
-      <w:start w:val="1"/>
-      <w:numFmt w:val="bullet"/>
-      <w:lvlText w:val=""/>
-      <w:lvlJc w:val="left"/>
-      <w:pPr>
-        <w:ind w:left="3780" w:hanging="420"/>
-      </w:pPr>
-      <w:rPr>
-        <w:rFonts w:hint="default" w:ascii="Wingdings" w:hAnsi="Wingdings"/>
-      </w:rPr>
-    </w:lvl>
-    <w:lvl w:ilvl="8" w:tentative="1">
-      <w:start w:val="1"/>
-      <w:numFmt w:val="bullet"/>
-      <w:lvlText w:val=""/>
-      <w:lvlJc w:val="left"/>
-      <w:pPr>
-        <w:ind w:left="4200" w:hanging="420"/>
-      </w:pPr>
-      <w:rPr>
-        <w:rFonts w:hint="default" w:ascii="Wingdings" w:hAnsi="Wingdings"/>
-      </w:rPr>
-    </w:lvl>
-  </w:abstractNum>
-  <w:abstractNum w:abstractNumId="34">
-    <w:nsid w:val="00000022"/>
-    <w:multiLevelType w:val="singleLevel"/>
-    <w:tmpl w:val="00000022"/>
-    <w:lvl w:ilvl="0" w:tentative="1">
-      <w:start w:val="1"/>
-      <w:numFmt w:val="upperLetter"/>
-      <w:suff w:val="nothing"/>
-      <w:lvlText w:val="%1."/>
-      <w:lvlJc w:val="left"/>
-    </w:lvl>
-  </w:abstractNum>
-  <w:abstractNum w:abstractNumId="35">
-    <w:nsid w:val="00000023"/>
-    <w:multiLevelType w:val="singleLevel"/>
-    <w:tmpl w:val="00000023"/>
-    <w:lvl w:ilvl="0" w:tentative="1">
-      <w:start w:val="1"/>
-      <w:numFmt w:val="bullet"/>
-      <w:lvlText w:val=""/>
-      <w:lvlJc w:val="left"/>
-      <w:pPr>
-        <w:tabs>
-          <w:tab w:val="left" w:pos="840"/>
-        </w:tabs>
-        <w:ind w:left="420" w:leftChars="0" w:hanging="420" w:firstLineChars="0"/>
-      </w:pPr>
-      <w:rPr>
-        <w:rFonts w:hint="default" w:ascii="Wingdings" w:hAnsi="Wingdings"/>
-      </w:rPr>
-    </w:lvl>
-  </w:abstractNum>
-  <w:abstractNum w:abstractNumId="36">
-    <w:nsid w:val="00000024"/>
-    <w:multiLevelType w:val="singleLevel"/>
-    <w:tmpl w:val="00000024"/>
-    <w:lvl w:ilvl="0" w:tentative="1">
-      <w:start w:val="1"/>
-      <w:numFmt w:val="bullet"/>
-      <w:lvlText w:val=""/>
-      <w:lvlJc w:val="left"/>
-      <w:pPr>
-        <w:tabs>
-          <w:tab w:val="left" w:pos="840"/>
-        </w:tabs>
-        <w:ind w:left="420" w:leftChars="0" w:hanging="420" w:firstLineChars="0"/>
-      </w:pPr>
-      <w:rPr>
-        <w:rFonts w:hint="default" w:ascii="Wingdings" w:hAnsi="Wingdings"/>
-      </w:rPr>
-    </w:lvl>
-  </w:abstractNum>
   <w:num w:numId="1">
+    <w:abstractNumId w:val="11"/>
+  </w:num>
+  <w:num w:numId="2">
+    <w:abstractNumId w:val="14"/>
+  </w:num>
+  <w:num w:numId="3">
+    <w:abstractNumId w:val="3"/>
+  </w:num>
+  <w:num w:numId="4">
+    <w:abstractNumId w:val="15"/>
+  </w:num>
+  <w:num w:numId="5">
+    <w:abstractNumId w:val="8"/>
+  </w:num>
+  <w:num w:numId="6">
+    <w:abstractNumId w:val="13"/>
+  </w:num>
+  <w:num w:numId="7">
+    <w:abstractNumId w:val="0"/>
+  </w:num>
+  <w:num w:numId="8">
+    <w:abstractNumId w:val="25"/>
+  </w:num>
+  <w:num w:numId="9">
+    <w:abstractNumId w:val="16"/>
+  </w:num>
+  <w:num w:numId="10">
+    <w:abstractNumId w:val="20"/>
+  </w:num>
+  <w:num w:numId="11">
+    <w:abstractNumId w:val="12"/>
+  </w:num>
+  <w:num w:numId="12">
+    <w:abstractNumId w:val="21"/>
+  </w:num>
+  <w:num w:numId="13">
+    <w:abstractNumId w:val="23"/>
+  </w:num>
+  <w:num w:numId="14">
+    <w:abstractNumId w:val="10"/>
+  </w:num>
+  <w:num w:numId="15">
     <w:abstractNumId w:val="24"/>
   </w:num>
-  <w:num w:numId="2">
-    <w:abstractNumId w:val="23"/>
+  <w:num w:numId="16">
+    <w:abstractNumId w:val="6"/>
   </w:num>
-  <w:num w:numId="3">
-    <w:abstractNumId w:val="30"/>
+  <w:num w:numId="17">
+    <w:abstractNumId w:val="19"/>
   </w:num>
-  <w:num w:numId="4">
-    <w:abstractNumId w:val="13"/>
+  <w:num w:numId="18">
+    <w:abstractNumId w:val="4"/>
   </w:num>
-  <w:num w:numId="5">
-    <w:abstractNumId w:val="31"/>
+  <w:num w:numId="19">
+    <w:abstractNumId w:val="22"/>
   </w:num>
-  <w:num w:numId="6">
+  <w:num w:numId="20">
+    <w:abstractNumId w:val="26"/>
+  </w:num>
+  <w:num w:numId="21">
+    <w:abstractNumId w:val="2"/>
+  </w:num>
+  <w:num w:numId="22">
+    <w:abstractNumId w:val="1"/>
+  </w:num>
+  <w:num w:numId="23">
+    <w:abstractNumId w:val="7"/>
+  </w:num>
+  <w:num w:numId="24">
     <w:abstractNumId w:val="18"/>
   </w:num>
-  <w:num w:numId="7">
-    <w:abstractNumId w:val="10"/>
+  <w:num w:numId="25">
+    <w:abstractNumId w:val="5"/>
   </w:num>
-  <w:num w:numId="8">
-    <w:abstractNumId w:val="27"/>
-  </w:num>
-  <w:num w:numId="9">
-    <w:abstractNumId w:val="14"/>
-  </w:num>
-  <w:num w:numId="10">
-    <w:abstractNumId w:val="15"/>
-  </w:num>
-  <w:num w:numId="11">
+  <w:num w:numId="26">
     <w:abstractNumId w:val="17"/>
   </w:num>
-  <w:num w:numId="12">
-    <w:abstractNumId w:val="19"/>
-  </w:num>
-  <w:num w:numId="13">
-    <w:abstractNumId w:val="34"/>
-  </w:num>
-  <w:num w:numId="14">
-    <w:abstractNumId w:val="36"/>
-  </w:num>
-  <w:num w:numId="15">
-    <w:abstractNumId w:val="35"/>
-  </w:num>
-  <w:num w:numId="16">
-    <w:abstractNumId w:val="26"/>
-  </w:num>
-  <w:num w:numId="17">
-    <w:abstractNumId w:val="16"/>
-  </w:num>
-  <w:num w:numId="18">
-    <w:abstractNumId w:val="20"/>
-  </w:num>
-  <w:num w:numId="19">
-    <w:abstractNumId w:val="21"/>
-  </w:num>
-  <w:num w:numId="20">
-    <w:abstractNumId w:val="28"/>
-  </w:num>
-  <w:num w:numId="21">
-    <w:abstractNumId w:val="29"/>
-  </w:num>
-  <w:num w:numId="22">
-    <w:abstractNumId w:val="11"/>
-  </w:num>
-  <w:num w:numId="23">
-    <w:abstractNumId w:val="12"/>
-  </w:num>
-  <w:num w:numId="24">
-    <w:abstractNumId w:val="33"/>
-  </w:num>
-  <w:num w:numId="25">
-    <w:abstractNumId w:val="25"/>
-  </w:num>
-  <w:num w:numId="26">
-    <w:abstractNumId w:val="22"/>
-  </w:num>
   <w:num w:numId="27">
-    <w:abstractNumId w:val="32"/>
+    <w:abstractNumId w:val="9"/>
   </w:num>
 </w:numbering>
 </file>

</xml_diff>

<commit_message>
Modify C++ document with C++ primer.
</commit_message>
<xml_diff>
--- a/moDoc/C&C++.docx
+++ b/moDoc/C&C++.docx
@@ -16804,6 +16804,22 @@
           <w:lang w:val="en-US" w:eastAsia="zh-CN"/>
         </w:rPr>
       </w:pPr>
+      <w:r>
+        <w:rPr>
+          <w:rFonts w:hint="eastAsia"/>
+          <w:lang w:val="en-US" w:eastAsia="zh-CN"/>
+        </w:rPr>
+        <w:t>标准库的算法是针对迭代器操作，而不是容器本身，从这个角度理解，也能理解为什么算法不能直接添加/删除元素。</w:t>
+      </w:r>
+    </w:p>
+    <w:p>
+      <w:pPr>
+        <w:ind w:firstLine="420"/>
+        <w:rPr>
+          <w:rFonts w:hint="eastAsia"/>
+          <w:lang w:val="en-US" w:eastAsia="zh-CN"/>
+        </w:rPr>
+      </w:pPr>
     </w:p>
     <w:p>
       <w:pPr>
@@ -17082,6 +17098,12 @@
           <w:lang w:val="en-US" w:eastAsia="zh-CN"/>
         </w:rPr>
         <w:tab/>
+      </w:r>
+      <w:r>
+        <w:rPr>
+          <w:rFonts w:hint="eastAsia"/>
+          <w:lang w:val="en-US" w:eastAsia="zh-CN"/>
+        </w:rPr>
         <w:t>//这是正确的，因为string定义了加法操作</w:t>
       </w:r>
     </w:p>
@@ -17120,7 +17142,6 @@
           <w:lang w:val="en-US" w:eastAsia="zh-CN"/>
         </w:rPr>
         <w:tab/>
-        <w:t/>
       </w:r>
       <w:r>
         <w:rPr>
@@ -17128,6 +17149,12 @@
           <w:lang w:val="en-US" w:eastAsia="zh-CN"/>
         </w:rPr>
         <w:tab/>
+      </w:r>
+      <w:r>
+        <w:rPr>
+          <w:rFonts w:hint="eastAsia"/>
+          <w:lang w:val="en-US" w:eastAsia="zh-CN"/>
+        </w:rPr>
         <w:t>//这是错误的，因为第三个参数是const char *的类型，这个类型没有定义加法操作；</w:t>
       </w:r>
     </w:p>
@@ -17248,12 +17275,6 @@
     <w:p>
       <w:pPr>
         <w:ind w:firstLine="420"/>
-        <w:rPr>
-          <w:rFonts w:hint="eastAsia"/>
-          <w:lang w:val="en-US" w:eastAsia="zh-CN"/>
-        </w:rPr>
-      </w:pPr>
-      <w:r>
         <w:rPr>
           <w:rFonts w:hint="eastAsia"/>
           <w:b/>
@@ -17261,7 +17282,678 @@
           <w:u w:val="single" w:color="auto"/>
           <w:lang w:val="en-US" w:eastAsia="zh-CN"/>
         </w:rPr>
-        <w:t>TODO，如果第二个序列5个元素，第一个序列3个元素。前3个元素都相等，结果是什么呢？</w:t>
+      </w:pPr>
+      <w:r>
+        <w:rPr>
+          <w:rFonts w:hint="eastAsia"/>
+          <w:b/>
+          <w:bCs/>
+          <w:u w:val="single" w:color="auto"/>
+          <w:lang w:val="en-US" w:eastAsia="zh-CN"/>
+        </w:rPr>
+        <w:t>如果第二个序列5个元素，第一个序列3个元素。前3个元素都相等，结果是什么呢？</w:t>
+      </w:r>
+    </w:p>
+    <w:p>
+      <w:pPr>
+        <w:ind w:firstLine="420"/>
+        <w:rPr>
+          <w:rFonts w:hint="eastAsia"/>
+          <w:b/>
+          <w:bCs/>
+          <w:u w:val="single" w:color="auto"/>
+          <w:lang w:val="en-US" w:eastAsia="zh-CN"/>
+        </w:rPr>
+      </w:pPr>
+      <w:r>
+        <w:rPr>
+          <w:rFonts w:hint="eastAsia"/>
+          <w:b/>
+          <w:bCs/>
+          <w:u w:val="single" w:color="auto"/>
+          <w:lang w:val="en-US" w:eastAsia="zh-CN"/>
+        </w:rPr>
+        <w:t>实测后发现，结果是true。</w:t>
+      </w:r>
+    </w:p>
+    <w:p>
+      <w:pPr>
+        <w:ind w:firstLine="420"/>
+        <w:rPr>
+          <w:rFonts w:hint="eastAsia"/>
+          <w:lang w:val="en-US" w:eastAsia="zh-CN"/>
+        </w:rPr>
+      </w:pPr>
+    </w:p>
+    <w:p>
+      <w:pPr>
+        <w:pStyle w:val="7"/>
+        <w:rPr>
+          <w:rFonts w:hint="eastAsia"/>
+          <w:lang w:val="en-US" w:eastAsia="zh-CN"/>
+        </w:rPr>
+      </w:pPr>
+      <w:r>
+        <w:rPr>
+          <w:rFonts w:hint="eastAsia"/>
+          <w:lang w:val="en-US" w:eastAsia="zh-CN"/>
+        </w:rPr>
+        <w:t>4.2.2.写容器元素的算法</w:t>
+      </w:r>
+    </w:p>
+    <w:p>
+      <w:pPr>
+        <w:rPr>
+          <w:rFonts w:hint="eastAsia"/>
+          <w:lang w:val="en-US" w:eastAsia="zh-CN"/>
+        </w:rPr>
+      </w:pPr>
+      <w:r>
+        <w:rPr>
+          <w:rFonts w:hint="eastAsia"/>
+          <w:lang w:val="en-US" w:eastAsia="zh-CN"/>
+        </w:rPr>
+        <w:t>一些算法将新的值赋予序列中的元素。当我们使用这类算法的时候，要保证序列的大小最少不能小于算法要写入的元素的数目。因为算法本身是不会执行容器操作、修改容器大小的。</w:t>
+      </w:r>
+    </w:p>
+    <w:p>
+      <w:pPr>
+        <w:pStyle w:val="9"/>
+        <w:rPr>
+          <w:rFonts w:hint="eastAsia"/>
+          <w:lang w:val="en-US" w:eastAsia="zh-CN"/>
+        </w:rPr>
+      </w:pPr>
+      <w:r>
+        <w:rPr>
+          <w:rFonts w:hint="eastAsia"/>
+          <w:lang w:val="en-US" w:eastAsia="zh-CN"/>
+        </w:rPr>
+        <w:t>fill函数</w:t>
+      </w:r>
+    </w:p>
+    <w:p>
+      <w:pPr>
+        <w:rPr>
+          <w:rFonts w:hint="eastAsia"/>
+          <w:lang w:val="en-US" w:eastAsia="zh-CN"/>
+        </w:rPr>
+      </w:pPr>
+      <w:r>
+        <w:rPr>
+          <w:rFonts w:hint="eastAsia"/>
+          <w:lang w:val="en-US" w:eastAsia="zh-CN"/>
+        </w:rPr>
+        <w:t>fill函数接受一对迭代器作为输入表示一个范围，接受一个值作为第三个参数。fill函数将这个值赋予迭代器所指向的元素中。例如:</w:t>
+      </w:r>
+    </w:p>
+    <w:p>
+      <w:pPr>
+        <w:rPr>
+          <w:rFonts w:hint="eastAsia"/>
+          <w:lang w:val="en-US" w:eastAsia="zh-CN"/>
+        </w:rPr>
+      </w:pPr>
+      <w:r>
+        <w:rPr>
+          <w:rFonts w:hint="eastAsia"/>
+          <w:lang w:val="en-US" w:eastAsia="zh-CN"/>
+        </w:rPr>
+        <w:t>fill(a.begin(), a.end(), 1);</w:t>
+      </w:r>
+    </w:p>
+    <w:p>
+      <w:pPr>
+        <w:rPr>
+          <w:rFonts w:hint="eastAsia"/>
+          <w:lang w:val="en-US" w:eastAsia="zh-CN"/>
+        </w:rPr>
+      </w:pPr>
+      <w:r>
+        <w:rPr>
+          <w:rFonts w:hint="eastAsia"/>
+          <w:lang w:val="en-US" w:eastAsia="zh-CN"/>
+        </w:rPr>
+        <w:t>由于fill是向迭代器指定的序列中写入元素，因此只要迭代器有效，那么写入操作就是安全的。</w:t>
+      </w:r>
+    </w:p>
+    <w:p>
+      <w:pPr>
+        <w:rPr>
+          <w:rFonts w:hint="eastAsia"/>
+          <w:lang w:val="en-US" w:eastAsia="zh-CN"/>
+        </w:rPr>
+      </w:pPr>
+    </w:p>
+    <w:p>
+      <w:pPr>
+        <w:pStyle w:val="9"/>
+        <w:rPr>
+          <w:rFonts w:hint="eastAsia"/>
+          <w:lang w:val="en-US" w:eastAsia="zh-CN"/>
+        </w:rPr>
+      </w:pPr>
+      <w:r>
+        <w:rPr>
+          <w:rFonts w:hint="eastAsia"/>
+          <w:lang w:val="en-US" w:eastAsia="zh-CN"/>
+        </w:rPr>
+        <w:t>fill_n函数</w:t>
+      </w:r>
+    </w:p>
+    <w:p>
+      <w:pPr>
+        <w:rPr>
+          <w:rFonts w:hint="eastAsia"/>
+          <w:lang w:val="en-US" w:eastAsia="zh-CN"/>
+        </w:rPr>
+      </w:pPr>
+      <w:r>
+        <w:rPr>
+          <w:rFonts w:hint="eastAsia"/>
+          <w:lang w:val="en-US" w:eastAsia="zh-CN"/>
+        </w:rPr>
+        <w:t>fill_n函数接受一个迭代器、一个计数器和一个目标值作为参数传入。将目标值赋予迭代器指向的若干个元素，赋予多少个元素由计数器指定。例如：</w:t>
+      </w:r>
+    </w:p>
+    <w:p>
+      <w:pPr>
+        <w:rPr>
+          <w:rFonts w:hint="eastAsia"/>
+          <w:lang w:val="en-US" w:eastAsia="zh-CN"/>
+        </w:rPr>
+      </w:pPr>
+      <w:r>
+        <w:rPr>
+          <w:rFonts w:hint="eastAsia"/>
+          <w:lang w:val="en-US" w:eastAsia="zh-CN"/>
+        </w:rPr>
+        <w:t>fill_n(a.begin(), 19, 11);</w:t>
+      </w:r>
+      <w:r>
+        <w:rPr>
+          <w:rFonts w:hint="eastAsia"/>
+          <w:lang w:val="en-US" w:eastAsia="zh-CN"/>
+        </w:rPr>
+        <w:tab/>
+      </w:r>
+      <w:r>
+        <w:rPr>
+          <w:rFonts w:hint="eastAsia"/>
+          <w:lang w:val="en-US" w:eastAsia="zh-CN"/>
+        </w:rPr>
+        <w:t>//将11赋予a的前19个元素中</w:t>
+      </w:r>
+    </w:p>
+    <w:p>
+      <w:pPr>
+        <w:rPr>
+          <w:rFonts w:hint="eastAsia"/>
+          <w:lang w:val="en-US" w:eastAsia="zh-CN"/>
+        </w:rPr>
+      </w:pPr>
+      <w:r>
+        <w:rPr>
+          <w:rFonts w:hint="eastAsia"/>
+          <w:lang w:val="en-US" w:eastAsia="zh-CN"/>
+        </w:rPr>
+        <w:t>这里要注意，fill_n在给容器赋值的时候，要确保容器的size足够使用。</w:t>
+      </w:r>
+    </w:p>
+    <w:p>
+      <w:pPr>
+        <w:rPr>
+          <w:rFonts w:hint="eastAsia"/>
+          <w:lang w:val="en-US" w:eastAsia="zh-CN"/>
+        </w:rPr>
+      </w:pPr>
+    </w:p>
+    <w:p>
+      <w:pPr>
+        <w:pStyle w:val="9"/>
+        <w:rPr>
+          <w:rFonts w:hint="eastAsia"/>
+          <w:lang w:val="en-US" w:eastAsia="zh-CN"/>
+        </w:rPr>
+      </w:pPr>
+      <w:r>
+        <w:rPr>
+          <w:rFonts w:hint="eastAsia"/>
+          <w:lang w:val="en-US" w:eastAsia="zh-CN"/>
+        </w:rPr>
+        <w:t>back_inserter</w:t>
+      </w:r>
+    </w:p>
+    <w:p>
+      <w:pPr>
+        <w:rPr>
+          <w:rFonts w:hint="eastAsia"/>
+          <w:lang w:val="en-US" w:eastAsia="zh-CN"/>
+        </w:rPr>
+      </w:pPr>
+      <w:r>
+        <w:rPr>
+          <w:rFonts w:hint="eastAsia"/>
+          <w:lang w:val="en-US" w:eastAsia="zh-CN"/>
+        </w:rPr>
+        <w:t>back_inserter是一种插入迭代器，可以向容器中添加元素。</w:t>
+      </w:r>
+    </w:p>
+    <w:p>
+      <w:pPr>
+        <w:rPr>
+          <w:rFonts w:hint="eastAsia"/>
+          <w:lang w:val="en-US" w:eastAsia="zh-CN"/>
+        </w:rPr>
+      </w:pPr>
+      <w:r>
+        <w:rPr>
+          <w:rFonts w:hint="eastAsia"/>
+          <w:lang w:val="en-US" w:eastAsia="zh-CN"/>
+        </w:rPr>
+        <w:t>通常情况下，我们通过一个迭代器向容器元素赋值时，值被赋予迭代器指向的元素；当我们通过一个插入迭代器赋值时，一个元素将被创建出来，并添加到容器中。</w:t>
+      </w:r>
+    </w:p>
+    <w:p>
+      <w:pPr>
+        <w:rPr>
+          <w:rFonts w:hint="eastAsia"/>
+          <w:lang w:val="en-US" w:eastAsia="zh-CN"/>
+        </w:rPr>
+      </w:pPr>
+      <w:r>
+        <w:rPr>
+          <w:rFonts w:hint="eastAsia"/>
+          <w:lang w:val="en-US" w:eastAsia="zh-CN"/>
+        </w:rPr>
+        <w:t>例如：</w:t>
+      </w:r>
+    </w:p>
+    <w:p>
+      <w:pPr>
+        <w:rPr>
+          <w:rFonts w:hint="eastAsia"/>
+          <w:lang w:val="en-US" w:eastAsia="zh-CN"/>
+        </w:rPr>
+      </w:pPr>
+      <w:r>
+        <w:rPr>
+          <w:rFonts w:hint="eastAsia"/>
+          <w:lang w:val="en-US" w:eastAsia="zh-CN"/>
+        </w:rPr>
+        <w:t>vector&lt;int&gt; vec;</w:t>
+      </w:r>
+    </w:p>
+    <w:p>
+      <w:pPr>
+        <w:rPr>
+          <w:rFonts w:hint="eastAsia"/>
+          <w:lang w:val="en-US" w:eastAsia="zh-CN"/>
+        </w:rPr>
+      </w:pPr>
+      <w:r>
+        <w:rPr>
+          <w:rFonts w:hint="eastAsia"/>
+          <w:lang w:val="en-US" w:eastAsia="zh-CN"/>
+        </w:rPr>
+        <w:t>auto it = back_inserter(vec);</w:t>
+      </w:r>
+    </w:p>
+    <w:p>
+      <w:pPr>
+        <w:rPr>
+          <w:rFonts w:hint="eastAsia"/>
+          <w:lang w:val="en-US" w:eastAsia="zh-CN"/>
+        </w:rPr>
+      </w:pPr>
+      <w:r>
+        <w:rPr>
+          <w:rFonts w:hint="eastAsia"/>
+          <w:lang w:val="en-US" w:eastAsia="zh-CN"/>
+        </w:rPr>
+        <w:t>*it = 3;</w:t>
+      </w:r>
+    </w:p>
+    <w:p>
+      <w:pPr>
+        <w:rPr>
+          <w:rFonts w:hint="eastAsia"/>
+          <w:lang w:val="en-US" w:eastAsia="zh-CN"/>
+        </w:rPr>
+      </w:pPr>
+      <w:r>
+        <w:rPr>
+          <w:rFonts w:hint="eastAsia"/>
+          <w:lang w:val="en-US" w:eastAsia="zh-CN"/>
+        </w:rPr>
+        <w:t>这个过程中，it被创建出来，而且是插入迭代器的类型。赋值给它的同时，会创建一个元素，插入到vec的末尾。</w:t>
+      </w:r>
+    </w:p>
+    <w:p>
+      <w:pPr>
+        <w:rPr>
+          <w:rFonts w:hint="eastAsia"/>
+          <w:lang w:val="en-US" w:eastAsia="zh-CN"/>
+        </w:rPr>
+      </w:pPr>
+      <w:r>
+        <w:rPr>
+          <w:rFonts w:hint="eastAsia"/>
+          <w:lang w:val="en-US" w:eastAsia="zh-CN"/>
+        </w:rPr>
+        <w:t>fill_n(back_inserter(vec), 10, 0);</w:t>
+      </w:r>
+      <w:r>
+        <w:rPr>
+          <w:rFonts w:hint="eastAsia"/>
+          <w:lang w:val="en-US" w:eastAsia="zh-CN"/>
+        </w:rPr>
+        <w:tab/>
+      </w:r>
+      <w:r>
+        <w:rPr>
+          <w:rFonts w:hint="eastAsia"/>
+          <w:lang w:val="en-US" w:eastAsia="zh-CN"/>
+        </w:rPr>
+        <w:t>这种赋值方式就是可行的，虽然vec最初是空的，但是每次赋值时，back_inserter都会自动创建元素并添加到容器中。</w:t>
+      </w:r>
+    </w:p>
+    <w:p>
+      <w:pPr>
+        <w:rPr>
+          <w:rFonts w:hint="eastAsia"/>
+          <w:lang w:val="en-US" w:eastAsia="zh-CN"/>
+        </w:rPr>
+      </w:pPr>
+    </w:p>
+    <w:p>
+      <w:pPr>
+        <w:pStyle w:val="9"/>
+        <w:rPr>
+          <w:rFonts w:hint="eastAsia"/>
+          <w:lang w:val="en-US" w:eastAsia="zh-CN"/>
+        </w:rPr>
+      </w:pPr>
+      <w:r>
+        <w:rPr>
+          <w:rFonts w:hint="eastAsia"/>
+          <w:lang w:val="en-US" w:eastAsia="zh-CN"/>
+        </w:rPr>
+        <w:t>拷贝算法</w:t>
+      </w:r>
+    </w:p>
+    <w:p>
+      <w:pPr>
+        <w:rPr>
+          <w:rFonts w:hint="eastAsia"/>
+          <w:lang w:val="en-US" w:eastAsia="zh-CN"/>
+        </w:rPr>
+      </w:pPr>
+      <w:r>
+        <w:rPr>
+          <w:rFonts w:hint="eastAsia"/>
+          <w:lang w:val="en-US" w:eastAsia="zh-CN"/>
+        </w:rPr>
+        <w:t>copy算法接受三个参数，前两个表示一个输入范围，第三个表示目的序列的开始位置。算法最终将输入范围内的元素都拷贝到目的序列中。这里同样要确保，目的序列的size足以保存输入序列中的元素个数。</w:t>
+      </w:r>
+    </w:p>
+    <w:p>
+      <w:pPr>
+        <w:rPr>
+          <w:rFonts w:hint="eastAsia"/>
+          <w:lang w:val="en-US" w:eastAsia="zh-CN"/>
+        </w:rPr>
+      </w:pPr>
+      <w:r>
+        <w:rPr>
+          <w:rFonts w:hint="eastAsia"/>
+          <w:lang w:val="en-US" w:eastAsia="zh-CN"/>
+        </w:rPr>
+        <w:t>例如：auto ret = copy(a.begin(), a.end(), b.begin());</w:t>
+      </w:r>
+    </w:p>
+    <w:p>
+      <w:pPr>
+        <w:rPr>
+          <w:rFonts w:hint="eastAsia"/>
+          <w:lang w:val="en-US" w:eastAsia="zh-CN"/>
+        </w:rPr>
+      </w:pPr>
+      <w:r>
+        <w:rPr>
+          <w:rFonts w:hint="eastAsia"/>
+          <w:lang w:val="en-US" w:eastAsia="zh-CN"/>
+        </w:rPr>
+        <w:t>copy函数返回的是目的地址迭代器递增后的值，例如，上例中返回的就是b中尾元素之后的值。</w:t>
+      </w:r>
+    </w:p>
+    <w:p>
+      <w:pPr>
+        <w:rPr>
+          <w:rFonts w:hint="eastAsia"/>
+          <w:lang w:val="en-US" w:eastAsia="zh-CN"/>
+        </w:rPr>
+      </w:pPr>
+    </w:p>
+    <w:p>
+      <w:pPr>
+        <w:rPr>
+          <w:rFonts w:hint="eastAsia"/>
+          <w:lang w:val="en-US" w:eastAsia="zh-CN"/>
+        </w:rPr>
+      </w:pPr>
+      <w:r>
+        <w:rPr>
+          <w:rFonts w:hint="eastAsia"/>
+          <w:lang w:val="en-US" w:eastAsia="zh-CN"/>
+        </w:rPr>
+        <w:t>replace函数同样提供了一个拷贝版本。</w:t>
+      </w:r>
+    </w:p>
+    <w:p>
+      <w:pPr>
+        <w:rPr>
+          <w:rFonts w:hint="eastAsia"/>
+          <w:lang w:val="en-US" w:eastAsia="zh-CN"/>
+        </w:rPr>
+      </w:pPr>
+      <w:r>
+        <w:rPr>
+          <w:rFonts w:hint="eastAsia"/>
+          <w:lang w:val="en-US" w:eastAsia="zh-CN"/>
+        </w:rPr>
+        <w:t>首先看replace的原始版本：replace(a.begin(), a.end(), 1, 2); 这里会在a中查找所有等于1 的元素，并将其值更换为2；</w:t>
+      </w:r>
+    </w:p>
+    <w:p>
+      <w:pPr>
+        <w:rPr>
+          <w:rFonts w:hint="eastAsia"/>
+          <w:lang w:val="en-US" w:eastAsia="zh-CN"/>
+        </w:rPr>
+      </w:pPr>
+      <w:r>
+        <w:rPr>
+          <w:rFonts w:hint="eastAsia"/>
+          <w:lang w:val="en-US" w:eastAsia="zh-CN"/>
+        </w:rPr>
+        <w:t>再看拷贝版本：replace(a.begin(), a.end(), b.begin(), 1, 2); 这里a就不会发生变化，而是将改变后的值赋予b中。这里要确保b的size足够。当然，也可以通过back_inserter来保证size：replace(a.begin(), a.end(), back_inserter(b), 1, 2);</w:t>
+      </w:r>
+    </w:p>
+    <w:p>
+      <w:pPr>
+        <w:rPr>
+          <w:rFonts w:hint="eastAsia"/>
+          <w:lang w:val="en-US" w:eastAsia="zh-CN"/>
+        </w:rPr>
+      </w:pPr>
+    </w:p>
+    <w:p>
+      <w:pPr>
+        <w:pStyle w:val="7"/>
+        <w:rPr>
+          <w:rFonts w:hint="eastAsia"/>
+          <w:lang w:val="en-US" w:eastAsia="zh-CN"/>
+        </w:rPr>
+      </w:pPr>
+      <w:r>
+        <w:rPr>
+          <w:rFonts w:hint="eastAsia"/>
+          <w:lang w:val="en-US" w:eastAsia="zh-CN"/>
+        </w:rPr>
+        <w:t>4.2.3.重排容器元素的算法</w:t>
+      </w:r>
+    </w:p>
+    <w:p>
+      <w:pPr>
+        <w:rPr>
+          <w:rFonts w:hint="eastAsia"/>
+          <w:lang w:val="en-US" w:eastAsia="zh-CN"/>
+        </w:rPr>
+      </w:pPr>
+      <w:r>
+        <w:rPr>
+          <w:rFonts w:hint="eastAsia"/>
+          <w:lang w:val="en-US" w:eastAsia="zh-CN"/>
+        </w:rPr>
+        <w:t>一些算法会重排容器中元素的位置，一个明显的例子是sort。调用sort会重新排列输入序列中的元素，使之有序，它是利用元素类型的“&lt;”运算符来实现排序的。</w:t>
+      </w:r>
+    </w:p>
+    <w:p>
+      <w:pPr>
+        <w:rPr>
+          <w:rFonts w:hint="eastAsia"/>
+          <w:lang w:val="en-US" w:eastAsia="zh-CN"/>
+        </w:rPr>
+      </w:pPr>
+      <w:r>
+        <w:rPr>
+          <w:rFonts w:hint="eastAsia"/>
+          <w:lang w:val="en-US" w:eastAsia="zh-CN"/>
+        </w:rPr>
+        <w:t>例如如下程序，实现将一个vector中的元素排序，并清除重复元素的操作：</w:t>
+      </w:r>
+    </w:p>
+    <w:p>
+      <w:pPr>
+        <w:rPr>
+          <w:rFonts w:hint="eastAsia"/>
+          <w:lang w:val="en-US" w:eastAsia="zh-CN"/>
+        </w:rPr>
+      </w:pPr>
+      <w:r>
+        <w:rPr>
+          <w:rFonts w:hint="eastAsia"/>
+          <w:lang w:val="en-US" w:eastAsia="zh-CN"/>
+        </w:rPr>
+        <w:t>vector&lt;string&gt; vec;</w:t>
+      </w:r>
+    </w:p>
+    <w:p>
+      <w:pPr>
+        <w:rPr>
+          <w:rFonts w:hint="eastAsia"/>
+          <w:lang w:val="en-US" w:eastAsia="zh-CN"/>
+        </w:rPr>
+      </w:pPr>
+      <w:r>
+        <w:rPr>
+          <w:rFonts w:hint="eastAsia"/>
+          <w:lang w:val="en-US" w:eastAsia="zh-CN"/>
+        </w:rPr>
+        <w:t>genVec();</w:t>
+      </w:r>
+      <w:r>
+        <w:rPr>
+          <w:rFonts w:hint="eastAsia"/>
+          <w:lang w:val="en-US" w:eastAsia="zh-CN"/>
+        </w:rPr>
+        <w:tab/>
+        <w:t>//为vec填充各个变量，需要自行实现</w:t>
+      </w:r>
+    </w:p>
+    <w:p>
+      <w:pPr>
+        <w:rPr>
+          <w:rFonts w:hint="eastAsia"/>
+          <w:lang w:val="en-US" w:eastAsia="zh-CN"/>
+        </w:rPr>
+      </w:pPr>
+      <w:r>
+        <w:rPr>
+          <w:rFonts w:hint="eastAsia"/>
+          <w:lang w:val="en-US" w:eastAsia="zh-CN"/>
+        </w:rPr>
+        <w:t>sort(vec.begin(), vec.end());</w:t>
+      </w:r>
+      <w:r>
+        <w:rPr>
+          <w:rFonts w:hint="eastAsia"/>
+          <w:lang w:val="en-US" w:eastAsia="zh-CN"/>
+        </w:rPr>
+        <w:tab/>
+        <w:t>//排序，从小到大，有重复的会相邻分布</w:t>
+      </w:r>
+    </w:p>
+    <w:p>
+      <w:pPr>
+        <w:rPr>
+          <w:rFonts w:hint="eastAsia"/>
+          <w:lang w:val="en-US" w:eastAsia="zh-CN"/>
+        </w:rPr>
+      </w:pPr>
+      <w:r>
+        <w:rPr>
+          <w:rFonts w:hint="eastAsia"/>
+          <w:lang w:val="en-US" w:eastAsia="zh-CN"/>
+        </w:rPr>
+        <w:t>auto end_unique = unique(vec.begin(), vec.end());</w:t>
+      </w:r>
+      <w:r>
+        <w:rPr>
+          <w:rFonts w:hint="eastAsia"/>
+          <w:lang w:val="en-US" w:eastAsia="zh-CN"/>
+        </w:rPr>
+        <w:tab/>
+        <w:t>//将重复的元素移除到vector的尾部，不重复的分布在vector的前半部分，返回值是指向不重复区域之后一个位置的迭代器</w:t>
+      </w:r>
+    </w:p>
+    <w:p>
+      <w:pPr>
+        <w:rPr>
+          <w:rFonts w:hint="eastAsia"/>
+          <w:lang w:val="en-US" w:eastAsia="zh-CN"/>
+        </w:rPr>
+      </w:pPr>
+      <w:r>
+        <w:rPr>
+          <w:rFonts w:hint="eastAsia"/>
+          <w:lang w:val="en-US" w:eastAsia="zh-CN"/>
+        </w:rPr>
+        <w:t>vec.erase(end_unique, vec.end());</w:t>
+      </w:r>
+      <w:r>
+        <w:rPr>
+          <w:rFonts w:hint="eastAsia"/>
+          <w:lang w:val="en-US" w:eastAsia="zh-CN"/>
+        </w:rPr>
+        <w:tab/>
+        <w:t>//调用容器自己的erase函数，将后半部分重复的数据删除掉。</w:t>
+      </w:r>
+    </w:p>
+    <w:p>
+      <w:pPr>
+        <w:rPr>
+          <w:rFonts w:hint="eastAsia"/>
+          <w:lang w:val="en-US" w:eastAsia="zh-CN"/>
+        </w:rPr>
+      </w:pPr>
+      <w:r>
+        <w:rPr>
+          <w:rFonts w:hint="eastAsia"/>
+          <w:lang w:val="en-US" w:eastAsia="zh-CN"/>
+        </w:rPr>
+        <w:t>这里可以看到，sort和unique这些算法并不会删除容器中的元素，只有容器自己的操作才可以真正的删除元素。</w:t>
       </w:r>
       <w:bookmarkStart w:id="0" w:name="_GoBack"/>
       <w:bookmarkEnd w:id="0"/>
@@ -20108,30 +20800,10 @@
 
 <file path=word/numbering.xml><?xml version="1.0" encoding="utf-8"?>
 <w:numbering xmlns:wpc="http://schemas.microsoft.com/office/word/2010/wordprocessingCanvas" xmlns:mc="http://schemas.openxmlformats.org/markup-compatibility/2006" xmlns:o="urn:schemas-microsoft-com:office:office" xmlns:r="http://schemas.openxmlformats.org/officeDocument/2006/relationships" xmlns:m="http://schemas.openxmlformats.org/officeDocument/2006/math" xmlns:v="urn:schemas-microsoft-com:vml" xmlns:wp14="http://schemas.microsoft.com/office/word/2010/wordprocessingDrawing" xmlns:wp="http://schemas.openxmlformats.org/drawingml/2006/wordprocessingDrawing" xmlns:w10="urn:schemas-microsoft-com:office:word" xmlns:w="http://schemas.openxmlformats.org/wordprocessingml/2006/main" xmlns:w14="http://schemas.microsoft.com/office/word/2010/wordml" xmlns:wpg="http://schemas.microsoft.com/office/word/2010/wordprocessingGroup" xmlns:wpi="http://schemas.microsoft.com/office/word/2010/wordprocessingInk" xmlns:wne="http://schemas.microsoft.com/office/word/2006/wordml" xmlns:wps="http://schemas.microsoft.com/office/word/2010/wordprocessingShape" mc:Ignorable="w14 wp14">
-  <w:abstractNum w:abstractNumId="0">
-    <w:nsid w:val="00000000"/>
-    <w:multiLevelType w:val="singleLevel"/>
-    <w:tmpl w:val="00000000"/>
-    <w:lvl w:ilvl="0" w:tentative="1">
-      <w:start w:val="1"/>
-      <w:numFmt w:val="bullet"/>
-      <w:lvlText w:val=""/>
-      <w:lvlJc w:val="left"/>
-      <w:pPr>
-        <w:tabs>
-          <w:tab w:val="left" w:pos="840"/>
-        </w:tabs>
-        <w:ind w:left="420" w:hanging="420"/>
-      </w:pPr>
-      <w:rPr>
-        <w:rFonts w:hint="default" w:ascii="Wingdings" w:hAnsi="Wingdings"/>
-      </w:rPr>
-    </w:lvl>
-  </w:abstractNum>
-  <w:abstractNum w:abstractNumId="1">
-    <w:nsid w:val="00000001"/>
+  <w:abstractNum w:abstractNumId="10">
+    <w:nsid w:val="0000000A"/>
     <w:multiLevelType w:val="multilevel"/>
-    <w:tmpl w:val="00000001"/>
+    <w:tmpl w:val="0000000A"/>
     <w:lvl w:ilvl="0" w:tentative="1">
       <w:start w:val="1"/>
       <w:numFmt w:val="bullet"/>
@@ -20235,876 +20907,6 @@
       <w:lvlJc w:val="left"/>
       <w:pPr>
         <w:ind w:left="4200" w:hanging="420"/>
-      </w:pPr>
-      <w:rPr>
-        <w:rFonts w:hint="default" w:ascii="Wingdings" w:hAnsi="Wingdings"/>
-      </w:rPr>
-    </w:lvl>
-  </w:abstractNum>
-  <w:abstractNum w:abstractNumId="2">
-    <w:nsid w:val="00000002"/>
-    <w:multiLevelType w:val="multilevel"/>
-    <w:tmpl w:val="00000002"/>
-    <w:lvl w:ilvl="0" w:tentative="1">
-      <w:start w:val="1"/>
-      <w:numFmt w:val="bullet"/>
-      <w:lvlText w:val=""/>
-      <w:lvlJc w:val="left"/>
-      <w:pPr>
-        <w:ind w:left="840" w:hanging="420"/>
-      </w:pPr>
-      <w:rPr>
-        <w:rFonts w:hint="default" w:ascii="Wingdings" w:hAnsi="Wingdings"/>
-      </w:rPr>
-    </w:lvl>
-    <w:lvl w:ilvl="1" w:tentative="1">
-      <w:start w:val="1"/>
-      <w:numFmt w:val="bullet"/>
-      <w:lvlText w:val=""/>
-      <w:lvlJc w:val="left"/>
-      <w:pPr>
-        <w:ind w:left="1260" w:hanging="420"/>
-      </w:pPr>
-      <w:rPr>
-        <w:rFonts w:hint="default" w:ascii="Wingdings" w:hAnsi="Wingdings"/>
-      </w:rPr>
-    </w:lvl>
-    <w:lvl w:ilvl="2" w:tentative="1">
-      <w:start w:val="1"/>
-      <w:numFmt w:val="bullet"/>
-      <w:lvlText w:val=""/>
-      <w:lvlJc w:val="left"/>
-      <w:pPr>
-        <w:ind w:left="1680" w:hanging="420"/>
-      </w:pPr>
-      <w:rPr>
-        <w:rFonts w:hint="default" w:ascii="Wingdings" w:hAnsi="Wingdings"/>
-      </w:rPr>
-    </w:lvl>
-    <w:lvl w:ilvl="3" w:tentative="1">
-      <w:start w:val="1"/>
-      <w:numFmt w:val="bullet"/>
-      <w:lvlText w:val=""/>
-      <w:lvlJc w:val="left"/>
-      <w:pPr>
-        <w:ind w:left="2100" w:hanging="420"/>
-      </w:pPr>
-      <w:rPr>
-        <w:rFonts w:hint="default" w:ascii="Wingdings" w:hAnsi="Wingdings"/>
-      </w:rPr>
-    </w:lvl>
-    <w:lvl w:ilvl="4" w:tentative="1">
-      <w:start w:val="1"/>
-      <w:numFmt w:val="bullet"/>
-      <w:lvlText w:val=""/>
-      <w:lvlJc w:val="left"/>
-      <w:pPr>
-        <w:ind w:left="2520" w:hanging="420"/>
-      </w:pPr>
-      <w:rPr>
-        <w:rFonts w:hint="default" w:ascii="Wingdings" w:hAnsi="Wingdings"/>
-      </w:rPr>
-    </w:lvl>
-    <w:lvl w:ilvl="5" w:tentative="1">
-      <w:start w:val="1"/>
-      <w:numFmt w:val="bullet"/>
-      <w:lvlText w:val=""/>
-      <w:lvlJc w:val="left"/>
-      <w:pPr>
-        <w:ind w:left="2940" w:hanging="420"/>
-      </w:pPr>
-      <w:rPr>
-        <w:rFonts w:hint="default" w:ascii="Wingdings" w:hAnsi="Wingdings"/>
-      </w:rPr>
-    </w:lvl>
-    <w:lvl w:ilvl="6" w:tentative="1">
-      <w:start w:val="1"/>
-      <w:numFmt w:val="bullet"/>
-      <w:lvlText w:val=""/>
-      <w:lvlJc w:val="left"/>
-      <w:pPr>
-        <w:ind w:left="3360" w:hanging="420"/>
-      </w:pPr>
-      <w:rPr>
-        <w:rFonts w:hint="default" w:ascii="Wingdings" w:hAnsi="Wingdings"/>
-      </w:rPr>
-    </w:lvl>
-    <w:lvl w:ilvl="7" w:tentative="1">
-      <w:start w:val="1"/>
-      <w:numFmt w:val="bullet"/>
-      <w:lvlText w:val=""/>
-      <w:lvlJc w:val="left"/>
-      <w:pPr>
-        <w:ind w:left="3780" w:hanging="420"/>
-      </w:pPr>
-      <w:rPr>
-        <w:rFonts w:hint="default" w:ascii="Wingdings" w:hAnsi="Wingdings"/>
-      </w:rPr>
-    </w:lvl>
-    <w:lvl w:ilvl="8" w:tentative="1">
-      <w:start w:val="1"/>
-      <w:numFmt w:val="bullet"/>
-      <w:lvlText w:val=""/>
-      <w:lvlJc w:val="left"/>
-      <w:pPr>
-        <w:ind w:left="4200" w:hanging="420"/>
-      </w:pPr>
-      <w:rPr>
-        <w:rFonts w:hint="default" w:ascii="Wingdings" w:hAnsi="Wingdings"/>
-      </w:rPr>
-    </w:lvl>
-  </w:abstractNum>
-  <w:abstractNum w:abstractNumId="3">
-    <w:nsid w:val="00000003"/>
-    <w:multiLevelType w:val="multilevel"/>
-    <w:tmpl w:val="00000003"/>
-    <w:lvl w:ilvl="0" w:tentative="1">
-      <w:start w:val="1"/>
-      <w:numFmt w:val="bullet"/>
-      <w:lvlText w:val=""/>
-      <w:lvlJc w:val="left"/>
-      <w:pPr>
-        <w:ind w:left="840" w:hanging="420"/>
-      </w:pPr>
-      <w:rPr>
-        <w:rFonts w:hint="default" w:ascii="Wingdings" w:hAnsi="Wingdings"/>
-      </w:rPr>
-    </w:lvl>
-    <w:lvl w:ilvl="1" w:tentative="1">
-      <w:start w:val="1"/>
-      <w:numFmt w:val="bullet"/>
-      <w:lvlText w:val=""/>
-      <w:lvlJc w:val="left"/>
-      <w:pPr>
-        <w:ind w:left="1260" w:hanging="420"/>
-      </w:pPr>
-      <w:rPr>
-        <w:rFonts w:hint="default" w:ascii="Wingdings" w:hAnsi="Wingdings"/>
-      </w:rPr>
-    </w:lvl>
-    <w:lvl w:ilvl="2" w:tentative="1">
-      <w:start w:val="1"/>
-      <w:numFmt w:val="bullet"/>
-      <w:lvlText w:val=""/>
-      <w:lvlJc w:val="left"/>
-      <w:pPr>
-        <w:ind w:left="1680" w:hanging="420"/>
-      </w:pPr>
-      <w:rPr>
-        <w:rFonts w:hint="default" w:ascii="Wingdings" w:hAnsi="Wingdings"/>
-      </w:rPr>
-    </w:lvl>
-    <w:lvl w:ilvl="3" w:tentative="1">
-      <w:start w:val="1"/>
-      <w:numFmt w:val="bullet"/>
-      <w:lvlText w:val=""/>
-      <w:lvlJc w:val="left"/>
-      <w:pPr>
-        <w:ind w:left="2100" w:hanging="420"/>
-      </w:pPr>
-      <w:rPr>
-        <w:rFonts w:hint="default" w:ascii="Wingdings" w:hAnsi="Wingdings"/>
-      </w:rPr>
-    </w:lvl>
-    <w:lvl w:ilvl="4" w:tentative="1">
-      <w:start w:val="1"/>
-      <w:numFmt w:val="bullet"/>
-      <w:lvlText w:val=""/>
-      <w:lvlJc w:val="left"/>
-      <w:pPr>
-        <w:ind w:left="2520" w:hanging="420"/>
-      </w:pPr>
-      <w:rPr>
-        <w:rFonts w:hint="default" w:ascii="Wingdings" w:hAnsi="Wingdings"/>
-      </w:rPr>
-    </w:lvl>
-    <w:lvl w:ilvl="5" w:tentative="1">
-      <w:start w:val="1"/>
-      <w:numFmt w:val="bullet"/>
-      <w:lvlText w:val=""/>
-      <w:lvlJc w:val="left"/>
-      <w:pPr>
-        <w:ind w:left="2940" w:hanging="420"/>
-      </w:pPr>
-      <w:rPr>
-        <w:rFonts w:hint="default" w:ascii="Wingdings" w:hAnsi="Wingdings"/>
-      </w:rPr>
-    </w:lvl>
-    <w:lvl w:ilvl="6" w:tentative="1">
-      <w:start w:val="1"/>
-      <w:numFmt w:val="bullet"/>
-      <w:lvlText w:val=""/>
-      <w:lvlJc w:val="left"/>
-      <w:pPr>
-        <w:ind w:left="3360" w:hanging="420"/>
-      </w:pPr>
-      <w:rPr>
-        <w:rFonts w:hint="default" w:ascii="Wingdings" w:hAnsi="Wingdings"/>
-      </w:rPr>
-    </w:lvl>
-    <w:lvl w:ilvl="7" w:tentative="1">
-      <w:start w:val="1"/>
-      <w:numFmt w:val="bullet"/>
-      <w:lvlText w:val=""/>
-      <w:lvlJc w:val="left"/>
-      <w:pPr>
-        <w:ind w:left="3780" w:hanging="420"/>
-      </w:pPr>
-      <w:rPr>
-        <w:rFonts w:hint="default" w:ascii="Wingdings" w:hAnsi="Wingdings"/>
-      </w:rPr>
-    </w:lvl>
-    <w:lvl w:ilvl="8" w:tentative="1">
-      <w:start w:val="1"/>
-      <w:numFmt w:val="bullet"/>
-      <w:lvlText w:val=""/>
-      <w:lvlJc w:val="left"/>
-      <w:pPr>
-        <w:ind w:left="4200" w:hanging="420"/>
-      </w:pPr>
-      <w:rPr>
-        <w:rFonts w:hint="default" w:ascii="Wingdings" w:hAnsi="Wingdings"/>
-      </w:rPr>
-    </w:lvl>
-  </w:abstractNum>
-  <w:abstractNum w:abstractNumId="4">
-    <w:nsid w:val="00000004"/>
-    <w:multiLevelType w:val="multilevel"/>
-    <w:tmpl w:val="00000004"/>
-    <w:lvl w:ilvl="0" w:tentative="1">
-      <w:start w:val="1"/>
-      <w:numFmt w:val="bullet"/>
-      <w:lvlText w:val=""/>
-      <w:lvlJc w:val="left"/>
-      <w:pPr>
-        <w:ind w:left="840" w:hanging="420"/>
-      </w:pPr>
-      <w:rPr>
-        <w:rFonts w:hint="default" w:ascii="Wingdings" w:hAnsi="Wingdings"/>
-      </w:rPr>
-    </w:lvl>
-    <w:lvl w:ilvl="1" w:tentative="1">
-      <w:start w:val="1"/>
-      <w:numFmt w:val="bullet"/>
-      <w:lvlText w:val=""/>
-      <w:lvlJc w:val="left"/>
-      <w:pPr>
-        <w:ind w:left="1260" w:hanging="420"/>
-      </w:pPr>
-      <w:rPr>
-        <w:rFonts w:hint="default" w:ascii="Wingdings" w:hAnsi="Wingdings"/>
-      </w:rPr>
-    </w:lvl>
-    <w:lvl w:ilvl="2" w:tentative="1">
-      <w:start w:val="1"/>
-      <w:numFmt w:val="bullet"/>
-      <w:lvlText w:val=""/>
-      <w:lvlJc w:val="left"/>
-      <w:pPr>
-        <w:ind w:left="1680" w:hanging="420"/>
-      </w:pPr>
-      <w:rPr>
-        <w:rFonts w:hint="default" w:ascii="Wingdings" w:hAnsi="Wingdings"/>
-      </w:rPr>
-    </w:lvl>
-    <w:lvl w:ilvl="3" w:tentative="1">
-      <w:start w:val="1"/>
-      <w:numFmt w:val="bullet"/>
-      <w:lvlText w:val=""/>
-      <w:lvlJc w:val="left"/>
-      <w:pPr>
-        <w:ind w:left="2100" w:hanging="420"/>
-      </w:pPr>
-      <w:rPr>
-        <w:rFonts w:hint="default" w:ascii="Wingdings" w:hAnsi="Wingdings"/>
-      </w:rPr>
-    </w:lvl>
-    <w:lvl w:ilvl="4" w:tentative="1">
-      <w:start w:val="1"/>
-      <w:numFmt w:val="bullet"/>
-      <w:lvlText w:val=""/>
-      <w:lvlJc w:val="left"/>
-      <w:pPr>
-        <w:ind w:left="2520" w:hanging="420"/>
-      </w:pPr>
-      <w:rPr>
-        <w:rFonts w:hint="default" w:ascii="Wingdings" w:hAnsi="Wingdings"/>
-      </w:rPr>
-    </w:lvl>
-    <w:lvl w:ilvl="5" w:tentative="1">
-      <w:start w:val="1"/>
-      <w:numFmt w:val="bullet"/>
-      <w:lvlText w:val=""/>
-      <w:lvlJc w:val="left"/>
-      <w:pPr>
-        <w:ind w:left="2940" w:hanging="420"/>
-      </w:pPr>
-      <w:rPr>
-        <w:rFonts w:hint="default" w:ascii="Wingdings" w:hAnsi="Wingdings"/>
-      </w:rPr>
-    </w:lvl>
-    <w:lvl w:ilvl="6" w:tentative="1">
-      <w:start w:val="1"/>
-      <w:numFmt w:val="bullet"/>
-      <w:lvlText w:val=""/>
-      <w:lvlJc w:val="left"/>
-      <w:pPr>
-        <w:ind w:left="3360" w:hanging="420"/>
-      </w:pPr>
-      <w:rPr>
-        <w:rFonts w:hint="default" w:ascii="Wingdings" w:hAnsi="Wingdings"/>
-      </w:rPr>
-    </w:lvl>
-    <w:lvl w:ilvl="7" w:tentative="1">
-      <w:start w:val="1"/>
-      <w:numFmt w:val="bullet"/>
-      <w:lvlText w:val=""/>
-      <w:lvlJc w:val="left"/>
-      <w:pPr>
-        <w:ind w:left="3780" w:hanging="420"/>
-      </w:pPr>
-      <w:rPr>
-        <w:rFonts w:hint="default" w:ascii="Wingdings" w:hAnsi="Wingdings"/>
-      </w:rPr>
-    </w:lvl>
-    <w:lvl w:ilvl="8" w:tentative="1">
-      <w:start w:val="1"/>
-      <w:numFmt w:val="bullet"/>
-      <w:lvlText w:val=""/>
-      <w:lvlJc w:val="left"/>
-      <w:pPr>
-        <w:ind w:left="4200" w:hanging="420"/>
-      </w:pPr>
-      <w:rPr>
-        <w:rFonts w:hint="default" w:ascii="Wingdings" w:hAnsi="Wingdings"/>
-      </w:rPr>
-    </w:lvl>
-  </w:abstractNum>
-  <w:abstractNum w:abstractNumId="5">
-    <w:nsid w:val="00000005"/>
-    <w:multiLevelType w:val="multilevel"/>
-    <w:tmpl w:val="00000005"/>
-    <w:lvl w:ilvl="0" w:tentative="1">
-      <w:start w:val="1"/>
-      <w:numFmt w:val="decimal"/>
-      <w:lvlText w:val="%1."/>
-      <w:lvlJc w:val="left"/>
-      <w:pPr>
-        <w:ind w:left="840" w:hanging="420"/>
-      </w:pPr>
-    </w:lvl>
-    <w:lvl w:ilvl="1" w:tentative="1">
-      <w:start w:val="1"/>
-      <w:numFmt w:val="lowerLetter"/>
-      <w:lvlText w:val="%2)"/>
-      <w:lvlJc w:val="left"/>
-      <w:pPr>
-        <w:ind w:left="1260" w:hanging="420"/>
-      </w:pPr>
-    </w:lvl>
-    <w:lvl w:ilvl="2" w:tentative="1">
-      <w:start w:val="1"/>
-      <w:numFmt w:val="lowerRoman"/>
-      <w:lvlText w:val="%3."/>
-      <w:lvlJc w:val="right"/>
-      <w:pPr>
-        <w:ind w:left="1680" w:hanging="420"/>
-      </w:pPr>
-    </w:lvl>
-    <w:lvl w:ilvl="3" w:tentative="1">
-      <w:start w:val="1"/>
-      <w:numFmt w:val="decimal"/>
-      <w:lvlText w:val="%4."/>
-      <w:lvlJc w:val="left"/>
-      <w:pPr>
-        <w:ind w:left="2100" w:hanging="420"/>
-      </w:pPr>
-    </w:lvl>
-    <w:lvl w:ilvl="4" w:tentative="1">
-      <w:start w:val="1"/>
-      <w:numFmt w:val="lowerLetter"/>
-      <w:lvlText w:val="%5)"/>
-      <w:lvlJc w:val="left"/>
-      <w:pPr>
-        <w:ind w:left="2520" w:hanging="420"/>
-      </w:pPr>
-    </w:lvl>
-    <w:lvl w:ilvl="5" w:tentative="1">
-      <w:start w:val="1"/>
-      <w:numFmt w:val="lowerRoman"/>
-      <w:lvlText w:val="%6."/>
-      <w:lvlJc w:val="right"/>
-      <w:pPr>
-        <w:ind w:left="2940" w:hanging="420"/>
-      </w:pPr>
-    </w:lvl>
-    <w:lvl w:ilvl="6" w:tentative="1">
-      <w:start w:val="1"/>
-      <w:numFmt w:val="decimal"/>
-      <w:lvlText w:val="%7."/>
-      <w:lvlJc w:val="left"/>
-      <w:pPr>
-        <w:ind w:left="3360" w:hanging="420"/>
-      </w:pPr>
-    </w:lvl>
-    <w:lvl w:ilvl="7" w:tentative="1">
-      <w:start w:val="1"/>
-      <w:numFmt w:val="lowerLetter"/>
-      <w:lvlText w:val="%8)"/>
-      <w:lvlJc w:val="left"/>
-      <w:pPr>
-        <w:ind w:left="3780" w:hanging="420"/>
-      </w:pPr>
-    </w:lvl>
-    <w:lvl w:ilvl="8" w:tentative="1">
-      <w:start w:val="1"/>
-      <w:numFmt w:val="lowerRoman"/>
-      <w:lvlText w:val="%9."/>
-      <w:lvlJc w:val="right"/>
-      <w:pPr>
-        <w:ind w:left="4200" w:hanging="420"/>
-      </w:pPr>
-    </w:lvl>
-  </w:abstractNum>
-  <w:abstractNum w:abstractNumId="6">
-    <w:nsid w:val="00000006"/>
-    <w:multiLevelType w:val="multilevel"/>
-    <w:tmpl w:val="00000006"/>
-    <w:lvl w:ilvl="0" w:tentative="1">
-      <w:start w:val="1"/>
-      <w:numFmt w:val="bullet"/>
-      <w:lvlText w:val=""/>
-      <w:lvlJc w:val="left"/>
-      <w:pPr>
-        <w:ind w:left="840" w:hanging="420"/>
-      </w:pPr>
-      <w:rPr>
-        <w:rFonts w:hint="default" w:ascii="Wingdings" w:hAnsi="Wingdings"/>
-      </w:rPr>
-    </w:lvl>
-    <w:lvl w:ilvl="1" w:tentative="1">
-      <w:start w:val="1"/>
-      <w:numFmt w:val="bullet"/>
-      <w:lvlText w:val=""/>
-      <w:lvlJc w:val="left"/>
-      <w:pPr>
-        <w:ind w:left="1260" w:hanging="420"/>
-      </w:pPr>
-      <w:rPr>
-        <w:rFonts w:hint="default" w:ascii="Wingdings" w:hAnsi="Wingdings"/>
-      </w:rPr>
-    </w:lvl>
-    <w:lvl w:ilvl="2" w:tentative="1">
-      <w:start w:val="1"/>
-      <w:numFmt w:val="bullet"/>
-      <w:lvlText w:val=""/>
-      <w:lvlJc w:val="left"/>
-      <w:pPr>
-        <w:ind w:left="1680" w:hanging="420"/>
-      </w:pPr>
-      <w:rPr>
-        <w:rFonts w:hint="default" w:ascii="Wingdings" w:hAnsi="Wingdings"/>
-      </w:rPr>
-    </w:lvl>
-    <w:lvl w:ilvl="3" w:tentative="1">
-      <w:start w:val="1"/>
-      <w:numFmt w:val="bullet"/>
-      <w:lvlText w:val=""/>
-      <w:lvlJc w:val="left"/>
-      <w:pPr>
-        <w:ind w:left="2100" w:hanging="420"/>
-      </w:pPr>
-      <w:rPr>
-        <w:rFonts w:hint="default" w:ascii="Wingdings" w:hAnsi="Wingdings"/>
-      </w:rPr>
-    </w:lvl>
-    <w:lvl w:ilvl="4" w:tentative="1">
-      <w:start w:val="1"/>
-      <w:numFmt w:val="bullet"/>
-      <w:lvlText w:val=""/>
-      <w:lvlJc w:val="left"/>
-      <w:pPr>
-        <w:ind w:left="2520" w:hanging="420"/>
-      </w:pPr>
-      <w:rPr>
-        <w:rFonts w:hint="default" w:ascii="Wingdings" w:hAnsi="Wingdings"/>
-      </w:rPr>
-    </w:lvl>
-    <w:lvl w:ilvl="5" w:tentative="1">
-      <w:start w:val="1"/>
-      <w:numFmt w:val="bullet"/>
-      <w:lvlText w:val=""/>
-      <w:lvlJc w:val="left"/>
-      <w:pPr>
-        <w:ind w:left="2940" w:hanging="420"/>
-      </w:pPr>
-      <w:rPr>
-        <w:rFonts w:hint="default" w:ascii="Wingdings" w:hAnsi="Wingdings"/>
-      </w:rPr>
-    </w:lvl>
-    <w:lvl w:ilvl="6" w:tentative="1">
-      <w:start w:val="1"/>
-      <w:numFmt w:val="bullet"/>
-      <w:lvlText w:val=""/>
-      <w:lvlJc w:val="left"/>
-      <w:pPr>
-        <w:ind w:left="3360" w:hanging="420"/>
-      </w:pPr>
-      <w:rPr>
-        <w:rFonts w:hint="default" w:ascii="Wingdings" w:hAnsi="Wingdings"/>
-      </w:rPr>
-    </w:lvl>
-    <w:lvl w:ilvl="7" w:tentative="1">
-      <w:start w:val="1"/>
-      <w:numFmt w:val="bullet"/>
-      <w:lvlText w:val=""/>
-      <w:lvlJc w:val="left"/>
-      <w:pPr>
-        <w:ind w:left="3780" w:hanging="420"/>
-      </w:pPr>
-      <w:rPr>
-        <w:rFonts w:hint="default" w:ascii="Wingdings" w:hAnsi="Wingdings"/>
-      </w:rPr>
-    </w:lvl>
-    <w:lvl w:ilvl="8" w:tentative="1">
-      <w:start w:val="1"/>
-      <w:numFmt w:val="bullet"/>
-      <w:lvlText w:val=""/>
-      <w:lvlJc w:val="left"/>
-      <w:pPr>
-        <w:ind w:left="4200" w:hanging="420"/>
-      </w:pPr>
-      <w:rPr>
-        <w:rFonts w:hint="default" w:ascii="Wingdings" w:hAnsi="Wingdings"/>
-      </w:rPr>
-    </w:lvl>
-  </w:abstractNum>
-  <w:abstractNum w:abstractNumId="7">
-    <w:nsid w:val="00000007"/>
-    <w:multiLevelType w:val="multilevel"/>
-    <w:tmpl w:val="00000007"/>
-    <w:lvl w:ilvl="0" w:tentative="1">
-      <w:start w:val="1"/>
-      <w:numFmt w:val="bullet"/>
-      <w:lvlText w:val=""/>
-      <w:lvlJc w:val="left"/>
-      <w:pPr>
-        <w:ind w:left="840" w:hanging="420"/>
-      </w:pPr>
-      <w:rPr>
-        <w:rFonts w:hint="default" w:ascii="Wingdings" w:hAnsi="Wingdings"/>
-      </w:rPr>
-    </w:lvl>
-    <w:lvl w:ilvl="1" w:tentative="1">
-      <w:start w:val="1"/>
-      <w:numFmt w:val="bullet"/>
-      <w:lvlText w:val=""/>
-      <w:lvlJc w:val="left"/>
-      <w:pPr>
-        <w:ind w:left="1260" w:hanging="420"/>
-      </w:pPr>
-      <w:rPr>
-        <w:rFonts w:hint="default" w:ascii="Wingdings" w:hAnsi="Wingdings"/>
-      </w:rPr>
-    </w:lvl>
-    <w:lvl w:ilvl="2" w:tentative="1">
-      <w:start w:val="1"/>
-      <w:numFmt w:val="bullet"/>
-      <w:lvlText w:val=""/>
-      <w:lvlJc w:val="left"/>
-      <w:pPr>
-        <w:ind w:left="1680" w:hanging="420"/>
-      </w:pPr>
-      <w:rPr>
-        <w:rFonts w:hint="default" w:ascii="Wingdings" w:hAnsi="Wingdings"/>
-      </w:rPr>
-    </w:lvl>
-    <w:lvl w:ilvl="3" w:tentative="1">
-      <w:start w:val="1"/>
-      <w:numFmt w:val="bullet"/>
-      <w:lvlText w:val=""/>
-      <w:lvlJc w:val="left"/>
-      <w:pPr>
-        <w:ind w:left="2100" w:hanging="420"/>
-      </w:pPr>
-      <w:rPr>
-        <w:rFonts w:hint="default" w:ascii="Wingdings" w:hAnsi="Wingdings"/>
-      </w:rPr>
-    </w:lvl>
-    <w:lvl w:ilvl="4" w:tentative="1">
-      <w:start w:val="1"/>
-      <w:numFmt w:val="bullet"/>
-      <w:lvlText w:val=""/>
-      <w:lvlJc w:val="left"/>
-      <w:pPr>
-        <w:ind w:left="2520" w:hanging="420"/>
-      </w:pPr>
-      <w:rPr>
-        <w:rFonts w:hint="default" w:ascii="Wingdings" w:hAnsi="Wingdings"/>
-      </w:rPr>
-    </w:lvl>
-    <w:lvl w:ilvl="5" w:tentative="1">
-      <w:start w:val="1"/>
-      <w:numFmt w:val="bullet"/>
-      <w:lvlText w:val=""/>
-      <w:lvlJc w:val="left"/>
-      <w:pPr>
-        <w:ind w:left="2940" w:hanging="420"/>
-      </w:pPr>
-      <w:rPr>
-        <w:rFonts w:hint="default" w:ascii="Wingdings" w:hAnsi="Wingdings"/>
-      </w:rPr>
-    </w:lvl>
-    <w:lvl w:ilvl="6" w:tentative="1">
-      <w:start w:val="1"/>
-      <w:numFmt w:val="bullet"/>
-      <w:lvlText w:val=""/>
-      <w:lvlJc w:val="left"/>
-      <w:pPr>
-        <w:ind w:left="3360" w:hanging="420"/>
-      </w:pPr>
-      <w:rPr>
-        <w:rFonts w:hint="default" w:ascii="Wingdings" w:hAnsi="Wingdings"/>
-      </w:rPr>
-    </w:lvl>
-    <w:lvl w:ilvl="7" w:tentative="1">
-      <w:start w:val="1"/>
-      <w:numFmt w:val="bullet"/>
-      <w:lvlText w:val=""/>
-      <w:lvlJc w:val="left"/>
-      <w:pPr>
-        <w:ind w:left="3780" w:hanging="420"/>
-      </w:pPr>
-      <w:rPr>
-        <w:rFonts w:hint="default" w:ascii="Wingdings" w:hAnsi="Wingdings"/>
-      </w:rPr>
-    </w:lvl>
-    <w:lvl w:ilvl="8" w:tentative="1">
-      <w:start w:val="1"/>
-      <w:numFmt w:val="bullet"/>
-      <w:lvlText w:val=""/>
-      <w:lvlJc w:val="left"/>
-      <w:pPr>
-        <w:ind w:left="4200" w:hanging="420"/>
-      </w:pPr>
-      <w:rPr>
-        <w:rFonts w:hint="default" w:ascii="Wingdings" w:hAnsi="Wingdings"/>
-      </w:rPr>
-    </w:lvl>
-  </w:abstractNum>
-  <w:abstractNum w:abstractNumId="8">
-    <w:nsid w:val="00000008"/>
-    <w:multiLevelType w:val="multilevel"/>
-    <w:tmpl w:val="00000008"/>
-    <w:lvl w:ilvl="0" w:tentative="1">
-      <w:start w:val="1"/>
-      <w:numFmt w:val="bullet"/>
-      <w:lvlText w:val=""/>
-      <w:lvlJc w:val="left"/>
-      <w:pPr>
-        <w:ind w:left="840" w:hanging="420"/>
-      </w:pPr>
-      <w:rPr>
-        <w:rFonts w:hint="default" w:ascii="Wingdings" w:hAnsi="Wingdings"/>
-      </w:rPr>
-    </w:lvl>
-    <w:lvl w:ilvl="1" w:tentative="1">
-      <w:start w:val="1"/>
-      <w:numFmt w:val="bullet"/>
-      <w:lvlText w:val=""/>
-      <w:lvlJc w:val="left"/>
-      <w:pPr>
-        <w:ind w:left="1260" w:hanging="420"/>
-      </w:pPr>
-      <w:rPr>
-        <w:rFonts w:hint="default" w:ascii="Wingdings" w:hAnsi="Wingdings"/>
-      </w:rPr>
-    </w:lvl>
-    <w:lvl w:ilvl="2" w:tentative="1">
-      <w:start w:val="1"/>
-      <w:numFmt w:val="bullet"/>
-      <w:lvlText w:val=""/>
-      <w:lvlJc w:val="left"/>
-      <w:pPr>
-        <w:ind w:left="1680" w:hanging="420"/>
-      </w:pPr>
-      <w:rPr>
-        <w:rFonts w:hint="default" w:ascii="Wingdings" w:hAnsi="Wingdings"/>
-      </w:rPr>
-    </w:lvl>
-    <w:lvl w:ilvl="3" w:tentative="1">
-      <w:start w:val="1"/>
-      <w:numFmt w:val="bullet"/>
-      <w:lvlText w:val=""/>
-      <w:lvlJc w:val="left"/>
-      <w:pPr>
-        <w:ind w:left="2100" w:hanging="420"/>
-      </w:pPr>
-      <w:rPr>
-        <w:rFonts w:hint="default" w:ascii="Wingdings" w:hAnsi="Wingdings"/>
-      </w:rPr>
-    </w:lvl>
-    <w:lvl w:ilvl="4" w:tentative="1">
-      <w:start w:val="1"/>
-      <w:numFmt w:val="bullet"/>
-      <w:lvlText w:val=""/>
-      <w:lvlJc w:val="left"/>
-      <w:pPr>
-        <w:ind w:left="2520" w:hanging="420"/>
-      </w:pPr>
-      <w:rPr>
-        <w:rFonts w:hint="default" w:ascii="Wingdings" w:hAnsi="Wingdings"/>
-      </w:rPr>
-    </w:lvl>
-    <w:lvl w:ilvl="5" w:tentative="1">
-      <w:start w:val="1"/>
-      <w:numFmt w:val="bullet"/>
-      <w:lvlText w:val=""/>
-      <w:lvlJc w:val="left"/>
-      <w:pPr>
-        <w:ind w:left="2940" w:hanging="420"/>
-      </w:pPr>
-      <w:rPr>
-        <w:rFonts w:hint="default" w:ascii="Wingdings" w:hAnsi="Wingdings"/>
-      </w:rPr>
-    </w:lvl>
-    <w:lvl w:ilvl="6" w:tentative="1">
-      <w:start w:val="1"/>
-      <w:numFmt w:val="bullet"/>
-      <w:lvlText w:val=""/>
-      <w:lvlJc w:val="left"/>
-      <w:pPr>
-        <w:ind w:left="3360" w:hanging="420"/>
-      </w:pPr>
-      <w:rPr>
-        <w:rFonts w:hint="default" w:ascii="Wingdings" w:hAnsi="Wingdings"/>
-      </w:rPr>
-    </w:lvl>
-    <w:lvl w:ilvl="7" w:tentative="1">
-      <w:start w:val="1"/>
-      <w:numFmt w:val="bullet"/>
-      <w:lvlText w:val=""/>
-      <w:lvlJc w:val="left"/>
-      <w:pPr>
-        <w:ind w:left="3780" w:hanging="420"/>
-      </w:pPr>
-      <w:rPr>
-        <w:rFonts w:hint="default" w:ascii="Wingdings" w:hAnsi="Wingdings"/>
-      </w:rPr>
-    </w:lvl>
-    <w:lvl w:ilvl="8" w:tentative="1">
-      <w:start w:val="1"/>
-      <w:numFmt w:val="bullet"/>
-      <w:lvlText w:val=""/>
-      <w:lvlJc w:val="left"/>
-      <w:pPr>
-        <w:ind w:left="4200" w:hanging="420"/>
-      </w:pPr>
-      <w:rPr>
-        <w:rFonts w:hint="default" w:ascii="Wingdings" w:hAnsi="Wingdings"/>
-      </w:rPr>
-    </w:lvl>
-  </w:abstractNum>
-  <w:abstractNum w:abstractNumId="9">
-    <w:nsid w:val="00000009"/>
-    <w:multiLevelType w:val="multilevel"/>
-    <w:tmpl w:val="00000009"/>
-    <w:lvl w:ilvl="0" w:tentative="1">
-      <w:start w:val="1"/>
-      <w:numFmt w:val="decimal"/>
-      <w:lvlText w:val="%1."/>
-      <w:lvlJc w:val="left"/>
-      <w:pPr>
-        <w:ind w:left="840" w:hanging="420"/>
-      </w:pPr>
-    </w:lvl>
-    <w:lvl w:ilvl="1" w:tentative="1">
-      <w:start w:val="1"/>
-      <w:numFmt w:val="lowerLetter"/>
-      <w:lvlText w:val="%2)"/>
-      <w:lvlJc w:val="left"/>
-      <w:pPr>
-        <w:ind w:left="1260" w:hanging="420"/>
-      </w:pPr>
-    </w:lvl>
-    <w:lvl w:ilvl="2" w:tentative="1">
-      <w:start w:val="1"/>
-      <w:numFmt w:val="lowerRoman"/>
-      <w:lvlText w:val="%3."/>
-      <w:lvlJc w:val="right"/>
-      <w:pPr>
-        <w:ind w:left="1680" w:hanging="420"/>
-      </w:pPr>
-    </w:lvl>
-    <w:lvl w:ilvl="3" w:tentative="1">
-      <w:start w:val="1"/>
-      <w:numFmt w:val="decimal"/>
-      <w:lvlText w:val="%4."/>
-      <w:lvlJc w:val="left"/>
-      <w:pPr>
-        <w:ind w:left="2100" w:hanging="420"/>
-      </w:pPr>
-    </w:lvl>
-    <w:lvl w:ilvl="4" w:tentative="1">
-      <w:start w:val="1"/>
-      <w:numFmt w:val="lowerLetter"/>
-      <w:lvlText w:val="%5)"/>
-      <w:lvlJc w:val="left"/>
-      <w:pPr>
-        <w:ind w:left="2520" w:hanging="420"/>
-      </w:pPr>
-    </w:lvl>
-    <w:lvl w:ilvl="5" w:tentative="1">
-      <w:start w:val="1"/>
-      <w:numFmt w:val="lowerRoman"/>
-      <w:lvlText w:val="%6."/>
-      <w:lvlJc w:val="right"/>
-      <w:pPr>
-        <w:ind w:left="2940" w:hanging="420"/>
-      </w:pPr>
-    </w:lvl>
-    <w:lvl w:ilvl="6" w:tentative="1">
-      <w:start w:val="1"/>
-      <w:numFmt w:val="decimal"/>
-      <w:lvlText w:val="%7."/>
-      <w:lvlJc w:val="left"/>
-      <w:pPr>
-        <w:ind w:left="3360" w:hanging="420"/>
-      </w:pPr>
-    </w:lvl>
-    <w:lvl w:ilvl="7" w:tentative="1">
-      <w:start w:val="1"/>
-      <w:numFmt w:val="lowerLetter"/>
-      <w:lvlText w:val="%8)"/>
-      <w:lvlJc w:val="left"/>
-      <w:pPr>
-        <w:ind w:left="3780" w:hanging="420"/>
-      </w:pPr>
-    </w:lvl>
-    <w:lvl w:ilvl="8" w:tentative="1">
-      <w:start w:val="1"/>
-      <w:numFmt w:val="lowerRoman"/>
-      <w:lvlText w:val="%9."/>
-      <w:lvlJc w:val="right"/>
-      <w:pPr>
-        <w:ind w:left="4200" w:hanging="420"/>
-      </w:pPr>
-    </w:lvl>
-  </w:abstractNum>
-  <w:abstractNum w:abstractNumId="10">
-    <w:nsid w:val="0000000A"/>
-    <w:multiLevelType w:val="singleLevel"/>
-    <w:tmpl w:val="0000000A"/>
-    <w:lvl w:ilvl="0" w:tentative="1">
-      <w:start w:val="1"/>
-      <w:numFmt w:val="bullet"/>
-      <w:lvlText w:val=""/>
-      <w:lvlJc w:val="left"/>
-      <w:pPr>
-        <w:tabs>
-          <w:tab w:val="left" w:pos="840"/>
-        </w:tabs>
-        <w:ind w:left="420" w:hanging="420"/>
       </w:pPr>
       <w:rPr>
         <w:rFonts w:hint="default" w:ascii="Wingdings" w:hAnsi="Wingdings"/>
@@ -21118,7 +20920,7 @@
     <w:lvl w:ilvl="0" w:tentative="1">
       <w:start w:val="1"/>
       <w:numFmt w:val="bullet"/>
-      <w:lvlText w:val=""/>
+      <w:lvlText w:val=""/>
       <w:lvlJc w:val="left"/>
       <w:pPr>
         <w:ind w:left="840" w:hanging="420"/>
@@ -21226,18 +21028,111 @@
   </w:abstractNum>
   <w:abstractNum w:abstractNumId="12">
     <w:nsid w:val="0000000C"/>
-    <w:multiLevelType w:val="singleLevel"/>
+    <w:multiLevelType w:val="multilevel"/>
     <w:tmpl w:val="0000000C"/>
     <w:lvl w:ilvl="0" w:tentative="1">
       <w:start w:val="1"/>
       <w:numFmt w:val="bullet"/>
-      <w:lvlText w:val=""/>
+      <w:lvlText w:val=""/>
       <w:lvlJc w:val="left"/>
       <w:pPr>
-        <w:tabs>
-          <w:tab w:val="left" w:pos="420"/>
-        </w:tabs>
-        <w:ind w:left="420" w:hanging="420"/>
+        <w:ind w:left="840" w:hanging="420"/>
+      </w:pPr>
+      <w:rPr>
+        <w:rFonts w:hint="default" w:ascii="Wingdings" w:hAnsi="Wingdings"/>
+      </w:rPr>
+    </w:lvl>
+    <w:lvl w:ilvl="1" w:tentative="1">
+      <w:start w:val="1"/>
+      <w:numFmt w:val="bullet"/>
+      <w:lvlText w:val=""/>
+      <w:lvlJc w:val="left"/>
+      <w:pPr>
+        <w:ind w:left="1260" w:hanging="420"/>
+      </w:pPr>
+      <w:rPr>
+        <w:rFonts w:hint="default" w:ascii="Wingdings" w:hAnsi="Wingdings"/>
+      </w:rPr>
+    </w:lvl>
+    <w:lvl w:ilvl="2" w:tentative="1">
+      <w:start w:val="1"/>
+      <w:numFmt w:val="bullet"/>
+      <w:lvlText w:val=""/>
+      <w:lvlJc w:val="left"/>
+      <w:pPr>
+        <w:ind w:left="1680" w:hanging="420"/>
+      </w:pPr>
+      <w:rPr>
+        <w:rFonts w:hint="default" w:ascii="Wingdings" w:hAnsi="Wingdings"/>
+      </w:rPr>
+    </w:lvl>
+    <w:lvl w:ilvl="3" w:tentative="1">
+      <w:start w:val="1"/>
+      <w:numFmt w:val="bullet"/>
+      <w:lvlText w:val=""/>
+      <w:lvlJc w:val="left"/>
+      <w:pPr>
+        <w:ind w:left="2100" w:hanging="420"/>
+      </w:pPr>
+      <w:rPr>
+        <w:rFonts w:hint="default" w:ascii="Wingdings" w:hAnsi="Wingdings"/>
+      </w:rPr>
+    </w:lvl>
+    <w:lvl w:ilvl="4" w:tentative="1">
+      <w:start w:val="1"/>
+      <w:numFmt w:val="bullet"/>
+      <w:lvlText w:val=""/>
+      <w:lvlJc w:val="left"/>
+      <w:pPr>
+        <w:ind w:left="2520" w:hanging="420"/>
+      </w:pPr>
+      <w:rPr>
+        <w:rFonts w:hint="default" w:ascii="Wingdings" w:hAnsi="Wingdings"/>
+      </w:rPr>
+    </w:lvl>
+    <w:lvl w:ilvl="5" w:tentative="1">
+      <w:start w:val="1"/>
+      <w:numFmt w:val="bullet"/>
+      <w:lvlText w:val=""/>
+      <w:lvlJc w:val="left"/>
+      <w:pPr>
+        <w:ind w:left="2940" w:hanging="420"/>
+      </w:pPr>
+      <w:rPr>
+        <w:rFonts w:hint="default" w:ascii="Wingdings" w:hAnsi="Wingdings"/>
+      </w:rPr>
+    </w:lvl>
+    <w:lvl w:ilvl="6" w:tentative="1">
+      <w:start w:val="1"/>
+      <w:numFmt w:val="bullet"/>
+      <w:lvlText w:val=""/>
+      <w:lvlJc w:val="left"/>
+      <w:pPr>
+        <w:ind w:left="3360" w:hanging="420"/>
+      </w:pPr>
+      <w:rPr>
+        <w:rFonts w:hint="default" w:ascii="Wingdings" w:hAnsi="Wingdings"/>
+      </w:rPr>
+    </w:lvl>
+    <w:lvl w:ilvl="7" w:tentative="1">
+      <w:start w:val="1"/>
+      <w:numFmt w:val="bullet"/>
+      <w:lvlText w:val=""/>
+      <w:lvlJc w:val="left"/>
+      <w:pPr>
+        <w:ind w:left="3780" w:hanging="420"/>
+      </w:pPr>
+      <w:rPr>
+        <w:rFonts w:hint="default" w:ascii="Wingdings" w:hAnsi="Wingdings"/>
+      </w:rPr>
+    </w:lvl>
+    <w:lvl w:ilvl="8" w:tentative="1">
+      <w:start w:val="1"/>
+      <w:numFmt w:val="bullet"/>
+      <w:lvlText w:val=""/>
+      <w:lvlJc w:val="left"/>
+      <w:pPr>
+        <w:ind w:left="4200" w:hanging="420"/>
       </w:pPr>
       <w:rPr>
         <w:rFonts w:hint="default" w:ascii="Wingdings" w:hAnsi="Wingdings"/>
@@ -21476,111 +21371,84 @@
     <w:tmpl w:val="0000000F"/>
     <w:lvl w:ilvl="0" w:tentative="1">
       <w:start w:val="1"/>
-      <w:numFmt w:val="bullet"/>
-      <w:lvlText w:val=""/>
+      <w:numFmt w:val="decimal"/>
+      <w:lvlText w:val="%1."/>
       <w:lvlJc w:val="left"/>
       <w:pPr>
         <w:ind w:left="840" w:hanging="420"/>
       </w:pPr>
-      <w:rPr>
-        <w:rFonts w:hint="default" w:ascii="Wingdings" w:hAnsi="Wingdings"/>
-      </w:rPr>
     </w:lvl>
     <w:lvl w:ilvl="1" w:tentative="1">
       <w:start w:val="1"/>
-      <w:numFmt w:val="bullet"/>
-      <w:lvlText w:val=""/>
+      <w:numFmt w:val="lowerLetter"/>
+      <w:lvlText w:val="%2)"/>
       <w:lvlJc w:val="left"/>
       <w:pPr>
         <w:ind w:left="1260" w:hanging="420"/>
       </w:pPr>
-      <w:rPr>
-        <w:rFonts w:hint="default" w:ascii="Wingdings" w:hAnsi="Wingdings"/>
-      </w:rPr>
     </w:lvl>
     <w:lvl w:ilvl="2" w:tentative="1">
       <w:start w:val="1"/>
-      <w:numFmt w:val="bullet"/>
-      <w:lvlText w:val=""/>
-      <w:lvlJc w:val="left"/>
+      <w:numFmt w:val="lowerRoman"/>
+      <w:lvlText w:val="%3."/>
+      <w:lvlJc w:val="right"/>
       <w:pPr>
         <w:ind w:left="1680" w:hanging="420"/>
       </w:pPr>
-      <w:rPr>
-        <w:rFonts w:hint="default" w:ascii="Wingdings" w:hAnsi="Wingdings"/>
-      </w:rPr>
     </w:lvl>
     <w:lvl w:ilvl="3" w:tentative="1">
       <w:start w:val="1"/>
-      <w:numFmt w:val="bullet"/>
-      <w:lvlText w:val=""/>
+      <w:numFmt w:val="decimal"/>
+      <w:lvlText w:val="%4."/>
       <w:lvlJc w:val="left"/>
       <w:pPr>
         <w:ind w:left="2100" w:hanging="420"/>
       </w:pPr>
-      <w:rPr>
-        <w:rFonts w:hint="default" w:ascii="Wingdings" w:hAnsi="Wingdings"/>
-      </w:rPr>
     </w:lvl>
     <w:lvl w:ilvl="4" w:tentative="1">
       <w:start w:val="1"/>
-      <w:numFmt w:val="bullet"/>
-      <w:lvlText w:val=""/>
+      <w:numFmt w:val="lowerLetter"/>
+      <w:lvlText w:val="%5)"/>
       <w:lvlJc w:val="left"/>
       <w:pPr>
         <w:ind w:left="2520" w:hanging="420"/>
       </w:pPr>
-      <w:rPr>
-        <w:rFonts w:hint="default" w:ascii="Wingdings" w:hAnsi="Wingdings"/>
-      </w:rPr>
     </w:lvl>
     <w:lvl w:ilvl="5" w:tentative="1">
       <w:start w:val="1"/>
-      <w:numFmt w:val="bullet"/>
-      <w:lvlText w:val=""/>
-      <w:lvlJc w:val="left"/>
+      <w:numFmt w:val="lowerRoman"/>
+      <w:lvlText w:val="%6."/>
+      <w:lvlJc w:val="right"/>
       <w:pPr>
         <w:ind w:left="2940" w:hanging="420"/>
       </w:pPr>
-      <w:rPr>
-        <w:rFonts w:hint="default" w:ascii="Wingdings" w:hAnsi="Wingdings"/>
-      </w:rPr>
     </w:lvl>
     <w:lvl w:ilvl="6" w:tentative="1">
       <w:start w:val="1"/>
-      <w:numFmt w:val="bullet"/>
-      <w:lvlText w:val=""/>
+      <w:numFmt w:val="decimal"/>
+      <w:lvlText w:val="%7."/>
       <w:lvlJc w:val="left"/>
       <w:pPr>
         <w:ind w:left="3360" w:hanging="420"/>
       </w:pPr>
-      <w:rPr>
-        <w:rFonts w:hint="default" w:ascii="Wingdings" w:hAnsi="Wingdings"/>
-      </w:rPr>
     </w:lvl>
     <w:lvl w:ilvl="7" w:tentative="1">
       <w:start w:val="1"/>
-      <w:numFmt w:val="bullet"/>
-      <w:lvlText w:val=""/>
+      <w:numFmt w:val="lowerLetter"/>
+      <w:lvlText w:val="%8)"/>
       <w:lvlJc w:val="left"/>
       <w:pPr>
         <w:ind w:left="3780" w:hanging="420"/>
       </w:pPr>
-      <w:rPr>
-        <w:rFonts w:hint="default" w:ascii="Wingdings" w:hAnsi="Wingdings"/>
-      </w:rPr>
     </w:lvl>
     <w:lvl w:ilvl="8" w:tentative="1">
       <w:start w:val="1"/>
-      <w:numFmt w:val="bullet"/>
-      <w:lvlText w:val=""/>
-      <w:lvlJc w:val="left"/>
+      <w:numFmt w:val="lowerRoman"/>
+      <w:lvlText w:val="%9."/>
+      <w:lvlJc w:val="right"/>
       <w:pPr>
         <w:ind w:left="4200" w:hanging="420"/>
       </w:pPr>
-      <w:rPr>
-        <w:rFonts w:hint="default" w:ascii="Wingdings" w:hAnsi="Wingdings"/>
-      </w:rPr>
     </w:lvl>
   </w:abstractNum>
   <w:abstractNum w:abstractNumId="16">
@@ -21590,7 +21458,7 @@
     <w:lvl w:ilvl="0" w:tentative="1">
       <w:start w:val="1"/>
       <w:numFmt w:val="bullet"/>
-      <w:lvlText w:val=""/>
+      <w:lvlText w:val=""/>
       <w:lvlJc w:val="left"/>
       <w:pPr>
         <w:tabs>
@@ -21691,12 +21559,44 @@
   </w:abstractNum>
   <w:abstractNum w:abstractNumId="18">
     <w:nsid w:val="00000012"/>
-    <w:multiLevelType w:val="multilevel"/>
+    <w:multiLevelType w:val="singleLevel"/>
     <w:tmpl w:val="00000012"/>
     <w:lvl w:ilvl="0" w:tentative="1">
       <w:start w:val="1"/>
       <w:numFmt w:val="bullet"/>
-      <w:lvlText w:val=""/>
+      <w:lvlText w:val=""/>
+      <w:lvlJc w:val="left"/>
+      <w:pPr>
+        <w:tabs>
+          <w:tab w:val="left" w:pos="420"/>
+        </w:tabs>
+        <w:ind w:left="420" w:hanging="420"/>
+      </w:pPr>
+      <w:rPr>
+        <w:rFonts w:hint="default" w:ascii="Wingdings" w:hAnsi="Wingdings"/>
+      </w:rPr>
+    </w:lvl>
+  </w:abstractNum>
+  <w:abstractNum w:abstractNumId="19">
+    <w:nsid w:val="00000013"/>
+    <w:multiLevelType w:val="singleLevel"/>
+    <w:tmpl w:val="00000013"/>
+    <w:lvl w:ilvl="0" w:tentative="1">
+      <w:start w:val="1"/>
+      <w:numFmt w:val="upperLetter"/>
+      <w:suff w:val="nothing"/>
+      <w:lvlText w:val="%1."/>
+      <w:lvlJc w:val="left"/>
+    </w:lvl>
+  </w:abstractNum>
+  <w:abstractNum w:abstractNumId="20">
+    <w:nsid w:val="00000014"/>
+    <w:multiLevelType w:val="multilevel"/>
+    <w:tmpl w:val="00000014"/>
+    <w:lvl w:ilvl="0" w:tentative="1">
+      <w:start w:val="1"/>
+      <w:numFmt w:val="bullet"/>
+      <w:lvlText w:val=""/>
       <w:lvlJc w:val="left"/>
       <w:pPr>
         <w:ind w:left="840" w:hanging="420"/>
@@ -21802,14 +21702,120 @@
       </w:rPr>
     </w:lvl>
   </w:abstractNum>
-  <w:abstractNum w:abstractNumId="19">
-    <w:nsid w:val="00000013"/>
+  <w:abstractNum w:abstractNumId="21">
+    <w:nsid w:val="00000015"/>
     <w:multiLevelType w:val="multilevel"/>
-    <w:tmpl w:val="00000013"/>
+    <w:tmpl w:val="00000015"/>
+    <w:lvl w:ilvl="0" w:tentative="1">
+      <w:start w:val="1"/>
+      <w:numFmt w:val="decimal"/>
+      <w:lvlText w:val="%1."/>
+      <w:lvlJc w:val="left"/>
+      <w:pPr>
+        <w:ind w:left="840" w:hanging="420"/>
+      </w:pPr>
+    </w:lvl>
+    <w:lvl w:ilvl="1" w:tentative="1">
+      <w:start w:val="1"/>
+      <w:numFmt w:val="lowerLetter"/>
+      <w:lvlText w:val="%2)"/>
+      <w:lvlJc w:val="left"/>
+      <w:pPr>
+        <w:ind w:left="1260" w:hanging="420"/>
+      </w:pPr>
+    </w:lvl>
+    <w:lvl w:ilvl="2" w:tentative="1">
+      <w:start w:val="1"/>
+      <w:numFmt w:val="lowerRoman"/>
+      <w:lvlText w:val="%3."/>
+      <w:lvlJc w:val="right"/>
+      <w:pPr>
+        <w:ind w:left="1680" w:hanging="420"/>
+      </w:pPr>
+    </w:lvl>
+    <w:lvl w:ilvl="3" w:tentative="1">
+      <w:start w:val="1"/>
+      <w:numFmt w:val="decimal"/>
+      <w:lvlText w:val="%4."/>
+      <w:lvlJc w:val="left"/>
+      <w:pPr>
+        <w:ind w:left="2100" w:hanging="420"/>
+      </w:pPr>
+    </w:lvl>
+    <w:lvl w:ilvl="4" w:tentative="1">
+      <w:start w:val="1"/>
+      <w:numFmt w:val="lowerLetter"/>
+      <w:lvlText w:val="%5)"/>
+      <w:lvlJc w:val="left"/>
+      <w:pPr>
+        <w:ind w:left="2520" w:hanging="420"/>
+      </w:pPr>
+    </w:lvl>
+    <w:lvl w:ilvl="5" w:tentative="1">
+      <w:start w:val="1"/>
+      <w:numFmt w:val="lowerRoman"/>
+      <w:lvlText w:val="%6."/>
+      <w:lvlJc w:val="right"/>
+      <w:pPr>
+        <w:ind w:left="2940" w:hanging="420"/>
+      </w:pPr>
+    </w:lvl>
+    <w:lvl w:ilvl="6" w:tentative="1">
+      <w:start w:val="1"/>
+      <w:numFmt w:val="decimal"/>
+      <w:lvlText w:val="%7."/>
+      <w:lvlJc w:val="left"/>
+      <w:pPr>
+        <w:ind w:left="3360" w:hanging="420"/>
+      </w:pPr>
+    </w:lvl>
+    <w:lvl w:ilvl="7" w:tentative="1">
+      <w:start w:val="1"/>
+      <w:numFmt w:val="lowerLetter"/>
+      <w:lvlText w:val="%8)"/>
+      <w:lvlJc w:val="left"/>
+      <w:pPr>
+        <w:ind w:left="3780" w:hanging="420"/>
+      </w:pPr>
+    </w:lvl>
+    <w:lvl w:ilvl="8" w:tentative="1">
+      <w:start w:val="1"/>
+      <w:numFmt w:val="lowerRoman"/>
+      <w:lvlText w:val="%9."/>
+      <w:lvlJc w:val="right"/>
+      <w:pPr>
+        <w:ind w:left="4200" w:hanging="420"/>
+      </w:pPr>
+    </w:lvl>
+  </w:abstractNum>
+  <w:abstractNum w:abstractNumId="22">
+    <w:nsid w:val="00000016"/>
+    <w:multiLevelType w:val="singleLevel"/>
+    <w:tmpl w:val="00000016"/>
     <w:lvl w:ilvl="0" w:tentative="1">
       <w:start w:val="1"/>
       <w:numFmt w:val="bullet"/>
-      <w:lvlText w:val=""/>
+      <w:lvlText w:val=""/>
+      <w:lvlJc w:val="left"/>
+      <w:pPr>
+        <w:tabs>
+          <w:tab w:val="left" w:pos="840"/>
+        </w:tabs>
+        <w:ind w:left="420" w:hanging="420"/>
+      </w:pPr>
+      <w:rPr>
+        <w:rFonts w:hint="default" w:ascii="Wingdings" w:hAnsi="Wingdings"/>
+      </w:rPr>
+    </w:lvl>
+  </w:abstractNum>
+  <w:abstractNum w:abstractNumId="23">
+    <w:nsid w:val="00000017"/>
+    <w:multiLevelType w:val="multilevel"/>
+    <w:tmpl w:val="00000017"/>
+    <w:lvl w:ilvl="0" w:tentative="1">
+      <w:start w:val="1"/>
+      <w:numFmt w:val="bullet"/>
+      <w:lvlText w:val=""/>
       <w:lvlJc w:val="left"/>
       <w:pPr>
         <w:ind w:left="840" w:hanging="420"/>
@@ -21915,18 +21921,18 @@
       </w:rPr>
     </w:lvl>
   </w:abstractNum>
-  <w:abstractNum w:abstractNumId="20">
-    <w:nsid w:val="00000014"/>
+  <w:abstractNum w:abstractNumId="24">
+    <w:nsid w:val="00000018"/>
     <w:multiLevelType w:val="singleLevel"/>
-    <w:tmpl w:val="00000014"/>
+    <w:tmpl w:val="00000018"/>
     <w:lvl w:ilvl="0" w:tentative="1">
       <w:start w:val="1"/>
       <w:numFmt w:val="bullet"/>
-      <w:lvlText w:val=""/>
+      <w:lvlText w:val=""/>
       <w:lvlJc w:val="left"/>
       <w:pPr>
         <w:tabs>
-          <w:tab w:val="left" w:pos="420"/>
+          <w:tab w:val="left" w:pos="840"/>
         </w:tabs>
         <w:ind w:left="420" w:hanging="420"/>
       </w:pPr>
@@ -21935,30 +21941,10 @@
       </w:rPr>
     </w:lvl>
   </w:abstractNum>
-  <w:abstractNum w:abstractNumId="21">
-    <w:nsid w:val="00000015"/>
-    <w:multiLevelType w:val="singleLevel"/>
-    <w:tmpl w:val="00000015"/>
-    <w:lvl w:ilvl="0" w:tentative="1">
-      <w:start w:val="1"/>
-      <w:numFmt w:val="bullet"/>
-      <w:lvlText w:val=""/>
-      <w:lvlJc w:val="left"/>
-      <w:pPr>
-        <w:tabs>
-          <w:tab w:val="left" w:pos="420"/>
-        </w:tabs>
-        <w:ind w:left="420" w:hanging="420"/>
-      </w:pPr>
-      <w:rPr>
-        <w:rFonts w:hint="default" w:ascii="Wingdings" w:hAnsi="Wingdings"/>
-      </w:rPr>
-    </w:lvl>
-  </w:abstractNum>
-  <w:abstractNum w:abstractNumId="22">
-    <w:nsid w:val="00000016"/>
+  <w:abstractNum w:abstractNumId="25">
+    <w:nsid w:val="00000019"/>
     <w:multiLevelType w:val="multilevel"/>
-    <w:tmpl w:val="00000016"/>
+    <w:tmpl w:val="00000019"/>
     <w:lvl w:ilvl="0" w:tentative="1">
       <w:start w:val="1"/>
       <w:numFmt w:val="bullet"/>
@@ -22068,42 +22054,143 @@
       </w:rPr>
     </w:lvl>
   </w:abstractNum>
-  <w:abstractNum w:abstractNumId="23">
-    <w:nsid w:val="00000017"/>
+  <w:abstractNum w:abstractNumId="26">
+    <w:nsid w:val="0000001A"/>
     <w:multiLevelType w:val="singleLevel"/>
-    <w:tmpl w:val="00000017"/>
+    <w:tmpl w:val="0000001A"/>
     <w:lvl w:ilvl="0" w:tentative="1">
       <w:start w:val="1"/>
-      <w:numFmt w:val="upperLetter"/>
-      <w:suff w:val="nothing"/>
-      <w:lvlText w:val="%1."/>
+      <w:numFmt w:val="bullet"/>
+      <w:lvlText w:val=""/>
       <w:lvlJc w:val="left"/>
+      <w:pPr>
+        <w:tabs>
+          <w:tab w:val="left" w:pos="840"/>
+        </w:tabs>
+        <w:ind w:left="420" w:hanging="420"/>
+      </w:pPr>
+      <w:rPr>
+        <w:rFonts w:hint="default" w:ascii="Wingdings" w:hAnsi="Wingdings"/>
+      </w:rPr>
     </w:lvl>
   </w:abstractNum>
-  <w:abstractNum w:abstractNumId="24">
-    <w:nsid w:val="00000018"/>
-    <w:multiLevelType w:val="singleLevel"/>
-    <w:tmpl w:val="00000018"/>
+  <w:abstractNum w:abstractNumId="27">
+    <w:nsid w:val="0000001B"/>
+    <w:multiLevelType w:val="multilevel"/>
+    <w:tmpl w:val="0000001B"/>
     <w:lvl w:ilvl="0" w:tentative="1">
       <w:start w:val="1"/>
       <w:numFmt w:val="bullet"/>
       <w:lvlText w:val=""/>
       <w:lvlJc w:val="left"/>
       <w:pPr>
-        <w:tabs>
-          <w:tab w:val="left" w:pos="840"/>
-        </w:tabs>
-        <w:ind w:left="420" w:hanging="420"/>
+        <w:ind w:left="840" w:hanging="420"/>
+      </w:pPr>
+      <w:rPr>
+        <w:rFonts w:hint="default" w:ascii="Wingdings" w:hAnsi="Wingdings"/>
+      </w:rPr>
+    </w:lvl>
+    <w:lvl w:ilvl="1" w:tentative="1">
+      <w:start w:val="1"/>
+      <w:numFmt w:val="bullet"/>
+      <w:lvlText w:val=""/>
+      <w:lvlJc w:val="left"/>
+      <w:pPr>
+        <w:ind w:left="1260" w:hanging="420"/>
+      </w:pPr>
+      <w:rPr>
+        <w:rFonts w:hint="default" w:ascii="Wingdings" w:hAnsi="Wingdings"/>
+      </w:rPr>
+    </w:lvl>
+    <w:lvl w:ilvl="2" w:tentative="1">
+      <w:start w:val="1"/>
+      <w:numFmt w:val="bullet"/>
+      <w:lvlText w:val=""/>
+      <w:lvlJc w:val="left"/>
+      <w:pPr>
+        <w:ind w:left="1680" w:hanging="420"/>
+      </w:pPr>
+      <w:rPr>
+        <w:rFonts w:hint="default" w:ascii="Wingdings" w:hAnsi="Wingdings"/>
+      </w:rPr>
+    </w:lvl>
+    <w:lvl w:ilvl="3" w:tentative="1">
+      <w:start w:val="1"/>
+      <w:numFmt w:val="bullet"/>
+      <w:lvlText w:val=""/>
+      <w:lvlJc w:val="left"/>
+      <w:pPr>
+        <w:ind w:left="2100" w:hanging="420"/>
+      </w:pPr>
+      <w:rPr>
+        <w:rFonts w:hint="default" w:ascii="Wingdings" w:hAnsi="Wingdings"/>
+      </w:rPr>
+    </w:lvl>
+    <w:lvl w:ilvl="4" w:tentative="1">
+      <w:start w:val="1"/>
+      <w:numFmt w:val="bullet"/>
+      <w:lvlText w:val=""/>
+      <w:lvlJc w:val="left"/>
+      <w:pPr>
+        <w:ind w:left="2520" w:hanging="420"/>
+      </w:pPr>
+      <w:rPr>
+        <w:rFonts w:hint="default" w:ascii="Wingdings" w:hAnsi="Wingdings"/>
+      </w:rPr>
+    </w:lvl>
+    <w:lvl w:ilvl="5" w:tentative="1">
+      <w:start w:val="1"/>
+      <w:numFmt w:val="bullet"/>
+      <w:lvlText w:val=""/>
+      <w:lvlJc w:val="left"/>
+      <w:pPr>
+        <w:ind w:left="2940" w:hanging="420"/>
+      </w:pPr>
+      <w:rPr>
+        <w:rFonts w:hint="default" w:ascii="Wingdings" w:hAnsi="Wingdings"/>
+      </w:rPr>
+    </w:lvl>
+    <w:lvl w:ilvl="6" w:tentative="1">
+      <w:start w:val="1"/>
+      <w:numFmt w:val="bullet"/>
+      <w:lvlText w:val=""/>
+      <w:lvlJc w:val="left"/>
+      <w:pPr>
+        <w:ind w:left="3360" w:hanging="420"/>
+      </w:pPr>
+      <w:rPr>
+        <w:rFonts w:hint="default" w:ascii="Wingdings" w:hAnsi="Wingdings"/>
+      </w:rPr>
+    </w:lvl>
+    <w:lvl w:ilvl="7" w:tentative="1">
+      <w:start w:val="1"/>
+      <w:numFmt w:val="bullet"/>
+      <w:lvlText w:val=""/>
+      <w:lvlJc w:val="left"/>
+      <w:pPr>
+        <w:ind w:left="3780" w:hanging="420"/>
+      </w:pPr>
+      <w:rPr>
+        <w:rFonts w:hint="default" w:ascii="Wingdings" w:hAnsi="Wingdings"/>
+      </w:rPr>
+    </w:lvl>
+    <w:lvl w:ilvl="8" w:tentative="1">
+      <w:start w:val="1"/>
+      <w:numFmt w:val="bullet"/>
+      <w:lvlText w:val=""/>
+      <w:lvlJc w:val="left"/>
+      <w:pPr>
+        <w:ind w:left="4200" w:hanging="420"/>
       </w:pPr>
       <w:rPr>
         <w:rFonts w:hint="default" w:ascii="Wingdings" w:hAnsi="Wingdings"/>
       </w:rPr>
     </w:lvl>
   </w:abstractNum>
-  <w:abstractNum w:abstractNumId="25">
-    <w:nsid w:val="00000019"/>
+  <w:abstractNum w:abstractNumId="28">
+    <w:nsid w:val="0000001C"/>
     <w:multiLevelType w:val="singleLevel"/>
-    <w:tmpl w:val="00000019"/>
+    <w:tmpl w:val="0000001C"/>
     <w:lvl w:ilvl="0" w:tentative="1">
       <w:start w:val="1"/>
       <w:numFmt w:val="bullet"/>
@@ -22111,7 +22198,7 @@
       <w:lvlJc w:val="left"/>
       <w:pPr>
         <w:tabs>
-          <w:tab w:val="left" w:pos="840"/>
+          <w:tab w:val="left" w:pos="420"/>
         </w:tabs>
         <w:ind w:left="420" w:hanging="420"/>
       </w:pPr>
@@ -22120,10 +22207,10 @@
       </w:rPr>
     </w:lvl>
   </w:abstractNum>
-  <w:abstractNum w:abstractNumId="26">
-    <w:nsid w:val="0000001A"/>
+  <w:abstractNum w:abstractNumId="29">
+    <w:nsid w:val="0000001D"/>
     <w:multiLevelType w:val="multilevel"/>
-    <w:tmpl w:val="0000001A"/>
+    <w:tmpl w:val="0000001D"/>
     <w:lvl w:ilvl="0" w:tentative="1">
       <w:start w:val="1"/>
       <w:numFmt w:val="decimal"/>
@@ -22206,86 +22293,691 @@
       </w:pPr>
     </w:lvl>
   </w:abstractNum>
+  <w:abstractNum w:abstractNumId="30">
+    <w:nsid w:val="0000001E"/>
+    <w:multiLevelType w:val="singleLevel"/>
+    <w:tmpl w:val="0000001E"/>
+    <w:lvl w:ilvl="0" w:tentative="1">
+      <w:start w:val="1"/>
+      <w:numFmt w:val="bullet"/>
+      <w:lvlText w:val=""/>
+      <w:lvlJc w:val="left"/>
+      <w:pPr>
+        <w:tabs>
+          <w:tab w:val="left" w:pos="420"/>
+        </w:tabs>
+        <w:ind w:left="420" w:hanging="420"/>
+      </w:pPr>
+      <w:rPr>
+        <w:rFonts w:hint="default" w:ascii="Wingdings" w:hAnsi="Wingdings"/>
+      </w:rPr>
+    </w:lvl>
+  </w:abstractNum>
+  <w:abstractNum w:abstractNumId="31">
+    <w:nsid w:val="0000001F"/>
+    <w:multiLevelType w:val="multilevel"/>
+    <w:tmpl w:val="0000001F"/>
+    <w:lvl w:ilvl="0" w:tentative="1">
+      <w:start w:val="1"/>
+      <w:numFmt w:val="bullet"/>
+      <w:lvlText w:val=""/>
+      <w:lvlJc w:val="left"/>
+      <w:pPr>
+        <w:ind w:left="840" w:hanging="420"/>
+      </w:pPr>
+      <w:rPr>
+        <w:rFonts w:hint="default" w:ascii="Wingdings" w:hAnsi="Wingdings"/>
+      </w:rPr>
+    </w:lvl>
+    <w:lvl w:ilvl="1" w:tentative="1">
+      <w:start w:val="1"/>
+      <w:numFmt w:val="bullet"/>
+      <w:lvlText w:val=""/>
+      <w:lvlJc w:val="left"/>
+      <w:pPr>
+        <w:ind w:left="1260" w:hanging="420"/>
+      </w:pPr>
+      <w:rPr>
+        <w:rFonts w:hint="default" w:ascii="Wingdings" w:hAnsi="Wingdings"/>
+      </w:rPr>
+    </w:lvl>
+    <w:lvl w:ilvl="2" w:tentative="1">
+      <w:start w:val="1"/>
+      <w:numFmt w:val="bullet"/>
+      <w:lvlText w:val=""/>
+      <w:lvlJc w:val="left"/>
+      <w:pPr>
+        <w:ind w:left="1680" w:hanging="420"/>
+      </w:pPr>
+      <w:rPr>
+        <w:rFonts w:hint="default" w:ascii="Wingdings" w:hAnsi="Wingdings"/>
+      </w:rPr>
+    </w:lvl>
+    <w:lvl w:ilvl="3" w:tentative="1">
+      <w:start w:val="1"/>
+      <w:numFmt w:val="bullet"/>
+      <w:lvlText w:val=""/>
+      <w:lvlJc w:val="left"/>
+      <w:pPr>
+        <w:ind w:left="2100" w:hanging="420"/>
+      </w:pPr>
+      <w:rPr>
+        <w:rFonts w:hint="default" w:ascii="Wingdings" w:hAnsi="Wingdings"/>
+      </w:rPr>
+    </w:lvl>
+    <w:lvl w:ilvl="4" w:tentative="1">
+      <w:start w:val="1"/>
+      <w:numFmt w:val="bullet"/>
+      <w:lvlText w:val=""/>
+      <w:lvlJc w:val="left"/>
+      <w:pPr>
+        <w:ind w:left="2520" w:hanging="420"/>
+      </w:pPr>
+      <w:rPr>
+        <w:rFonts w:hint="default" w:ascii="Wingdings" w:hAnsi="Wingdings"/>
+      </w:rPr>
+    </w:lvl>
+    <w:lvl w:ilvl="5" w:tentative="1">
+      <w:start w:val="1"/>
+      <w:numFmt w:val="bullet"/>
+      <w:lvlText w:val=""/>
+      <w:lvlJc w:val="left"/>
+      <w:pPr>
+        <w:ind w:left="2940" w:hanging="420"/>
+      </w:pPr>
+      <w:rPr>
+        <w:rFonts w:hint="default" w:ascii="Wingdings" w:hAnsi="Wingdings"/>
+      </w:rPr>
+    </w:lvl>
+    <w:lvl w:ilvl="6" w:tentative="1">
+      <w:start w:val="1"/>
+      <w:numFmt w:val="bullet"/>
+      <w:lvlText w:val=""/>
+      <w:lvlJc w:val="left"/>
+      <w:pPr>
+        <w:ind w:left="3360" w:hanging="420"/>
+      </w:pPr>
+      <w:rPr>
+        <w:rFonts w:hint="default" w:ascii="Wingdings" w:hAnsi="Wingdings"/>
+      </w:rPr>
+    </w:lvl>
+    <w:lvl w:ilvl="7" w:tentative="1">
+      <w:start w:val="1"/>
+      <w:numFmt w:val="bullet"/>
+      <w:lvlText w:val=""/>
+      <w:lvlJc w:val="left"/>
+      <w:pPr>
+        <w:ind w:left="3780" w:hanging="420"/>
+      </w:pPr>
+      <w:rPr>
+        <w:rFonts w:hint="default" w:ascii="Wingdings" w:hAnsi="Wingdings"/>
+      </w:rPr>
+    </w:lvl>
+    <w:lvl w:ilvl="8" w:tentative="1">
+      <w:start w:val="1"/>
+      <w:numFmt w:val="bullet"/>
+      <w:lvlText w:val=""/>
+      <w:lvlJc w:val="left"/>
+      <w:pPr>
+        <w:ind w:left="4200" w:hanging="420"/>
+      </w:pPr>
+      <w:rPr>
+        <w:rFonts w:hint="default" w:ascii="Wingdings" w:hAnsi="Wingdings"/>
+      </w:rPr>
+    </w:lvl>
+  </w:abstractNum>
+  <w:abstractNum w:abstractNumId="32">
+    <w:nsid w:val="00000020"/>
+    <w:multiLevelType w:val="singleLevel"/>
+    <w:tmpl w:val="00000020"/>
+    <w:lvl w:ilvl="0" w:tentative="1">
+      <w:start w:val="1"/>
+      <w:numFmt w:val="bullet"/>
+      <w:lvlText w:val=""/>
+      <w:lvlJc w:val="left"/>
+      <w:pPr>
+        <w:tabs>
+          <w:tab w:val="left" w:pos="840"/>
+        </w:tabs>
+        <w:ind w:left="420" w:hanging="420"/>
+      </w:pPr>
+      <w:rPr>
+        <w:rFonts w:hint="default" w:ascii="Wingdings" w:hAnsi="Wingdings"/>
+      </w:rPr>
+    </w:lvl>
+  </w:abstractNum>
+  <w:abstractNum w:abstractNumId="33">
+    <w:nsid w:val="00000021"/>
+    <w:multiLevelType w:val="multilevel"/>
+    <w:tmpl w:val="00000021"/>
+    <w:lvl w:ilvl="0" w:tentative="1">
+      <w:start w:val="1"/>
+      <w:numFmt w:val="bullet"/>
+      <w:lvlText w:val=""/>
+      <w:lvlJc w:val="left"/>
+      <w:pPr>
+        <w:ind w:left="840" w:hanging="420"/>
+      </w:pPr>
+      <w:rPr>
+        <w:rFonts w:hint="default" w:ascii="Wingdings" w:hAnsi="Wingdings"/>
+      </w:rPr>
+    </w:lvl>
+    <w:lvl w:ilvl="1" w:tentative="1">
+      <w:start w:val="1"/>
+      <w:numFmt w:val="bullet"/>
+      <w:lvlText w:val=""/>
+      <w:lvlJc w:val="left"/>
+      <w:pPr>
+        <w:ind w:left="1260" w:hanging="420"/>
+      </w:pPr>
+      <w:rPr>
+        <w:rFonts w:hint="default" w:ascii="Wingdings" w:hAnsi="Wingdings"/>
+      </w:rPr>
+    </w:lvl>
+    <w:lvl w:ilvl="2" w:tentative="1">
+      <w:start w:val="1"/>
+      <w:numFmt w:val="bullet"/>
+      <w:lvlText w:val=""/>
+      <w:lvlJc w:val="left"/>
+      <w:pPr>
+        <w:ind w:left="1680" w:hanging="420"/>
+      </w:pPr>
+      <w:rPr>
+        <w:rFonts w:hint="default" w:ascii="Wingdings" w:hAnsi="Wingdings"/>
+      </w:rPr>
+    </w:lvl>
+    <w:lvl w:ilvl="3" w:tentative="1">
+      <w:start w:val="1"/>
+      <w:numFmt w:val="bullet"/>
+      <w:lvlText w:val=""/>
+      <w:lvlJc w:val="left"/>
+      <w:pPr>
+        <w:ind w:left="2100" w:hanging="420"/>
+      </w:pPr>
+      <w:rPr>
+        <w:rFonts w:hint="default" w:ascii="Wingdings" w:hAnsi="Wingdings"/>
+      </w:rPr>
+    </w:lvl>
+    <w:lvl w:ilvl="4" w:tentative="1">
+      <w:start w:val="1"/>
+      <w:numFmt w:val="bullet"/>
+      <w:lvlText w:val=""/>
+      <w:lvlJc w:val="left"/>
+      <w:pPr>
+        <w:ind w:left="2520" w:hanging="420"/>
+      </w:pPr>
+      <w:rPr>
+        <w:rFonts w:hint="default" w:ascii="Wingdings" w:hAnsi="Wingdings"/>
+      </w:rPr>
+    </w:lvl>
+    <w:lvl w:ilvl="5" w:tentative="1">
+      <w:start w:val="1"/>
+      <w:numFmt w:val="bullet"/>
+      <w:lvlText w:val=""/>
+      <w:lvlJc w:val="left"/>
+      <w:pPr>
+        <w:ind w:left="2940" w:hanging="420"/>
+      </w:pPr>
+      <w:rPr>
+        <w:rFonts w:hint="default" w:ascii="Wingdings" w:hAnsi="Wingdings"/>
+      </w:rPr>
+    </w:lvl>
+    <w:lvl w:ilvl="6" w:tentative="1">
+      <w:start w:val="1"/>
+      <w:numFmt w:val="bullet"/>
+      <w:lvlText w:val=""/>
+      <w:lvlJc w:val="left"/>
+      <w:pPr>
+        <w:ind w:left="3360" w:hanging="420"/>
+      </w:pPr>
+      <w:rPr>
+        <w:rFonts w:hint="default" w:ascii="Wingdings" w:hAnsi="Wingdings"/>
+      </w:rPr>
+    </w:lvl>
+    <w:lvl w:ilvl="7" w:tentative="1">
+      <w:start w:val="1"/>
+      <w:numFmt w:val="bullet"/>
+      <w:lvlText w:val=""/>
+      <w:lvlJc w:val="left"/>
+      <w:pPr>
+        <w:ind w:left="3780" w:hanging="420"/>
+      </w:pPr>
+      <w:rPr>
+        <w:rFonts w:hint="default" w:ascii="Wingdings" w:hAnsi="Wingdings"/>
+      </w:rPr>
+    </w:lvl>
+    <w:lvl w:ilvl="8" w:tentative="1">
+      <w:start w:val="1"/>
+      <w:numFmt w:val="bullet"/>
+      <w:lvlText w:val=""/>
+      <w:lvlJc w:val="left"/>
+      <w:pPr>
+        <w:ind w:left="4200" w:hanging="420"/>
+      </w:pPr>
+      <w:rPr>
+        <w:rFonts w:hint="default" w:ascii="Wingdings" w:hAnsi="Wingdings"/>
+      </w:rPr>
+    </w:lvl>
+  </w:abstractNum>
+  <w:abstractNum w:abstractNumId="34">
+    <w:nsid w:val="00000022"/>
+    <w:multiLevelType w:val="multilevel"/>
+    <w:tmpl w:val="00000022"/>
+    <w:lvl w:ilvl="0" w:tentative="1">
+      <w:start w:val="1"/>
+      <w:numFmt w:val="bullet"/>
+      <w:lvlText w:val=""/>
+      <w:lvlJc w:val="left"/>
+      <w:pPr>
+        <w:ind w:left="840" w:hanging="420"/>
+      </w:pPr>
+      <w:rPr>
+        <w:rFonts w:hint="default" w:ascii="Wingdings" w:hAnsi="Wingdings"/>
+      </w:rPr>
+    </w:lvl>
+    <w:lvl w:ilvl="1" w:tentative="1">
+      <w:start w:val="1"/>
+      <w:numFmt w:val="bullet"/>
+      <w:lvlText w:val=""/>
+      <w:lvlJc w:val="left"/>
+      <w:pPr>
+        <w:ind w:left="1260" w:hanging="420"/>
+      </w:pPr>
+      <w:rPr>
+        <w:rFonts w:hint="default" w:ascii="Wingdings" w:hAnsi="Wingdings"/>
+      </w:rPr>
+    </w:lvl>
+    <w:lvl w:ilvl="2" w:tentative="1">
+      <w:start w:val="1"/>
+      <w:numFmt w:val="bullet"/>
+      <w:lvlText w:val=""/>
+      <w:lvlJc w:val="left"/>
+      <w:pPr>
+        <w:ind w:left="1680" w:hanging="420"/>
+      </w:pPr>
+      <w:rPr>
+        <w:rFonts w:hint="default" w:ascii="Wingdings" w:hAnsi="Wingdings"/>
+      </w:rPr>
+    </w:lvl>
+    <w:lvl w:ilvl="3" w:tentative="1">
+      <w:start w:val="1"/>
+      <w:numFmt w:val="bullet"/>
+      <w:lvlText w:val=""/>
+      <w:lvlJc w:val="left"/>
+      <w:pPr>
+        <w:ind w:left="2100" w:hanging="420"/>
+      </w:pPr>
+      <w:rPr>
+        <w:rFonts w:hint="default" w:ascii="Wingdings" w:hAnsi="Wingdings"/>
+      </w:rPr>
+    </w:lvl>
+    <w:lvl w:ilvl="4" w:tentative="1">
+      <w:start w:val="1"/>
+      <w:numFmt w:val="bullet"/>
+      <w:lvlText w:val=""/>
+      <w:lvlJc w:val="left"/>
+      <w:pPr>
+        <w:ind w:left="2520" w:hanging="420"/>
+      </w:pPr>
+      <w:rPr>
+        <w:rFonts w:hint="default" w:ascii="Wingdings" w:hAnsi="Wingdings"/>
+      </w:rPr>
+    </w:lvl>
+    <w:lvl w:ilvl="5" w:tentative="1">
+      <w:start w:val="1"/>
+      <w:numFmt w:val="bullet"/>
+      <w:lvlText w:val=""/>
+      <w:lvlJc w:val="left"/>
+      <w:pPr>
+        <w:ind w:left="2940" w:hanging="420"/>
+      </w:pPr>
+      <w:rPr>
+        <w:rFonts w:hint="default" w:ascii="Wingdings" w:hAnsi="Wingdings"/>
+      </w:rPr>
+    </w:lvl>
+    <w:lvl w:ilvl="6" w:tentative="1">
+      <w:start w:val="1"/>
+      <w:numFmt w:val="bullet"/>
+      <w:lvlText w:val=""/>
+      <w:lvlJc w:val="left"/>
+      <w:pPr>
+        <w:ind w:left="3360" w:hanging="420"/>
+      </w:pPr>
+      <w:rPr>
+        <w:rFonts w:hint="default" w:ascii="Wingdings" w:hAnsi="Wingdings"/>
+      </w:rPr>
+    </w:lvl>
+    <w:lvl w:ilvl="7" w:tentative="1">
+      <w:start w:val="1"/>
+      <w:numFmt w:val="bullet"/>
+      <w:lvlText w:val=""/>
+      <w:lvlJc w:val="left"/>
+      <w:pPr>
+        <w:ind w:left="3780" w:hanging="420"/>
+      </w:pPr>
+      <w:rPr>
+        <w:rFonts w:hint="default" w:ascii="Wingdings" w:hAnsi="Wingdings"/>
+      </w:rPr>
+    </w:lvl>
+    <w:lvl w:ilvl="8" w:tentative="1">
+      <w:start w:val="1"/>
+      <w:numFmt w:val="bullet"/>
+      <w:lvlText w:val=""/>
+      <w:lvlJc w:val="left"/>
+      <w:pPr>
+        <w:ind w:left="4200" w:hanging="420"/>
+      </w:pPr>
+      <w:rPr>
+        <w:rFonts w:hint="default" w:ascii="Wingdings" w:hAnsi="Wingdings"/>
+      </w:rPr>
+    </w:lvl>
+  </w:abstractNum>
+  <w:abstractNum w:abstractNumId="35">
+    <w:nsid w:val="00000023"/>
+    <w:multiLevelType w:val="multilevel"/>
+    <w:tmpl w:val="00000023"/>
+    <w:lvl w:ilvl="0" w:tentative="1">
+      <w:start w:val="1"/>
+      <w:numFmt w:val="bullet"/>
+      <w:lvlText w:val=""/>
+      <w:lvlJc w:val="left"/>
+      <w:pPr>
+        <w:ind w:left="840" w:hanging="420"/>
+      </w:pPr>
+      <w:rPr>
+        <w:rFonts w:hint="default" w:ascii="Wingdings" w:hAnsi="Wingdings"/>
+      </w:rPr>
+    </w:lvl>
+    <w:lvl w:ilvl="1" w:tentative="1">
+      <w:start w:val="1"/>
+      <w:numFmt w:val="bullet"/>
+      <w:lvlText w:val=""/>
+      <w:lvlJc w:val="left"/>
+      <w:pPr>
+        <w:ind w:left="1260" w:hanging="420"/>
+      </w:pPr>
+      <w:rPr>
+        <w:rFonts w:hint="default" w:ascii="Wingdings" w:hAnsi="Wingdings"/>
+      </w:rPr>
+    </w:lvl>
+    <w:lvl w:ilvl="2" w:tentative="1">
+      <w:start w:val="1"/>
+      <w:numFmt w:val="bullet"/>
+      <w:lvlText w:val=""/>
+      <w:lvlJc w:val="left"/>
+      <w:pPr>
+        <w:ind w:left="1680" w:hanging="420"/>
+      </w:pPr>
+      <w:rPr>
+        <w:rFonts w:hint="default" w:ascii="Wingdings" w:hAnsi="Wingdings"/>
+      </w:rPr>
+    </w:lvl>
+    <w:lvl w:ilvl="3" w:tentative="1">
+      <w:start w:val="1"/>
+      <w:numFmt w:val="bullet"/>
+      <w:lvlText w:val=""/>
+      <w:lvlJc w:val="left"/>
+      <w:pPr>
+        <w:ind w:left="2100" w:hanging="420"/>
+      </w:pPr>
+      <w:rPr>
+        <w:rFonts w:hint="default" w:ascii="Wingdings" w:hAnsi="Wingdings"/>
+      </w:rPr>
+    </w:lvl>
+    <w:lvl w:ilvl="4" w:tentative="1">
+      <w:start w:val="1"/>
+      <w:numFmt w:val="bullet"/>
+      <w:lvlText w:val=""/>
+      <w:lvlJc w:val="left"/>
+      <w:pPr>
+        <w:ind w:left="2520" w:hanging="420"/>
+      </w:pPr>
+      <w:rPr>
+        <w:rFonts w:hint="default" w:ascii="Wingdings" w:hAnsi="Wingdings"/>
+      </w:rPr>
+    </w:lvl>
+    <w:lvl w:ilvl="5" w:tentative="1">
+      <w:start w:val="1"/>
+      <w:numFmt w:val="bullet"/>
+      <w:lvlText w:val=""/>
+      <w:lvlJc w:val="left"/>
+      <w:pPr>
+        <w:ind w:left="2940" w:hanging="420"/>
+      </w:pPr>
+      <w:rPr>
+        <w:rFonts w:hint="default" w:ascii="Wingdings" w:hAnsi="Wingdings"/>
+      </w:rPr>
+    </w:lvl>
+    <w:lvl w:ilvl="6" w:tentative="1">
+      <w:start w:val="1"/>
+      <w:numFmt w:val="bullet"/>
+      <w:lvlText w:val=""/>
+      <w:lvlJc w:val="left"/>
+      <w:pPr>
+        <w:ind w:left="3360" w:hanging="420"/>
+      </w:pPr>
+      <w:rPr>
+        <w:rFonts w:hint="default" w:ascii="Wingdings" w:hAnsi="Wingdings"/>
+      </w:rPr>
+    </w:lvl>
+    <w:lvl w:ilvl="7" w:tentative="1">
+      <w:start w:val="1"/>
+      <w:numFmt w:val="bullet"/>
+      <w:lvlText w:val=""/>
+      <w:lvlJc w:val="left"/>
+      <w:pPr>
+        <w:ind w:left="3780" w:hanging="420"/>
+      </w:pPr>
+      <w:rPr>
+        <w:rFonts w:hint="default" w:ascii="Wingdings" w:hAnsi="Wingdings"/>
+      </w:rPr>
+    </w:lvl>
+    <w:lvl w:ilvl="8" w:tentative="1">
+      <w:start w:val="1"/>
+      <w:numFmt w:val="bullet"/>
+      <w:lvlText w:val=""/>
+      <w:lvlJc w:val="left"/>
+      <w:pPr>
+        <w:ind w:left="4200" w:hanging="420"/>
+      </w:pPr>
+      <w:rPr>
+        <w:rFonts w:hint="default" w:ascii="Wingdings" w:hAnsi="Wingdings"/>
+      </w:rPr>
+    </w:lvl>
+  </w:abstractNum>
+  <w:abstractNum w:abstractNumId="36">
+    <w:nsid w:val="00000024"/>
+    <w:multiLevelType w:val="multilevel"/>
+    <w:tmpl w:val="00000024"/>
+    <w:lvl w:ilvl="0" w:tentative="1">
+      <w:start w:val="1"/>
+      <w:numFmt w:val="bullet"/>
+      <w:lvlText w:val=""/>
+      <w:lvlJc w:val="left"/>
+      <w:pPr>
+        <w:ind w:left="840" w:hanging="420"/>
+      </w:pPr>
+      <w:rPr>
+        <w:rFonts w:hint="default" w:ascii="Wingdings" w:hAnsi="Wingdings"/>
+      </w:rPr>
+    </w:lvl>
+    <w:lvl w:ilvl="1" w:tentative="1">
+      <w:start w:val="1"/>
+      <w:numFmt w:val="bullet"/>
+      <w:lvlText w:val=""/>
+      <w:lvlJc w:val="left"/>
+      <w:pPr>
+        <w:ind w:left="1260" w:hanging="420"/>
+      </w:pPr>
+      <w:rPr>
+        <w:rFonts w:hint="default" w:ascii="Wingdings" w:hAnsi="Wingdings"/>
+      </w:rPr>
+    </w:lvl>
+    <w:lvl w:ilvl="2" w:tentative="1">
+      <w:start w:val="1"/>
+      <w:numFmt w:val="bullet"/>
+      <w:lvlText w:val=""/>
+      <w:lvlJc w:val="left"/>
+      <w:pPr>
+        <w:ind w:left="1680" w:hanging="420"/>
+      </w:pPr>
+      <w:rPr>
+        <w:rFonts w:hint="default" w:ascii="Wingdings" w:hAnsi="Wingdings"/>
+      </w:rPr>
+    </w:lvl>
+    <w:lvl w:ilvl="3" w:tentative="1">
+      <w:start w:val="1"/>
+      <w:numFmt w:val="bullet"/>
+      <w:lvlText w:val=""/>
+      <w:lvlJc w:val="left"/>
+      <w:pPr>
+        <w:ind w:left="2100" w:hanging="420"/>
+      </w:pPr>
+      <w:rPr>
+        <w:rFonts w:hint="default" w:ascii="Wingdings" w:hAnsi="Wingdings"/>
+      </w:rPr>
+    </w:lvl>
+    <w:lvl w:ilvl="4" w:tentative="1">
+      <w:start w:val="1"/>
+      <w:numFmt w:val="bullet"/>
+      <w:lvlText w:val=""/>
+      <w:lvlJc w:val="left"/>
+      <w:pPr>
+        <w:ind w:left="2520" w:hanging="420"/>
+      </w:pPr>
+      <w:rPr>
+        <w:rFonts w:hint="default" w:ascii="Wingdings" w:hAnsi="Wingdings"/>
+      </w:rPr>
+    </w:lvl>
+    <w:lvl w:ilvl="5" w:tentative="1">
+      <w:start w:val="1"/>
+      <w:numFmt w:val="bullet"/>
+      <w:lvlText w:val=""/>
+      <w:lvlJc w:val="left"/>
+      <w:pPr>
+        <w:ind w:left="2940" w:hanging="420"/>
+      </w:pPr>
+      <w:rPr>
+        <w:rFonts w:hint="default" w:ascii="Wingdings" w:hAnsi="Wingdings"/>
+      </w:rPr>
+    </w:lvl>
+    <w:lvl w:ilvl="6" w:tentative="1">
+      <w:start w:val="1"/>
+      <w:numFmt w:val="bullet"/>
+      <w:lvlText w:val=""/>
+      <w:lvlJc w:val="left"/>
+      <w:pPr>
+        <w:ind w:left="3360" w:hanging="420"/>
+      </w:pPr>
+      <w:rPr>
+        <w:rFonts w:hint="default" w:ascii="Wingdings" w:hAnsi="Wingdings"/>
+      </w:rPr>
+    </w:lvl>
+    <w:lvl w:ilvl="7" w:tentative="1">
+      <w:start w:val="1"/>
+      <w:numFmt w:val="bullet"/>
+      <w:lvlText w:val=""/>
+      <w:lvlJc w:val="left"/>
+      <w:pPr>
+        <w:ind w:left="3780" w:hanging="420"/>
+      </w:pPr>
+      <w:rPr>
+        <w:rFonts w:hint="default" w:ascii="Wingdings" w:hAnsi="Wingdings"/>
+      </w:rPr>
+    </w:lvl>
+    <w:lvl w:ilvl="8" w:tentative="1">
+      <w:start w:val="1"/>
+      <w:numFmt w:val="bullet"/>
+      <w:lvlText w:val=""/>
+      <w:lvlJc w:val="left"/>
+      <w:pPr>
+        <w:ind w:left="4200" w:hanging="420"/>
+      </w:pPr>
+      <w:rPr>
+        <w:rFonts w:hint="default" w:ascii="Wingdings" w:hAnsi="Wingdings"/>
+      </w:rPr>
+    </w:lvl>
+  </w:abstractNum>
   <w:num w:numId="1">
-    <w:abstractNumId w:val="11"/>
+    <w:abstractNumId w:val="14"/>
   </w:num>
   <w:num w:numId="2">
-    <w:abstractNumId w:val="14"/>
+    <w:abstractNumId w:val="20"/>
   </w:num>
   <w:num w:numId="3">
-    <w:abstractNumId w:val="3"/>
+    <w:abstractNumId w:val="25"/>
   </w:num>
   <w:num w:numId="4">
-    <w:abstractNumId w:val="15"/>
+    <w:abstractNumId w:val="34"/>
   </w:num>
   <w:num w:numId="5">
-    <w:abstractNumId w:val="8"/>
+    <w:abstractNumId w:val="23"/>
   </w:num>
   <w:num w:numId="6">
     <w:abstractNumId w:val="13"/>
   </w:num>
   <w:num w:numId="7">
-    <w:abstractNumId w:val="0"/>
+    <w:abstractNumId w:val="26"/>
   </w:num>
   <w:num w:numId="8">
-    <w:abstractNumId w:val="25"/>
+    <w:abstractNumId w:val="24"/>
   </w:num>
   <w:num w:numId="9">
+    <w:abstractNumId w:val="32"/>
+  </w:num>
+  <w:num w:numId="10">
+    <w:abstractNumId w:val="18"/>
+  </w:num>
+  <w:num w:numId="11">
+    <w:abstractNumId w:val="30"/>
+  </w:num>
+  <w:num w:numId="12">
+    <w:abstractNumId w:val="28"/>
+  </w:num>
+  <w:num w:numId="13">
+    <w:abstractNumId w:val="19"/>
+  </w:num>
+  <w:num w:numId="14">
     <w:abstractNumId w:val="16"/>
   </w:num>
-  <w:num w:numId="10">
-    <w:abstractNumId w:val="20"/>
+  <w:num w:numId="15">
+    <w:abstractNumId w:val="22"/>
   </w:num>
-  <w:num w:numId="11">
+  <w:num w:numId="16">
+    <w:abstractNumId w:val="33"/>
+  </w:num>
+  <w:num w:numId="17">
+    <w:abstractNumId w:val="36"/>
+  </w:num>
+  <w:num w:numId="18">
+    <w:abstractNumId w:val="27"/>
+  </w:num>
+  <w:num w:numId="19">
+    <w:abstractNumId w:val="10"/>
+  </w:num>
+  <w:num w:numId="20">
+    <w:abstractNumId w:val="15"/>
+  </w:num>
+  <w:num w:numId="21">
     <w:abstractNumId w:val="12"/>
   </w:num>
-  <w:num w:numId="12">
-    <w:abstractNumId w:val="21"/>
-  </w:num>
-  <w:num w:numId="13">
-    <w:abstractNumId w:val="23"/>
-  </w:num>
-  <w:num w:numId="14">
-    <w:abstractNumId w:val="10"/>
-  </w:num>
-  <w:num w:numId="15">
-    <w:abstractNumId w:val="24"/>
-  </w:num>
-  <w:num w:numId="16">
-    <w:abstractNumId w:val="6"/>
-  </w:num>
-  <w:num w:numId="17">
-    <w:abstractNumId w:val="19"/>
-  </w:num>
-  <w:num w:numId="18">
-    <w:abstractNumId w:val="4"/>
-  </w:num>
-  <w:num w:numId="19">
-    <w:abstractNumId w:val="22"/>
-  </w:num>
-  <w:num w:numId="20">
-    <w:abstractNumId w:val="26"/>
-  </w:num>
-  <w:num w:numId="21">
-    <w:abstractNumId w:val="2"/>
-  </w:num>
   <w:num w:numId="22">
-    <w:abstractNumId w:val="1"/>
+    <w:abstractNumId w:val="35"/>
   </w:num>
   <w:num w:numId="23">
-    <w:abstractNumId w:val="7"/>
+    <w:abstractNumId w:val="11"/>
   </w:num>
   <w:num w:numId="24">
-    <w:abstractNumId w:val="18"/>
+    <w:abstractNumId w:val="31"/>
   </w:num>
   <w:num w:numId="25">
-    <w:abstractNumId w:val="5"/>
+    <w:abstractNumId w:val="21"/>
   </w:num>
   <w:num w:numId="26">
     <w:abstractNumId w:val="17"/>
   </w:num>
   <w:num w:numId="27">
-    <w:abstractNumId w:val="9"/>
+    <w:abstractNumId w:val="29"/>
   </w:num>
 </w:numbering>
 </file>

</xml_diff>

<commit_message>
to C++ document, add some part I just read about algorithm.
</commit_message>
<xml_diff>
--- a/moDoc/C&C++.docx
+++ b/moDoc/C&C++.docx
@@ -17869,6 +17869,12 @@
           <w:lang w:val="en-US" w:eastAsia="zh-CN"/>
         </w:rPr>
         <w:tab/>
+      </w:r>
+      <w:r>
+        <w:rPr>
+          <w:rFonts w:hint="eastAsia"/>
+          <w:lang w:val="en-US" w:eastAsia="zh-CN"/>
+        </w:rPr>
         <w:t>//为vec填充各个变量，需要自行实现</w:t>
       </w:r>
     </w:p>
@@ -17892,6 +17898,12 @@
           <w:lang w:val="en-US" w:eastAsia="zh-CN"/>
         </w:rPr>
         <w:tab/>
+      </w:r>
+      <w:r>
+        <w:rPr>
+          <w:rFonts w:hint="eastAsia"/>
+          <w:lang w:val="en-US" w:eastAsia="zh-CN"/>
+        </w:rPr>
         <w:t>//排序，从小到大，有重复的会相邻分布</w:t>
       </w:r>
     </w:p>
@@ -17915,6 +17927,12 @@
           <w:lang w:val="en-US" w:eastAsia="zh-CN"/>
         </w:rPr>
         <w:tab/>
+      </w:r>
+      <w:r>
+        <w:rPr>
+          <w:rFonts w:hint="eastAsia"/>
+          <w:lang w:val="en-US" w:eastAsia="zh-CN"/>
+        </w:rPr>
         <w:t>//将重复的元素移除到vector的尾部，不重复的分布在vector的前半部分，返回值是指向不重复区域之后一个位置的迭代器</w:t>
       </w:r>
     </w:p>
@@ -17938,6 +17956,12 @@
           <w:lang w:val="en-US" w:eastAsia="zh-CN"/>
         </w:rPr>
         <w:tab/>
+      </w:r>
+      <w:r>
+        <w:rPr>
+          <w:rFonts w:hint="eastAsia"/>
+          <w:lang w:val="en-US" w:eastAsia="zh-CN"/>
+        </w:rPr>
         <w:t>//调用容器自己的erase函数，将后半部分重复的数据删除掉。</w:t>
       </w:r>
     </w:p>
@@ -17954,9 +17978,978 @@
           <w:lang w:val="en-US" w:eastAsia="zh-CN"/>
         </w:rPr>
         <w:t>这里可以看到，sort和unique这些算法并不会删除容器中的元素，只有容器自己的操作才可以真正的删除元素。</w:t>
+      </w:r>
+    </w:p>
+    <w:p>
+      <w:pPr>
+        <w:ind w:firstLine="420"/>
+        <w:rPr>
+          <w:rFonts w:hint="eastAsia"/>
+          <w:lang w:val="en-US" w:eastAsia="zh-CN"/>
+        </w:rPr>
+      </w:pPr>
+    </w:p>
+    <w:p>
+      <w:pPr>
+        <w:pStyle w:val="5"/>
+        <w:rPr>
+          <w:rFonts w:hint="eastAsia"/>
+          <w:lang w:val="en-US" w:eastAsia="zh-CN"/>
+        </w:rPr>
+      </w:pPr>
+      <w:r>
+        <w:rPr>
+          <w:rFonts w:hint="eastAsia"/>
+          <w:lang w:val="en-US" w:eastAsia="zh-CN"/>
+        </w:rPr>
+        <w:t>4.3.定制操作</w:t>
+      </w:r>
+    </w:p>
+    <w:p>
+      <w:pPr>
+        <w:ind w:firstLine="420"/>
+        <w:rPr>
+          <w:rFonts w:hint="eastAsia"/>
+          <w:lang w:val="en-US" w:eastAsia="zh-CN"/>
+        </w:rPr>
+      </w:pPr>
+      <w:r>
+        <w:rPr>
+          <w:rFonts w:hint="eastAsia"/>
+          <w:lang w:val="en-US" w:eastAsia="zh-CN"/>
+        </w:rPr>
+        <w:t>以sort为例，默认使用的是“&lt;”运算符进行比较并排序，但很多时候我们更希望自己定义比较规则，这时候需要重载sort的默认行为。</w:t>
+      </w:r>
+    </w:p>
+    <w:p>
+      <w:pPr>
+        <w:ind w:firstLine="420"/>
+        <w:rPr>
+          <w:rFonts w:hint="eastAsia"/>
+          <w:lang w:val="en-US" w:eastAsia="zh-CN"/>
+        </w:rPr>
+      </w:pPr>
+    </w:p>
+    <w:p>
+      <w:pPr>
+        <w:pStyle w:val="7"/>
+        <w:rPr>
+          <w:rFonts w:hint="eastAsia"/>
+          <w:lang w:val="en-US" w:eastAsia="zh-CN"/>
+        </w:rPr>
+      </w:pPr>
+      <w:r>
+        <w:rPr>
+          <w:rFonts w:hint="eastAsia"/>
+          <w:lang w:val="en-US" w:eastAsia="zh-CN"/>
+        </w:rPr>
+        <w:t>4.3.1.向算法传递函数</w:t>
+      </w:r>
+    </w:p>
+    <w:p>
+      <w:pPr>
+        <w:pStyle w:val="9"/>
+        <w:rPr>
+          <w:rFonts w:hint="eastAsia"/>
+          <w:lang w:val="en-US" w:eastAsia="zh-CN"/>
+        </w:rPr>
+      </w:pPr>
+      <w:r>
+        <w:rPr>
+          <w:rFonts w:hint="eastAsia"/>
+          <w:lang w:val="en-US" w:eastAsia="zh-CN"/>
+        </w:rPr>
+        <w:t>谓词</w:t>
+      </w:r>
+    </w:p>
+    <w:p>
+      <w:pPr>
+        <w:ind w:firstLine="420"/>
+        <w:rPr>
+          <w:rFonts w:hint="eastAsia"/>
+          <w:lang w:val="en-US" w:eastAsia="zh-CN"/>
+        </w:rPr>
+      </w:pPr>
+      <w:r>
+        <w:rPr>
+          <w:rFonts w:hint="eastAsia"/>
+          <w:lang w:val="en-US" w:eastAsia="zh-CN"/>
+        </w:rPr>
+        <w:t>谓词是一个可以调用的表达式，返回结果是一个能够用作条件的值(boolean)。</w:t>
+      </w:r>
+    </w:p>
+    <w:p>
+      <w:pPr>
+        <w:ind w:firstLine="420"/>
+        <w:rPr>
+          <w:rFonts w:hint="eastAsia"/>
+          <w:lang w:val="en-US" w:eastAsia="zh-CN"/>
+        </w:rPr>
+      </w:pPr>
+      <w:r>
+        <w:rPr>
+          <w:rFonts w:hint="eastAsia"/>
+          <w:lang w:val="en-US" w:eastAsia="zh-CN"/>
+        </w:rPr>
+        <w:t>标准库支持的谓词有两种：一元谓词和二元谓词。一元谓词意味着它只接受一个参数，二元谓词意味着它有两个传入参数。</w:t>
+      </w:r>
+    </w:p>
+    <w:p>
+      <w:pPr>
+        <w:ind w:firstLine="420"/>
+        <w:rPr>
+          <w:rFonts w:hint="eastAsia"/>
+          <w:lang w:val="en-US" w:eastAsia="zh-CN"/>
+        </w:rPr>
+      </w:pPr>
+      <w:r>
+        <w:rPr>
+          <w:rFonts w:hint="eastAsia"/>
+          <w:lang w:val="en-US" w:eastAsia="zh-CN"/>
+        </w:rPr>
+        <w:t>接受谓词参数的算法对输入序列中的元素调用谓词。因此，元素类型必须就是、或者能够转换为谓词的参数类型。例如：</w:t>
+      </w:r>
+    </w:p>
+    <w:p>
+      <w:pPr>
+        <w:ind w:firstLine="420"/>
+        <w:rPr>
+          <w:rFonts w:hint="eastAsia"/>
+          <w:lang w:val="en-US" w:eastAsia="zh-CN"/>
+        </w:rPr>
+      </w:pPr>
+      <w:r>
+        <w:rPr>
+          <w:rFonts w:hint="eastAsia"/>
+          <w:lang w:val="en-US" w:eastAsia="zh-CN"/>
+        </w:rPr>
+        <w:t>bool isShorter(const string &amp; s1, const string &amp; s2)</w:t>
+      </w:r>
+    </w:p>
+    <w:p>
+      <w:pPr>
+        <w:ind w:firstLine="420"/>
+        <w:rPr>
+          <w:rFonts w:hint="eastAsia"/>
+          <w:lang w:val="en-US" w:eastAsia="zh-CN"/>
+        </w:rPr>
+      </w:pPr>
+      <w:r>
+        <w:rPr>
+          <w:rFonts w:hint="eastAsia"/>
+          <w:lang w:val="en-US" w:eastAsia="zh-CN"/>
+        </w:rPr>
+        <w:t>{return s1.size() &lt; s2.size();}</w:t>
+      </w:r>
+    </w:p>
+    <w:p>
+      <w:pPr>
+        <w:ind w:firstLine="420"/>
+        <w:rPr>
+          <w:rFonts w:hint="eastAsia"/>
+          <w:lang w:val="en-US" w:eastAsia="zh-CN"/>
+        </w:rPr>
+      </w:pPr>
+      <w:r>
+        <w:rPr>
+          <w:rFonts w:hint="eastAsia"/>
+          <w:lang w:val="en-US" w:eastAsia="zh-CN"/>
+        </w:rPr>
+        <w:t>这里定义了一个函数，传入两个string，返回两者的长度的比较结果。我们可以在排序算法中，使用该谓词，重排容器中元素的顺序。</w:t>
+      </w:r>
+    </w:p>
+    <w:p>
+      <w:pPr>
+        <w:pStyle w:val="9"/>
+        <w:rPr>
+          <w:rFonts w:hint="eastAsia"/>
+          <w:lang w:val="en-US" w:eastAsia="zh-CN"/>
+        </w:rPr>
+      </w:pPr>
+      <w:r>
+        <w:rPr>
+          <w:rFonts w:hint="eastAsia"/>
+          <w:lang w:val="en-US" w:eastAsia="zh-CN"/>
+        </w:rPr>
+        <w:t>重载后的排序算法</w:t>
+      </w:r>
+    </w:p>
+    <w:p>
+      <w:pPr>
+        <w:ind w:firstLine="420"/>
+        <w:rPr>
+          <w:rFonts w:hint="eastAsia"/>
+          <w:lang w:val="en-US" w:eastAsia="zh-CN"/>
+        </w:rPr>
+      </w:pPr>
+      <w:r>
+        <w:rPr>
+          <w:rFonts w:hint="eastAsia"/>
+          <w:lang w:val="en-US" w:eastAsia="zh-CN"/>
+        </w:rPr>
+        <w:t>我们可以使用如上的isShorter作为谓词，重载sort函数，例如：sort(a.begin(), a.end(), isShorter);使用这个方法后，a排序后默认使用size作为规则进行排序。</w:t>
+      </w:r>
+    </w:p>
+    <w:p>
+      <w:pPr>
+        <w:ind w:firstLine="420"/>
+        <w:rPr>
+          <w:rFonts w:hint="eastAsia"/>
+          <w:lang w:val="en-US" w:eastAsia="zh-CN"/>
+        </w:rPr>
+      </w:pPr>
+      <w:r>
+        <w:rPr>
+          <w:rFonts w:hint="eastAsia"/>
+          <w:lang w:val="en-US" w:eastAsia="zh-CN"/>
+        </w:rPr>
+        <w:t>还可以使用stable_sort函数，在使用size进行重新排序后，如果size相同的string，还可以按照默认的规则(也就是string的默认比较大小)排序，例如:stable_sort(a.begin(), a.end(), isShorter);</w:t>
+      </w:r>
+    </w:p>
+    <w:p>
+      <w:pPr>
+        <w:ind w:firstLine="420"/>
+        <w:rPr>
+          <w:rFonts w:hint="eastAsia"/>
+          <w:lang w:val="en-US" w:eastAsia="zh-CN"/>
+        </w:rPr>
+      </w:pPr>
+    </w:p>
+    <w:p>
+      <w:pPr>
+        <w:pStyle w:val="7"/>
+        <w:rPr>
+          <w:rFonts w:hint="eastAsia"/>
+          <w:lang w:val="en-US" w:eastAsia="zh-CN"/>
+        </w:rPr>
+      </w:pPr>
+      <w:r>
+        <w:rPr>
+          <w:rFonts w:hint="eastAsia"/>
+          <w:lang w:val="en-US" w:eastAsia="zh-CN"/>
+        </w:rPr>
+        <w:t>4.3.2.Lambda表达式</w:t>
+      </w:r>
+    </w:p>
+    <w:p>
+      <w:pPr>
+        <w:ind w:firstLine="420"/>
+        <w:rPr>
+          <w:rFonts w:hint="eastAsia"/>
+          <w:lang w:val="en-US" w:eastAsia="zh-CN"/>
+        </w:rPr>
+      </w:pPr>
+      <w:r>
+        <w:rPr>
+          <w:rFonts w:hint="eastAsia"/>
+          <w:lang w:val="en-US" w:eastAsia="zh-CN"/>
+        </w:rPr>
+        <w:t>由于谓词只接受一个或两个参数，因此希望传递更多参数的时候，谓词无法完成需求。这时候，lambda，是一个很好的选择。</w:t>
+      </w:r>
+    </w:p>
+    <w:p>
+      <w:pPr>
+        <w:ind w:firstLine="420"/>
+        <w:rPr>
+          <w:rFonts w:hint="eastAsia"/>
+          <w:lang w:val="en-US" w:eastAsia="zh-CN"/>
+        </w:rPr>
+      </w:pPr>
+      <w:r>
+        <w:rPr>
+          <w:rFonts w:hint="eastAsia"/>
+          <w:lang w:val="en-US" w:eastAsia="zh-CN"/>
+        </w:rPr>
+        <w:t>一个lambda是一个可调用的代码单元，可以理解为一个未命名的内联函数。</w:t>
+      </w:r>
+    </w:p>
+    <w:p>
+      <w:pPr>
+        <w:ind w:firstLine="420"/>
+        <w:rPr>
+          <w:rFonts w:hint="eastAsia"/>
+          <w:lang w:val="en-US" w:eastAsia="zh-CN"/>
+        </w:rPr>
+      </w:pPr>
+      <w:r>
+        <w:rPr>
+          <w:rFonts w:hint="eastAsia"/>
+          <w:lang w:val="en-US" w:eastAsia="zh-CN"/>
+        </w:rPr>
+        <w:t>与其他函数类似，lambda同样具有一个返回类型、一个参数列表和一个函数体。但它的格式与其他普通函数有差别：</w:t>
+      </w:r>
+    </w:p>
+    <w:p>
+      <w:pPr>
+        <w:ind w:firstLine="420"/>
+        <w:rPr>
+          <w:rFonts w:hint="eastAsia"/>
+          <w:lang w:val="en-US" w:eastAsia="zh-CN"/>
+        </w:rPr>
+      </w:pPr>
+      <w:r>
+        <w:rPr>
+          <w:rFonts w:hint="eastAsia"/>
+          <w:lang w:val="en-US" w:eastAsia="zh-CN"/>
+        </w:rPr>
+        <w:t>[capture list] (parameter list) -&gt; return type {function body};</w:t>
+      </w:r>
+      <w:r>
+        <w:rPr>
+          <w:rFonts w:hint="eastAsia"/>
+          <w:lang w:val="en-US" w:eastAsia="zh-CN"/>
+        </w:rPr>
+        <w:tab/>
+        <w:t>//[捕获列表] (参数列表) -&gt; 返回类型 {函数体}</w:t>
+      </w:r>
+    </w:p>
+    <w:p>
+      <w:pPr>
+        <w:ind w:firstLine="420"/>
+        <w:rPr>
+          <w:rFonts w:hint="eastAsia"/>
+          <w:lang w:val="en-US" w:eastAsia="zh-CN"/>
+        </w:rPr>
+      </w:pPr>
+      <w:r>
+        <w:rPr>
+          <w:rFonts w:hint="eastAsia"/>
+          <w:lang w:val="en-US" w:eastAsia="zh-CN"/>
+        </w:rPr>
+        <w:t>capture list是一个lambda所在函数中定义的局部变量的列表，可以被lambda所引用；</w:t>
+      </w:r>
+    </w:p>
+    <w:p>
+      <w:pPr>
+        <w:rPr>
+          <w:rFonts w:hint="eastAsia"/>
+          <w:lang w:val="en-US" w:eastAsia="zh-CN"/>
+        </w:rPr>
+      </w:pPr>
+      <w:r>
+        <w:rPr>
+          <w:rFonts w:hint="eastAsia"/>
+          <w:lang w:val="en-US" w:eastAsia="zh-CN"/>
+        </w:rPr>
+        <w:t>parameter list和return type可以不写，但capture list和function body必须存在，否则无法标记这是一个lambda表达式。例如：auto f= [] {return 42;}</w:t>
+      </w:r>
+    </w:p>
+    <w:p>
+      <w:pPr>
+        <w:rPr>
+          <w:rFonts w:hint="eastAsia"/>
+          <w:lang w:val="en-US" w:eastAsia="zh-CN"/>
+        </w:rPr>
+      </w:pPr>
+      <w:r>
+        <w:rPr>
+          <w:rFonts w:hint="eastAsia"/>
+          <w:lang w:val="en-US" w:eastAsia="zh-CN"/>
+        </w:rPr>
+        <w:t>不传入明确的返回类型时，编译器自己推断返回类型：如果函数体只有一条语句，该语句是一条return语句，编译器从return的值推断返回类型；否则，编译器都认为返回类型是void。</w:t>
+      </w:r>
+    </w:p>
+    <w:p>
+      <w:pPr>
+        <w:rPr>
+          <w:rFonts w:hint="eastAsia"/>
+          <w:lang w:val="en-US" w:eastAsia="zh-CN"/>
+        </w:rPr>
+      </w:pPr>
+    </w:p>
+    <w:p>
+      <w:pPr>
+        <w:pStyle w:val="9"/>
+        <w:rPr>
+          <w:rFonts w:hint="eastAsia"/>
+          <w:lang w:val="en-US" w:eastAsia="zh-CN"/>
+        </w:rPr>
+      </w:pPr>
+      <w:r>
+        <w:rPr>
+          <w:rFonts w:hint="eastAsia"/>
+          <w:lang w:val="en-US" w:eastAsia="zh-CN"/>
+        </w:rPr>
+        <w:t>parameter list -- 参数列表</w:t>
+      </w:r>
+    </w:p>
+    <w:p>
+      <w:pPr>
+        <w:rPr>
+          <w:rFonts w:hint="eastAsia"/>
+          <w:lang w:val="en-US" w:eastAsia="zh-CN"/>
+        </w:rPr>
+      </w:pPr>
+      <w:r>
+        <w:rPr>
+          <w:rFonts w:hint="eastAsia"/>
+          <w:lang w:val="en-US" w:eastAsia="zh-CN"/>
+        </w:rPr>
+        <w:t>lambda接受传入参数，例如：</w:t>
+      </w:r>
+    </w:p>
+    <w:p>
+      <w:pPr>
+        <w:rPr>
+          <w:rFonts w:hint="eastAsia"/>
+          <w:lang w:val="en-US" w:eastAsia="zh-CN"/>
+        </w:rPr>
+      </w:pPr>
+      <w:r>
+        <w:rPr>
+          <w:rFonts w:hint="eastAsia"/>
+          <w:lang w:val="en-US" w:eastAsia="zh-CN"/>
+        </w:rPr>
+        <w:t>[] (const string &amp; a, const string &amp; b) {return a.size() &lt; b.size();}</w:t>
+      </w:r>
+    </w:p>
+    <w:p>
+      <w:pPr>
+        <w:rPr>
+          <w:rFonts w:hint="eastAsia"/>
+          <w:lang w:val="en-US" w:eastAsia="zh-CN"/>
+        </w:rPr>
+      </w:pPr>
+      <w:r>
+        <w:rPr>
+          <w:rFonts w:hint="eastAsia"/>
+          <w:lang w:val="en-US" w:eastAsia="zh-CN"/>
+        </w:rPr>
+        <w:t>这个lambda语句和isShorter完成的是同样的功能，传入了两个string类型的参数，比较其size大小。可以在排序算法中直接使用这个lambda表达式：stable_sort(vec.begin(), vec.end(), [] (const string &amp; a, const string &amp; b) {return a.size() &lt; b.size(); }</w:t>
+      </w:r>
+    </w:p>
+    <w:p>
+      <w:pPr>
+        <w:rPr>
+          <w:rFonts w:hint="eastAsia"/>
+          <w:lang w:val="en-US" w:eastAsia="zh-CN"/>
+        </w:rPr>
+      </w:pPr>
+    </w:p>
+    <w:p>
+      <w:pPr>
+        <w:pStyle w:val="9"/>
+        <w:rPr>
+          <w:rFonts w:hint="eastAsia"/>
+          <w:lang w:val="en-US" w:eastAsia="zh-CN"/>
+        </w:rPr>
+      </w:pPr>
+      <w:r>
+        <w:rPr>
+          <w:rFonts w:hint="eastAsia"/>
+          <w:lang w:val="en-US" w:eastAsia="zh-CN"/>
+        </w:rPr>
+        <w:t>capture list -- 捕获列表</w:t>
+      </w:r>
+    </w:p>
+    <w:p>
+      <w:pPr>
+        <w:rPr>
+          <w:rFonts w:hint="eastAsia"/>
+          <w:lang w:val="en-US" w:eastAsia="zh-CN"/>
+        </w:rPr>
+      </w:pPr>
+      <w:r>
+        <w:rPr>
+          <w:rFonts w:hint="eastAsia"/>
+          <w:lang w:val="en-US" w:eastAsia="zh-CN"/>
+        </w:rPr>
+        <w:t>lambda表达式存在在函数体中，可以使用到函数中的局部变量，需要使用的局部变量需要包含在捕获列表中。例如我们假设在函数中有一个指定的sz值，要寻找所有大于该值的string，那么就有类似的lambda语句：[sz] (const string &amp; a ) {return string.size() &lt; sz; }</w:t>
+      </w:r>
+    </w:p>
+    <w:p>
+      <w:pPr>
+        <w:rPr>
+          <w:rFonts w:hint="eastAsia"/>
+          <w:lang w:val="en-US" w:eastAsia="zh-CN"/>
+        </w:rPr>
+      </w:pPr>
+      <w:r>
+        <w:rPr>
+          <w:rFonts w:hint="eastAsia"/>
+          <w:lang w:val="en-US" w:eastAsia="zh-CN"/>
+        </w:rPr>
+        <w:t>lambda捕获参数有两种类型：值捕获和引用捕获。</w:t>
+      </w:r>
+    </w:p>
+    <w:p>
+      <w:pPr>
+        <w:rPr>
+          <w:rFonts w:hint="eastAsia"/>
+          <w:lang w:val="en-US" w:eastAsia="zh-CN"/>
+        </w:rPr>
+      </w:pPr>
+    </w:p>
+    <w:p>
+      <w:pPr>
+        <w:rPr>
+          <w:rFonts w:hint="eastAsia"/>
+          <w:lang w:val="en-US" w:eastAsia="zh-CN"/>
+        </w:rPr>
+      </w:pPr>
+      <w:r>
+        <w:rPr>
+          <w:rFonts w:hint="eastAsia"/>
+          <w:b/>
+          <w:bCs/>
+          <w:lang w:val="en-US" w:eastAsia="zh-CN"/>
+        </w:rPr>
+        <w:t>值捕获</w:t>
+      </w:r>
+    </w:p>
+    <w:p>
+      <w:pPr>
+        <w:ind w:firstLine="420"/>
+        <w:rPr>
+          <w:rFonts w:hint="eastAsia"/>
+          <w:lang w:val="en-US" w:eastAsia="zh-CN"/>
+        </w:rPr>
+      </w:pPr>
+      <w:r>
+        <w:rPr>
+          <w:rFonts w:hint="eastAsia"/>
+          <w:lang w:val="en-US" w:eastAsia="zh-CN"/>
+        </w:rPr>
+        <w:t>值捕获类似于普通的参数传递，其前提是变量可以被拷贝。但与普通的参数传递不同的是，被捕获的变量的值实在lambda创建的时候就传入了，而不是调用的时候传入。例如：</w:t>
+      </w:r>
+    </w:p>
+    <w:p>
+      <w:pPr>
+        <w:ind w:firstLine="420"/>
+        <w:rPr>
+          <w:rFonts w:hint="eastAsia"/>
+          <w:lang w:val="en-US" w:eastAsia="zh-CN"/>
+        </w:rPr>
+      </w:pPr>
+      <w:r>
+        <w:rPr>
+          <w:rFonts w:hint="eastAsia"/>
+          <w:lang w:val="en-US" w:eastAsia="zh-CN"/>
+        </w:rPr>
+        <w:t>void func()</w:t>
+      </w:r>
+    </w:p>
+    <w:p>
+      <w:pPr>
+        <w:ind w:firstLine="420"/>
+        <w:rPr>
+          <w:rFonts w:hint="eastAsia"/>
+          <w:lang w:val="en-US" w:eastAsia="zh-CN"/>
+        </w:rPr>
+      </w:pPr>
+      <w:r>
+        <w:rPr>
+          <w:rFonts w:hint="eastAsia"/>
+          <w:lang w:val="en-US" w:eastAsia="zh-CN"/>
+        </w:rPr>
+        <w:t>{</w:t>
+      </w:r>
+    </w:p>
+    <w:p>
+      <w:pPr>
+        <w:ind w:left="420" w:leftChars="0" w:firstLine="420"/>
+        <w:rPr>
+          <w:rFonts w:hint="eastAsia"/>
+          <w:lang w:val="en-US" w:eastAsia="zh-CN"/>
+        </w:rPr>
+      </w:pPr>
+      <w:r>
+        <w:rPr>
+          <w:rFonts w:hint="eastAsia"/>
+          <w:lang w:val="en-US" w:eastAsia="zh-CN"/>
+        </w:rPr>
+        <w:t>size_t v1 = 42;</w:t>
+      </w:r>
+    </w:p>
+    <w:p>
+      <w:pPr>
+        <w:ind w:left="420" w:leftChars="0" w:firstLine="420"/>
+        <w:rPr>
+          <w:rFonts w:hint="eastAsia"/>
+          <w:lang w:val="en-US" w:eastAsia="zh-CN"/>
+        </w:rPr>
+      </w:pPr>
+      <w:r>
+        <w:rPr>
+          <w:rFonts w:hint="eastAsia"/>
+          <w:lang w:val="en-US" w:eastAsia="zh-CN"/>
+        </w:rPr>
+        <w:t>auto f = [v1] {return v1};</w:t>
+      </w:r>
+    </w:p>
+    <w:p>
+      <w:pPr>
+        <w:ind w:left="420" w:leftChars="0" w:firstLine="420"/>
+        <w:rPr>
+          <w:rFonts w:hint="eastAsia"/>
+          <w:lang w:val="en-US" w:eastAsia="zh-CN"/>
+        </w:rPr>
+      </w:pPr>
+      <w:r>
+        <w:rPr>
+          <w:rFonts w:hint="eastAsia"/>
+          <w:lang w:val="en-US" w:eastAsia="zh-CN"/>
+        </w:rPr>
+        <w:t>v1 = 0;</w:t>
+      </w:r>
+      <w:r>
+        <w:rPr>
+          <w:rFonts w:hint="eastAsia"/>
+          <w:lang w:val="en-US" w:eastAsia="zh-CN"/>
+        </w:rPr>
+        <w:tab/>
+        <w:t>//重新设置变量的值</w:t>
+      </w:r>
+    </w:p>
+    <w:p>
+      <w:pPr>
+        <w:ind w:left="420" w:leftChars="0" w:firstLine="420"/>
+        <w:rPr>
+          <w:rFonts w:hint="eastAsia"/>
+          <w:lang w:val="en-US" w:eastAsia="zh-CN"/>
+        </w:rPr>
+      </w:pPr>
+      <w:r>
+        <w:rPr>
+          <w:rFonts w:hint="eastAsia"/>
+          <w:lang w:val="en-US" w:eastAsia="zh-CN"/>
+        </w:rPr>
+        <w:t>auto j = f();</w:t>
+      </w:r>
+      <w:r>
+        <w:rPr>
+          <w:rFonts w:hint="eastAsia"/>
+          <w:lang w:val="en-US" w:eastAsia="zh-CN"/>
+        </w:rPr>
+        <w:tab/>
+        <w:t>//j为42，因为lambda创建的时候其值是42，f保存了我们创建它时v1的拷贝</w:t>
+      </w:r>
+    </w:p>
+    <w:p>
+      <w:pPr>
+        <w:ind w:firstLine="420"/>
+        <w:rPr>
+          <w:rFonts w:hint="eastAsia"/>
+          <w:lang w:val="en-US" w:eastAsia="zh-CN"/>
+        </w:rPr>
+      </w:pPr>
+      <w:r>
+        <w:rPr>
+          <w:rFonts w:hint="eastAsia"/>
+          <w:lang w:val="en-US" w:eastAsia="zh-CN"/>
+        </w:rPr>
+        <w:t>}</w:t>
+      </w:r>
+    </w:p>
+    <w:p>
+      <w:pPr>
+        <w:ind w:firstLine="420"/>
+        <w:rPr>
+          <w:rFonts w:hint="eastAsia"/>
+          <w:lang w:val="en-US" w:eastAsia="zh-CN"/>
+        </w:rPr>
+      </w:pPr>
+    </w:p>
+    <w:p>
+      <w:pPr>
+        <w:ind w:firstLine="420"/>
+        <w:rPr>
+          <w:rFonts w:hint="eastAsia"/>
+          <w:b/>
+          <w:bCs/>
+          <w:lang w:val="en-US" w:eastAsia="zh-CN"/>
+        </w:rPr>
+      </w:pPr>
+      <w:r>
+        <w:rPr>
+          <w:rFonts w:hint="eastAsia"/>
+          <w:b/>
+          <w:bCs/>
+          <w:lang w:val="en-US" w:eastAsia="zh-CN"/>
+        </w:rPr>
+        <w:t>引用捕获</w:t>
+      </w:r>
+    </w:p>
+    <w:p>
+      <w:pPr>
+        <w:ind w:firstLine="420"/>
+        <w:rPr>
+          <w:rFonts w:hint="eastAsia"/>
+          <w:b w:val="0"/>
+          <w:bCs w:val="0"/>
+          <w:lang w:val="en-US" w:eastAsia="zh-CN"/>
+        </w:rPr>
+      </w:pPr>
+      <w:r>
+        <w:rPr>
+          <w:rFonts w:hint="eastAsia"/>
+          <w:b w:val="0"/>
+          <w:bCs w:val="0"/>
+          <w:lang w:val="en-US" w:eastAsia="zh-CN"/>
+        </w:rPr>
+        <w:t>与值捕获相对应的，是引用捕获。例如：</w:t>
+      </w:r>
+    </w:p>
+    <w:p>
+      <w:pPr>
+        <w:ind w:firstLine="420"/>
+        <w:rPr>
+          <w:rFonts w:hint="eastAsia"/>
+          <w:lang w:val="en-US" w:eastAsia="zh-CN"/>
+        </w:rPr>
+      </w:pPr>
+      <w:r>
+        <w:rPr>
+          <w:rFonts w:hint="eastAsia"/>
+          <w:lang w:val="en-US" w:eastAsia="zh-CN"/>
+        </w:rPr>
+        <w:t>void func()</w:t>
+      </w:r>
+    </w:p>
+    <w:p>
+      <w:pPr>
+        <w:ind w:firstLine="420"/>
+        <w:rPr>
+          <w:rFonts w:hint="eastAsia"/>
+          <w:lang w:val="en-US" w:eastAsia="zh-CN"/>
+        </w:rPr>
+      </w:pPr>
+      <w:r>
+        <w:rPr>
+          <w:rFonts w:hint="eastAsia"/>
+          <w:lang w:val="en-US" w:eastAsia="zh-CN"/>
+        </w:rPr>
+        <w:t>{</w:t>
+      </w:r>
+    </w:p>
+    <w:p>
+      <w:pPr>
+        <w:ind w:left="420" w:leftChars="0" w:firstLine="420"/>
+        <w:rPr>
+          <w:rFonts w:hint="eastAsia"/>
+          <w:lang w:val="en-US" w:eastAsia="zh-CN"/>
+        </w:rPr>
+      </w:pPr>
+      <w:r>
+        <w:rPr>
+          <w:rFonts w:hint="eastAsia"/>
+          <w:lang w:val="en-US" w:eastAsia="zh-CN"/>
+        </w:rPr>
+        <w:t>size_t v1 = 42;</w:t>
+      </w:r>
+    </w:p>
+    <w:p>
+      <w:pPr>
+        <w:ind w:left="420" w:leftChars="0" w:firstLine="420"/>
+        <w:rPr>
+          <w:rFonts w:hint="eastAsia"/>
+          <w:lang w:val="en-US" w:eastAsia="zh-CN"/>
+        </w:rPr>
+      </w:pPr>
+      <w:r>
+        <w:rPr>
+          <w:rFonts w:hint="eastAsia"/>
+          <w:lang w:val="en-US" w:eastAsia="zh-CN"/>
+        </w:rPr>
+        <w:t>auto f = [&amp;v1] {return v1};</w:t>
+      </w:r>
+    </w:p>
+    <w:p>
+      <w:pPr>
+        <w:ind w:left="420" w:leftChars="0" w:firstLine="420"/>
+        <w:rPr>
+          <w:rFonts w:hint="eastAsia"/>
+          <w:lang w:val="en-US" w:eastAsia="zh-CN"/>
+        </w:rPr>
+      </w:pPr>
+      <w:r>
+        <w:rPr>
+          <w:rFonts w:hint="eastAsia"/>
+          <w:lang w:val="en-US" w:eastAsia="zh-CN"/>
+        </w:rPr>
+        <w:t>v1 = 0;</w:t>
+      </w:r>
+      <w:r>
+        <w:rPr>
+          <w:rFonts w:hint="eastAsia"/>
+          <w:lang w:val="en-US" w:eastAsia="zh-CN"/>
+        </w:rPr>
+        <w:tab/>
+      </w:r>
+      <w:r>
+        <w:rPr>
+          <w:rFonts w:hint="eastAsia"/>
+          <w:lang w:val="en-US" w:eastAsia="zh-CN"/>
+        </w:rPr>
+        <w:t>//重新设置变量的值</w:t>
+      </w:r>
+    </w:p>
+    <w:p>
+      <w:pPr>
+        <w:ind w:left="420" w:leftChars="0" w:firstLine="420"/>
+        <w:rPr>
+          <w:rFonts w:hint="eastAsia"/>
+          <w:lang w:val="en-US" w:eastAsia="zh-CN"/>
+        </w:rPr>
+      </w:pPr>
+      <w:r>
+        <w:rPr>
+          <w:rFonts w:hint="eastAsia"/>
+          <w:lang w:val="en-US" w:eastAsia="zh-CN"/>
+        </w:rPr>
+        <w:t>auto j = f();</w:t>
+      </w:r>
+      <w:r>
+        <w:rPr>
+          <w:rFonts w:hint="eastAsia"/>
+          <w:lang w:val="en-US" w:eastAsia="zh-CN"/>
+        </w:rPr>
+        <w:tab/>
+      </w:r>
+      <w:r>
+        <w:rPr>
+          <w:rFonts w:hint="eastAsia"/>
+          <w:lang w:val="en-US" w:eastAsia="zh-CN"/>
+        </w:rPr>
+        <w:t>//j为0，因为lambda捕获的是v1的引用，v1的改变会同步到这里</w:t>
+      </w:r>
+    </w:p>
+    <w:p>
+      <w:pPr>
+        <w:ind w:firstLine="420"/>
+        <w:rPr>
+          <w:rFonts w:hint="eastAsia"/>
+          <w:lang w:val="en-US" w:eastAsia="zh-CN"/>
+        </w:rPr>
+      </w:pPr>
+      <w:r>
+        <w:rPr>
+          <w:rFonts w:hint="eastAsia"/>
+          <w:lang w:val="en-US" w:eastAsia="zh-CN"/>
+        </w:rPr>
+        <w:t>}</w:t>
+      </w:r>
+    </w:p>
+    <w:p>
+      <w:pPr>
+        <w:ind w:firstLine="420"/>
+        <w:rPr>
+          <w:rFonts w:hint="eastAsia"/>
+          <w:b w:val="0"/>
+          <w:bCs w:val="0"/>
+          <w:lang w:val="en-US" w:eastAsia="zh-CN"/>
+        </w:rPr>
+      </w:pPr>
+    </w:p>
+    <w:p>
+      <w:pPr>
+        <w:ind w:firstLine="420"/>
+        <w:rPr>
+          <w:rFonts w:hint="eastAsia"/>
+          <w:b w:val="0"/>
+          <w:bCs w:val="0"/>
+          <w:lang w:val="en-US" w:eastAsia="zh-CN"/>
+        </w:rPr>
+      </w:pPr>
+      <w:r>
+        <w:rPr>
+          <w:rFonts w:hint="eastAsia"/>
+          <w:b w:val="0"/>
+          <w:bCs w:val="0"/>
+          <w:lang w:val="en-US" w:eastAsia="zh-CN"/>
+        </w:rPr>
+        <w:t>要注意，使用引用捕获的方式捕获局部变量时，必须保证lambda表达式执行时变量是存在的！</w:t>
+      </w:r>
+    </w:p>
+    <w:p>
+      <w:pPr>
+        <w:ind w:firstLine="420"/>
+        <w:rPr>
+          <w:rFonts w:hint="eastAsia"/>
+          <w:b w:val="0"/>
+          <w:bCs w:val="0"/>
+          <w:lang w:val="en-US" w:eastAsia="zh-CN"/>
+        </w:rPr>
+      </w:pPr>
+    </w:p>
+    <w:p>
+      <w:pPr>
+        <w:ind w:firstLine="420"/>
+        <w:rPr>
+          <w:rFonts w:hint="eastAsia"/>
+          <w:b/>
+          <w:bCs/>
+          <w:lang w:val="en-US" w:eastAsia="zh-CN"/>
+        </w:rPr>
+      </w:pPr>
+      <w:r>
+        <w:rPr>
+          <w:rFonts w:hint="eastAsia"/>
+          <w:b/>
+          <w:bCs/>
+          <w:lang w:val="en-US" w:eastAsia="zh-CN"/>
+        </w:rPr>
+        <w:t>隐士捕获</w:t>
+      </w:r>
+    </w:p>
+    <w:p>
+      <w:pPr>
+        <w:ind w:firstLine="420"/>
+        <w:rPr>
+          <w:rFonts w:hint="eastAsia"/>
+          <w:lang w:val="en-US" w:eastAsia="zh-CN"/>
+        </w:rPr>
+      </w:pPr>
+      <w:r>
+        <w:rPr>
+          <w:rFonts w:hint="eastAsia"/>
+          <w:lang w:val="en-US" w:eastAsia="zh-CN"/>
+        </w:rPr>
+        <w:t>除了显示的指明要引用哪个变量外，还可以隐士的指明，主要是由编译器自己发现我们lambda代码体重使用了哪些变量来决定要捕获哪些变量。为了告诉编译器需要它自行推断捕获列表，要在捕获列表中写一个“&amp;”或者“=”：前者表示引用捕获方式，后者表示值捕获方式。例如：</w:t>
+      </w:r>
+    </w:p>
+    <w:p>
+      <w:pPr>
+        <w:ind w:firstLine="420"/>
+        <w:rPr>
+          <w:rFonts w:hint="eastAsia"/>
+          <w:lang w:val="en-US" w:eastAsia="zh-CN"/>
+        </w:rPr>
+      </w:pPr>
+      <w:r>
+        <w:rPr>
+          <w:rFonts w:hint="eastAsia"/>
+          <w:lang w:val="en-US" w:eastAsia="zh-CN"/>
+        </w:rPr>
+        <w:t>wc = find_if(a.begin(), a.end(), [=] (const string &amp; s) {return s.size() &lt; sz;});</w:t>
+      </w:r>
+    </w:p>
+    <w:p>
+      <w:pPr>
+        <w:ind w:firstLine="420"/>
+        <w:rPr>
+          <w:rFonts w:hint="eastAsia"/>
+          <w:lang w:val="en-US" w:eastAsia="zh-CN"/>
+        </w:rPr>
+      </w:pPr>
+      <w:r>
+        <w:rPr>
+          <w:rFonts w:hint="eastAsia"/>
+          <w:lang w:val="en-US" w:eastAsia="zh-CN"/>
+        </w:rPr>
+        <w:t>这里没有明确指明要引用sz变量，但是捕获列表中使用“=”告知了编译器会有这个需求。编译器自行寻找sz，并加入捕获列表中，以值捕获的方式使用。</w:t>
       </w:r>
       <w:bookmarkStart w:id="0" w:name="_GoBack"/>
       <w:bookmarkEnd w:id="0"/>
+    </w:p>
+    <w:p>
+      <w:pPr>
+        <w:ind w:firstLine="420"/>
+        <w:rPr>
+          <w:rFonts w:hint="eastAsia"/>
+          <w:lang w:val="en-US" w:eastAsia="zh-CN"/>
+        </w:rPr>
+      </w:pPr>
     </w:p>
     <w:p>
       <w:pPr>
@@ -20806,220 +21799,100 @@
     <w:tmpl w:val="0000000A"/>
     <w:lvl w:ilvl="0" w:tentative="1">
       <w:start w:val="1"/>
-      <w:numFmt w:val="bullet"/>
-      <w:lvlText w:val=""/>
+      <w:numFmt w:val="decimal"/>
+      <w:lvlText w:val="%1."/>
       <w:lvlJc w:val="left"/>
       <w:pPr>
         <w:ind w:left="840" w:hanging="420"/>
       </w:pPr>
-      <w:rPr>
-        <w:rFonts w:hint="default" w:ascii="Wingdings" w:hAnsi="Wingdings"/>
-      </w:rPr>
     </w:lvl>
     <w:lvl w:ilvl="1" w:tentative="1">
       <w:start w:val="1"/>
-      <w:numFmt w:val="bullet"/>
-      <w:lvlText w:val=""/>
+      <w:numFmt w:val="lowerLetter"/>
+      <w:lvlText w:val="%2)"/>
       <w:lvlJc w:val="left"/>
       <w:pPr>
         <w:ind w:left="1260" w:hanging="420"/>
       </w:pPr>
-      <w:rPr>
-        <w:rFonts w:hint="default" w:ascii="Wingdings" w:hAnsi="Wingdings"/>
-      </w:rPr>
     </w:lvl>
     <w:lvl w:ilvl="2" w:tentative="1">
       <w:start w:val="1"/>
-      <w:numFmt w:val="bullet"/>
-      <w:lvlText w:val=""/>
-      <w:lvlJc w:val="left"/>
+      <w:numFmt w:val="lowerRoman"/>
+      <w:lvlText w:val="%3."/>
+      <w:lvlJc w:val="right"/>
       <w:pPr>
         <w:ind w:left="1680" w:hanging="420"/>
       </w:pPr>
-      <w:rPr>
-        <w:rFonts w:hint="default" w:ascii="Wingdings" w:hAnsi="Wingdings"/>
-      </w:rPr>
     </w:lvl>
     <w:lvl w:ilvl="3" w:tentative="1">
+      <w:start w:val="1"/>
+      <w:numFmt w:val="decimal"/>
+      <w:lvlText w:val="%4."/>
+      <w:lvlJc w:val="left"/>
+      <w:pPr>
+        <w:ind w:left="2100" w:hanging="420"/>
+      </w:pPr>
+    </w:lvl>
+    <w:lvl w:ilvl="4" w:tentative="1">
+      <w:start w:val="1"/>
+      <w:numFmt w:val="lowerLetter"/>
+      <w:lvlText w:val="%5)"/>
+      <w:lvlJc w:val="left"/>
+      <w:pPr>
+        <w:ind w:left="2520" w:hanging="420"/>
+      </w:pPr>
+    </w:lvl>
+    <w:lvl w:ilvl="5" w:tentative="1">
+      <w:start w:val="1"/>
+      <w:numFmt w:val="lowerRoman"/>
+      <w:lvlText w:val="%6."/>
+      <w:lvlJc w:val="right"/>
+      <w:pPr>
+        <w:ind w:left="2940" w:hanging="420"/>
+      </w:pPr>
+    </w:lvl>
+    <w:lvl w:ilvl="6" w:tentative="1">
+      <w:start w:val="1"/>
+      <w:numFmt w:val="decimal"/>
+      <w:lvlText w:val="%7."/>
+      <w:lvlJc w:val="left"/>
+      <w:pPr>
+        <w:ind w:left="3360" w:hanging="420"/>
+      </w:pPr>
+    </w:lvl>
+    <w:lvl w:ilvl="7" w:tentative="1">
+      <w:start w:val="1"/>
+      <w:numFmt w:val="lowerLetter"/>
+      <w:lvlText w:val="%8)"/>
+      <w:lvlJc w:val="left"/>
+      <w:pPr>
+        <w:ind w:left="3780" w:hanging="420"/>
+      </w:pPr>
+    </w:lvl>
+    <w:lvl w:ilvl="8" w:tentative="1">
+      <w:start w:val="1"/>
+      <w:numFmt w:val="lowerRoman"/>
+      <w:lvlText w:val="%9."/>
+      <w:lvlJc w:val="right"/>
+      <w:pPr>
+        <w:ind w:left="4200" w:hanging="420"/>
+      </w:pPr>
+    </w:lvl>
+  </w:abstractNum>
+  <w:abstractNum w:abstractNumId="11">
+    <w:nsid w:val="0000000B"/>
+    <w:multiLevelType w:val="singleLevel"/>
+    <w:tmpl w:val="0000000B"/>
+    <w:lvl w:ilvl="0" w:tentative="1">
       <w:start w:val="1"/>
       <w:numFmt w:val="bullet"/>
       <w:lvlText w:val=""/>
       <w:lvlJc w:val="left"/>
       <w:pPr>
-        <w:ind w:left="2100" w:hanging="420"/>
-      </w:pPr>
-      <w:rPr>
-        <w:rFonts w:hint="default" w:ascii="Wingdings" w:hAnsi="Wingdings"/>
-      </w:rPr>
-    </w:lvl>
-    <w:lvl w:ilvl="4" w:tentative="1">
-      <w:start w:val="1"/>
-      <w:numFmt w:val="bullet"/>
-      <w:lvlText w:val=""/>
-      <w:lvlJc w:val="left"/>
-      <w:pPr>
-        <w:ind w:left="2520" w:hanging="420"/>
-      </w:pPr>
-      <w:rPr>
-        <w:rFonts w:hint="default" w:ascii="Wingdings" w:hAnsi="Wingdings"/>
-      </w:rPr>
-    </w:lvl>
-    <w:lvl w:ilvl="5" w:tentative="1">
-      <w:start w:val="1"/>
-      <w:numFmt w:val="bullet"/>
-      <w:lvlText w:val=""/>
-      <w:lvlJc w:val="left"/>
-      <w:pPr>
-        <w:ind w:left="2940" w:hanging="420"/>
-      </w:pPr>
-      <w:rPr>
-        <w:rFonts w:hint="default" w:ascii="Wingdings" w:hAnsi="Wingdings"/>
-      </w:rPr>
-    </w:lvl>
-    <w:lvl w:ilvl="6" w:tentative="1">
-      <w:start w:val="1"/>
-      <w:numFmt w:val="bullet"/>
-      <w:lvlText w:val=""/>
-      <w:lvlJc w:val="left"/>
-      <w:pPr>
-        <w:ind w:left="3360" w:hanging="420"/>
-      </w:pPr>
-      <w:rPr>
-        <w:rFonts w:hint="default" w:ascii="Wingdings" w:hAnsi="Wingdings"/>
-      </w:rPr>
-    </w:lvl>
-    <w:lvl w:ilvl="7" w:tentative="1">
-      <w:start w:val="1"/>
-      <w:numFmt w:val="bullet"/>
-      <w:lvlText w:val=""/>
-      <w:lvlJc w:val="left"/>
-      <w:pPr>
-        <w:ind w:left="3780" w:hanging="420"/>
-      </w:pPr>
-      <w:rPr>
-        <w:rFonts w:hint="default" w:ascii="Wingdings" w:hAnsi="Wingdings"/>
-      </w:rPr>
-    </w:lvl>
-    <w:lvl w:ilvl="8" w:tentative="1">
-      <w:start w:val="1"/>
-      <w:numFmt w:val="bullet"/>
-      <w:lvlText w:val=""/>
-      <w:lvlJc w:val="left"/>
-      <w:pPr>
-        <w:ind w:left="4200" w:hanging="420"/>
-      </w:pPr>
-      <w:rPr>
-        <w:rFonts w:hint="default" w:ascii="Wingdings" w:hAnsi="Wingdings"/>
-      </w:rPr>
-    </w:lvl>
-  </w:abstractNum>
-  <w:abstractNum w:abstractNumId="11">
-    <w:nsid w:val="0000000B"/>
-    <w:multiLevelType w:val="multilevel"/>
-    <w:tmpl w:val="0000000B"/>
-    <w:lvl w:ilvl="0" w:tentative="1">
-      <w:start w:val="1"/>
-      <w:numFmt w:val="bullet"/>
-      <w:lvlText w:val=""/>
-      <w:lvlJc w:val="left"/>
-      <w:pPr>
-        <w:ind w:left="840" w:hanging="420"/>
-      </w:pPr>
-      <w:rPr>
-        <w:rFonts w:hint="default" w:ascii="Wingdings" w:hAnsi="Wingdings"/>
-      </w:rPr>
-    </w:lvl>
-    <w:lvl w:ilvl="1" w:tentative="1">
-      <w:start w:val="1"/>
-      <w:numFmt w:val="bullet"/>
-      <w:lvlText w:val=""/>
-      <w:lvlJc w:val="left"/>
-      <w:pPr>
-        <w:ind w:left="1260" w:hanging="420"/>
-      </w:pPr>
-      <w:rPr>
-        <w:rFonts w:hint="default" w:ascii="Wingdings" w:hAnsi="Wingdings"/>
-      </w:rPr>
-    </w:lvl>
-    <w:lvl w:ilvl="2" w:tentative="1">
-      <w:start w:val="1"/>
-      <w:numFmt w:val="bullet"/>
-      <w:lvlText w:val=""/>
-      <w:lvlJc w:val="left"/>
-      <w:pPr>
-        <w:ind w:left="1680" w:hanging="420"/>
-      </w:pPr>
-      <w:rPr>
-        <w:rFonts w:hint="default" w:ascii="Wingdings" w:hAnsi="Wingdings"/>
-      </w:rPr>
-    </w:lvl>
-    <w:lvl w:ilvl="3" w:tentative="1">
-      <w:start w:val="1"/>
-      <w:numFmt w:val="bullet"/>
-      <w:lvlText w:val=""/>
-      <w:lvlJc w:val="left"/>
-      <w:pPr>
-        <w:ind w:left="2100" w:hanging="420"/>
-      </w:pPr>
-      <w:rPr>
-        <w:rFonts w:hint="default" w:ascii="Wingdings" w:hAnsi="Wingdings"/>
-      </w:rPr>
-    </w:lvl>
-    <w:lvl w:ilvl="4" w:tentative="1">
-      <w:start w:val="1"/>
-      <w:numFmt w:val="bullet"/>
-      <w:lvlText w:val=""/>
-      <w:lvlJc w:val="left"/>
-      <w:pPr>
-        <w:ind w:left="2520" w:hanging="420"/>
-      </w:pPr>
-      <w:rPr>
-        <w:rFonts w:hint="default" w:ascii="Wingdings" w:hAnsi="Wingdings"/>
-      </w:rPr>
-    </w:lvl>
-    <w:lvl w:ilvl="5" w:tentative="1">
-      <w:start w:val="1"/>
-      <w:numFmt w:val="bullet"/>
-      <w:lvlText w:val=""/>
-      <w:lvlJc w:val="left"/>
-      <w:pPr>
-        <w:ind w:left="2940" w:hanging="420"/>
-      </w:pPr>
-      <w:rPr>
-        <w:rFonts w:hint="default" w:ascii="Wingdings" w:hAnsi="Wingdings"/>
-      </w:rPr>
-    </w:lvl>
-    <w:lvl w:ilvl="6" w:tentative="1">
-      <w:start w:val="1"/>
-      <w:numFmt w:val="bullet"/>
-      <w:lvlText w:val=""/>
-      <w:lvlJc w:val="left"/>
-      <w:pPr>
-        <w:ind w:left="3360" w:hanging="420"/>
-      </w:pPr>
-      <w:rPr>
-        <w:rFonts w:hint="default" w:ascii="Wingdings" w:hAnsi="Wingdings"/>
-      </w:rPr>
-    </w:lvl>
-    <w:lvl w:ilvl="7" w:tentative="1">
-      <w:start w:val="1"/>
-      <w:numFmt w:val="bullet"/>
-      <w:lvlText w:val=""/>
-      <w:lvlJc w:val="left"/>
-      <w:pPr>
-        <w:ind w:left="3780" w:hanging="420"/>
-      </w:pPr>
-      <w:rPr>
-        <w:rFonts w:hint="default" w:ascii="Wingdings" w:hAnsi="Wingdings"/>
-      </w:rPr>
-    </w:lvl>
-    <w:lvl w:ilvl="8" w:tentative="1">
-      <w:start w:val="1"/>
-      <w:numFmt w:val="bullet"/>
-      <w:lvlText w:val=""/>
-      <w:lvlJc w:val="left"/>
-      <w:pPr>
-        <w:ind w:left="4200" w:hanging="420"/>
+        <w:tabs>
+          <w:tab w:val="left" w:pos="840"/>
+        </w:tabs>
+        <w:ind w:left="420" w:hanging="420"/>
       </w:pPr>
       <w:rPr>
         <w:rFonts w:hint="default" w:ascii="Wingdings" w:hAnsi="Wingdings"/>
@@ -21028,115 +21901,14 @@
   </w:abstractNum>
   <w:abstractNum w:abstractNumId="12">
     <w:nsid w:val="0000000C"/>
-    <w:multiLevelType w:val="multilevel"/>
+    <w:multiLevelType w:val="singleLevel"/>
     <w:tmpl w:val="0000000C"/>
     <w:lvl w:ilvl="0" w:tentative="1">
       <w:start w:val="1"/>
-      <w:numFmt w:val="bullet"/>
-      <w:lvlText w:val=""/>
+      <w:numFmt w:val="upperLetter"/>
+      <w:suff w:val="nothing"/>
+      <w:lvlText w:val="%1."/>
       <w:lvlJc w:val="left"/>
-      <w:pPr>
-        <w:ind w:left="840" w:hanging="420"/>
-      </w:pPr>
-      <w:rPr>
-        <w:rFonts w:hint="default" w:ascii="Wingdings" w:hAnsi="Wingdings"/>
-      </w:rPr>
-    </w:lvl>
-    <w:lvl w:ilvl="1" w:tentative="1">
-      <w:start w:val="1"/>
-      <w:numFmt w:val="bullet"/>
-      <w:lvlText w:val=""/>
-      <w:lvlJc w:val="left"/>
-      <w:pPr>
-        <w:ind w:left="1260" w:hanging="420"/>
-      </w:pPr>
-      <w:rPr>
-        <w:rFonts w:hint="default" w:ascii="Wingdings" w:hAnsi="Wingdings"/>
-      </w:rPr>
-    </w:lvl>
-    <w:lvl w:ilvl="2" w:tentative="1">
-      <w:start w:val="1"/>
-      <w:numFmt w:val="bullet"/>
-      <w:lvlText w:val=""/>
-      <w:lvlJc w:val="left"/>
-      <w:pPr>
-        <w:ind w:left="1680" w:hanging="420"/>
-      </w:pPr>
-      <w:rPr>
-        <w:rFonts w:hint="default" w:ascii="Wingdings" w:hAnsi="Wingdings"/>
-      </w:rPr>
-    </w:lvl>
-    <w:lvl w:ilvl="3" w:tentative="1">
-      <w:start w:val="1"/>
-      <w:numFmt w:val="bullet"/>
-      <w:lvlText w:val=""/>
-      <w:lvlJc w:val="left"/>
-      <w:pPr>
-        <w:ind w:left="2100" w:hanging="420"/>
-      </w:pPr>
-      <w:rPr>
-        <w:rFonts w:hint="default" w:ascii="Wingdings" w:hAnsi="Wingdings"/>
-      </w:rPr>
-    </w:lvl>
-    <w:lvl w:ilvl="4" w:tentative="1">
-      <w:start w:val="1"/>
-      <w:numFmt w:val="bullet"/>
-      <w:lvlText w:val=""/>
-      <w:lvlJc w:val="left"/>
-      <w:pPr>
-        <w:ind w:left="2520" w:hanging="420"/>
-      </w:pPr>
-      <w:rPr>
-        <w:rFonts w:hint="default" w:ascii="Wingdings" w:hAnsi="Wingdings"/>
-      </w:rPr>
-    </w:lvl>
-    <w:lvl w:ilvl="5" w:tentative="1">
-      <w:start w:val="1"/>
-      <w:numFmt w:val="bullet"/>
-      <w:lvlText w:val=""/>
-      <w:lvlJc w:val="left"/>
-      <w:pPr>
-        <w:ind w:left="2940" w:hanging="420"/>
-      </w:pPr>
-      <w:rPr>
-        <w:rFonts w:hint="default" w:ascii="Wingdings" w:hAnsi="Wingdings"/>
-      </w:rPr>
-    </w:lvl>
-    <w:lvl w:ilvl="6" w:tentative="1">
-      <w:start w:val="1"/>
-      <w:numFmt w:val="bullet"/>
-      <w:lvlText w:val=""/>
-      <w:lvlJc w:val="left"/>
-      <w:pPr>
-        <w:ind w:left="3360" w:hanging="420"/>
-      </w:pPr>
-      <w:rPr>
-        <w:rFonts w:hint="default" w:ascii="Wingdings" w:hAnsi="Wingdings"/>
-      </w:rPr>
-    </w:lvl>
-    <w:lvl w:ilvl="7" w:tentative="1">
-      <w:start w:val="1"/>
-      <w:numFmt w:val="bullet"/>
-      <w:lvlText w:val=""/>
-      <w:lvlJc w:val="left"/>
-      <w:pPr>
-        <w:ind w:left="3780" w:hanging="420"/>
-      </w:pPr>
-      <w:rPr>
-        <w:rFonts w:hint="default" w:ascii="Wingdings" w:hAnsi="Wingdings"/>
-      </w:rPr>
-    </w:lvl>
-    <w:lvl w:ilvl="8" w:tentative="1">
-      <w:start w:val="1"/>
-      <w:numFmt w:val="bullet"/>
-      <w:lvlText w:val=""/>
-      <w:lvlJc w:val="left"/>
-      <w:pPr>
-        <w:ind w:left="4200" w:hanging="420"/>
-      </w:pPr>
-      <w:rPr>
-        <w:rFonts w:hint="default" w:ascii="Wingdings" w:hAnsi="Wingdings"/>
-      </w:rPr>
     </w:lvl>
   </w:abstractNum>
   <w:abstractNum w:abstractNumId="13">
@@ -21146,7 +21918,7 @@
     <w:lvl w:ilvl="0" w:tentative="1">
       <w:start w:val="1"/>
       <w:numFmt w:val="bullet"/>
-      <w:lvlText w:val=""/>
+      <w:lvlText w:val=""/>
       <w:lvlJc w:val="left"/>
       <w:pPr>
         <w:ind w:left="840" w:hanging="420"/>
@@ -21367,104 +22139,131 @@
   </w:abstractNum>
   <w:abstractNum w:abstractNumId="15">
     <w:nsid w:val="0000000F"/>
-    <w:multiLevelType w:val="multilevel"/>
+    <w:multiLevelType w:val="singleLevel"/>
     <w:tmpl w:val="0000000F"/>
     <w:lvl w:ilvl="0" w:tentative="1">
       <w:start w:val="1"/>
-      <w:numFmt w:val="decimal"/>
-      <w:lvlText w:val="%1."/>
+      <w:numFmt w:val="bullet"/>
+      <w:lvlText w:val=""/>
       <w:lvlJc w:val="left"/>
       <w:pPr>
-        <w:ind w:left="840" w:hanging="420"/>
-      </w:pPr>
-    </w:lvl>
-    <w:lvl w:ilvl="1" w:tentative="1">
-      <w:start w:val="1"/>
-      <w:numFmt w:val="lowerLetter"/>
-      <w:lvlText w:val="%2)"/>
-      <w:lvlJc w:val="left"/>
-      <w:pPr>
-        <w:ind w:left="1260" w:hanging="420"/>
-      </w:pPr>
-    </w:lvl>
-    <w:lvl w:ilvl="2" w:tentative="1">
-      <w:start w:val="1"/>
-      <w:numFmt w:val="lowerRoman"/>
-      <w:lvlText w:val="%3."/>
-      <w:lvlJc w:val="right"/>
-      <w:pPr>
-        <w:ind w:left="1680" w:hanging="420"/>
-      </w:pPr>
-    </w:lvl>
-    <w:lvl w:ilvl="3" w:tentative="1">
-      <w:start w:val="1"/>
-      <w:numFmt w:val="decimal"/>
-      <w:lvlText w:val="%4."/>
-      <w:lvlJc w:val="left"/>
-      <w:pPr>
-        <w:ind w:left="2100" w:hanging="420"/>
-      </w:pPr>
-    </w:lvl>
-    <w:lvl w:ilvl="4" w:tentative="1">
-      <w:start w:val="1"/>
-      <w:numFmt w:val="lowerLetter"/>
-      <w:lvlText w:val="%5)"/>
-      <w:lvlJc w:val="left"/>
-      <w:pPr>
-        <w:ind w:left="2520" w:hanging="420"/>
-      </w:pPr>
-    </w:lvl>
-    <w:lvl w:ilvl="5" w:tentative="1">
-      <w:start w:val="1"/>
-      <w:numFmt w:val="lowerRoman"/>
-      <w:lvlText w:val="%6."/>
-      <w:lvlJc w:val="right"/>
-      <w:pPr>
-        <w:ind w:left="2940" w:hanging="420"/>
-      </w:pPr>
-    </w:lvl>
-    <w:lvl w:ilvl="6" w:tentative="1">
-      <w:start w:val="1"/>
-      <w:numFmt w:val="decimal"/>
-      <w:lvlText w:val="%7."/>
-      <w:lvlJc w:val="left"/>
-      <w:pPr>
-        <w:ind w:left="3360" w:hanging="420"/>
-      </w:pPr>
-    </w:lvl>
-    <w:lvl w:ilvl="7" w:tentative="1">
-      <w:start w:val="1"/>
-      <w:numFmt w:val="lowerLetter"/>
-      <w:lvlText w:val="%8)"/>
-      <w:lvlJc w:val="left"/>
-      <w:pPr>
-        <w:ind w:left="3780" w:hanging="420"/>
-      </w:pPr>
-    </w:lvl>
-    <w:lvl w:ilvl="8" w:tentative="1">
-      <w:start w:val="1"/>
-      <w:numFmt w:val="lowerRoman"/>
-      <w:lvlText w:val="%9."/>
-      <w:lvlJc w:val="right"/>
-      <w:pPr>
-        <w:ind w:left="4200" w:hanging="420"/>
-      </w:pPr>
+        <w:tabs>
+          <w:tab w:val="left" w:pos="840"/>
+        </w:tabs>
+        <w:ind w:left="420" w:hanging="420"/>
+      </w:pPr>
+      <w:rPr>
+        <w:rFonts w:hint="default" w:ascii="Wingdings" w:hAnsi="Wingdings"/>
+      </w:rPr>
     </w:lvl>
   </w:abstractNum>
   <w:abstractNum w:abstractNumId="16">
     <w:nsid w:val="00000010"/>
-    <w:multiLevelType w:val="singleLevel"/>
+    <w:multiLevelType w:val="multilevel"/>
     <w:tmpl w:val="00000010"/>
     <w:lvl w:ilvl="0" w:tentative="1">
       <w:start w:val="1"/>
       <w:numFmt w:val="bullet"/>
+      <w:lvlText w:val=""/>
+      <w:lvlJc w:val="left"/>
+      <w:pPr>
+        <w:ind w:left="840" w:hanging="420"/>
+      </w:pPr>
+      <w:rPr>
+        <w:rFonts w:hint="default" w:ascii="Wingdings" w:hAnsi="Wingdings"/>
+      </w:rPr>
+    </w:lvl>
+    <w:lvl w:ilvl="1" w:tentative="1">
+      <w:start w:val="1"/>
+      <w:numFmt w:val="bullet"/>
+      <w:lvlText w:val=""/>
+      <w:lvlJc w:val="left"/>
+      <w:pPr>
+        <w:ind w:left="1260" w:hanging="420"/>
+      </w:pPr>
+      <w:rPr>
+        <w:rFonts w:hint="default" w:ascii="Wingdings" w:hAnsi="Wingdings"/>
+      </w:rPr>
+    </w:lvl>
+    <w:lvl w:ilvl="2" w:tentative="1">
+      <w:start w:val="1"/>
+      <w:numFmt w:val="bullet"/>
+      <w:lvlText w:val=""/>
+      <w:lvlJc w:val="left"/>
+      <w:pPr>
+        <w:ind w:left="1680" w:hanging="420"/>
+      </w:pPr>
+      <w:rPr>
+        <w:rFonts w:hint="default" w:ascii="Wingdings" w:hAnsi="Wingdings"/>
+      </w:rPr>
+    </w:lvl>
+    <w:lvl w:ilvl="3" w:tentative="1">
+      <w:start w:val="1"/>
+      <w:numFmt w:val="bullet"/>
       <w:lvlText w:val=""/>
       <w:lvlJc w:val="left"/>
       <w:pPr>
-        <w:tabs>
-          <w:tab w:val="left" w:pos="840"/>
-        </w:tabs>
-        <w:ind w:left="420" w:hanging="420"/>
+        <w:ind w:left="2100" w:hanging="420"/>
+      </w:pPr>
+      <w:rPr>
+        <w:rFonts w:hint="default" w:ascii="Wingdings" w:hAnsi="Wingdings"/>
+      </w:rPr>
+    </w:lvl>
+    <w:lvl w:ilvl="4" w:tentative="1">
+      <w:start w:val="1"/>
+      <w:numFmt w:val="bullet"/>
+      <w:lvlText w:val=""/>
+      <w:lvlJc w:val="left"/>
+      <w:pPr>
+        <w:ind w:left="2520" w:hanging="420"/>
+      </w:pPr>
+      <w:rPr>
+        <w:rFonts w:hint="default" w:ascii="Wingdings" w:hAnsi="Wingdings"/>
+      </w:rPr>
+    </w:lvl>
+    <w:lvl w:ilvl="5" w:tentative="1">
+      <w:start w:val="1"/>
+      <w:numFmt w:val="bullet"/>
+      <w:lvlText w:val=""/>
+      <w:lvlJc w:val="left"/>
+      <w:pPr>
+        <w:ind w:left="2940" w:hanging="420"/>
+      </w:pPr>
+      <w:rPr>
+        <w:rFonts w:hint="default" w:ascii="Wingdings" w:hAnsi="Wingdings"/>
+      </w:rPr>
+    </w:lvl>
+    <w:lvl w:ilvl="6" w:tentative="1">
+      <w:start w:val="1"/>
+      <w:numFmt w:val="bullet"/>
+      <w:lvlText w:val=""/>
+      <w:lvlJc w:val="left"/>
+      <w:pPr>
+        <w:ind w:left="3360" w:hanging="420"/>
+      </w:pPr>
+      <w:rPr>
+        <w:rFonts w:hint="default" w:ascii="Wingdings" w:hAnsi="Wingdings"/>
+      </w:rPr>
+    </w:lvl>
+    <w:lvl w:ilvl="7" w:tentative="1">
+      <w:start w:val="1"/>
+      <w:numFmt w:val="bullet"/>
+      <w:lvlText w:val=""/>
+      <w:lvlJc w:val="left"/>
+      <w:pPr>
+        <w:ind w:left="3780" w:hanging="420"/>
+      </w:pPr>
+      <w:rPr>
+        <w:rFonts w:hint="default" w:ascii="Wingdings" w:hAnsi="Wingdings"/>
+      </w:rPr>
+    </w:lvl>
+    <w:lvl w:ilvl="8" w:tentative="1">
+      <w:start w:val="1"/>
+      <w:numFmt w:val="bullet"/>
+      <w:lvlText w:val=""/>
+      <w:lvlJc w:val="left"/>
+      <w:pPr>
+        <w:ind w:left="4200" w:hanging="420"/>
       </w:pPr>
       <w:rPr>
         <w:rFonts w:hint="default" w:ascii="Wingdings" w:hAnsi="Wingdings"/>
@@ -21477,100 +22276,220 @@
     <w:tmpl w:val="00000011"/>
     <w:lvl w:ilvl="0" w:tentative="1">
       <w:start w:val="1"/>
-      <w:numFmt w:val="decimal"/>
-      <w:lvlText w:val="%1."/>
+      <w:numFmt w:val="bullet"/>
+      <w:lvlText w:val=""/>
       <w:lvlJc w:val="left"/>
       <w:pPr>
         <w:ind w:left="840" w:hanging="420"/>
       </w:pPr>
+      <w:rPr>
+        <w:rFonts w:hint="default" w:ascii="Wingdings" w:hAnsi="Wingdings"/>
+      </w:rPr>
     </w:lvl>
     <w:lvl w:ilvl="1" w:tentative="1">
       <w:start w:val="1"/>
-      <w:numFmt w:val="lowerLetter"/>
-      <w:lvlText w:val="%2)"/>
+      <w:numFmt w:val="bullet"/>
+      <w:lvlText w:val=""/>
       <w:lvlJc w:val="left"/>
       <w:pPr>
         <w:ind w:left="1260" w:hanging="420"/>
       </w:pPr>
+      <w:rPr>
+        <w:rFonts w:hint="default" w:ascii="Wingdings" w:hAnsi="Wingdings"/>
+      </w:rPr>
     </w:lvl>
     <w:lvl w:ilvl="2" w:tentative="1">
       <w:start w:val="1"/>
-      <w:numFmt w:val="lowerRoman"/>
-      <w:lvlText w:val="%3."/>
-      <w:lvlJc w:val="right"/>
+      <w:numFmt w:val="bullet"/>
+      <w:lvlText w:val=""/>
+      <w:lvlJc w:val="left"/>
       <w:pPr>
         <w:ind w:left="1680" w:hanging="420"/>
       </w:pPr>
+      <w:rPr>
+        <w:rFonts w:hint="default" w:ascii="Wingdings" w:hAnsi="Wingdings"/>
+      </w:rPr>
     </w:lvl>
     <w:lvl w:ilvl="3" w:tentative="1">
       <w:start w:val="1"/>
-      <w:numFmt w:val="decimal"/>
-      <w:lvlText w:val="%4."/>
+      <w:numFmt w:val="bullet"/>
+      <w:lvlText w:val=""/>
       <w:lvlJc w:val="left"/>
       <w:pPr>
         <w:ind w:left="2100" w:hanging="420"/>
       </w:pPr>
+      <w:rPr>
+        <w:rFonts w:hint="default" w:ascii="Wingdings" w:hAnsi="Wingdings"/>
+      </w:rPr>
     </w:lvl>
     <w:lvl w:ilvl="4" w:tentative="1">
       <w:start w:val="1"/>
-      <w:numFmt w:val="lowerLetter"/>
-      <w:lvlText w:val="%5)"/>
+      <w:numFmt w:val="bullet"/>
+      <w:lvlText w:val=""/>
       <w:lvlJc w:val="left"/>
       <w:pPr>
         <w:ind w:left="2520" w:hanging="420"/>
       </w:pPr>
+      <w:rPr>
+        <w:rFonts w:hint="default" w:ascii="Wingdings" w:hAnsi="Wingdings"/>
+      </w:rPr>
     </w:lvl>
     <w:lvl w:ilvl="5" w:tentative="1">
       <w:start w:val="1"/>
-      <w:numFmt w:val="lowerRoman"/>
-      <w:lvlText w:val="%6."/>
-      <w:lvlJc w:val="right"/>
+      <w:numFmt w:val="bullet"/>
+      <w:lvlText w:val=""/>
+      <w:lvlJc w:val="left"/>
       <w:pPr>
         <w:ind w:left="2940" w:hanging="420"/>
       </w:pPr>
+      <w:rPr>
+        <w:rFonts w:hint="default" w:ascii="Wingdings" w:hAnsi="Wingdings"/>
+      </w:rPr>
     </w:lvl>
     <w:lvl w:ilvl="6" w:tentative="1">
       <w:start w:val="1"/>
-      <w:numFmt w:val="decimal"/>
-      <w:lvlText w:val="%7."/>
+      <w:numFmt w:val="bullet"/>
+      <w:lvlText w:val=""/>
       <w:lvlJc w:val="left"/>
       <w:pPr>
         <w:ind w:left="3360" w:hanging="420"/>
       </w:pPr>
+      <w:rPr>
+        <w:rFonts w:hint="default" w:ascii="Wingdings" w:hAnsi="Wingdings"/>
+      </w:rPr>
     </w:lvl>
     <w:lvl w:ilvl="7" w:tentative="1">
       <w:start w:val="1"/>
-      <w:numFmt w:val="lowerLetter"/>
-      <w:lvlText w:val="%8)"/>
+      <w:numFmt w:val="bullet"/>
+      <w:lvlText w:val=""/>
       <w:lvlJc w:val="left"/>
       <w:pPr>
         <w:ind w:left="3780" w:hanging="420"/>
       </w:pPr>
+      <w:rPr>
+        <w:rFonts w:hint="default" w:ascii="Wingdings" w:hAnsi="Wingdings"/>
+      </w:rPr>
     </w:lvl>
     <w:lvl w:ilvl="8" w:tentative="1">
       <w:start w:val="1"/>
-      <w:numFmt w:val="lowerRoman"/>
-      <w:lvlText w:val="%9."/>
-      <w:lvlJc w:val="right"/>
+      <w:numFmt w:val="bullet"/>
+      <w:lvlText w:val=""/>
+      <w:lvlJc w:val="left"/>
       <w:pPr>
         <w:ind w:left="4200" w:hanging="420"/>
       </w:pPr>
+      <w:rPr>
+        <w:rFonts w:hint="default" w:ascii="Wingdings" w:hAnsi="Wingdings"/>
+      </w:rPr>
     </w:lvl>
   </w:abstractNum>
   <w:abstractNum w:abstractNumId="18">
     <w:nsid w:val="00000012"/>
-    <w:multiLevelType w:val="singleLevel"/>
+    <w:multiLevelType w:val="multilevel"/>
     <w:tmpl w:val="00000012"/>
     <w:lvl w:ilvl="0" w:tentative="1">
       <w:start w:val="1"/>
       <w:numFmt w:val="bullet"/>
+      <w:lvlText w:val=""/>
+      <w:lvlJc w:val="left"/>
+      <w:pPr>
+        <w:ind w:left="840" w:hanging="420"/>
+      </w:pPr>
+      <w:rPr>
+        <w:rFonts w:hint="default" w:ascii="Wingdings" w:hAnsi="Wingdings"/>
+      </w:rPr>
+    </w:lvl>
+    <w:lvl w:ilvl="1" w:tentative="1">
+      <w:start w:val="1"/>
+      <w:numFmt w:val="bullet"/>
+      <w:lvlText w:val=""/>
+      <w:lvlJc w:val="left"/>
+      <w:pPr>
+        <w:ind w:left="1260" w:hanging="420"/>
+      </w:pPr>
+      <w:rPr>
+        <w:rFonts w:hint="default" w:ascii="Wingdings" w:hAnsi="Wingdings"/>
+      </w:rPr>
+    </w:lvl>
+    <w:lvl w:ilvl="2" w:tentative="1">
+      <w:start w:val="1"/>
+      <w:numFmt w:val="bullet"/>
+      <w:lvlText w:val=""/>
+      <w:lvlJc w:val="left"/>
+      <w:pPr>
+        <w:ind w:left="1680" w:hanging="420"/>
+      </w:pPr>
+      <w:rPr>
+        <w:rFonts w:hint="default" w:ascii="Wingdings" w:hAnsi="Wingdings"/>
+      </w:rPr>
+    </w:lvl>
+    <w:lvl w:ilvl="3" w:tentative="1">
+      <w:start w:val="1"/>
+      <w:numFmt w:val="bullet"/>
       <w:lvlText w:val=""/>
       <w:lvlJc w:val="left"/>
       <w:pPr>
-        <w:tabs>
-          <w:tab w:val="left" w:pos="420"/>
-        </w:tabs>
-        <w:ind w:left="420" w:hanging="420"/>
+        <w:ind w:left="2100" w:hanging="420"/>
+      </w:pPr>
+      <w:rPr>
+        <w:rFonts w:hint="default" w:ascii="Wingdings" w:hAnsi="Wingdings"/>
+      </w:rPr>
+    </w:lvl>
+    <w:lvl w:ilvl="4" w:tentative="1">
+      <w:start w:val="1"/>
+      <w:numFmt w:val="bullet"/>
+      <w:lvlText w:val=""/>
+      <w:lvlJc w:val="left"/>
+      <w:pPr>
+        <w:ind w:left="2520" w:hanging="420"/>
+      </w:pPr>
+      <w:rPr>
+        <w:rFonts w:hint="default" w:ascii="Wingdings" w:hAnsi="Wingdings"/>
+      </w:rPr>
+    </w:lvl>
+    <w:lvl w:ilvl="5" w:tentative="1">
+      <w:start w:val="1"/>
+      <w:numFmt w:val="bullet"/>
+      <w:lvlText w:val=""/>
+      <w:lvlJc w:val="left"/>
+      <w:pPr>
+        <w:ind w:left="2940" w:hanging="420"/>
+      </w:pPr>
+      <w:rPr>
+        <w:rFonts w:hint="default" w:ascii="Wingdings" w:hAnsi="Wingdings"/>
+      </w:rPr>
+    </w:lvl>
+    <w:lvl w:ilvl="6" w:tentative="1">
+      <w:start w:val="1"/>
+      <w:numFmt w:val="bullet"/>
+      <w:lvlText w:val=""/>
+      <w:lvlJc w:val="left"/>
+      <w:pPr>
+        <w:ind w:left="3360" w:hanging="420"/>
+      </w:pPr>
+      <w:rPr>
+        <w:rFonts w:hint="default" w:ascii="Wingdings" w:hAnsi="Wingdings"/>
+      </w:rPr>
+    </w:lvl>
+    <w:lvl w:ilvl="7" w:tentative="1">
+      <w:start w:val="1"/>
+      <w:numFmt w:val="bullet"/>
+      <w:lvlText w:val=""/>
+      <w:lvlJc w:val="left"/>
+      <w:pPr>
+        <w:ind w:left="3780" w:hanging="420"/>
+      </w:pPr>
+      <w:rPr>
+        <w:rFonts w:hint="default" w:ascii="Wingdings" w:hAnsi="Wingdings"/>
+      </w:rPr>
+    </w:lvl>
+    <w:lvl w:ilvl="8" w:tentative="1">
+      <w:start w:val="1"/>
+      <w:numFmt w:val="bullet"/>
+      <w:lvlText w:val=""/>
+      <w:lvlJc w:val="left"/>
+      <w:pPr>
+        <w:ind w:left="4200" w:hanging="420"/>
       </w:pPr>
       <w:rPr>
         <w:rFonts w:hint="default" w:ascii="Wingdings" w:hAnsi="Wingdings"/>
@@ -21579,14 +22498,115 @@
   </w:abstractNum>
   <w:abstractNum w:abstractNumId="19">
     <w:nsid w:val="00000013"/>
-    <w:multiLevelType w:val="singleLevel"/>
+    <w:multiLevelType w:val="multilevel"/>
     <w:tmpl w:val="00000013"/>
     <w:lvl w:ilvl="0" w:tentative="1">
       <w:start w:val="1"/>
-      <w:numFmt w:val="upperLetter"/>
-      <w:suff w:val="nothing"/>
-      <w:lvlText w:val="%1."/>
+      <w:numFmt w:val="bullet"/>
+      <w:lvlText w:val=""/>
       <w:lvlJc w:val="left"/>
+      <w:pPr>
+        <w:ind w:left="840" w:hanging="420"/>
+      </w:pPr>
+      <w:rPr>
+        <w:rFonts w:hint="default" w:ascii="Wingdings" w:hAnsi="Wingdings"/>
+      </w:rPr>
+    </w:lvl>
+    <w:lvl w:ilvl="1" w:tentative="1">
+      <w:start w:val="1"/>
+      <w:numFmt w:val="bullet"/>
+      <w:lvlText w:val=""/>
+      <w:lvlJc w:val="left"/>
+      <w:pPr>
+        <w:ind w:left="1260" w:hanging="420"/>
+      </w:pPr>
+      <w:rPr>
+        <w:rFonts w:hint="default" w:ascii="Wingdings" w:hAnsi="Wingdings"/>
+      </w:rPr>
+    </w:lvl>
+    <w:lvl w:ilvl="2" w:tentative="1">
+      <w:start w:val="1"/>
+      <w:numFmt w:val="bullet"/>
+      <w:lvlText w:val=""/>
+      <w:lvlJc w:val="left"/>
+      <w:pPr>
+        <w:ind w:left="1680" w:hanging="420"/>
+      </w:pPr>
+      <w:rPr>
+        <w:rFonts w:hint="default" w:ascii="Wingdings" w:hAnsi="Wingdings"/>
+      </w:rPr>
+    </w:lvl>
+    <w:lvl w:ilvl="3" w:tentative="1">
+      <w:start w:val="1"/>
+      <w:numFmt w:val="bullet"/>
+      <w:lvlText w:val=""/>
+      <w:lvlJc w:val="left"/>
+      <w:pPr>
+        <w:ind w:left="2100" w:hanging="420"/>
+      </w:pPr>
+      <w:rPr>
+        <w:rFonts w:hint="default" w:ascii="Wingdings" w:hAnsi="Wingdings"/>
+      </w:rPr>
+    </w:lvl>
+    <w:lvl w:ilvl="4" w:tentative="1">
+      <w:start w:val="1"/>
+      <w:numFmt w:val="bullet"/>
+      <w:lvlText w:val=""/>
+      <w:lvlJc w:val="left"/>
+      <w:pPr>
+        <w:ind w:left="2520" w:hanging="420"/>
+      </w:pPr>
+      <w:rPr>
+        <w:rFonts w:hint="default" w:ascii="Wingdings" w:hAnsi="Wingdings"/>
+      </w:rPr>
+    </w:lvl>
+    <w:lvl w:ilvl="5" w:tentative="1">
+      <w:start w:val="1"/>
+      <w:numFmt w:val="bullet"/>
+      <w:lvlText w:val=""/>
+      <w:lvlJc w:val="left"/>
+      <w:pPr>
+        <w:ind w:left="2940" w:hanging="420"/>
+      </w:pPr>
+      <w:rPr>
+        <w:rFonts w:hint="default" w:ascii="Wingdings" w:hAnsi="Wingdings"/>
+      </w:rPr>
+    </w:lvl>
+    <w:lvl w:ilvl="6" w:tentative="1">
+      <w:start w:val="1"/>
+      <w:numFmt w:val="bullet"/>
+      <w:lvlText w:val=""/>
+      <w:lvlJc w:val="left"/>
+      <w:pPr>
+        <w:ind w:left="3360" w:hanging="420"/>
+      </w:pPr>
+      <w:rPr>
+        <w:rFonts w:hint="default" w:ascii="Wingdings" w:hAnsi="Wingdings"/>
+      </w:rPr>
+    </w:lvl>
+    <w:lvl w:ilvl="7" w:tentative="1">
+      <w:start w:val="1"/>
+      <w:numFmt w:val="bullet"/>
+      <w:lvlText w:val=""/>
+      <w:lvlJc w:val="left"/>
+      <w:pPr>
+        <w:ind w:left="3780" w:hanging="420"/>
+      </w:pPr>
+      <w:rPr>
+        <w:rFonts w:hint="default" w:ascii="Wingdings" w:hAnsi="Wingdings"/>
+      </w:rPr>
+    </w:lvl>
+    <w:lvl w:ilvl="8" w:tentative="1">
+      <w:start w:val="1"/>
+      <w:numFmt w:val="bullet"/>
+      <w:lvlText w:val=""/>
+      <w:lvlJc w:val="left"/>
+      <w:pPr>
+        <w:ind w:left="4200" w:hanging="420"/>
+      </w:pPr>
+      <w:rPr>
+        <w:rFonts w:hint="default" w:ascii="Wingdings" w:hAnsi="Wingdings"/>
+      </w:rPr>
     </w:lvl>
   </w:abstractNum>
   <w:abstractNum w:abstractNumId="20">
@@ -21708,100 +22728,220 @@
     <w:tmpl w:val="00000015"/>
     <w:lvl w:ilvl="0" w:tentative="1">
       <w:start w:val="1"/>
-      <w:numFmt w:val="decimal"/>
-      <w:lvlText w:val="%1."/>
+      <w:numFmt w:val="bullet"/>
+      <w:lvlText w:val=""/>
       <w:lvlJc w:val="left"/>
       <w:pPr>
         <w:ind w:left="840" w:hanging="420"/>
       </w:pPr>
+      <w:rPr>
+        <w:rFonts w:hint="default" w:ascii="Wingdings" w:hAnsi="Wingdings"/>
+      </w:rPr>
     </w:lvl>
     <w:lvl w:ilvl="1" w:tentative="1">
       <w:start w:val="1"/>
-      <w:numFmt w:val="lowerLetter"/>
-      <w:lvlText w:val="%2)"/>
+      <w:numFmt w:val="bullet"/>
+      <w:lvlText w:val=""/>
       <w:lvlJc w:val="left"/>
       <w:pPr>
         <w:ind w:left="1260" w:hanging="420"/>
       </w:pPr>
+      <w:rPr>
+        <w:rFonts w:hint="default" w:ascii="Wingdings" w:hAnsi="Wingdings"/>
+      </w:rPr>
     </w:lvl>
     <w:lvl w:ilvl="2" w:tentative="1">
       <w:start w:val="1"/>
-      <w:numFmt w:val="lowerRoman"/>
-      <w:lvlText w:val="%3."/>
-      <w:lvlJc w:val="right"/>
+      <w:numFmt w:val="bullet"/>
+      <w:lvlText w:val=""/>
+      <w:lvlJc w:val="left"/>
       <w:pPr>
         <w:ind w:left="1680" w:hanging="420"/>
       </w:pPr>
+      <w:rPr>
+        <w:rFonts w:hint="default" w:ascii="Wingdings" w:hAnsi="Wingdings"/>
+      </w:rPr>
     </w:lvl>
     <w:lvl w:ilvl="3" w:tentative="1">
       <w:start w:val="1"/>
-      <w:numFmt w:val="decimal"/>
-      <w:lvlText w:val="%4."/>
+      <w:numFmt w:val="bullet"/>
+      <w:lvlText w:val=""/>
       <w:lvlJc w:val="left"/>
       <w:pPr>
         <w:ind w:left="2100" w:hanging="420"/>
       </w:pPr>
+      <w:rPr>
+        <w:rFonts w:hint="default" w:ascii="Wingdings" w:hAnsi="Wingdings"/>
+      </w:rPr>
     </w:lvl>
     <w:lvl w:ilvl="4" w:tentative="1">
       <w:start w:val="1"/>
-      <w:numFmt w:val="lowerLetter"/>
-      <w:lvlText w:val="%5)"/>
+      <w:numFmt w:val="bullet"/>
+      <w:lvlText w:val=""/>
       <w:lvlJc w:val="left"/>
       <w:pPr>
         <w:ind w:left="2520" w:hanging="420"/>
       </w:pPr>
+      <w:rPr>
+        <w:rFonts w:hint="default" w:ascii="Wingdings" w:hAnsi="Wingdings"/>
+      </w:rPr>
     </w:lvl>
     <w:lvl w:ilvl="5" w:tentative="1">
       <w:start w:val="1"/>
-      <w:numFmt w:val="lowerRoman"/>
-      <w:lvlText w:val="%6."/>
-      <w:lvlJc w:val="right"/>
+      <w:numFmt w:val="bullet"/>
+      <w:lvlText w:val=""/>
+      <w:lvlJc w:val="left"/>
       <w:pPr>
         <w:ind w:left="2940" w:hanging="420"/>
       </w:pPr>
+      <w:rPr>
+        <w:rFonts w:hint="default" w:ascii="Wingdings" w:hAnsi="Wingdings"/>
+      </w:rPr>
     </w:lvl>
     <w:lvl w:ilvl="6" w:tentative="1">
       <w:start w:val="1"/>
-      <w:numFmt w:val="decimal"/>
-      <w:lvlText w:val="%7."/>
+      <w:numFmt w:val="bullet"/>
+      <w:lvlText w:val=""/>
       <w:lvlJc w:val="left"/>
       <w:pPr>
         <w:ind w:left="3360" w:hanging="420"/>
       </w:pPr>
+      <w:rPr>
+        <w:rFonts w:hint="default" w:ascii="Wingdings" w:hAnsi="Wingdings"/>
+      </w:rPr>
     </w:lvl>
     <w:lvl w:ilvl="7" w:tentative="1">
       <w:start w:val="1"/>
-      <w:numFmt w:val="lowerLetter"/>
-      <w:lvlText w:val="%8)"/>
+      <w:numFmt w:val="bullet"/>
+      <w:lvlText w:val=""/>
       <w:lvlJc w:val="left"/>
       <w:pPr>
         <w:ind w:left="3780" w:hanging="420"/>
       </w:pPr>
+      <w:rPr>
+        <w:rFonts w:hint="default" w:ascii="Wingdings" w:hAnsi="Wingdings"/>
+      </w:rPr>
     </w:lvl>
     <w:lvl w:ilvl="8" w:tentative="1">
       <w:start w:val="1"/>
-      <w:numFmt w:val="lowerRoman"/>
-      <w:lvlText w:val="%9."/>
-      <w:lvlJc w:val="right"/>
+      <w:numFmt w:val="bullet"/>
+      <w:lvlText w:val=""/>
+      <w:lvlJc w:val="left"/>
       <w:pPr>
         <w:ind w:left="4200" w:hanging="420"/>
       </w:pPr>
+      <w:rPr>
+        <w:rFonts w:hint="default" w:ascii="Wingdings" w:hAnsi="Wingdings"/>
+      </w:rPr>
     </w:lvl>
   </w:abstractNum>
   <w:abstractNum w:abstractNumId="22">
     <w:nsid w:val="00000016"/>
-    <w:multiLevelType w:val="singleLevel"/>
+    <w:multiLevelType w:val="multilevel"/>
     <w:tmpl w:val="00000016"/>
     <w:lvl w:ilvl="0" w:tentative="1">
       <w:start w:val="1"/>
       <w:numFmt w:val="bullet"/>
+      <w:lvlText w:val=""/>
+      <w:lvlJc w:val="left"/>
+      <w:pPr>
+        <w:ind w:left="840" w:hanging="420"/>
+      </w:pPr>
+      <w:rPr>
+        <w:rFonts w:hint="default" w:ascii="Wingdings" w:hAnsi="Wingdings"/>
+      </w:rPr>
+    </w:lvl>
+    <w:lvl w:ilvl="1" w:tentative="1">
+      <w:start w:val="1"/>
+      <w:numFmt w:val="bullet"/>
       <w:lvlText w:val=""/>
       <w:lvlJc w:val="left"/>
       <w:pPr>
-        <w:tabs>
-          <w:tab w:val="left" w:pos="840"/>
-        </w:tabs>
-        <w:ind w:left="420" w:hanging="420"/>
+        <w:ind w:left="1260" w:hanging="420"/>
+      </w:pPr>
+      <w:rPr>
+        <w:rFonts w:hint="default" w:ascii="Wingdings" w:hAnsi="Wingdings"/>
+      </w:rPr>
+    </w:lvl>
+    <w:lvl w:ilvl="2" w:tentative="1">
+      <w:start w:val="1"/>
+      <w:numFmt w:val="bullet"/>
+      <w:lvlText w:val=""/>
+      <w:lvlJc w:val="left"/>
+      <w:pPr>
+        <w:ind w:left="1680" w:hanging="420"/>
+      </w:pPr>
+      <w:rPr>
+        <w:rFonts w:hint="default" w:ascii="Wingdings" w:hAnsi="Wingdings"/>
+      </w:rPr>
+    </w:lvl>
+    <w:lvl w:ilvl="3" w:tentative="1">
+      <w:start w:val="1"/>
+      <w:numFmt w:val="bullet"/>
+      <w:lvlText w:val=""/>
+      <w:lvlJc w:val="left"/>
+      <w:pPr>
+        <w:ind w:left="2100" w:hanging="420"/>
+      </w:pPr>
+      <w:rPr>
+        <w:rFonts w:hint="default" w:ascii="Wingdings" w:hAnsi="Wingdings"/>
+      </w:rPr>
+    </w:lvl>
+    <w:lvl w:ilvl="4" w:tentative="1">
+      <w:start w:val="1"/>
+      <w:numFmt w:val="bullet"/>
+      <w:lvlText w:val=""/>
+      <w:lvlJc w:val="left"/>
+      <w:pPr>
+        <w:ind w:left="2520" w:hanging="420"/>
+      </w:pPr>
+      <w:rPr>
+        <w:rFonts w:hint="default" w:ascii="Wingdings" w:hAnsi="Wingdings"/>
+      </w:rPr>
+    </w:lvl>
+    <w:lvl w:ilvl="5" w:tentative="1">
+      <w:start w:val="1"/>
+      <w:numFmt w:val="bullet"/>
+      <w:lvlText w:val=""/>
+      <w:lvlJc w:val="left"/>
+      <w:pPr>
+        <w:ind w:left="2940" w:hanging="420"/>
+      </w:pPr>
+      <w:rPr>
+        <w:rFonts w:hint="default" w:ascii="Wingdings" w:hAnsi="Wingdings"/>
+      </w:rPr>
+    </w:lvl>
+    <w:lvl w:ilvl="6" w:tentative="1">
+      <w:start w:val="1"/>
+      <w:numFmt w:val="bullet"/>
+      <w:lvlText w:val=""/>
+      <w:lvlJc w:val="left"/>
+      <w:pPr>
+        <w:ind w:left="3360" w:hanging="420"/>
+      </w:pPr>
+      <w:rPr>
+        <w:rFonts w:hint="default" w:ascii="Wingdings" w:hAnsi="Wingdings"/>
+      </w:rPr>
+    </w:lvl>
+    <w:lvl w:ilvl="7" w:tentative="1">
+      <w:start w:val="1"/>
+      <w:numFmt w:val="bullet"/>
+      <w:lvlText w:val=""/>
+      <w:lvlJc w:val="left"/>
+      <w:pPr>
+        <w:ind w:left="3780" w:hanging="420"/>
+      </w:pPr>
+      <w:rPr>
+        <w:rFonts w:hint="default" w:ascii="Wingdings" w:hAnsi="Wingdings"/>
+      </w:rPr>
+    </w:lvl>
+    <w:lvl w:ilvl="8" w:tentative="1">
+      <w:start w:val="1"/>
+      <w:numFmt w:val="bullet"/>
+      <w:lvlText w:val=""/>
+      <w:lvlJc w:val="left"/>
+      <w:pPr>
+        <w:ind w:left="4200" w:hanging="420"/>
       </w:pPr>
       <w:rPr>
         <w:rFonts w:hint="default" w:ascii="Wingdings" w:hAnsi="Wingdings"/>
@@ -21815,7 +22955,7 @@
     <w:lvl w:ilvl="0" w:tentative="1">
       <w:start w:val="1"/>
       <w:numFmt w:val="bullet"/>
-      <w:lvlText w:val=""/>
+      <w:lvlText w:val=""/>
       <w:lvlJc w:val="left"/>
       <w:pPr>
         <w:ind w:left="840" w:hanging="420"/>
@@ -21923,27 +23063,93 @@
   </w:abstractNum>
   <w:abstractNum w:abstractNumId="24">
     <w:nsid w:val="00000018"/>
-    <w:multiLevelType w:val="singleLevel"/>
+    <w:multiLevelType w:val="multilevel"/>
     <w:tmpl w:val="00000018"/>
     <w:lvl w:ilvl="0" w:tentative="1">
       <w:start w:val="1"/>
-      <w:numFmt w:val="bullet"/>
-      <w:lvlText w:val=""/>
+      <w:numFmt w:val="decimal"/>
+      <w:lvlText w:val="%1."/>
       <w:lvlJc w:val="left"/>
       <w:pPr>
-        <w:tabs>
-          <w:tab w:val="left" w:pos="840"/>
-        </w:tabs>
-        <w:ind w:left="420" w:hanging="420"/>
-      </w:pPr>
-      <w:rPr>
-        <w:rFonts w:hint="default" w:ascii="Wingdings" w:hAnsi="Wingdings"/>
-      </w:rPr>
+        <w:ind w:left="840" w:hanging="420"/>
+      </w:pPr>
+    </w:lvl>
+    <w:lvl w:ilvl="1" w:tentative="1">
+      <w:start w:val="1"/>
+      <w:numFmt w:val="lowerLetter"/>
+      <w:lvlText w:val="%2)"/>
+      <w:lvlJc w:val="left"/>
+      <w:pPr>
+        <w:ind w:left="1260" w:hanging="420"/>
+      </w:pPr>
+    </w:lvl>
+    <w:lvl w:ilvl="2" w:tentative="1">
+      <w:start w:val="1"/>
+      <w:numFmt w:val="lowerRoman"/>
+      <w:lvlText w:val="%3."/>
+      <w:lvlJc w:val="right"/>
+      <w:pPr>
+        <w:ind w:left="1680" w:hanging="420"/>
+      </w:pPr>
+    </w:lvl>
+    <w:lvl w:ilvl="3" w:tentative="1">
+      <w:start w:val="1"/>
+      <w:numFmt w:val="decimal"/>
+      <w:lvlText w:val="%4."/>
+      <w:lvlJc w:val="left"/>
+      <w:pPr>
+        <w:ind w:left="2100" w:hanging="420"/>
+      </w:pPr>
+    </w:lvl>
+    <w:lvl w:ilvl="4" w:tentative="1">
+      <w:start w:val="1"/>
+      <w:numFmt w:val="lowerLetter"/>
+      <w:lvlText w:val="%5)"/>
+      <w:lvlJc w:val="left"/>
+      <w:pPr>
+        <w:ind w:left="2520" w:hanging="420"/>
+      </w:pPr>
+    </w:lvl>
+    <w:lvl w:ilvl="5" w:tentative="1">
+      <w:start w:val="1"/>
+      <w:numFmt w:val="lowerRoman"/>
+      <w:lvlText w:val="%6."/>
+      <w:lvlJc w:val="right"/>
+      <w:pPr>
+        <w:ind w:left="2940" w:hanging="420"/>
+      </w:pPr>
+    </w:lvl>
+    <w:lvl w:ilvl="6" w:tentative="1">
+      <w:start w:val="1"/>
+      <w:numFmt w:val="decimal"/>
+      <w:lvlText w:val="%7."/>
+      <w:lvlJc w:val="left"/>
+      <w:pPr>
+        <w:ind w:left="3360" w:hanging="420"/>
+      </w:pPr>
+    </w:lvl>
+    <w:lvl w:ilvl="7" w:tentative="1">
+      <w:start w:val="1"/>
+      <w:numFmt w:val="lowerLetter"/>
+      <w:lvlText w:val="%8)"/>
+      <w:lvlJc w:val="left"/>
+      <w:pPr>
+        <w:ind w:left="3780" w:hanging="420"/>
+      </w:pPr>
+    </w:lvl>
+    <w:lvl w:ilvl="8" w:tentative="1">
+      <w:start w:val="1"/>
+      <w:numFmt w:val="lowerRoman"/>
+      <w:lvlText w:val="%9."/>
+      <w:lvlJc w:val="right"/>
+      <w:pPr>
+        <w:ind w:left="4200" w:hanging="420"/>
+      </w:pPr>
     </w:lvl>
   </w:abstractNum>
   <w:abstractNum w:abstractNumId="25">
     <w:nsid w:val="00000019"/>
-    <w:multiLevelType w:val="multilevel"/>
+    <w:multiLevelType w:val="singleLevel"/>
     <w:tmpl w:val="00000019"/>
     <w:lvl w:ilvl="0" w:tentative="1">
       <w:start w:val="1"/>
@@ -21951,103 +23157,10 @@
       <w:lvlText w:val=""/>
       <w:lvlJc w:val="left"/>
       <w:pPr>
-        <w:ind w:left="840" w:hanging="420"/>
-      </w:pPr>
-      <w:rPr>
-        <w:rFonts w:hint="default" w:ascii="Wingdings" w:hAnsi="Wingdings"/>
-      </w:rPr>
-    </w:lvl>
-    <w:lvl w:ilvl="1" w:tentative="1">
-      <w:start w:val="1"/>
-      <w:numFmt w:val="bullet"/>
-      <w:lvlText w:val=""/>
-      <w:lvlJc w:val="left"/>
-      <w:pPr>
-        <w:ind w:left="1260" w:hanging="420"/>
-      </w:pPr>
-      <w:rPr>
-        <w:rFonts w:hint="default" w:ascii="Wingdings" w:hAnsi="Wingdings"/>
-      </w:rPr>
-    </w:lvl>
-    <w:lvl w:ilvl="2" w:tentative="1">
-      <w:start w:val="1"/>
-      <w:numFmt w:val="bullet"/>
-      <w:lvlText w:val=""/>
-      <w:lvlJc w:val="left"/>
-      <w:pPr>
-        <w:ind w:left="1680" w:hanging="420"/>
-      </w:pPr>
-      <w:rPr>
-        <w:rFonts w:hint="default" w:ascii="Wingdings" w:hAnsi="Wingdings"/>
-      </w:rPr>
-    </w:lvl>
-    <w:lvl w:ilvl="3" w:tentative="1">
-      <w:start w:val="1"/>
-      <w:numFmt w:val="bullet"/>
-      <w:lvlText w:val=""/>
-      <w:lvlJc w:val="left"/>
-      <w:pPr>
-        <w:ind w:left="2100" w:hanging="420"/>
-      </w:pPr>
-      <w:rPr>
-        <w:rFonts w:hint="default" w:ascii="Wingdings" w:hAnsi="Wingdings"/>
-      </w:rPr>
-    </w:lvl>
-    <w:lvl w:ilvl="4" w:tentative="1">
-      <w:start w:val="1"/>
-      <w:numFmt w:val="bullet"/>
-      <w:lvlText w:val=""/>
-      <w:lvlJc w:val="left"/>
-      <w:pPr>
-        <w:ind w:left="2520" w:hanging="420"/>
-      </w:pPr>
-      <w:rPr>
-        <w:rFonts w:hint="default" w:ascii="Wingdings" w:hAnsi="Wingdings"/>
-      </w:rPr>
-    </w:lvl>
-    <w:lvl w:ilvl="5" w:tentative="1">
-      <w:start w:val="1"/>
-      <w:numFmt w:val="bullet"/>
-      <w:lvlText w:val=""/>
-      <w:lvlJc w:val="left"/>
-      <w:pPr>
-        <w:ind w:left="2940" w:hanging="420"/>
-      </w:pPr>
-      <w:rPr>
-        <w:rFonts w:hint="default" w:ascii="Wingdings" w:hAnsi="Wingdings"/>
-      </w:rPr>
-    </w:lvl>
-    <w:lvl w:ilvl="6" w:tentative="1">
-      <w:start w:val="1"/>
-      <w:numFmt w:val="bullet"/>
-      <w:lvlText w:val=""/>
-      <w:lvlJc w:val="left"/>
-      <w:pPr>
-        <w:ind w:left="3360" w:hanging="420"/>
-      </w:pPr>
-      <w:rPr>
-        <w:rFonts w:hint="default" w:ascii="Wingdings" w:hAnsi="Wingdings"/>
-      </w:rPr>
-    </w:lvl>
-    <w:lvl w:ilvl="7" w:tentative="1">
-      <w:start w:val="1"/>
-      <w:numFmt w:val="bullet"/>
-      <w:lvlText w:val=""/>
-      <w:lvlJc w:val="left"/>
-      <w:pPr>
-        <w:ind w:left="3780" w:hanging="420"/>
-      </w:pPr>
-      <w:rPr>
-        <w:rFonts w:hint="default" w:ascii="Wingdings" w:hAnsi="Wingdings"/>
-      </w:rPr>
-    </w:lvl>
-    <w:lvl w:ilvl="8" w:tentative="1">
-      <w:start w:val="1"/>
-      <w:numFmt w:val="bullet"/>
-      <w:lvlText w:val=""/>
-      <w:lvlJc w:val="left"/>
-      <w:pPr>
-        <w:ind w:left="4200" w:hanging="420"/>
+        <w:tabs>
+          <w:tab w:val="left" w:pos="420"/>
+        </w:tabs>
+        <w:ind w:left="420" w:hanging="420"/>
       </w:pPr>
       <w:rPr>
         <w:rFonts w:hint="default" w:ascii="Wingdings" w:hAnsi="Wingdings"/>
@@ -22061,7 +23174,7 @@
     <w:lvl w:ilvl="0" w:tentative="1">
       <w:start w:val="1"/>
       <w:numFmt w:val="bullet"/>
-      <w:lvlText w:val=""/>
+      <w:lvlText w:val=""/>
       <w:lvlJc w:val="left"/>
       <w:pPr>
         <w:tabs>
@@ -22080,6 +23193,132 @@
     <w:tmpl w:val="0000001B"/>
     <w:lvl w:ilvl="0" w:tentative="1">
       <w:start w:val="1"/>
+      <w:numFmt w:val="decimal"/>
+      <w:lvlText w:val="%1."/>
+      <w:lvlJc w:val="left"/>
+      <w:pPr>
+        <w:ind w:left="840" w:hanging="420"/>
+      </w:pPr>
+    </w:lvl>
+    <w:lvl w:ilvl="1" w:tentative="1">
+      <w:start w:val="1"/>
+      <w:numFmt w:val="lowerLetter"/>
+      <w:lvlText w:val="%2)"/>
+      <w:lvlJc w:val="left"/>
+      <w:pPr>
+        <w:ind w:left="1260" w:hanging="420"/>
+      </w:pPr>
+    </w:lvl>
+    <w:lvl w:ilvl="2" w:tentative="1">
+      <w:start w:val="1"/>
+      <w:numFmt w:val="lowerRoman"/>
+      <w:lvlText w:val="%3."/>
+      <w:lvlJc w:val="right"/>
+      <w:pPr>
+        <w:ind w:left="1680" w:hanging="420"/>
+      </w:pPr>
+    </w:lvl>
+    <w:lvl w:ilvl="3" w:tentative="1">
+      <w:start w:val="1"/>
+      <w:numFmt w:val="decimal"/>
+      <w:lvlText w:val="%4."/>
+      <w:lvlJc w:val="left"/>
+      <w:pPr>
+        <w:ind w:left="2100" w:hanging="420"/>
+      </w:pPr>
+    </w:lvl>
+    <w:lvl w:ilvl="4" w:tentative="1">
+      <w:start w:val="1"/>
+      <w:numFmt w:val="lowerLetter"/>
+      <w:lvlText w:val="%5)"/>
+      <w:lvlJc w:val="left"/>
+      <w:pPr>
+        <w:ind w:left="2520" w:hanging="420"/>
+      </w:pPr>
+    </w:lvl>
+    <w:lvl w:ilvl="5" w:tentative="1">
+      <w:start w:val="1"/>
+      <w:numFmt w:val="lowerRoman"/>
+      <w:lvlText w:val="%6."/>
+      <w:lvlJc w:val="right"/>
+      <w:pPr>
+        <w:ind w:left="2940" w:hanging="420"/>
+      </w:pPr>
+    </w:lvl>
+    <w:lvl w:ilvl="6" w:tentative="1">
+      <w:start w:val="1"/>
+      <w:numFmt w:val="decimal"/>
+      <w:lvlText w:val="%7."/>
+      <w:lvlJc w:val="left"/>
+      <w:pPr>
+        <w:ind w:left="3360" w:hanging="420"/>
+      </w:pPr>
+    </w:lvl>
+    <w:lvl w:ilvl="7" w:tentative="1">
+      <w:start w:val="1"/>
+      <w:numFmt w:val="lowerLetter"/>
+      <w:lvlText w:val="%8)"/>
+      <w:lvlJc w:val="left"/>
+      <w:pPr>
+        <w:ind w:left="3780" w:hanging="420"/>
+      </w:pPr>
+    </w:lvl>
+    <w:lvl w:ilvl="8" w:tentative="1">
+      <w:start w:val="1"/>
+      <w:numFmt w:val="lowerRoman"/>
+      <w:lvlText w:val="%9."/>
+      <w:lvlJc w:val="right"/>
+      <w:pPr>
+        <w:ind w:left="4200" w:hanging="420"/>
+      </w:pPr>
+    </w:lvl>
+  </w:abstractNum>
+  <w:abstractNum w:abstractNumId="28">
+    <w:nsid w:val="0000001C"/>
+    <w:multiLevelType w:val="singleLevel"/>
+    <w:tmpl w:val="0000001C"/>
+    <w:lvl w:ilvl="0" w:tentative="1">
+      <w:start w:val="1"/>
+      <w:numFmt w:val="bullet"/>
+      <w:lvlText w:val=""/>
+      <w:lvlJc w:val="left"/>
+      <w:pPr>
+        <w:tabs>
+          <w:tab w:val="left" w:pos="420"/>
+        </w:tabs>
+        <w:ind w:left="420" w:hanging="420"/>
+      </w:pPr>
+      <w:rPr>
+        <w:rFonts w:hint="default" w:ascii="Wingdings" w:hAnsi="Wingdings"/>
+      </w:rPr>
+    </w:lvl>
+  </w:abstractNum>
+  <w:abstractNum w:abstractNumId="29">
+    <w:nsid w:val="0000001D"/>
+    <w:multiLevelType w:val="singleLevel"/>
+    <w:tmpl w:val="0000001D"/>
+    <w:lvl w:ilvl="0" w:tentative="1">
+      <w:start w:val="1"/>
+      <w:numFmt w:val="bullet"/>
+      <w:lvlText w:val=""/>
+      <w:lvlJc w:val="left"/>
+      <w:pPr>
+        <w:tabs>
+          <w:tab w:val="left" w:pos="840"/>
+        </w:tabs>
+        <w:ind w:left="420" w:hanging="420"/>
+      </w:pPr>
+      <w:rPr>
+        <w:rFonts w:hint="default" w:ascii="Wingdings" w:hAnsi="Wingdings"/>
+      </w:rPr>
+    </w:lvl>
+  </w:abstractNum>
+  <w:abstractNum w:abstractNumId="30">
+    <w:nsid w:val="0000001E"/>
+    <w:multiLevelType w:val="multilevel"/>
+    <w:tmpl w:val="0000001E"/>
+    <w:lvl w:ilvl="0" w:tentative="1">
+      <w:start w:val="1"/>
       <w:numFmt w:val="bullet"/>
       <w:lvlText w:val=""/>
       <w:lvlJc w:val="left"/>
@@ -22181,132 +23420,6 @@
       <w:lvlJc w:val="left"/>
       <w:pPr>
         <w:ind w:left="4200" w:hanging="420"/>
-      </w:pPr>
-      <w:rPr>
-        <w:rFonts w:hint="default" w:ascii="Wingdings" w:hAnsi="Wingdings"/>
-      </w:rPr>
-    </w:lvl>
-  </w:abstractNum>
-  <w:abstractNum w:abstractNumId="28">
-    <w:nsid w:val="0000001C"/>
-    <w:multiLevelType w:val="singleLevel"/>
-    <w:tmpl w:val="0000001C"/>
-    <w:lvl w:ilvl="0" w:tentative="1">
-      <w:start w:val="1"/>
-      <w:numFmt w:val="bullet"/>
-      <w:lvlText w:val=""/>
-      <w:lvlJc w:val="left"/>
-      <w:pPr>
-        <w:tabs>
-          <w:tab w:val="left" w:pos="420"/>
-        </w:tabs>
-        <w:ind w:left="420" w:hanging="420"/>
-      </w:pPr>
-      <w:rPr>
-        <w:rFonts w:hint="default" w:ascii="Wingdings" w:hAnsi="Wingdings"/>
-      </w:rPr>
-    </w:lvl>
-  </w:abstractNum>
-  <w:abstractNum w:abstractNumId="29">
-    <w:nsid w:val="0000001D"/>
-    <w:multiLevelType w:val="multilevel"/>
-    <w:tmpl w:val="0000001D"/>
-    <w:lvl w:ilvl="0" w:tentative="1">
-      <w:start w:val="1"/>
-      <w:numFmt w:val="decimal"/>
-      <w:lvlText w:val="%1."/>
-      <w:lvlJc w:val="left"/>
-      <w:pPr>
-        <w:ind w:left="840" w:hanging="420"/>
-      </w:pPr>
-    </w:lvl>
-    <w:lvl w:ilvl="1" w:tentative="1">
-      <w:start w:val="1"/>
-      <w:numFmt w:val="lowerLetter"/>
-      <w:lvlText w:val="%2)"/>
-      <w:lvlJc w:val="left"/>
-      <w:pPr>
-        <w:ind w:left="1260" w:hanging="420"/>
-      </w:pPr>
-    </w:lvl>
-    <w:lvl w:ilvl="2" w:tentative="1">
-      <w:start w:val="1"/>
-      <w:numFmt w:val="lowerRoman"/>
-      <w:lvlText w:val="%3."/>
-      <w:lvlJc w:val="right"/>
-      <w:pPr>
-        <w:ind w:left="1680" w:hanging="420"/>
-      </w:pPr>
-    </w:lvl>
-    <w:lvl w:ilvl="3" w:tentative="1">
-      <w:start w:val="1"/>
-      <w:numFmt w:val="decimal"/>
-      <w:lvlText w:val="%4."/>
-      <w:lvlJc w:val="left"/>
-      <w:pPr>
-        <w:ind w:left="2100" w:hanging="420"/>
-      </w:pPr>
-    </w:lvl>
-    <w:lvl w:ilvl="4" w:tentative="1">
-      <w:start w:val="1"/>
-      <w:numFmt w:val="lowerLetter"/>
-      <w:lvlText w:val="%5)"/>
-      <w:lvlJc w:val="left"/>
-      <w:pPr>
-        <w:ind w:left="2520" w:hanging="420"/>
-      </w:pPr>
-    </w:lvl>
-    <w:lvl w:ilvl="5" w:tentative="1">
-      <w:start w:val="1"/>
-      <w:numFmt w:val="lowerRoman"/>
-      <w:lvlText w:val="%6."/>
-      <w:lvlJc w:val="right"/>
-      <w:pPr>
-        <w:ind w:left="2940" w:hanging="420"/>
-      </w:pPr>
-    </w:lvl>
-    <w:lvl w:ilvl="6" w:tentative="1">
-      <w:start w:val="1"/>
-      <w:numFmt w:val="decimal"/>
-      <w:lvlText w:val="%7."/>
-      <w:lvlJc w:val="left"/>
-      <w:pPr>
-        <w:ind w:left="3360" w:hanging="420"/>
-      </w:pPr>
-    </w:lvl>
-    <w:lvl w:ilvl="7" w:tentative="1">
-      <w:start w:val="1"/>
-      <w:numFmt w:val="lowerLetter"/>
-      <w:lvlText w:val="%8)"/>
-      <w:lvlJc w:val="left"/>
-      <w:pPr>
-        <w:ind w:left="3780" w:hanging="420"/>
-      </w:pPr>
-    </w:lvl>
-    <w:lvl w:ilvl="8" w:tentative="1">
-      <w:start w:val="1"/>
-      <w:numFmt w:val="lowerRoman"/>
-      <w:lvlText w:val="%9."/>
-      <w:lvlJc w:val="right"/>
-      <w:pPr>
-        <w:ind w:left="4200" w:hanging="420"/>
-      </w:pPr>
-    </w:lvl>
-  </w:abstractNum>
-  <w:abstractNum w:abstractNumId="30">
-    <w:nsid w:val="0000001E"/>
-    <w:multiLevelType w:val="singleLevel"/>
-    <w:tmpl w:val="0000001E"/>
-    <w:lvl w:ilvl="0" w:tentative="1">
-      <w:start w:val="1"/>
-      <w:numFmt w:val="bullet"/>
-      <w:lvlText w:val=""/>
-      <w:lvlJc w:val="left"/>
-      <w:pPr>
-        <w:tabs>
-          <w:tab w:val="left" w:pos="420"/>
-        </w:tabs>
-        <w:ind w:left="420" w:hanging="420"/>
       </w:pPr>
       <w:rPr>
         <w:rFonts w:hint="default" w:ascii="Wingdings" w:hAnsi="Wingdings"/>
@@ -22433,11 +23546,11 @@
     <w:lvl w:ilvl="0" w:tentative="1">
       <w:start w:val="1"/>
       <w:numFmt w:val="bullet"/>
-      <w:lvlText w:val=""/>
+      <w:lvlText w:val=""/>
       <w:lvlJc w:val="left"/>
       <w:pPr>
         <w:tabs>
-          <w:tab w:val="left" w:pos="840"/>
+          <w:tab w:val="left" w:pos="420"/>
         </w:tabs>
         <w:ind w:left="420" w:hanging="420"/>
       </w:pPr>
@@ -22453,7 +23566,7 @@
     <w:lvl w:ilvl="0" w:tentative="1">
       <w:start w:val="1"/>
       <w:numFmt w:val="bullet"/>
-      <w:lvlText w:val=""/>
+      <w:lvlText w:val=""/>
       <w:lvlJc w:val="left"/>
       <w:pPr>
         <w:ind w:left="840" w:hanging="420"/>
@@ -22561,7 +23674,7 @@
   </w:abstractNum>
   <w:abstractNum w:abstractNumId="34">
     <w:nsid w:val="00000022"/>
-    <w:multiLevelType w:val="multilevel"/>
+    <w:multiLevelType w:val="singleLevel"/>
     <w:tmpl w:val="00000022"/>
     <w:lvl w:ilvl="0" w:tentative="1">
       <w:start w:val="1"/>
@@ -22569,103 +23682,10 @@
       <w:lvlText w:val=""/>
       <w:lvlJc w:val="left"/>
       <w:pPr>
-        <w:ind w:left="840" w:hanging="420"/>
-      </w:pPr>
-      <w:rPr>
-        <w:rFonts w:hint="default" w:ascii="Wingdings" w:hAnsi="Wingdings"/>
-      </w:rPr>
-    </w:lvl>
-    <w:lvl w:ilvl="1" w:tentative="1">
-      <w:start w:val="1"/>
-      <w:numFmt w:val="bullet"/>
-      <w:lvlText w:val=""/>
-      <w:lvlJc w:val="left"/>
-      <w:pPr>
-        <w:ind w:left="1260" w:hanging="420"/>
-      </w:pPr>
-      <w:rPr>
-        <w:rFonts w:hint="default" w:ascii="Wingdings" w:hAnsi="Wingdings"/>
-      </w:rPr>
-    </w:lvl>
-    <w:lvl w:ilvl="2" w:tentative="1">
-      <w:start w:val="1"/>
-      <w:numFmt w:val="bullet"/>
-      <w:lvlText w:val=""/>
-      <w:lvlJc w:val="left"/>
-      <w:pPr>
-        <w:ind w:left="1680" w:hanging="420"/>
-      </w:pPr>
-      <w:rPr>
-        <w:rFonts w:hint="default" w:ascii="Wingdings" w:hAnsi="Wingdings"/>
-      </w:rPr>
-    </w:lvl>
-    <w:lvl w:ilvl="3" w:tentative="1">
-      <w:start w:val="1"/>
-      <w:numFmt w:val="bullet"/>
-      <w:lvlText w:val=""/>
-      <w:lvlJc w:val="left"/>
-      <w:pPr>
-        <w:ind w:left="2100" w:hanging="420"/>
-      </w:pPr>
-      <w:rPr>
-        <w:rFonts w:hint="default" w:ascii="Wingdings" w:hAnsi="Wingdings"/>
-      </w:rPr>
-    </w:lvl>
-    <w:lvl w:ilvl="4" w:tentative="1">
-      <w:start w:val="1"/>
-      <w:numFmt w:val="bullet"/>
-      <w:lvlText w:val=""/>
-      <w:lvlJc w:val="left"/>
-      <w:pPr>
-        <w:ind w:left="2520" w:hanging="420"/>
-      </w:pPr>
-      <w:rPr>
-        <w:rFonts w:hint="default" w:ascii="Wingdings" w:hAnsi="Wingdings"/>
-      </w:rPr>
-    </w:lvl>
-    <w:lvl w:ilvl="5" w:tentative="1">
-      <w:start w:val="1"/>
-      <w:numFmt w:val="bullet"/>
-      <w:lvlText w:val=""/>
-      <w:lvlJc w:val="left"/>
-      <w:pPr>
-        <w:ind w:left="2940" w:hanging="420"/>
-      </w:pPr>
-      <w:rPr>
-        <w:rFonts w:hint="default" w:ascii="Wingdings" w:hAnsi="Wingdings"/>
-      </w:rPr>
-    </w:lvl>
-    <w:lvl w:ilvl="6" w:tentative="1">
-      <w:start w:val="1"/>
-      <w:numFmt w:val="bullet"/>
-      <w:lvlText w:val=""/>
-      <w:lvlJc w:val="left"/>
-      <w:pPr>
-        <w:ind w:left="3360" w:hanging="420"/>
-      </w:pPr>
-      <w:rPr>
-        <w:rFonts w:hint="default" w:ascii="Wingdings" w:hAnsi="Wingdings"/>
-      </w:rPr>
-    </w:lvl>
-    <w:lvl w:ilvl="7" w:tentative="1">
-      <w:start w:val="1"/>
-      <w:numFmt w:val="bullet"/>
-      <w:lvlText w:val=""/>
-      <w:lvlJc w:val="left"/>
-      <w:pPr>
-        <w:ind w:left="3780" w:hanging="420"/>
-      </w:pPr>
-      <w:rPr>
-        <w:rFonts w:hint="default" w:ascii="Wingdings" w:hAnsi="Wingdings"/>
-      </w:rPr>
-    </w:lvl>
-    <w:lvl w:ilvl="8" w:tentative="1">
-      <w:start w:val="1"/>
-      <w:numFmt w:val="bullet"/>
-      <w:lvlText w:val=""/>
-      <w:lvlJc w:val="left"/>
-      <w:pPr>
-        <w:ind w:left="4200" w:hanging="420"/>
+        <w:tabs>
+          <w:tab w:val="left" w:pos="840"/>
+        </w:tabs>
+        <w:ind w:left="420" w:hanging="420"/>
       </w:pPr>
       <w:rPr>
         <w:rFonts w:hint="default" w:ascii="Wingdings" w:hAnsi="Wingdings"/>
@@ -22678,8 +23698,94 @@
     <w:tmpl w:val="00000023"/>
     <w:lvl w:ilvl="0" w:tentative="1">
       <w:start w:val="1"/>
+      <w:numFmt w:val="decimal"/>
+      <w:lvlText w:val="%1."/>
+      <w:lvlJc w:val="left"/>
+      <w:pPr>
+        <w:ind w:left="840" w:hanging="420"/>
+      </w:pPr>
+    </w:lvl>
+    <w:lvl w:ilvl="1" w:tentative="1">
+      <w:start w:val="1"/>
+      <w:numFmt w:val="lowerLetter"/>
+      <w:lvlText w:val="%2)"/>
+      <w:lvlJc w:val="left"/>
+      <w:pPr>
+        <w:ind w:left="1260" w:hanging="420"/>
+      </w:pPr>
+    </w:lvl>
+    <w:lvl w:ilvl="2" w:tentative="1">
+      <w:start w:val="1"/>
+      <w:numFmt w:val="lowerRoman"/>
+      <w:lvlText w:val="%3."/>
+      <w:lvlJc w:val="right"/>
+      <w:pPr>
+        <w:ind w:left="1680" w:hanging="420"/>
+      </w:pPr>
+    </w:lvl>
+    <w:lvl w:ilvl="3" w:tentative="1">
+      <w:start w:val="1"/>
+      <w:numFmt w:val="decimal"/>
+      <w:lvlText w:val="%4."/>
+      <w:lvlJc w:val="left"/>
+      <w:pPr>
+        <w:ind w:left="2100" w:hanging="420"/>
+      </w:pPr>
+    </w:lvl>
+    <w:lvl w:ilvl="4" w:tentative="1">
+      <w:start w:val="1"/>
+      <w:numFmt w:val="lowerLetter"/>
+      <w:lvlText w:val="%5)"/>
+      <w:lvlJc w:val="left"/>
+      <w:pPr>
+        <w:ind w:left="2520" w:hanging="420"/>
+      </w:pPr>
+    </w:lvl>
+    <w:lvl w:ilvl="5" w:tentative="1">
+      <w:start w:val="1"/>
+      <w:numFmt w:val="lowerRoman"/>
+      <w:lvlText w:val="%6."/>
+      <w:lvlJc w:val="right"/>
+      <w:pPr>
+        <w:ind w:left="2940" w:hanging="420"/>
+      </w:pPr>
+    </w:lvl>
+    <w:lvl w:ilvl="6" w:tentative="1">
+      <w:start w:val="1"/>
+      <w:numFmt w:val="decimal"/>
+      <w:lvlText w:val="%7."/>
+      <w:lvlJc w:val="left"/>
+      <w:pPr>
+        <w:ind w:left="3360" w:hanging="420"/>
+      </w:pPr>
+    </w:lvl>
+    <w:lvl w:ilvl="7" w:tentative="1">
+      <w:start w:val="1"/>
+      <w:numFmt w:val="lowerLetter"/>
+      <w:lvlText w:val="%8)"/>
+      <w:lvlJc w:val="left"/>
+      <w:pPr>
+        <w:ind w:left="3780" w:hanging="420"/>
+      </w:pPr>
+    </w:lvl>
+    <w:lvl w:ilvl="8" w:tentative="1">
+      <w:start w:val="1"/>
+      <w:numFmt w:val="lowerRoman"/>
+      <w:lvlText w:val="%9."/>
+      <w:lvlJc w:val="right"/>
+      <w:pPr>
+        <w:ind w:left="4200" w:hanging="420"/>
+      </w:pPr>
+    </w:lvl>
+  </w:abstractNum>
+  <w:abstractNum w:abstractNumId="36">
+    <w:nsid w:val="00000024"/>
+    <w:multiLevelType w:val="multilevel"/>
+    <w:tmpl w:val="00000024"/>
+    <w:lvl w:ilvl="0" w:tentative="1">
+      <w:start w:val="1"/>
       <w:numFmt w:val="bullet"/>
-      <w:lvlText w:val=""/>
+      <w:lvlText w:val=""/>
       <w:lvlJc w:val="left"/>
       <w:pPr>
         <w:ind w:left="840" w:hanging="420"/>
@@ -22785,199 +23891,86 @@
       </w:rPr>
     </w:lvl>
   </w:abstractNum>
-  <w:abstractNum w:abstractNumId="36">
-    <w:nsid w:val="00000024"/>
-    <w:multiLevelType w:val="multilevel"/>
-    <w:tmpl w:val="00000024"/>
-    <w:lvl w:ilvl="0" w:tentative="1">
-      <w:start w:val="1"/>
-      <w:numFmt w:val="bullet"/>
-      <w:lvlText w:val=""/>
-      <w:lvlJc w:val="left"/>
-      <w:pPr>
-        <w:ind w:left="840" w:hanging="420"/>
-      </w:pPr>
-      <w:rPr>
-        <w:rFonts w:hint="default" w:ascii="Wingdings" w:hAnsi="Wingdings"/>
-      </w:rPr>
-    </w:lvl>
-    <w:lvl w:ilvl="1" w:tentative="1">
-      <w:start w:val="1"/>
-      <w:numFmt w:val="bullet"/>
-      <w:lvlText w:val=""/>
-      <w:lvlJc w:val="left"/>
-      <w:pPr>
-        <w:ind w:left="1260" w:hanging="420"/>
-      </w:pPr>
-      <w:rPr>
-        <w:rFonts w:hint="default" w:ascii="Wingdings" w:hAnsi="Wingdings"/>
-      </w:rPr>
-    </w:lvl>
-    <w:lvl w:ilvl="2" w:tentative="1">
-      <w:start w:val="1"/>
-      <w:numFmt w:val="bullet"/>
-      <w:lvlText w:val=""/>
-      <w:lvlJc w:val="left"/>
-      <w:pPr>
-        <w:ind w:left="1680" w:hanging="420"/>
-      </w:pPr>
-      <w:rPr>
-        <w:rFonts w:hint="default" w:ascii="Wingdings" w:hAnsi="Wingdings"/>
-      </w:rPr>
-    </w:lvl>
-    <w:lvl w:ilvl="3" w:tentative="1">
-      <w:start w:val="1"/>
-      <w:numFmt w:val="bullet"/>
-      <w:lvlText w:val=""/>
-      <w:lvlJc w:val="left"/>
-      <w:pPr>
-        <w:ind w:left="2100" w:hanging="420"/>
-      </w:pPr>
-      <w:rPr>
-        <w:rFonts w:hint="default" w:ascii="Wingdings" w:hAnsi="Wingdings"/>
-      </w:rPr>
-    </w:lvl>
-    <w:lvl w:ilvl="4" w:tentative="1">
-      <w:start w:val="1"/>
-      <w:numFmt w:val="bullet"/>
-      <w:lvlText w:val=""/>
-      <w:lvlJc w:val="left"/>
-      <w:pPr>
-        <w:ind w:left="2520" w:hanging="420"/>
-      </w:pPr>
-      <w:rPr>
-        <w:rFonts w:hint="default" w:ascii="Wingdings" w:hAnsi="Wingdings"/>
-      </w:rPr>
-    </w:lvl>
-    <w:lvl w:ilvl="5" w:tentative="1">
-      <w:start w:val="1"/>
-      <w:numFmt w:val="bullet"/>
-      <w:lvlText w:val=""/>
-      <w:lvlJc w:val="left"/>
-      <w:pPr>
-        <w:ind w:left="2940" w:hanging="420"/>
-      </w:pPr>
-      <w:rPr>
-        <w:rFonts w:hint="default" w:ascii="Wingdings" w:hAnsi="Wingdings"/>
-      </w:rPr>
-    </w:lvl>
-    <w:lvl w:ilvl="6" w:tentative="1">
-      <w:start w:val="1"/>
-      <w:numFmt w:val="bullet"/>
-      <w:lvlText w:val=""/>
-      <w:lvlJc w:val="left"/>
-      <w:pPr>
-        <w:ind w:left="3360" w:hanging="420"/>
-      </w:pPr>
-      <w:rPr>
-        <w:rFonts w:hint="default" w:ascii="Wingdings" w:hAnsi="Wingdings"/>
-      </w:rPr>
-    </w:lvl>
-    <w:lvl w:ilvl="7" w:tentative="1">
-      <w:start w:val="1"/>
-      <w:numFmt w:val="bullet"/>
-      <w:lvlText w:val=""/>
-      <w:lvlJc w:val="left"/>
-      <w:pPr>
-        <w:ind w:left="3780" w:hanging="420"/>
-      </w:pPr>
-      <w:rPr>
-        <w:rFonts w:hint="default" w:ascii="Wingdings" w:hAnsi="Wingdings"/>
-      </w:rPr>
-    </w:lvl>
-    <w:lvl w:ilvl="8" w:tentative="1">
-      <w:start w:val="1"/>
-      <w:numFmt w:val="bullet"/>
-      <w:lvlText w:val=""/>
-      <w:lvlJc w:val="left"/>
-      <w:pPr>
-        <w:ind w:left="4200" w:hanging="420"/>
-      </w:pPr>
-      <w:rPr>
-        <w:rFonts w:hint="default" w:ascii="Wingdings" w:hAnsi="Wingdings"/>
-      </w:rPr>
-    </w:lvl>
-  </w:abstractNum>
   <w:num w:numId="1">
+    <w:abstractNumId w:val="20"/>
+  </w:num>
+  <w:num w:numId="2">
+    <w:abstractNumId w:val="30"/>
+  </w:num>
+  <w:num w:numId="3">
+    <w:abstractNumId w:val="16"/>
+  </w:num>
+  <w:num w:numId="4">
+    <w:abstractNumId w:val="18"/>
+  </w:num>
+  <w:num w:numId="5">
+    <w:abstractNumId w:val="33"/>
+  </w:num>
+  <w:num w:numId="6">
+    <w:abstractNumId w:val="36"/>
+  </w:num>
+  <w:num w:numId="7">
+    <w:abstractNumId w:val="11"/>
+  </w:num>
+  <w:num w:numId="8">
+    <w:abstractNumId w:val="34"/>
+  </w:num>
+  <w:num w:numId="9">
+    <w:abstractNumId w:val="15"/>
+  </w:num>
+  <w:num w:numId="10">
+    <w:abstractNumId w:val="32"/>
+  </w:num>
+  <w:num w:numId="11">
+    <w:abstractNumId w:val="28"/>
+  </w:num>
+  <w:num w:numId="12">
+    <w:abstractNumId w:val="25"/>
+  </w:num>
+  <w:num w:numId="13">
+    <w:abstractNumId w:val="12"/>
+  </w:num>
+  <w:num w:numId="14">
+    <w:abstractNumId w:val="29"/>
+  </w:num>
+  <w:num w:numId="15">
+    <w:abstractNumId w:val="26"/>
+  </w:num>
+  <w:num w:numId="16">
+    <w:abstractNumId w:val="17"/>
+  </w:num>
+  <w:num w:numId="17">
+    <w:abstractNumId w:val="21"/>
+  </w:num>
+  <w:num w:numId="18">
     <w:abstractNumId w:val="14"/>
   </w:num>
-  <w:num w:numId="2">
-    <w:abstractNumId w:val="20"/>
+  <w:num w:numId="19">
+    <w:abstractNumId w:val="31"/>
   </w:num>
-  <w:num w:numId="3">
-    <w:abstractNumId w:val="25"/>
+  <w:num w:numId="20">
+    <w:abstractNumId w:val="35"/>
   </w:num>
-  <w:num w:numId="4">
-    <w:abstractNumId w:val="34"/>
+  <w:num w:numId="21">
+    <w:abstractNumId w:val="13"/>
   </w:num>
-  <w:num w:numId="5">
+  <w:num w:numId="22">
+    <w:abstractNumId w:val="19"/>
+  </w:num>
+  <w:num w:numId="23">
+    <w:abstractNumId w:val="22"/>
+  </w:num>
+  <w:num w:numId="24">
     <w:abstractNumId w:val="23"/>
   </w:num>
-  <w:num w:numId="6">
-    <w:abstractNumId w:val="13"/>
-  </w:num>
-  <w:num w:numId="7">
-    <w:abstractNumId w:val="26"/>
-  </w:num>
-  <w:num w:numId="8">
+  <w:num w:numId="25">
     <w:abstractNumId w:val="24"/>
   </w:num>
-  <w:num w:numId="9">
-    <w:abstractNumId w:val="32"/>
-  </w:num>
-  <w:num w:numId="10">
-    <w:abstractNumId w:val="18"/>
-  </w:num>
-  <w:num w:numId="11">
-    <w:abstractNumId w:val="30"/>
-  </w:num>
-  <w:num w:numId="12">
-    <w:abstractNumId w:val="28"/>
-  </w:num>
-  <w:num w:numId="13">
-    <w:abstractNumId w:val="19"/>
-  </w:num>
-  <w:num w:numId="14">
-    <w:abstractNumId w:val="16"/>
-  </w:num>
-  <w:num w:numId="15">
-    <w:abstractNumId w:val="22"/>
-  </w:num>
-  <w:num w:numId="16">
-    <w:abstractNumId w:val="33"/>
-  </w:num>
-  <w:num w:numId="17">
-    <w:abstractNumId w:val="36"/>
-  </w:num>
-  <w:num w:numId="18">
-    <w:abstractNumId w:val="27"/>
-  </w:num>
-  <w:num w:numId="19">
+  <w:num w:numId="26">
     <w:abstractNumId w:val="10"/>
   </w:num>
-  <w:num w:numId="20">
-    <w:abstractNumId w:val="15"/>
-  </w:num>
-  <w:num w:numId="21">
-    <w:abstractNumId w:val="12"/>
-  </w:num>
-  <w:num w:numId="22">
-    <w:abstractNumId w:val="35"/>
-  </w:num>
-  <w:num w:numId="23">
-    <w:abstractNumId w:val="11"/>
-  </w:num>
-  <w:num w:numId="24">
-    <w:abstractNumId w:val="31"/>
-  </w:num>
-  <w:num w:numId="25">
-    <w:abstractNumId w:val="21"/>
-  </w:num>
-  <w:num w:numId="26">
-    <w:abstractNumId w:val="17"/>
-  </w:num>
   <w:num w:numId="27">
-    <w:abstractNumId w:val="29"/>
+    <w:abstractNumId w:val="27"/>
   </w:num>
 </w:numbering>
 </file>

</xml_diff>